<commit_message>
Retirei a parte que descrevia a diferença entre Gestão por Processo e Gestão de Processo
</commit_message>
<xml_diff>
--- a/TCC I Patrick Machado.docx
+++ b/TCC I Patrick Machado.docx
@@ -3788,16 +3788,7 @@
         <w:pStyle w:val="Texto"/>
       </w:pPr>
       <w:r>
-        <w:t>Diferença de p</w:t>
-      </w:r>
-      <w:r>
-        <w:t>rocessos</w:t>
-      </w:r>
-      <w:r>
-        <w:t xml:space="preserve"> como modelo de gestão e como ativos da empresa</w:t>
-      </w:r>
-      <w:r>
-        <w:t>;</w:t>
+        <w:t>BPM</w:t>
       </w:r>
     </w:p>
     <w:p>
@@ -3805,7 +3796,7 @@
         <w:pStyle w:val="Texto"/>
       </w:pPr>
       <w:r>
-        <w:t>A divisão em processo de negócio;</w:t>
+        <w:t>Importância de BPM nas empresas</w:t>
       </w:r>
     </w:p>
     <w:p>
@@ -3813,364 +3804,262 @@
         <w:pStyle w:val="Texto"/>
       </w:pPr>
       <w:r>
-        <w:t>BPM</w:t>
+        <w:t>Ferramentas que apoiam o BPM (falar mais de BPMS e não de BPMN)</w:t>
       </w:r>
     </w:p>
     <w:p>
       <w:pPr>
         <w:pStyle w:val="Texto"/>
       </w:pPr>
-      <w:r>
-        <w:t>Importância de BPM nas empresas</w:t>
-      </w:r>
     </w:p>
     <w:p>
       <w:pPr>
         <w:pStyle w:val="Texto"/>
       </w:pPr>
       <w:r>
-        <w:t>Ferramentas que apoiam o BPM (falar mais de BPMS e não de BPMN)</w:t>
+        <w:t>Os processos fazem parte de todas as empresas</w:t>
+      </w:r>
+      <w:r>
+        <w:t>.</w:t>
+      </w:r>
+      <w:r>
+        <w:t xml:space="preserve"> </w:t>
+      </w:r>
+      <w:r>
+        <w:t>D</w:t>
+      </w:r>
+      <w:r>
+        <w:t>esde o começo da década de 80</w:t>
+      </w:r>
+      <w:r>
+        <w:t xml:space="preserve"> empresas de manufatura </w:t>
+      </w:r>
+      <w:r>
+        <w:t>executam processos. Podemos entender processos como a</w:t>
+      </w:r>
+      <w:r>
+        <w:t xml:space="preserve"> transformação de um insumo, seguindo uma série de atividades </w:t>
+      </w:r>
+      <w:r>
+        <w:t>pré-definidas, para</w:t>
+      </w:r>
+      <w:r>
+        <w:t xml:space="preserve"> gera</w:t>
+      </w:r>
+      <w:r>
+        <w:t>r</w:t>
+      </w:r>
+      <w:r>
+        <w:t xml:space="preserve"> </w:t>
+      </w:r>
+      <w:r>
+        <w:t>um resultado espec</w:t>
+      </w:r>
+      <w:r>
+        <w:t xml:space="preserve">ífico. Conforme exemplifica Johansson e outros (1995, p. 55), “pegue uma peça de metal, corte-a, dobre-a e usine-a para criar um suporte para uma prateleira”. </w:t>
+      </w:r>
+      <w:r>
+        <w:t xml:space="preserve">Porém os </w:t>
+      </w:r>
+      <w:r>
+        <w:t xml:space="preserve">processos </w:t>
+      </w:r>
+      <w:r>
+        <w:t xml:space="preserve">são </w:t>
+      </w:r>
+      <w:r>
+        <w:t xml:space="preserve">ainda </w:t>
+      </w:r>
+      <w:r>
+        <w:t>mais abrangentes</w:t>
+      </w:r>
+      <w:r>
+        <w:t xml:space="preserve">, </w:t>
+      </w:r>
+      <w:r>
+        <w:t>neste exemplo há processos</w:t>
+      </w:r>
+      <w:r>
+        <w:t xml:space="preserve"> fora da </w:t>
+      </w:r>
+      <w:r>
+        <w:t>empresa</w:t>
+      </w:r>
+      <w:r>
+        <w:t>, desde a extração do insumo, venda, uso e reciclagem, um processo que dará àquela peça de metal uma nova função</w:t>
+      </w:r>
+      <w:r>
+        <w:t>.</w:t>
+      </w:r>
+      <w:r>
+        <w:t xml:space="preserve"> (</w:t>
+      </w:r>
+      <w:r>
+        <w:t>JOHANSSON</w:t>
+      </w:r>
+      <w:r>
+        <w:t xml:space="preserve"> et al., 1995)</w:t>
       </w:r>
     </w:p>
     <w:p>
       <w:pPr>
         <w:pStyle w:val="Texto"/>
       </w:pPr>
+      <w:r>
+        <w:t>Os processos são estudados há décadas</w:t>
+      </w:r>
+      <w:r>
+        <w:t>,</w:t>
+      </w:r>
+      <w:r>
+        <w:t xml:space="preserve"> e</w:t>
+      </w:r>
+      <w:r>
+        <w:t xml:space="preserve"> </w:t>
+      </w:r>
+      <w:r>
+        <w:t xml:space="preserve">atualmente a definição da </w:t>
+      </w:r>
+      <w:r>
+        <w:t>Association of Business Process Management Professionals</w:t>
+      </w:r>
+      <w:r>
+        <w:t xml:space="preserve"> Bra</w:t>
+      </w:r>
+      <w:r>
+        <w:t>z</w:t>
+      </w:r>
+      <w:r>
+        <w:t xml:space="preserve">il (2013, p. 35) diz que: “Processo é uma agregação de atividades e comportamentos executados por humanos ou máquinas para alcançar um ou mais resultados”. </w:t>
+      </w:r>
+      <w:r>
+        <w:t xml:space="preserve">Esta definição é utilizada </w:t>
+      </w:r>
+      <w:r>
+        <w:t>para estudos d</w:t>
+      </w:r>
+      <w:r>
+        <w:t>e</w:t>
+      </w:r>
+      <w:r>
+        <w:t xml:space="preserve"> Gestão de Processos, onde</w:t>
+      </w:r>
+      <w:r>
+        <w:t xml:space="preserve"> processos</w:t>
+      </w:r>
+      <w:r>
+        <w:t xml:space="preserve"> são considerados </w:t>
+      </w:r>
+      <w:r>
+        <w:t>ativos da empresa</w:t>
+      </w:r>
+      <w:r>
+        <w:t>, que precisam ser gerenciados</w:t>
+      </w:r>
+      <w:r>
+        <w:t xml:space="preserve"> (PAVANI JÚNIOR; SCUCUGLIA, 2011)</w:t>
+      </w:r>
+      <w:r>
+        <w:t>.</w:t>
+      </w:r>
     </w:p>
     <w:p>
       <w:pPr>
         <w:pStyle w:val="Texto"/>
-      </w:pPr>
-      <w:r>
-        <w:t>Os processos fazem parte de todas as empresas</w:t>
-      </w:r>
+        <w:rPr>
+          <w:ins w:id="1" w:author="Patrick Machado" w:date="2016-04-05T19:21:00Z"/>
+        </w:rPr>
+      </w:pPr>
+      <w:r>
+        <w:t>A Association of Business Process Management Professionals apresenta o seu estudo sobre a Gestão de Processos</w:t>
+      </w:r>
+      <w:r>
+        <w:t xml:space="preserve"> de Negócio, </w:t>
+      </w:r>
+      <w:r>
+        <w:t>onde</w:t>
+      </w:r>
+      <w:r>
+        <w:t xml:space="preserve"> processo de negócio, além da definição tradicional</w:t>
+      </w:r>
+      <w:r>
+        <w:t>,</w:t>
+      </w:r>
+      <w:r>
+        <w:t xml:space="preserve"> </w:t>
+      </w:r>
+      <w:r>
+        <w:t>“</w:t>
+      </w:r>
+      <w:r>
+        <w:t xml:space="preserve">é </w:t>
+      </w:r>
+      <w:r>
+        <w:t>um trabalho que entrega valor para os clientes ou apoia/gerencia outros processos”</w:t>
+      </w:r>
+      <w:bookmarkStart w:id="2" w:name="_GoBack"/>
+      <w:bookmarkEnd w:id="2"/>
       <w:r>
         <w:t>.</w:t>
       </w:r>
       <w:r>
-        <w:t xml:space="preserve"> </w:t>
-      </w:r>
-      <w:r>
-        <w:t>D</w:t>
-      </w:r>
-      <w:r>
-        <w:t>esde o começo da década de 80</w:t>
-      </w:r>
-      <w:r>
-        <w:t xml:space="preserve"> empresas de manufatura </w:t>
-      </w:r>
-      <w:r>
-        <w:t>executam processos. Podemos entender processos como a</w:t>
-      </w:r>
-      <w:r>
-        <w:t xml:space="preserve"> transformação de um insumo, seguindo uma série de atividades </w:t>
-      </w:r>
-      <w:r>
-        <w:t>pré-definidas, para</w:t>
-      </w:r>
-      <w:r>
-        <w:t xml:space="preserve"> gera</w:t>
-      </w:r>
-      <w:r>
-        <w:t>r</w:t>
-      </w:r>
-      <w:r>
-        <w:t xml:space="preserve"> </w:t>
-      </w:r>
-      <w:r>
-        <w:t>um resultado espec</w:t>
-      </w:r>
-      <w:r>
-        <w:t xml:space="preserve">ífico. Conforme exemplifica Johansson e outros (1995, p. 55), “pegue uma peça de metal, corte-a, dobre-a e usine-a para criar um suporte para uma prateleira”. </w:t>
-      </w:r>
-      <w:r>
-        <w:t xml:space="preserve">Porém os </w:t>
-      </w:r>
-      <w:r>
-        <w:t xml:space="preserve">processos </w:t>
-      </w:r>
-      <w:r>
-        <w:t xml:space="preserve">são </w:t>
-      </w:r>
-      <w:r>
-        <w:t xml:space="preserve">ainda </w:t>
-      </w:r>
-      <w:r>
-        <w:t>mais abrangentes</w:t>
-      </w:r>
-      <w:r>
-        <w:t xml:space="preserve">, </w:t>
-      </w:r>
-      <w:r>
-        <w:t>neste exemplo há processos</w:t>
-      </w:r>
-      <w:r>
-        <w:t xml:space="preserve"> fora da </w:t>
-      </w:r>
-      <w:r>
-        <w:t>empresa</w:t>
-      </w:r>
-      <w:r>
-        <w:t>, desde a extração do insumo, venda, uso e reciclagem, um processo que dará àquela peça de metal uma nova função</w:t>
-      </w:r>
-      <w:r>
-        <w:t>.</w:t>
-      </w:r>
-      <w:r>
-        <w:t xml:space="preserve"> (</w:t>
-      </w:r>
-      <w:r>
-        <w:t>JOHANSSON</w:t>
-      </w:r>
-      <w:r>
-        <w:t xml:space="preserve"> et al., 1995)</w:t>
+        <w:t xml:space="preserve"> A Gestão de Processos de Negócio é referenciada</w:t>
+      </w:r>
+      <w:r>
+        <w:t xml:space="preserve"> mundialmente como BPM, sigla em inglês para</w:t>
+      </w:r>
+      <w:r>
+        <w:t xml:space="preserve"> o termo.</w:t>
+      </w:r>
+      <w:r>
+        <w:t xml:space="preserve"> (Association of Business Process Management Professionals Brazil, 2013, p. 35)</w:t>
       </w:r>
     </w:p>
     <w:p>
       <w:pPr>
         <w:pStyle w:val="Texto"/>
-      </w:pPr>
-      <w:r>
-        <w:t>Os processos são estudados há décadas</w:t>
-      </w:r>
-      <w:r>
-        <w:t>,</w:t>
-      </w:r>
-      <w:r>
-        <w:t xml:space="preserve"> e</w:t>
-      </w:r>
-      <w:r>
-        <w:t xml:space="preserve"> </w:t>
-      </w:r>
-      <w:r>
-        <w:t xml:space="preserve">atualmente a definição da </w:t>
-      </w:r>
-      <w:r>
-        <w:t>Association of Business Process Management Professionals</w:t>
-      </w:r>
-      <w:r>
-        <w:t xml:space="preserve"> Bra</w:t>
-      </w:r>
-      <w:r>
-        <w:t>s</w:t>
-      </w:r>
-      <w:r>
-        <w:t xml:space="preserve">il (2013, p. 35) diz que: “Processo é uma agregação de atividades e comportamentos executados por humanos ou máquinas para alcançar um ou mais resultados”. </w:t>
-      </w:r>
-      <w:r>
-        <w:t xml:space="preserve">Esta definição é utilizada </w:t>
-      </w:r>
-      <w:r>
-        <w:t>para estudos da Gestão de Processos, onde</w:t>
-      </w:r>
-      <w:r>
-        <w:t xml:space="preserve"> processos</w:t>
-      </w:r>
-      <w:r>
-        <w:t xml:space="preserve"> são considerados </w:t>
-      </w:r>
-      <w:r>
-        <w:t>ativos da empresa</w:t>
-      </w:r>
-      <w:r>
-        <w:t>, que precisam ser gerenciados</w:t>
-      </w:r>
-      <w:r>
-        <w:t xml:space="preserve">. E também para modelos de gestão baseados em processos, </w:t>
-      </w:r>
-      <w:bookmarkStart w:id="1" w:name="_GoBack"/>
-      <w:bookmarkEnd w:id="1"/>
-      <w:r>
-        <w:t>o caso da Gestão por Processos</w:t>
-      </w:r>
-      <w:r>
-        <w:t xml:space="preserve"> (PAVANI JÚNIOR; SCUCUGLIA, 2011)</w:t>
-      </w:r>
-      <w:r>
-        <w:t>.</w:t>
-      </w:r>
+        <w:rPr>
+          <w:ins w:id="3" w:author="Patrick Machado" w:date="2016-04-05T19:22:00Z"/>
+        </w:rPr>
+      </w:pPr>
+      <w:ins w:id="4" w:author="Patrick Machado" w:date="2016-04-05T19:21:00Z">
+        <w:r>
+          <w:t>Continuar...</w:t>
+        </w:r>
+      </w:ins>
     </w:p>
     <w:p>
       <w:pPr>
         <w:pStyle w:val="Texto"/>
-      </w:pPr>
-      <w:r>
-        <w:t>Autores como Pavani Júnior e</w:t>
-      </w:r>
-      <w:r>
-        <w:t xml:space="preserve"> Scucuglia</w:t>
-      </w:r>
-      <w:r>
-        <w:t xml:space="preserve"> (2011) entendem que mesmo com a diferença sutil entre os termos Gestão </w:t>
-      </w:r>
-      <w:r>
-        <w:t>de</w:t>
-      </w:r>
-      <w:r>
-        <w:t xml:space="preserve"> Processos e Gestão </w:t>
-      </w:r>
-      <w:r>
-        <w:t>por</w:t>
-      </w:r>
-      <w:r>
-        <w:t xml:space="preserve"> Processos, a sua aplicação é completamente diferente. Para Gestão por Processos</w:t>
-      </w:r>
-      <w:r>
-        <w:t>,</w:t>
-      </w:r>
-      <w:r>
-        <w:t xml:space="preserve"> descrevem como a quebra do paradigma funcional, </w:t>
-      </w:r>
-      <w:r>
-        <w:t>adotando</w:t>
-      </w:r>
-      <w:r>
-        <w:t xml:space="preserve"> uma visão interfuncional</w:t>
-      </w:r>
-      <w:r>
-        <w:t>, com</w:t>
-      </w:r>
-      <w:r>
-        <w:t xml:space="preserve"> processos ponta-a-ponta</w:t>
-      </w:r>
-      <w:r>
-        <w:t>,</w:t>
-      </w:r>
-      <w:r>
-        <w:t xml:space="preserve"> </w:t>
-      </w:r>
-      <w:r>
-        <w:t>que tentam</w:t>
-      </w:r>
-      <w:r>
-        <w:t xml:space="preserve"> eliminar conflitos internos existentes em empresas formadas por </w:t>
-      </w:r>
-      <w:r>
-        <w:t>departamentos de funções</w:t>
-      </w:r>
-      <w:r>
-        <w:t xml:space="preserve"> isoladas</w:t>
-      </w:r>
-      <w:r>
-        <w:t xml:space="preserve">, e assim </w:t>
-      </w:r>
-      <w:r>
-        <w:t>sendo melhor geridos</w:t>
-      </w:r>
-      <w:r>
-        <w:t>. Já a</w:t>
-      </w:r>
-      <w:r>
-        <w:t xml:space="preserve"> Gestão de Processos se encaixa como uma disciplina gerencial</w:t>
-      </w:r>
-      <w:r>
-        <w:t>,</w:t>
-      </w:r>
-      <w:r>
-        <w:t xml:space="preserve"> que </w:t>
-      </w:r>
-      <w:r>
-        <w:t>dentre outras características, engloba "</w:t>
-      </w:r>
-      <w:r>
-        <w:t>tecnologias para analisar, desenhar, implementar, gerenciar desempenho, transformar e estabel</w:t>
-      </w:r>
-      <w:r>
-        <w:t xml:space="preserve">ecer a governança de processos” </w:t>
-      </w:r>
-      <w:r>
-        <w:t>(</w:t>
-      </w:r>
-      <w:r>
-        <w:t>Association of Business Process Management Professionals Brazil</w:t>
-      </w:r>
-      <w:r>
-        <w:t>, 2013, p. 40)</w:t>
-      </w:r>
-      <w:r>
-        <w:t>.</w:t>
-      </w:r>
+        <w:rPr>
+          <w:ins w:id="5" w:author="Patrick Machado" w:date="2016-04-05T19:24:00Z"/>
+        </w:rPr>
+      </w:pPr>
     </w:p>
     <w:p>
       <w:pPr>
         <w:pStyle w:val="Texto"/>
-      </w:pPr>
-      <w:r>
-        <w:t>Parei aqui.</w:t>
-      </w:r>
-    </w:p>
-    <w:p>
-      <w:pPr>
-        <w:pStyle w:val="Texto"/>
-      </w:pPr>
-    </w:p>
-    <w:p>
-      <w:pPr>
-        <w:pStyle w:val="Texto"/>
-        <w:rPr>
-          <w:ins w:id="2" w:author="Patrick Machado" w:date="2016-04-05T19:21:00Z"/>
-        </w:rPr>
-      </w:pPr>
-      <w:r>
-        <w:t xml:space="preserve">Em sua amplitude, processos podem aparecer como base para modelos de gestão ou como ativos da empresa que precisam ser gerenciados. </w:t>
-      </w:r>
-      <w:r>
-        <w:t xml:space="preserve">Esclarecida a diferença entre os termos Gestão de Processos e Gestão por Processos podemos abordar a Gestão de Processos de Negócio, referenciada mundialmente como BPM, sigla em inglês para </w:t>
-      </w:r>
-      <w:r>
-        <w:rPr>
-          <w:i/>
-          <w:rPrChange w:id="3" w:author="Patrick Machado" w:date="2016-04-05T20:10:00Z">
-            <w:rPr/>
-          </w:rPrChange>
-        </w:rPr>
-        <w:t>Business Process Management</w:t>
-      </w:r>
-      <w:r>
-        <w:t>.</w:t>
-      </w:r>
-    </w:p>
-    <w:p>
-      <w:pPr>
-        <w:pStyle w:val="Texto"/>
-        <w:rPr>
-          <w:ins w:id="4" w:author="Patrick Machado" w:date="2016-04-05T19:22:00Z"/>
-        </w:rPr>
-      </w:pPr>
-      <w:ins w:id="5" w:author="Patrick Machado" w:date="2016-04-05T19:21:00Z">
-        <w:r>
-          <w:t>Continuar...</w:t>
+        <w:rPr>
+          <w:ins w:id="6" w:author="Patrick Machado" w:date="2016-04-05T19:24:00Z"/>
+        </w:rPr>
+      </w:pPr>
+      <w:ins w:id="7" w:author="Patrick Machado" w:date="2016-04-05T19:24:00Z">
+        <w:r>
+          <w:t>Modificar essa parte para deixar claro a import</w:t>
         </w:r>
       </w:ins>
-    </w:p>
-    <w:p>
-      <w:pPr>
-        <w:pStyle w:val="Texto"/>
-        <w:rPr>
-          <w:ins w:id="6" w:author="Patrick Machado" w:date="2016-04-05T19:24:00Z"/>
-        </w:rPr>
-      </w:pPr>
-    </w:p>
-    <w:p>
-      <w:pPr>
-        <w:pStyle w:val="Texto"/>
-        <w:rPr>
-          <w:ins w:id="7" w:author="Patrick Machado" w:date="2016-04-05T19:24:00Z"/>
-        </w:rPr>
-      </w:pPr>
-      <w:ins w:id="8" w:author="Patrick Machado" w:date="2016-04-05T19:24:00Z">
-        <w:r>
-          <w:t>Modificar essa parte para deixar claro a import</w:t>
+      <w:ins w:id="8" w:author="Patrick Machado" w:date="2016-04-05T19:25:00Z">
+        <w:r>
+          <w:t xml:space="preserve">ância do BPMS para as empresas que querem trabalhar com processos :         </w:t>
         </w:r>
       </w:ins>
-      <w:ins w:id="9" w:author="Patrick Machado" w:date="2016-04-05T19:25:00Z">
-        <w:r>
-          <w:t xml:space="preserve">ância do BPMS para as empresas que querem trabalhar com processos :         </w:t>
-        </w:r>
-      </w:ins>
-      <w:ins w:id="10" w:author="Patrick Machado" w:date="2016-04-05T19:24:00Z">
-        <w:r>
-          <w:t>Assim como as empresas de manufatura, que desde a década de 80 se preocupam com a redução de custos e melhoria de qualidade, empresas de diversos segmentos atualmente utilizam ferramentas de tecnologia da informação para alcançar os seus objetivos de forma mais eficiente. Através de um modelo de processo desenhado com BPMN é possível trabalhar com ferramentas BPMS (Business Process Management Suite), uma categoria de software que dentre as funcionalidades de gerenciamento de fluxo de trabalho</w:t>
+      <w:ins w:id="9" w:author="Patrick Machado" w:date="2016-04-05T19:24:00Z">
+        <w:r>
+          <w:t xml:space="preserve">Assim como as empresas de manufatura, que desde a década de 80 se preocupam com a redução de custos e melhoria de qualidade, empresas de </w:t>
+        </w:r>
+        <w:r>
+          <w:lastRenderedPageBreak/>
+          <w:t>diversos segmentos atualmente utilizam ferramentas de tecnologia da informação para alcançar os seus objetivos de forma mais eficiente. Através de um modelo de processo desenhado com BPMN é possível trabalhar com ferramentas BPMS (Business Process Management Suite), uma categoria de software que dentre as funcionalidades de gerenciamento de fluxo de trabalho</w:t>
         </w:r>
         <w:r>
           <w:tab/>
@@ -4187,25 +4076,25 @@
       <w:pPr>
         <w:pStyle w:val="Ttulo2"/>
       </w:pPr>
-      <w:bookmarkStart w:id="11" w:name="_Toc446765487"/>
+      <w:bookmarkStart w:id="10" w:name="_Toc446765487"/>
       <w:r>
         <w:t>PROBLEMÁTICA</w:t>
       </w:r>
-      <w:bookmarkEnd w:id="11"/>
+      <w:bookmarkEnd w:id="10"/>
     </w:p>
     <w:p>
       <w:pPr>
         <w:pStyle w:val="Texto"/>
         <w:rPr>
-          <w:ins w:id="12" w:author="Patrick Machado" w:date="2016-04-05T19:25:00Z"/>
-        </w:rPr>
-      </w:pPr>
-      <w:ins w:id="13" w:author="Patrick Machado" w:date="2016-04-05T19:25:00Z">
+          <w:ins w:id="11" w:author="Patrick Machado" w:date="2016-04-05T19:25:00Z"/>
+        </w:rPr>
+      </w:pPr>
+      <w:ins w:id="12" w:author="Patrick Machado" w:date="2016-04-05T19:25:00Z">
         <w:r>
           <w:t xml:space="preserve">Focar que o problema </w:t>
         </w:r>
       </w:ins>
-      <w:ins w:id="14" w:author="Patrick Machado" w:date="2016-04-05T19:26:00Z">
+      <w:ins w:id="13" w:author="Patrick Machado" w:date="2016-04-05T19:26:00Z">
         <w:r>
           <w:t>é avaliar as ferramentas BPMS free.</w:t>
         </w:r>
@@ -4215,7 +4104,7 @@
       <w:pPr>
         <w:pStyle w:val="Texto"/>
         <w:rPr>
-          <w:ins w:id="15" w:author="Patrick Machado" w:date="2016-04-05T19:25:00Z"/>
+          <w:ins w:id="14" w:author="Patrick Machado" w:date="2016-04-05T19:25:00Z"/>
         </w:rPr>
       </w:pPr>
     </w:p>
@@ -4254,11 +4143,7 @@
         <w:t xml:space="preserve">um </w:t>
       </w:r>
       <w:r>
-        <w:t xml:space="preserve">conjunto de elementos gráficos com símbolos e regras que determinem o seu significado. Dentre as </w:t>
-      </w:r>
-      <w:r>
-        <w:lastRenderedPageBreak/>
-        <w:t xml:space="preserve">notações conhecidas mundialmente, o BPMN (Business Process Model and Notation) tem uma crescente aceitação </w:t>
+        <w:t xml:space="preserve">conjunto de elementos gráficos com símbolos e regras que determinem o seu significado. Dentre as notações conhecidas mundialmente, o BPMN (Business Process Model and Notation) tem uma crescente aceitação </w:t>
       </w:r>
       <w:r>
         <w:t>trazendo um conjunto robusto de símbolos que se encaixam em diferentes aspectos de processos de negócio</w:t>
@@ -4277,10 +4162,10 @@
       <w:pPr>
         <w:pStyle w:val="Texto"/>
         <w:rPr>
-          <w:del w:id="16" w:author="Patrick Machado" w:date="2016-04-05T19:24:00Z"/>
-        </w:rPr>
-      </w:pPr>
-      <w:del w:id="17" w:author="Patrick Machado" w:date="2016-04-05T19:24:00Z">
+          <w:del w:id="15" w:author="Patrick Machado" w:date="2016-04-05T19:24:00Z"/>
+        </w:rPr>
+      </w:pPr>
+      <w:del w:id="16" w:author="Patrick Machado" w:date="2016-04-05T19:24:00Z">
         <w:r>
           <w:delText>Assim como as empresas de manufatura</w:delText>
         </w:r>
@@ -4394,6 +4279,7 @@
         <w:pStyle w:val="Texto"/>
       </w:pPr>
       <w:r>
+        <w:lastRenderedPageBreak/>
         <w:t xml:space="preserve">Dentre as ferramentas BPMS disponíveis no mercado, há opções como a da empresa Bizagi, parceira da Object Management Group que especifica a notação BPMN. </w:t>
       </w:r>
       <w:r>
@@ -4505,16 +4391,16 @@
       <w:r>
         <w:t xml:space="preserve"> Sendo assim, chegamos à pergunta de pesquisa: há ferramentas BPMS gratuitas no mercado que poderiam ser utilizadas em empresas, visto as restrições em relação às ferramentas BPMS </w:t>
       </w:r>
-      <w:commentRangeStart w:id="18"/>
+      <w:commentRangeStart w:id="17"/>
       <w:r>
         <w:t>pagas</w:t>
       </w:r>
-      <w:commentRangeEnd w:id="18"/>
+      <w:commentRangeEnd w:id="17"/>
       <w:r>
         <w:rPr>
           <w:rStyle w:val="Refdecomentrio"/>
         </w:rPr>
-        <w:commentReference w:id="18"/>
+        <w:commentReference w:id="17"/>
       </w:r>
       <w:r>
         <w:t>?</w:t>
@@ -4524,13 +4410,31 @@
       <w:pPr>
         <w:pStyle w:val="Ttulo2"/>
       </w:pPr>
-      <w:bookmarkStart w:id="19" w:name="_Toc446765488"/>
+      <w:bookmarkStart w:id="18" w:name="_Toc446765488"/>
       <w:r>
         <w:rPr>
           <w:caps w:val="0"/>
         </w:rPr>
+        <w:t>OBJETIVOS</w:t>
+      </w:r>
+      <w:bookmarkEnd w:id="18"/>
+    </w:p>
+    <w:p>
+      <w:pPr>
+        <w:pStyle w:val="Texto"/>
+      </w:pPr>
+      <w:r>
+        <w:t>Para replicar o problema de pesquisa foram estabelecidos um objetivo geral e xxx objetivos específicos.</w:t>
+      </w:r>
+    </w:p>
+    <w:p>
+      <w:pPr>
+        <w:pStyle w:val="Ttulo3"/>
+      </w:pPr>
+      <w:bookmarkStart w:id="19" w:name="_Toc446765489"/>
+      <w:r>
         <w:lastRenderedPageBreak/>
-        <w:t>OBJETIVOS</w:t>
+        <w:t>Objetivo geral</w:t>
       </w:r>
       <w:bookmarkEnd w:id="19"/>
     </w:p>
@@ -4539,16 +4443,16 @@
         <w:pStyle w:val="Texto"/>
       </w:pPr>
       <w:r>
-        <w:t>Para replicar o problema de pesquisa foram estabelecidos um objetivo geral e xxx objetivos específicos.</w:t>
+        <w:t xml:space="preserve">Texto, texto, texto, texto, texto, texto, texto, texto, texto, texto, texto, texto, texto, texto, texto, texto, texto, texto, texto. </w:t>
       </w:r>
     </w:p>
     <w:p>
       <w:pPr>
         <w:pStyle w:val="Ttulo3"/>
       </w:pPr>
-      <w:bookmarkStart w:id="20" w:name="_Toc446765489"/>
-      <w:r>
-        <w:t>Objetivo geral</w:t>
+      <w:bookmarkStart w:id="20" w:name="_Toc446765490"/>
+      <w:r>
+        <w:t>Objetivos específicos</w:t>
       </w:r>
       <w:bookmarkEnd w:id="20"/>
     </w:p>
@@ -4562,130 +4466,112 @@
     </w:p>
     <w:p>
       <w:pPr>
-        <w:pStyle w:val="Ttulo3"/>
-      </w:pPr>
-      <w:bookmarkStart w:id="21" w:name="_Toc446765490"/>
-      <w:r>
-        <w:t>Objetivos específicos</w:t>
+        <w:pStyle w:val="Texto"/>
+      </w:pPr>
+    </w:p>
+    <w:p>
+      <w:pPr>
+        <w:pStyle w:val="Texto"/>
+      </w:pPr>
+    </w:p>
+    <w:p>
+      <w:pPr>
+        <w:pStyle w:val="Ttulo2"/>
+      </w:pPr>
+      <w:bookmarkStart w:id="21" w:name="_Toc446765491"/>
+      <w:r>
+        <w:rPr>
+          <w:caps w:val="0"/>
+        </w:rPr>
+        <w:t>JUSTIFICATIVA</w:t>
       </w:r>
       <w:bookmarkEnd w:id="21"/>
     </w:p>
     <w:p>
       <w:pPr>
         <w:pStyle w:val="Texto"/>
-      </w:pPr>
-      <w:r>
-        <w:t xml:space="preserve">Texto, texto, texto, texto, texto, texto, texto, texto, texto, texto, texto, texto, texto, texto, texto, texto, texto, texto, texto. </w:t>
-      </w:r>
+        <w:rPr>
+          <w:ins w:id="22" w:author="Patrick Machado" w:date="2016-04-05T19:29:00Z"/>
+        </w:rPr>
+      </w:pPr>
+      <w:ins w:id="23" w:author="Patrick Machado" w:date="2016-04-05T19:29:00Z">
+        <w:r>
+          <w:t xml:space="preserve">Apoio às pequenas e médias empresas </w:t>
+        </w:r>
+      </w:ins>
+      <w:ins w:id="24" w:author="Patrick Machado" w:date="2016-04-05T19:30:00Z">
+        <w:r>
+          <w:t>que necessitam se estruturam em nível processual, que não tem recursos para ferramentas pagas....</w:t>
+        </w:r>
+      </w:ins>
     </w:p>
     <w:p>
       <w:pPr>
         <w:pStyle w:val="Texto"/>
       </w:pPr>
+      <w:r>
+        <w:t xml:space="preserve">Verifique que os títulos de cada seção (primária, secundária, etc.) já estão formatados de forma apropriada usando os estilos do editor de texto: Título1, Título2, etc. Essa funcionalidade lê permitirá confeccionar o índice (sumário) de forma automática. </w:t>
+      </w:r>
     </w:p>
     <w:p>
       <w:pPr>
         <w:pStyle w:val="Texto"/>
       </w:pPr>
+      <w:r>
+        <w:t>Por isso, digite os seus títulos sobre os já existentes neste arquivo. Depois verifique como atualizar o sumário.</w:t>
+      </w:r>
     </w:p>
     <w:p>
       <w:pPr>
         <w:pStyle w:val="Ttulo2"/>
       </w:pPr>
-      <w:bookmarkStart w:id="22" w:name="_Toc446765491"/>
+      <w:bookmarkStart w:id="25" w:name="_Toc446765492"/>
       <w:r>
         <w:rPr>
           <w:caps w:val="0"/>
         </w:rPr>
-        <w:t>JUSTIFICATIVA</w:t>
-      </w:r>
-      <w:bookmarkEnd w:id="22"/>
+        <w:lastRenderedPageBreak/>
+        <w:t xml:space="preserve">ESTRUTURA DA </w:t>
+      </w:r>
+      <w:r>
+        <w:rPr>
+          <w:caps w:val="0"/>
+        </w:rPr>
+        <w:t>MONOGRAFIA</w:t>
+      </w:r>
+      <w:bookmarkEnd w:id="25"/>
     </w:p>
     <w:p>
       <w:pPr>
         <w:pStyle w:val="Texto"/>
-        <w:rPr>
-          <w:ins w:id="23" w:author="Patrick Machado" w:date="2016-04-05T19:29:00Z"/>
-        </w:rPr>
-      </w:pPr>
-      <w:ins w:id="24" w:author="Patrick Machado" w:date="2016-04-05T19:29:00Z">
-        <w:r>
-          <w:t xml:space="preserve">Apoio às pequenas e médias empresas </w:t>
-        </w:r>
-      </w:ins>
-      <w:ins w:id="25" w:author="Patrick Machado" w:date="2016-04-05T19:30:00Z">
-        <w:r>
-          <w:t>que necessitam se estruturam em nível processual, que não tem recursos para ferramentas pagas....</w:t>
-        </w:r>
-      </w:ins>
+      </w:pPr>
+      <w:r>
+        <w:t xml:space="preserve">Verifique que os títulos de cada seção (primária, secundária, etc.) já estão formatados de forma apropriada usando os estilos do editor de texto: Título1, Título2, etc. Essa funcionalidade lê permitirá confeccionar o índice (sumário) de forma automática. </w:t>
+      </w:r>
     </w:p>
     <w:p>
       <w:pPr>
         <w:pStyle w:val="Texto"/>
       </w:pPr>
       <w:r>
-        <w:t xml:space="preserve">Verifique que os títulos de cada seção (primária, secundária, etc.) já estão formatados de forma apropriada usando os estilos do editor de texto: Título1, Título2, etc. Essa funcionalidade lê permitirá confeccionar o índice (sumário) de forma automática. </w:t>
+        <w:t>Por isso, digite os seus títulos sobre os já existentes neste arquivo. Depois verifique como atualizar o sumário.</w:t>
       </w:r>
     </w:p>
     <w:p>
       <w:pPr>
         <w:pStyle w:val="Texto"/>
       </w:pPr>
-      <w:r>
-        <w:lastRenderedPageBreak/>
-        <w:t>Por isso, digite os seus títulos sobre os já existentes neste arquivo. Depois verifique como atualizar o sumário.</w:t>
-      </w:r>
-    </w:p>
-    <w:p>
-      <w:pPr>
-        <w:pStyle w:val="Ttulo2"/>
-      </w:pPr>
-      <w:bookmarkStart w:id="26" w:name="_Toc446765492"/>
-      <w:r>
-        <w:rPr>
-          <w:caps w:val="0"/>
-        </w:rPr>
-        <w:t xml:space="preserve">ESTRUTURA DA </w:t>
-      </w:r>
-      <w:r>
-        <w:rPr>
-          <w:caps w:val="0"/>
-        </w:rPr>
-        <w:t>MONOGRAFIA</w:t>
-      </w:r>
-      <w:bookmarkEnd w:id="26"/>
     </w:p>
     <w:p>
       <w:pPr>
         <w:pStyle w:val="Texto"/>
       </w:pPr>
-      <w:r>
-        <w:t xml:space="preserve">Verifique que os títulos de cada seção (primária, secundária, etc.) já estão formatados de forma apropriada usando os estilos do editor de texto: Título1, Título2, etc. Essa funcionalidade lê permitirá confeccionar o índice (sumário) de forma automática. </w:t>
-      </w:r>
-    </w:p>
-    <w:p>
-      <w:pPr>
-        <w:pStyle w:val="Texto"/>
-      </w:pPr>
-      <w:r>
-        <w:t>Por isso, digite os seus títulos sobre os já existentes neste arquivo. Depois verifique como atualizar o sumário.</w:t>
-      </w:r>
-    </w:p>
-    <w:p>
-      <w:pPr>
-        <w:pStyle w:val="Texto"/>
-      </w:pPr>
-    </w:p>
-    <w:p>
-      <w:pPr>
-        <w:pStyle w:val="Texto"/>
-      </w:pPr>
     </w:p>
     <w:p>
       <w:pPr>
         <w:pStyle w:val="Ttulosps-textuais"/>
       </w:pPr>
-      <w:bookmarkStart w:id="27" w:name="_Toc446765507"/>
+      <w:bookmarkStart w:id="26" w:name="_Toc446765507"/>
       <w:r>
         <w:br w:type="page"/>
       </w:r>
@@ -4693,7 +4579,7 @@
         <w:lastRenderedPageBreak/>
         <w:t>REFERÊNCIAS</w:t>
       </w:r>
-      <w:bookmarkEnd w:id="27"/>
+      <w:bookmarkEnd w:id="26"/>
     </w:p>
     <w:p>
       <w:pPr>
@@ -4896,7 +4782,7 @@
 
 <file path=word/comments.xml><?xml version="1.0" encoding="utf-8"?>
 <w:comments xmlns:wpc="http://schemas.microsoft.com/office/word/2010/wordprocessingCanvas" xmlns:cx="http://schemas.microsoft.com/office/drawing/2014/chartex" xmlns:cx1="http://schemas.microsoft.com/office/drawing/2015/9/8/chartex" xmlns:cx2="http://schemas.microsoft.com/office/drawing/2015/10/21/chartex" xmlns:mc="http://schemas.openxmlformats.org/markup-compatibility/2006" xmlns:o="urn:schemas-microsoft-com:office:office" xmlns:r="http://schemas.openxmlformats.org/officeDocument/2006/relationships" xmlns:m="http://schemas.openxmlformats.org/officeDocument/2006/math" xmlns:v="urn:schemas-microsoft-com:vml" xmlns:wp14="http://schemas.microsoft.com/office/word/2010/wordprocessingDrawing" xmlns:wp="http://schemas.openxmlformats.org/drawingml/2006/wordprocessingDrawing" xmlns:w10="urn:schemas-microsoft-com:office:word" xmlns:w="http://schemas.openxmlformats.org/wordprocessingml/2006/main" xmlns:w14="http://schemas.microsoft.com/office/word/2010/wordml" xmlns:w15="http://schemas.microsoft.com/office/word/2012/wordml" xmlns:w16se="http://schemas.microsoft.com/office/word/2015/wordml/symex" xmlns:wpg="http://schemas.microsoft.com/office/word/2010/wordprocessingGroup" xmlns:wpi="http://schemas.microsoft.com/office/word/2010/wordprocessingInk" xmlns:wne="http://schemas.microsoft.com/office/word/2006/wordml" xmlns:wps="http://schemas.microsoft.com/office/word/2010/wordprocessingShape" mc:Ignorable="w14 w15 w16se wp14">
-  <w:comment w:id="18" w:author="Mauricio Botelho" w:date="2016-04-03T22:00:00Z" w:initials="MB">
+  <w:comment w:id="17" w:author="Mauricio Botelho" w:date="2016-04-03T22:00:00Z" w:initials="MB">
     <w:p>
       <w:pPr>
         <w:pStyle w:val="Textodecomentrio"/>
@@ -7728,7 +7614,7 @@
 </file>
 
 <file path=customXml/itemProps1.xml><?xml version="1.0" encoding="utf-8"?>
-<ds:datastoreItem xmlns:ds="http://schemas.openxmlformats.org/officeDocument/2006/customXml" ds:itemID="{CF3CF193-9C99-48F8-974A-42C8DD350B25}">
+<ds:datastoreItem xmlns:ds="http://schemas.openxmlformats.org/officeDocument/2006/customXml" ds:itemID="{2A240E43-387A-4CB9-AE8E-BC2874D774CD}">
   <ds:schemaRefs>
     <ds:schemaRef ds:uri="http://schemas.openxmlformats.org/officeDocument/2006/bibliography"/>
   </ds:schemaRefs>

</xml_diff>

<commit_message>
Listando os atributos de BPM que trazem benefícios para as empresas
</commit_message>
<xml_diff>
--- a/TCC I Patrick Machado.docx
+++ b/TCC I Patrick Machado.docx
@@ -536,7 +536,6 @@
         <w:rPr>
           <w:lang w:val="pt-BR"/>
         </w:rPr>
-        <w:lastRenderedPageBreak/>
         <w:t>PATRICK MACHADO</w:t>
       </w:r>
     </w:p>
@@ -899,7 +898,6 @@
         <w:rPr>
           <w:b/>
         </w:rPr>
-        <w:lastRenderedPageBreak/>
         <w:t>AGRADECIMENTOS</w:t>
       </w:r>
     </w:p>
@@ -1090,7 +1088,6 @@
         <w:rPr>
           <w:b/>
         </w:rPr>
-        <w:lastRenderedPageBreak/>
         <w:t>RESUMO</w:t>
       </w:r>
     </w:p>
@@ -1133,7 +1130,6 @@
         <w:rPr>
           <w:b/>
         </w:rPr>
-        <w:lastRenderedPageBreak/>
         <w:t>ABSTRACT, RÉSUMÉ OU RESUMEN</w:t>
       </w:r>
     </w:p>
@@ -1174,7 +1170,6 @@
         <w:rPr>
           <w:b/>
         </w:rPr>
-        <w:lastRenderedPageBreak/>
         <w:t xml:space="preserve">LISTA </w:t>
       </w:r>
       <w:r>
@@ -1492,7 +1487,6 @@
           <w:sz w:val="24"/>
           <w:szCs w:val="24"/>
         </w:rPr>
-        <w:lastRenderedPageBreak/>
         <w:t>LISTA DE TABELAS</w:t>
       </w:r>
     </w:p>
@@ -1612,7 +1606,6 @@
           <w:sz w:val="24"/>
           <w:szCs w:val="24"/>
         </w:rPr>
-        <w:lastRenderedPageBreak/>
         <w:t>sumário</w:t>
       </w:r>
     </w:p>
@@ -3762,7 +3755,6 @@
         <w:rPr>
           <w:caps w:val="0"/>
         </w:rPr>
-        <w:lastRenderedPageBreak/>
         <w:t>INTRODUÇÃO</w:t>
       </w:r>
       <w:bookmarkEnd w:id="0"/>
@@ -3772,7 +3764,7 @@
         <w:pStyle w:val="Texto"/>
       </w:pPr>
       <w:r>
-        <w:t>Processos desde o começo da década de 80;</w:t>
+        <w:t>Importância de BPM nas empresas</w:t>
       </w:r>
     </w:p>
     <w:p>
@@ -3780,23 +3772,101 @@
         <w:pStyle w:val="Texto"/>
       </w:pPr>
       <w:r>
-        <w:t>Definição de processos;</w:t>
+        <w:t>Ferramentas que apoiam o BPM (falar mais de BPMS e não de BPMN)</w:t>
       </w:r>
     </w:p>
     <w:p>
       <w:pPr>
         <w:pStyle w:val="Texto"/>
       </w:pPr>
-      <w:r>
-        <w:t>BPM</w:t>
-      </w:r>
     </w:p>
     <w:p>
       <w:pPr>
         <w:pStyle w:val="Texto"/>
       </w:pPr>
       <w:r>
-        <w:t>Importância de BPM nas empresas</w:t>
+        <w:t>Os processos fazem parte de todas as empresas</w:t>
+      </w:r>
+      <w:r>
+        <w:t>.</w:t>
+      </w:r>
+      <w:r>
+        <w:t xml:space="preserve"> </w:t>
+      </w:r>
+      <w:r>
+        <w:t>D</w:t>
+      </w:r>
+      <w:r>
+        <w:t>esde o começo da década de 80</w:t>
+      </w:r>
+      <w:r>
+        <w:t xml:space="preserve"> empresas de manufatura </w:t>
+      </w:r>
+      <w:r>
+        <w:t>executam processos. Podemos entender processos como a</w:t>
+      </w:r>
+      <w:r>
+        <w:t xml:space="preserve"> transformação de um insumo, seguindo uma série de atividades </w:t>
+      </w:r>
+      <w:r>
+        <w:t>pré-definidas, para</w:t>
+      </w:r>
+      <w:r>
+        <w:t xml:space="preserve"> gera</w:t>
+      </w:r>
+      <w:r>
+        <w:t>r</w:t>
+      </w:r>
+      <w:r>
+        <w:t xml:space="preserve"> </w:t>
+      </w:r>
+      <w:r>
+        <w:t>um resultado espec</w:t>
+      </w:r>
+      <w:r>
+        <w:t xml:space="preserve">ífico. Conforme exemplifica Johansson e outros (1995, p. 55), “pegue uma peça de metal, corte-a, dobre-a e usine-a para criar um suporte para uma prateleira”. </w:t>
+      </w:r>
+      <w:r>
+        <w:t xml:space="preserve">Porém os </w:t>
+      </w:r>
+      <w:r>
+        <w:t xml:space="preserve">processos </w:t>
+      </w:r>
+      <w:r>
+        <w:t xml:space="preserve">são </w:t>
+      </w:r>
+      <w:r>
+        <w:t xml:space="preserve">ainda </w:t>
+      </w:r>
+      <w:r>
+        <w:t>mais abrangentes</w:t>
+      </w:r>
+      <w:r>
+        <w:t xml:space="preserve">, </w:t>
+      </w:r>
+      <w:r>
+        <w:t>neste exemplo há processos</w:t>
+      </w:r>
+      <w:r>
+        <w:t xml:space="preserve"> fora da </w:t>
+      </w:r>
+      <w:r>
+        <w:t>empresa</w:t>
+      </w:r>
+      <w:r>
+        <w:t>, desde a extração do insumo, venda, uso e reciclagem, um processo que dará àquela peça de metal uma nova função</w:t>
+      </w:r>
+      <w:r>
+        <w:t>.</w:t>
+      </w:r>
+      <w:r>
+        <w:t xml:space="preserve"> (</w:t>
+      </w:r>
+      <w:r>
+        <w:t>JOHANSSON</w:t>
+      </w:r>
+      <w:r>
+        <w:t xml:space="preserve"> et al., 1995)</w:t>
       </w:r>
     </w:p>
     <w:p>
@@ -3804,215 +3874,124 @@
         <w:pStyle w:val="Texto"/>
       </w:pPr>
       <w:r>
-        <w:t>Ferramentas que apoiam o BPM (falar mais de BPMS e não de BPMN)</w:t>
+        <w:t>Os processos são estudados há décadas</w:t>
+      </w:r>
+      <w:r>
+        <w:t>,</w:t>
+      </w:r>
+      <w:r>
+        <w:t xml:space="preserve"> e</w:t>
+      </w:r>
+      <w:r>
+        <w:t xml:space="preserve"> </w:t>
+      </w:r>
+      <w:r>
+        <w:t xml:space="preserve">atualmente a definição da </w:t>
+      </w:r>
+      <w:r>
+        <w:t>Association of Business Process Management Professionals</w:t>
+      </w:r>
+      <w:r>
+        <w:t xml:space="preserve"> Bra</w:t>
+      </w:r>
+      <w:r>
+        <w:t>z</w:t>
+      </w:r>
+      <w:r>
+        <w:t xml:space="preserve">il (2013, p. 35) diz que: “Processo é uma agregação de atividades e comportamentos executados por humanos ou máquinas para alcançar um ou mais resultados”. </w:t>
+      </w:r>
+      <w:r>
+        <w:t xml:space="preserve">Esta definição é utilizada </w:t>
+      </w:r>
+      <w:r>
+        <w:t>para estudos d</w:t>
+      </w:r>
+      <w:r>
+        <w:t>e</w:t>
+      </w:r>
+      <w:r>
+        <w:t xml:space="preserve"> Gestão de Processos, onde</w:t>
+      </w:r>
+      <w:r>
+        <w:t xml:space="preserve"> processos</w:t>
+      </w:r>
+      <w:r>
+        <w:t xml:space="preserve"> são considerados </w:t>
+      </w:r>
+      <w:r>
+        <w:t>ativos da empresa</w:t>
+      </w:r>
+      <w:r>
+        <w:t>, que precisam ser gerenciados</w:t>
+      </w:r>
+      <w:r>
+        <w:t xml:space="preserve"> (PAVANI JÚNIOR; SCUCUGLIA, 2011)</w:t>
+      </w:r>
+      <w:r>
+        <w:t>.</w:t>
       </w:r>
     </w:p>
     <w:p>
       <w:pPr>
         <w:pStyle w:val="Texto"/>
       </w:pPr>
+      <w:r>
+        <w:t>A Association of Business Process Management Professionals apresenta o seu estudo sobre a Gestão de Processos</w:t>
+      </w:r>
+      <w:r>
+        <w:t xml:space="preserve"> de Negócio, </w:t>
+      </w:r>
+      <w:r>
+        <w:t>onde</w:t>
+      </w:r>
+      <w:r>
+        <w:t xml:space="preserve"> processo de negócio, além da definição tradicional</w:t>
+      </w:r>
+      <w:r>
+        <w:t>,</w:t>
+      </w:r>
+      <w:r>
+        <w:t xml:space="preserve"> </w:t>
+      </w:r>
+      <w:r>
+        <w:t>“</w:t>
+      </w:r>
+      <w:r>
+        <w:t xml:space="preserve">é </w:t>
+      </w:r>
+      <w:r>
+        <w:t>um trabalho que entrega valor para os clientes ou apoia/gerencia outros processos”.</w:t>
+      </w:r>
+      <w:r>
+        <w:t xml:space="preserve"> A Gestão de Processos de Negócio é referenciada</w:t>
+      </w:r>
+      <w:r>
+        <w:t xml:space="preserve"> mundialmente como BPM, sigla em inglês para</w:t>
+      </w:r>
+      <w:r>
+        <w:t xml:space="preserve"> o termo.</w:t>
+      </w:r>
+      <w:r>
+        <w:t xml:space="preserve"> (Association of Business Process Management Professionals Brazil, 2013, p. 35)</w:t>
+      </w:r>
     </w:p>
     <w:p>
       <w:pPr>
         <w:pStyle w:val="Texto"/>
-      </w:pPr>
-      <w:r>
-        <w:t>Os processos fazem parte de todas as empresas</w:t>
-      </w:r>
-      <w:r>
-        <w:t>.</w:t>
-      </w:r>
-      <w:r>
-        <w:t xml:space="preserve"> </w:t>
-      </w:r>
-      <w:r>
-        <w:t>D</w:t>
-      </w:r>
-      <w:r>
-        <w:t>esde o começo da década de 80</w:t>
-      </w:r>
-      <w:r>
-        <w:t xml:space="preserve"> empresas de manufatura </w:t>
-      </w:r>
-      <w:r>
-        <w:t>executam processos. Podemos entender processos como a</w:t>
-      </w:r>
-      <w:r>
-        <w:t xml:space="preserve"> transformação de um insumo, seguindo uma série de atividades </w:t>
-      </w:r>
-      <w:r>
-        <w:t>pré-definidas, para</w:t>
-      </w:r>
-      <w:r>
-        <w:t xml:space="preserve"> gera</w:t>
-      </w:r>
-      <w:r>
-        <w:t>r</w:t>
-      </w:r>
-      <w:r>
-        <w:t xml:space="preserve"> </w:t>
-      </w:r>
-      <w:r>
-        <w:t>um resultado espec</w:t>
-      </w:r>
-      <w:r>
-        <w:t xml:space="preserve">ífico. Conforme exemplifica Johansson e outros (1995, p. 55), “pegue uma peça de metal, corte-a, dobre-a e usine-a para criar um suporte para uma prateleira”. </w:t>
-      </w:r>
-      <w:r>
-        <w:t xml:space="preserve">Porém os </w:t>
-      </w:r>
-      <w:r>
-        <w:t xml:space="preserve">processos </w:t>
-      </w:r>
-      <w:r>
-        <w:t xml:space="preserve">são </w:t>
-      </w:r>
-      <w:r>
-        <w:t xml:space="preserve">ainda </w:t>
-      </w:r>
-      <w:r>
-        <w:t>mais abrangentes</w:t>
-      </w:r>
-      <w:r>
-        <w:t xml:space="preserve">, </w:t>
-      </w:r>
-      <w:r>
-        <w:t>neste exemplo há processos</w:t>
-      </w:r>
-      <w:r>
-        <w:t xml:space="preserve"> fora da </w:t>
-      </w:r>
-      <w:r>
-        <w:t>empresa</w:t>
-      </w:r>
-      <w:r>
-        <w:t>, desde a extração do insumo, venda, uso e reciclagem, um processo que dará àquela peça de metal uma nova função</w:t>
-      </w:r>
-      <w:r>
-        <w:t>.</w:t>
-      </w:r>
-      <w:r>
-        <w:t xml:space="preserve"> (</w:t>
-      </w:r>
-      <w:r>
-        <w:t>JOHANSSON</w:t>
-      </w:r>
-      <w:r>
-        <w:t xml:space="preserve"> et al., 1995)</w:t>
-      </w:r>
-    </w:p>
-    <w:p>
-      <w:pPr>
-        <w:pStyle w:val="Texto"/>
-      </w:pPr>
-      <w:r>
-        <w:t>Os processos são estudados há décadas</w:t>
-      </w:r>
-      <w:r>
-        <w:t>,</w:t>
-      </w:r>
-      <w:r>
-        <w:t xml:space="preserve"> e</w:t>
-      </w:r>
-      <w:r>
-        <w:t xml:space="preserve"> </w:t>
-      </w:r>
-      <w:r>
-        <w:t xml:space="preserve">atualmente a definição da </w:t>
-      </w:r>
-      <w:r>
-        <w:t>Association of Business Process Management Professionals</w:t>
-      </w:r>
-      <w:r>
-        <w:t xml:space="preserve"> Bra</w:t>
-      </w:r>
-      <w:r>
-        <w:t>z</w:t>
-      </w:r>
-      <w:r>
-        <w:t xml:space="preserve">il (2013, p. 35) diz que: “Processo é uma agregação de atividades e comportamentos executados por humanos ou máquinas para alcançar um ou mais resultados”. </w:t>
-      </w:r>
-      <w:r>
-        <w:t xml:space="preserve">Esta definição é utilizada </w:t>
-      </w:r>
-      <w:r>
-        <w:t>para estudos d</w:t>
-      </w:r>
-      <w:r>
-        <w:t>e</w:t>
-      </w:r>
-      <w:r>
-        <w:t xml:space="preserve"> Gestão de Processos, onde</w:t>
-      </w:r>
-      <w:r>
-        <w:t xml:space="preserve"> processos</w:t>
-      </w:r>
-      <w:r>
-        <w:t xml:space="preserve"> são considerados </w:t>
-      </w:r>
-      <w:r>
-        <w:t>ativos da empresa</w:t>
-      </w:r>
-      <w:r>
-        <w:t>, que precisam ser gerenciados</w:t>
-      </w:r>
-      <w:r>
-        <w:t xml:space="preserve"> (PAVANI JÚNIOR; SCUCUGLIA, 2011)</w:t>
-      </w:r>
-      <w:r>
-        <w:t>.</w:t>
-      </w:r>
-    </w:p>
-    <w:p>
-      <w:pPr>
-        <w:pStyle w:val="Texto"/>
         <w:rPr>
           <w:ins w:id="1" w:author="Patrick Machado" w:date="2016-04-05T19:21:00Z"/>
         </w:rPr>
       </w:pPr>
       <w:r>
-        <w:t>A Association of Business Process Management Professionals apresenta o seu estudo sobre a Gestão de Processos</w:t>
-      </w:r>
-      <w:r>
-        <w:t xml:space="preserve"> de Negócio, </w:t>
-      </w:r>
-      <w:r>
-        <w:t>onde</w:t>
-      </w:r>
-      <w:r>
-        <w:t xml:space="preserve"> processo de negócio, além da definição tradicional</w:t>
-      </w:r>
-      <w:r>
-        <w:t>,</w:t>
-      </w:r>
-      <w:r>
-        <w:t xml:space="preserve"> </w:t>
-      </w:r>
-      <w:r>
-        <w:t>“</w:t>
-      </w:r>
-      <w:r>
-        <w:t xml:space="preserve">é </w:t>
-      </w:r>
-      <w:r>
-        <w:t>um trabalho que entrega valor para os clientes ou apoia/gerencia outros processos”</w:t>
+        <w:t>Há diversos atri</w:t>
       </w:r>
       <w:bookmarkStart w:id="2" w:name="_GoBack"/>
       <w:bookmarkEnd w:id="2"/>
       <w:r>
-        <w:t>.</w:t>
-      </w:r>
-      <w:r>
-        <w:t xml:space="preserve"> A Gestão de Processos de Negócio é referenciada</w:t>
-      </w:r>
-      <w:r>
-        <w:t xml:space="preserve"> mundialmente como BPM, sigla em inglês para</w:t>
-      </w:r>
-      <w:r>
-        <w:t xml:space="preserve"> o termo.</w:t>
-      </w:r>
-      <w:r>
-        <w:t xml:space="preserve"> (Association of Business Process Management Professionals Brazil, 2013, p. 35)</w:t>
+        <w:t xml:space="preserve">butos conhecidos que trazem benefícios à organização na aplicação do BPM. </w:t>
+      </w:r>
+      <w:r>
+        <w:tab/>
       </w:r>
     </w:p>
     <w:p>
@@ -4055,11 +4034,7 @@
       </w:ins>
       <w:ins w:id="9" w:author="Patrick Machado" w:date="2016-04-05T19:24:00Z">
         <w:r>
-          <w:t xml:space="preserve">Assim como as empresas de manufatura, que desde a década de 80 se preocupam com a redução de custos e melhoria de qualidade, empresas de </w:t>
-        </w:r>
-        <w:r>
-          <w:lastRenderedPageBreak/>
-          <w:t>diversos segmentos atualmente utilizam ferramentas de tecnologia da informação para alcançar os seus objetivos de forma mais eficiente. Através de um modelo de processo desenhado com BPMN é possível trabalhar com ferramentas BPMS (Business Process Management Suite), uma categoria de software que dentre as funcionalidades de gerenciamento de fluxo de trabalho</w:t>
+          <w:t>Assim como as empresas de manufatura, que desde a década de 80 se preocupam com a redução de custos e melhoria de qualidade, empresas de diversos segmentos atualmente utilizam ferramentas de tecnologia da informação para alcançar os seus objetivos de forma mais eficiente. Através de um modelo de processo desenhado com BPMN é possível trabalhar com ferramentas BPMS (Business Process Management Suite), uma categoria de software que dentre as funcionalidades de gerenciamento de fluxo de trabalho</w:t>
         </w:r>
         <w:r>
           <w:tab/>
@@ -4279,7 +4254,6 @@
         <w:pStyle w:val="Texto"/>
       </w:pPr>
       <w:r>
-        <w:lastRenderedPageBreak/>
         <w:t xml:space="preserve">Dentre as ferramentas BPMS disponíveis no mercado, há opções como a da empresa Bizagi, parceira da Object Management Group que especifica a notação BPMN. </w:t>
       </w:r>
       <w:r>
@@ -4433,7 +4407,6 @@
       </w:pPr>
       <w:bookmarkStart w:id="19" w:name="_Toc446765489"/>
       <w:r>
-        <w:lastRenderedPageBreak/>
         <w:t>Objetivo geral</w:t>
       </w:r>
       <w:bookmarkEnd w:id="19"/>
@@ -4530,7 +4503,6 @@
         <w:rPr>
           <w:caps w:val="0"/>
         </w:rPr>
-        <w:lastRenderedPageBreak/>
         <w:t xml:space="preserve">ESTRUTURA DA </w:t>
       </w:r>
       <w:r>
@@ -4576,7 +4548,6 @@
         <w:br w:type="page"/>
       </w:r>
       <w:r>
-        <w:lastRenderedPageBreak/>
         <w:t>REFERÊNCIAS</w:t>
       </w:r>
       <w:bookmarkEnd w:id="26"/>
@@ -7614,7 +7585,7 @@
 </file>
 
 <file path=customXml/itemProps1.xml><?xml version="1.0" encoding="utf-8"?>
-<ds:datastoreItem xmlns:ds="http://schemas.openxmlformats.org/officeDocument/2006/customXml" ds:itemID="{2A240E43-387A-4CB9-AE8E-BC2874D774CD}">
+<ds:datastoreItem xmlns:ds="http://schemas.openxmlformats.org/officeDocument/2006/customXml" ds:itemID="{96CD6F11-8B92-4424-BEFF-5D50C3246444}">
   <ds:schemaRefs>
     <ds:schemaRef ds:uri="http://schemas.openxmlformats.org/officeDocument/2006/bibliography"/>
   </ds:schemaRefs>

</xml_diff>

<commit_message>
Escrevendo sobre os atributos e benefícios do BPM e como as ferramentas BPMS podem ser utilizadas no dia a dia
</commit_message>
<xml_diff>
--- a/TCC I Patrick Machado.docx
+++ b/TCC I Patrick Machado.docx
@@ -536,6 +536,7 @@
         <w:rPr>
           <w:lang w:val="pt-BR"/>
         </w:rPr>
+        <w:lastRenderedPageBreak/>
         <w:t>PATRICK MACHADO</w:t>
       </w:r>
     </w:p>
@@ -898,6 +899,7 @@
         <w:rPr>
           <w:b/>
         </w:rPr>
+        <w:lastRenderedPageBreak/>
         <w:t>AGRADECIMENTOS</w:t>
       </w:r>
     </w:p>
@@ -1088,6 +1090,7 @@
         <w:rPr>
           <w:b/>
         </w:rPr>
+        <w:lastRenderedPageBreak/>
         <w:t>RESUMO</w:t>
       </w:r>
     </w:p>
@@ -1130,6 +1133,7 @@
         <w:rPr>
           <w:b/>
         </w:rPr>
+        <w:lastRenderedPageBreak/>
         <w:t>ABSTRACT, RÉSUMÉ OU RESUMEN</w:t>
       </w:r>
     </w:p>
@@ -1170,6 +1174,7 @@
         <w:rPr>
           <w:b/>
         </w:rPr>
+        <w:lastRenderedPageBreak/>
         <w:t xml:space="preserve">LISTA </w:t>
       </w:r>
       <w:r>
@@ -1487,6 +1492,7 @@
           <w:sz w:val="24"/>
           <w:szCs w:val="24"/>
         </w:rPr>
+        <w:lastRenderedPageBreak/>
         <w:t>LISTA DE TABELAS</w:t>
       </w:r>
     </w:p>
@@ -1606,6 +1612,7 @@
           <w:sz w:val="24"/>
           <w:szCs w:val="24"/>
         </w:rPr>
+        <w:lastRenderedPageBreak/>
         <w:t>sumário</w:t>
       </w:r>
     </w:p>
@@ -3755,6 +3762,7 @@
         <w:rPr>
           <w:caps w:val="0"/>
         </w:rPr>
+        <w:lastRenderedPageBreak/>
         <w:t>INTRODUÇÃO</w:t>
       </w:r>
       <w:bookmarkEnd w:id="0"/>
@@ -3764,7 +3772,88 @@
         <w:pStyle w:val="Texto"/>
       </w:pPr>
       <w:r>
-        <w:t>Importância de BPM nas empresas</w:t>
+        <w:t>Os processos fazem parte de todas as empresas</w:t>
+      </w:r>
+      <w:r>
+        <w:t>.</w:t>
+      </w:r>
+      <w:r>
+        <w:t xml:space="preserve"> </w:t>
+      </w:r>
+      <w:r>
+        <w:t>D</w:t>
+      </w:r>
+      <w:r>
+        <w:t>esde o começo da década de 80</w:t>
+      </w:r>
+      <w:r>
+        <w:t xml:space="preserve"> empresas de manufatura </w:t>
+      </w:r>
+      <w:r>
+        <w:t>executam processos. Podemos entender processos como a</w:t>
+      </w:r>
+      <w:r>
+        <w:t xml:space="preserve"> transformação de um insumo, seguindo uma série de atividades </w:t>
+      </w:r>
+      <w:r>
+        <w:t>pré-definidas, para</w:t>
+      </w:r>
+      <w:r>
+        <w:t xml:space="preserve"> gera</w:t>
+      </w:r>
+      <w:r>
+        <w:t>r</w:t>
+      </w:r>
+      <w:r>
+        <w:t xml:space="preserve"> </w:t>
+      </w:r>
+      <w:r>
+        <w:t>um resultado espec</w:t>
+      </w:r>
+      <w:r>
+        <w:t xml:space="preserve">ífico. Conforme exemplifica Johansson e outros (1995, p. 55), “pegue uma peça de metal, corte-a, dobre-a e usine-a para criar um suporte para uma prateleira”. </w:t>
+      </w:r>
+      <w:r>
+        <w:t xml:space="preserve">Porém os </w:t>
+      </w:r>
+      <w:r>
+        <w:t xml:space="preserve">processos </w:t>
+      </w:r>
+      <w:r>
+        <w:t xml:space="preserve">são </w:t>
+      </w:r>
+      <w:r>
+        <w:t xml:space="preserve">ainda </w:t>
+      </w:r>
+      <w:r>
+        <w:t>mais abrangentes</w:t>
+      </w:r>
+      <w:r>
+        <w:t xml:space="preserve">, </w:t>
+      </w:r>
+      <w:r>
+        <w:t>neste exemplo há processos</w:t>
+      </w:r>
+      <w:r>
+        <w:t xml:space="preserve"> fora da </w:t>
+      </w:r>
+      <w:r>
+        <w:t>empresa</w:t>
+      </w:r>
+      <w:r>
+        <w:t>, desde a extração do insumo, venda, uso e reciclagem, um processo que dará àquela peça de metal uma nova função</w:t>
+      </w:r>
+      <w:r>
+        <w:t>.</w:t>
+      </w:r>
+      <w:r>
+        <w:t xml:space="preserve"> (</w:t>
+      </w:r>
+      <w:r>
+        <w:t>JOHANSSON</w:t>
+      </w:r>
+      <w:r>
+        <w:t xml:space="preserve"> et al., 1995)</w:t>
       </w:r>
     </w:p>
     <w:p>
@@ -3772,375 +3861,333 @@
         <w:pStyle w:val="Texto"/>
       </w:pPr>
       <w:r>
-        <w:t>Ferramentas que apoiam o BPM (falar mais de BPMS e não de BPMN)</w:t>
+        <w:t>Os processos são estudados há décadas</w:t>
+      </w:r>
+      <w:r>
+        <w:t>,</w:t>
+      </w:r>
+      <w:r>
+        <w:t xml:space="preserve"> e</w:t>
+      </w:r>
+      <w:r>
+        <w:t xml:space="preserve"> </w:t>
+      </w:r>
+      <w:r>
+        <w:t xml:space="preserve">atualmente a definição da </w:t>
+      </w:r>
+      <w:r>
+        <w:t>Association of Business Process Management Professionals</w:t>
+      </w:r>
+      <w:r>
+        <w:t xml:space="preserve"> Bra</w:t>
+      </w:r>
+      <w:r>
+        <w:t>z</w:t>
+      </w:r>
+      <w:r>
+        <w:t xml:space="preserve">il (2013, p. 35) diz que: “Processo é uma agregação de atividades e comportamentos executados por humanos ou máquinas para alcançar um ou mais resultados”. </w:t>
+      </w:r>
+      <w:r>
+        <w:t xml:space="preserve">Esta definição é utilizada </w:t>
+      </w:r>
+      <w:r>
+        <w:t>para estudos d</w:t>
+      </w:r>
+      <w:r>
+        <w:t>e</w:t>
+      </w:r>
+      <w:r>
+        <w:t xml:space="preserve"> Gestão de Processos, onde</w:t>
+      </w:r>
+      <w:r>
+        <w:t xml:space="preserve"> processos</w:t>
+      </w:r>
+      <w:r>
+        <w:t xml:space="preserve"> são considerados </w:t>
+      </w:r>
+      <w:r>
+        <w:t>ativos da empresa</w:t>
+      </w:r>
+      <w:r>
+        <w:t>, que precisam ser gerenciados</w:t>
+      </w:r>
+      <w:r>
+        <w:t xml:space="preserve"> (PAVANI JÚNIOR; SCUCUGLIA, 2011)</w:t>
+      </w:r>
+      <w:r>
+        <w:t>.</w:t>
       </w:r>
     </w:p>
     <w:p>
       <w:pPr>
         <w:pStyle w:val="Texto"/>
       </w:pPr>
+      <w:r>
+        <w:t>A Association of Business Process Management Professionals apresenta o seu estudo sobre a Gestão de Processos</w:t>
+      </w:r>
+      <w:r>
+        <w:t xml:space="preserve"> de Negócio, </w:t>
+      </w:r>
+      <w:r>
+        <w:t>onde</w:t>
+      </w:r>
+      <w:r>
+        <w:t xml:space="preserve"> processo de negócio, além da definição tradicional</w:t>
+      </w:r>
+      <w:r>
+        <w:t>,</w:t>
+      </w:r>
+      <w:r>
+        <w:t xml:space="preserve"> </w:t>
+      </w:r>
+      <w:r>
+        <w:t>“</w:t>
+      </w:r>
+      <w:r>
+        <w:t xml:space="preserve">é </w:t>
+      </w:r>
+      <w:r>
+        <w:t>um trabalho que entrega valor para os clientes ou apoia/gerencia outros processos”.</w:t>
+      </w:r>
+      <w:r>
+        <w:t xml:space="preserve"> A Gestão de Processos de Negócio é referenciada</w:t>
+      </w:r>
+      <w:r>
+        <w:t xml:space="preserve"> mundialmente como BPM, sigla em inglês para</w:t>
+      </w:r>
+      <w:r>
+        <w:t xml:space="preserve"> o termo.</w:t>
+      </w:r>
+      <w:r>
+        <w:t xml:space="preserve"> (Association of Business Process Management Professionals Brazil, 2013, p. 35)</w:t>
+      </w:r>
     </w:p>
     <w:p>
       <w:pPr>
         <w:pStyle w:val="Texto"/>
       </w:pPr>
       <w:r>
-        <w:t>Os processos fazem parte de todas as empresas</w:t>
+        <w:t xml:space="preserve">Há diversos atributos conhecidos que trazem benefícios à organização na aplicação do BPM. </w:t>
+      </w:r>
+      <w:r>
+        <w:tab/>
+      </w:r>
+      <w:r>
+        <w:t>A definição clara de responsabilidade e propriedade do processo, o acompanhamento e medição de desempenho, monitoramento, visibilidade e compreensão dos processos, são atributos que asseguram ações rápidas para solucionar problemas, adaptar-se à desvios no fluxo, medir o desempenho</w:t>
+      </w:r>
+      <w:r>
+        <w:t xml:space="preserve"> e</w:t>
+      </w:r>
+      <w:r>
+        <w:t xml:space="preserve"> gerenciar riscos.</w:t>
+      </w:r>
+      <w:r>
+        <w:t xml:space="preserve"> </w:t>
+      </w:r>
+      <w:r>
+        <w:t>(Association of Business Process Management Professionals Brazil, 2013</w:t>
+      </w:r>
+      <w:r>
+        <w:t>)</w:t>
+      </w:r>
+      <w:bookmarkStart w:id="1" w:name="_GoBack"/>
+      <w:bookmarkEnd w:id="1"/>
+    </w:p>
+    <w:p>
+      <w:pPr>
+        <w:pStyle w:val="Texto"/>
+        <w:rPr>
+          <w:ins w:id="2" w:author="Patrick Machado" w:date="2016-04-05T19:24:00Z"/>
+        </w:rPr>
+      </w:pPr>
+      <w:r>
+        <w:t>Os atributos e benefícios do BPM são percebidos no dia-a-dia das organizações</w:t>
+      </w:r>
+      <w:r>
+        <w:t xml:space="preserve">, para encarar a complexidade das operações e processos, pode-se utilizar a </w:t>
+      </w:r>
+      <w:ins w:id="3" w:author="Patrick Machado" w:date="2016-04-05T19:24:00Z">
+        <w:r>
+          <w:t xml:space="preserve">tecnologia da </w:t>
+        </w:r>
+        <w:r>
+          <w:lastRenderedPageBreak/>
+          <w:t>informação</w:t>
+        </w:r>
+      </w:ins>
+      <w:r>
+        <w:t xml:space="preserve">, </w:t>
+      </w:r>
+      <w:ins w:id="4" w:author="Patrick Machado" w:date="2016-04-05T19:24:00Z">
+        <w:r>
+          <w:t>trabalha</w:t>
+        </w:r>
+      </w:ins>
+      <w:r>
+        <w:t>ndo</w:t>
+      </w:r>
+      <w:ins w:id="5" w:author="Patrick Machado" w:date="2016-04-05T19:24:00Z">
+        <w:r>
+          <w:t xml:space="preserve"> com ferramentas BPMS (Business Process Management Suite)</w:t>
+        </w:r>
+      </w:ins>
+      <w:r>
+        <w:t xml:space="preserve">, </w:t>
+      </w:r>
+      <w:r>
+        <w:t>oferecem</w:t>
+      </w:r>
+      <w:r>
+        <w:t xml:space="preserve"> funcionalidades</w:t>
+      </w:r>
+      <w:r>
+        <w:t xml:space="preserve"> como: </w:t>
+      </w:r>
+      <w:ins w:id="6" w:author="Patrick Machado" w:date="2016-04-05T19:24:00Z">
+        <w:r>
+          <w:t>gerenciamento de fluxo de trabalho</w:t>
+        </w:r>
+      </w:ins>
+      <w:r>
+        <w:t>, g</w:t>
+      </w:r>
+      <w:ins w:id="7" w:author="Patrick Machado" w:date="2016-04-05T19:24:00Z">
+        <w:r>
+          <w:t>erenciamento de regras de negócio e medição de desempenho</w:t>
+        </w:r>
+      </w:ins>
+      <w:r>
+        <w:t>. E ainda</w:t>
+      </w:r>
+      <w:ins w:id="8" w:author="Patrick Machado" w:date="2016-04-05T19:24:00Z">
+        <w:r>
+          <w:t xml:space="preserve"> possibilita</w:t>
+        </w:r>
+      </w:ins>
+      <w:r>
+        <w:t>m</w:t>
+      </w:r>
+      <w:ins w:id="9" w:author="Patrick Machado" w:date="2016-04-05T19:24:00Z">
+        <w:r>
+          <w:t xml:space="preserve"> a geração de aplicações baseadas no desenho do</w:t>
+        </w:r>
+      </w:ins>
+      <w:r>
+        <w:t>s</w:t>
+      </w:r>
+      <w:ins w:id="10" w:author="Patrick Machado" w:date="2016-04-05T19:24:00Z">
+        <w:r>
+          <w:t xml:space="preserve"> processo</w:t>
+        </w:r>
+      </w:ins>
+      <w:r>
+        <w:t>s da organização</w:t>
+      </w:r>
+      <w:ins w:id="11" w:author="Patrick Machado" w:date="2016-04-05T19:24:00Z">
+        <w:r>
+          <w:t xml:space="preserve"> e manipulação dos dados mantidos por esta aplicação. (Association of Business Process Management Professionals Brasil, 2013)</w:t>
+        </w:r>
+      </w:ins>
+    </w:p>
+    <w:p>
+      <w:pPr>
+        <w:pStyle w:val="Texto"/>
+      </w:pPr>
+    </w:p>
+    <w:p>
+      <w:pPr>
+        <w:pStyle w:val="Ttulo2"/>
+      </w:pPr>
+      <w:bookmarkStart w:id="12" w:name="_Toc446765487"/>
+      <w:r>
+        <w:t>PROBLEMÁTICA</w:t>
+      </w:r>
+      <w:bookmarkEnd w:id="12"/>
+    </w:p>
+    <w:p>
+      <w:pPr>
+        <w:pStyle w:val="Texto"/>
+        <w:rPr>
+          <w:ins w:id="13" w:author="Patrick Machado" w:date="2016-04-05T19:25:00Z"/>
+        </w:rPr>
+      </w:pPr>
+      <w:ins w:id="14" w:author="Patrick Machado" w:date="2016-04-05T19:25:00Z">
+        <w:r>
+          <w:t xml:space="preserve">Focar que o problema </w:t>
+        </w:r>
+      </w:ins>
+      <w:ins w:id="15" w:author="Patrick Machado" w:date="2016-04-05T19:26:00Z">
+        <w:r>
+          <w:t>é avaliar as ferramentas BPMS free.</w:t>
+        </w:r>
+      </w:ins>
+    </w:p>
+    <w:p>
+      <w:pPr>
+        <w:pStyle w:val="Texto"/>
+        <w:rPr>
+          <w:ins w:id="16" w:author="Patrick Machado" w:date="2016-04-05T19:25:00Z"/>
+        </w:rPr>
+      </w:pPr>
+    </w:p>
+    <w:p>
+      <w:pPr>
+        <w:pStyle w:val="Texto"/>
+      </w:pPr>
+      <w:r>
+        <w:t>O BPM entende</w:t>
+      </w:r>
+      <w:r>
+        <w:t xml:space="preserve"> </w:t>
+      </w:r>
+      <w:r>
+        <w:t xml:space="preserve">que a definição, desenho e transformação continua </w:t>
+      </w:r>
+      <w:r>
+        <w:t xml:space="preserve">dos processos de negócio </w:t>
+      </w:r>
+      <w:r>
+        <w:t xml:space="preserve">pode ser </w:t>
+      </w:r>
+      <w:r>
+        <w:t xml:space="preserve">um caminho para alcançar os objetivos de uma organização. </w:t>
+      </w:r>
+      <w:r>
+        <w:t>Aderindo à</w:t>
+      </w:r>
+      <w:r>
+        <w:t xml:space="preserve"> esta alternativa, p</w:t>
+      </w:r>
+      <w:r>
+        <w:t xml:space="preserve">ara desenho dos processos de negócio é preciso utilizar notações, </w:t>
+      </w:r>
+      <w:r>
+        <w:t xml:space="preserve">um </w:t>
+      </w:r>
+      <w:r>
+        <w:t xml:space="preserve">conjunto de elementos gráficos com símbolos e regras que determinem o seu significado. Dentre as notações conhecidas mundialmente, o BPMN (Business Process Model and Notation) tem uma crescente aceitação </w:t>
+      </w:r>
+      <w:r>
+        <w:t>trazendo um conjunto robusto de símbolos que se encaixam em diferentes aspectos de processos de negócio</w:t>
       </w:r>
       <w:r>
         <w:t>.</w:t>
       </w:r>
       <w:r>
-        <w:t xml:space="preserve"> </w:t>
-      </w:r>
-      <w:r>
-        <w:t>D</w:t>
-      </w:r>
-      <w:r>
-        <w:t>esde o começo da década de 80</w:t>
-      </w:r>
-      <w:r>
-        <w:t xml:space="preserve"> empresas de manufatura </w:t>
-      </w:r>
-      <w:r>
-        <w:t>executam processos. Podemos entender processos como a</w:t>
-      </w:r>
-      <w:r>
-        <w:t xml:space="preserve"> transformação de um insumo, seguindo uma série de atividades </w:t>
-      </w:r>
-      <w:r>
-        <w:t>pré-definidas, para</w:t>
-      </w:r>
-      <w:r>
-        <w:t xml:space="preserve"> gera</w:t>
-      </w:r>
-      <w:r>
-        <w:t>r</w:t>
-      </w:r>
-      <w:r>
-        <w:t xml:space="preserve"> </w:t>
-      </w:r>
-      <w:r>
-        <w:t>um resultado espec</w:t>
-      </w:r>
-      <w:r>
-        <w:t xml:space="preserve">ífico. Conforme exemplifica Johansson e outros (1995, p. 55), “pegue uma peça de metal, corte-a, dobre-a e usine-a para criar um suporte para uma prateleira”. </w:t>
-      </w:r>
-      <w:r>
-        <w:t xml:space="preserve">Porém os </w:t>
-      </w:r>
-      <w:r>
-        <w:t xml:space="preserve">processos </w:t>
-      </w:r>
-      <w:r>
-        <w:t xml:space="preserve">são </w:t>
-      </w:r>
-      <w:r>
-        <w:t xml:space="preserve">ainda </w:t>
-      </w:r>
-      <w:r>
-        <w:t>mais abrangentes</w:t>
-      </w:r>
-      <w:r>
-        <w:t xml:space="preserve">, </w:t>
-      </w:r>
-      <w:r>
-        <w:t>neste exemplo há processos</w:t>
-      </w:r>
-      <w:r>
-        <w:t xml:space="preserve"> fora da </w:t>
-      </w:r>
-      <w:r>
-        <w:t>empresa</w:t>
-      </w:r>
-      <w:r>
-        <w:t>, desde a extração do insumo, venda, uso e reciclagem, um processo que dará àquela peça de metal uma nova função</w:t>
-      </w:r>
-      <w:r>
-        <w:t>.</w:t>
-      </w:r>
-      <w:r>
-        <w:t xml:space="preserve"> (</w:t>
-      </w:r>
-      <w:r>
-        <w:t>JOHANSSON</w:t>
-      </w:r>
-      <w:r>
-        <w:t xml:space="preserve"> et al., 1995)</w:t>
+        <w:t xml:space="preserve"> (Association of Business Process Managem</w:t>
+      </w:r>
+      <w:r>
+        <w:t>ent Professionals Brasil, 2013)</w:t>
       </w:r>
     </w:p>
     <w:p>
       <w:pPr>
         <w:pStyle w:val="Texto"/>
-      </w:pPr>
-      <w:r>
-        <w:t>Os processos são estudados há décadas</w:t>
-      </w:r>
-      <w:r>
-        <w:t>,</w:t>
-      </w:r>
-      <w:r>
-        <w:t xml:space="preserve"> e</w:t>
-      </w:r>
-      <w:r>
-        <w:t xml:space="preserve"> </w:t>
-      </w:r>
-      <w:r>
-        <w:t xml:space="preserve">atualmente a definição da </w:t>
-      </w:r>
-      <w:r>
-        <w:t>Association of Business Process Management Professionals</w:t>
-      </w:r>
-      <w:r>
-        <w:t xml:space="preserve"> Bra</w:t>
-      </w:r>
-      <w:r>
-        <w:t>z</w:t>
-      </w:r>
-      <w:r>
-        <w:t xml:space="preserve">il (2013, p. 35) diz que: “Processo é uma agregação de atividades e comportamentos executados por humanos ou máquinas para alcançar um ou mais resultados”. </w:t>
-      </w:r>
-      <w:r>
-        <w:t xml:space="preserve">Esta definição é utilizada </w:t>
-      </w:r>
-      <w:r>
-        <w:t>para estudos d</w:t>
-      </w:r>
-      <w:r>
-        <w:t>e</w:t>
-      </w:r>
-      <w:r>
-        <w:t xml:space="preserve"> Gestão de Processos, onde</w:t>
-      </w:r>
-      <w:r>
-        <w:t xml:space="preserve"> processos</w:t>
-      </w:r>
-      <w:r>
-        <w:t xml:space="preserve"> são considerados </w:t>
-      </w:r>
-      <w:r>
-        <w:t>ativos da empresa</w:t>
-      </w:r>
-      <w:r>
-        <w:t>, que precisam ser gerenciados</w:t>
-      </w:r>
-      <w:r>
-        <w:t xml:space="preserve"> (PAVANI JÚNIOR; SCUCUGLIA, 2011)</w:t>
-      </w:r>
-      <w:r>
-        <w:t>.</w:t>
-      </w:r>
-    </w:p>
-    <w:p>
-      <w:pPr>
-        <w:pStyle w:val="Texto"/>
-      </w:pPr>
-      <w:r>
-        <w:t>A Association of Business Process Management Professionals apresenta o seu estudo sobre a Gestão de Processos</w:t>
-      </w:r>
-      <w:r>
-        <w:t xml:space="preserve"> de Negócio, </w:t>
-      </w:r>
-      <w:r>
-        <w:t>onde</w:t>
-      </w:r>
-      <w:r>
-        <w:t xml:space="preserve"> processo de negócio, além da definição tradicional</w:t>
-      </w:r>
-      <w:r>
-        <w:t>,</w:t>
-      </w:r>
-      <w:r>
-        <w:t xml:space="preserve"> </w:t>
-      </w:r>
-      <w:r>
-        <w:t>“</w:t>
-      </w:r>
-      <w:r>
-        <w:t xml:space="preserve">é </w:t>
-      </w:r>
-      <w:r>
-        <w:t>um trabalho que entrega valor para os clientes ou apoia/gerencia outros processos”.</w:t>
-      </w:r>
-      <w:r>
-        <w:t xml:space="preserve"> A Gestão de Processos de Negócio é referenciada</w:t>
-      </w:r>
-      <w:r>
-        <w:t xml:space="preserve"> mundialmente como BPM, sigla em inglês para</w:t>
-      </w:r>
-      <w:r>
-        <w:t xml:space="preserve"> o termo.</w:t>
-      </w:r>
-      <w:r>
-        <w:t xml:space="preserve"> (Association of Business Process Management Professionals Brazil, 2013, p. 35)</w:t>
-      </w:r>
-    </w:p>
-    <w:p>
-      <w:pPr>
-        <w:pStyle w:val="Texto"/>
-        <w:rPr>
-          <w:ins w:id="1" w:author="Patrick Machado" w:date="2016-04-05T19:21:00Z"/>
-        </w:rPr>
-      </w:pPr>
-      <w:r>
-        <w:t>Há diversos atri</w:t>
-      </w:r>
-      <w:bookmarkStart w:id="2" w:name="_GoBack"/>
-      <w:bookmarkEnd w:id="2"/>
-      <w:r>
-        <w:t xml:space="preserve">butos conhecidos que trazem benefícios à organização na aplicação do BPM. </w:t>
-      </w:r>
-      <w:r>
-        <w:tab/>
-      </w:r>
-    </w:p>
-    <w:p>
-      <w:pPr>
-        <w:pStyle w:val="Texto"/>
-        <w:rPr>
-          <w:ins w:id="3" w:author="Patrick Machado" w:date="2016-04-05T19:22:00Z"/>
-        </w:rPr>
-      </w:pPr>
-      <w:ins w:id="4" w:author="Patrick Machado" w:date="2016-04-05T19:21:00Z">
-        <w:r>
-          <w:t>Continuar...</w:t>
-        </w:r>
-      </w:ins>
-    </w:p>
-    <w:p>
-      <w:pPr>
-        <w:pStyle w:val="Texto"/>
-        <w:rPr>
-          <w:ins w:id="5" w:author="Patrick Machado" w:date="2016-04-05T19:24:00Z"/>
-        </w:rPr>
-      </w:pPr>
-    </w:p>
-    <w:p>
-      <w:pPr>
-        <w:pStyle w:val="Texto"/>
-        <w:rPr>
-          <w:ins w:id="6" w:author="Patrick Machado" w:date="2016-04-05T19:24:00Z"/>
-        </w:rPr>
-      </w:pPr>
-      <w:ins w:id="7" w:author="Patrick Machado" w:date="2016-04-05T19:24:00Z">
-        <w:r>
-          <w:t>Modificar essa parte para deixar claro a import</w:t>
-        </w:r>
-      </w:ins>
-      <w:ins w:id="8" w:author="Patrick Machado" w:date="2016-04-05T19:25:00Z">
-        <w:r>
-          <w:t xml:space="preserve">ância do BPMS para as empresas que querem trabalhar com processos :         </w:t>
-        </w:r>
-      </w:ins>
-      <w:ins w:id="9" w:author="Patrick Machado" w:date="2016-04-05T19:24:00Z">
-        <w:r>
-          <w:t>Assim como as empresas de manufatura, que desde a década de 80 se preocupam com a redução de custos e melhoria de qualidade, empresas de diversos segmentos atualmente utilizam ferramentas de tecnologia da informação para alcançar os seus objetivos de forma mais eficiente. Através de um modelo de processo desenhado com BPMN é possível trabalhar com ferramentas BPMS (Business Process Management Suite), uma categoria de software que dentre as funcionalidades de gerenciamento de fluxo de trabalho</w:t>
-        </w:r>
-        <w:r>
-          <w:tab/>
-          <w:t>, gerenciamento de regras de negócio e medição de desempenho, possibilita a geração de aplicações baseadas no desenho do processo e manipulação dos dados mantidos por esta aplicação. (Association of Business Process Management Professionals Brasil, 2013)</w:t>
-        </w:r>
-      </w:ins>
-    </w:p>
-    <w:p>
-      <w:pPr>
-        <w:pStyle w:val="Texto"/>
-      </w:pPr>
-    </w:p>
-    <w:p>
-      <w:pPr>
-        <w:pStyle w:val="Ttulo2"/>
-      </w:pPr>
-      <w:bookmarkStart w:id="10" w:name="_Toc446765487"/>
-      <w:r>
-        <w:t>PROBLEMÁTICA</w:t>
-      </w:r>
-      <w:bookmarkEnd w:id="10"/>
-    </w:p>
-    <w:p>
-      <w:pPr>
-        <w:pStyle w:val="Texto"/>
-        <w:rPr>
-          <w:ins w:id="11" w:author="Patrick Machado" w:date="2016-04-05T19:25:00Z"/>
-        </w:rPr>
-      </w:pPr>
-      <w:ins w:id="12" w:author="Patrick Machado" w:date="2016-04-05T19:25:00Z">
-        <w:r>
-          <w:t xml:space="preserve">Focar que o problema </w:t>
-        </w:r>
-      </w:ins>
-      <w:ins w:id="13" w:author="Patrick Machado" w:date="2016-04-05T19:26:00Z">
-        <w:r>
-          <w:t>é avaliar as ferramentas BPMS free.</w:t>
-        </w:r>
-      </w:ins>
-    </w:p>
-    <w:p>
-      <w:pPr>
-        <w:pStyle w:val="Texto"/>
-        <w:rPr>
-          <w:ins w:id="14" w:author="Patrick Machado" w:date="2016-04-05T19:25:00Z"/>
-        </w:rPr>
-      </w:pPr>
-    </w:p>
-    <w:p>
-      <w:pPr>
-        <w:pStyle w:val="Texto"/>
-      </w:pPr>
-      <w:r>
-        <w:t>O BPM entende</w:t>
-      </w:r>
-      <w:r>
-        <w:t xml:space="preserve"> </w:t>
-      </w:r>
-      <w:r>
-        <w:t xml:space="preserve">que a definição, desenho e transformação continua </w:t>
-      </w:r>
-      <w:r>
-        <w:t xml:space="preserve">dos processos de negócio </w:t>
-      </w:r>
-      <w:r>
-        <w:t xml:space="preserve">pode ser </w:t>
-      </w:r>
-      <w:r>
-        <w:t xml:space="preserve">um caminho para alcançar os objetivos de uma organização. </w:t>
-      </w:r>
-      <w:r>
-        <w:t>Aderindo à</w:t>
-      </w:r>
-      <w:r>
-        <w:t xml:space="preserve"> esta alternativa, p</w:t>
-      </w:r>
-      <w:r>
-        <w:t xml:space="preserve">ara desenho dos processos de negócio é preciso utilizar notações, </w:t>
-      </w:r>
-      <w:r>
-        <w:t xml:space="preserve">um </w:t>
-      </w:r>
-      <w:r>
-        <w:t xml:space="preserve">conjunto de elementos gráficos com símbolos e regras que determinem o seu significado. Dentre as notações conhecidas mundialmente, o BPMN (Business Process Model and Notation) tem uma crescente aceitação </w:t>
-      </w:r>
-      <w:r>
-        <w:t>trazendo um conjunto robusto de símbolos que se encaixam em diferentes aspectos de processos de negócio</w:t>
-      </w:r>
-      <w:r>
-        <w:t>.</w:t>
-      </w:r>
-      <w:r>
-        <w:t xml:space="preserve"> (Association of Business Process Managem</w:t>
-      </w:r>
-      <w:r>
-        <w:t>ent Professionals Brasil, 2013)</w:t>
-      </w:r>
-    </w:p>
-    <w:p>
-      <w:pPr>
-        <w:pStyle w:val="Texto"/>
-        <w:rPr>
-          <w:del w:id="15" w:author="Patrick Machado" w:date="2016-04-05T19:24:00Z"/>
-        </w:rPr>
-      </w:pPr>
-      <w:del w:id="16" w:author="Patrick Machado" w:date="2016-04-05T19:24:00Z">
+        <w:rPr>
+          <w:del w:id="17" w:author="Patrick Machado" w:date="2016-04-05T19:24:00Z"/>
+        </w:rPr>
+      </w:pPr>
+      <w:del w:id="18" w:author="Patrick Machado" w:date="2016-04-05T19:24:00Z">
         <w:r>
           <w:delText>Assim como as empresas de manufatura</w:delText>
         </w:r>
@@ -4316,6 +4363,7 @@
         <w:pStyle w:val="Texto"/>
       </w:pPr>
       <w:r>
+        <w:lastRenderedPageBreak/>
         <w:t xml:space="preserve">Algumas ferramentas, como o Bizagi, oferecem uma licença acadêmica, contando com todas as funcionalidades de uma licença </w:t>
       </w:r>
       <w:r>
@@ -4365,16 +4413,16 @@
       <w:r>
         <w:t xml:space="preserve"> Sendo assim, chegamos à pergunta de pesquisa: há ferramentas BPMS gratuitas no mercado que poderiam ser utilizadas em empresas, visto as restrições em relação às ferramentas BPMS </w:t>
       </w:r>
-      <w:commentRangeStart w:id="17"/>
+      <w:commentRangeStart w:id="19"/>
       <w:r>
         <w:t>pagas</w:t>
       </w:r>
-      <w:commentRangeEnd w:id="17"/>
+      <w:commentRangeEnd w:id="19"/>
       <w:r>
         <w:rPr>
           <w:rStyle w:val="Refdecomentrio"/>
         </w:rPr>
-        <w:commentReference w:id="17"/>
+        <w:commentReference w:id="19"/>
       </w:r>
       <w:r>
         <w:t>?</w:t>
@@ -4384,14 +4432,14 @@
       <w:pPr>
         <w:pStyle w:val="Ttulo2"/>
       </w:pPr>
-      <w:bookmarkStart w:id="18" w:name="_Toc446765488"/>
+      <w:bookmarkStart w:id="20" w:name="_Toc446765488"/>
       <w:r>
         <w:rPr>
           <w:caps w:val="0"/>
         </w:rPr>
         <w:t>OBJETIVOS</w:t>
       </w:r>
-      <w:bookmarkEnd w:id="18"/>
+      <w:bookmarkEnd w:id="20"/>
     </w:p>
     <w:p>
       <w:pPr>
@@ -4405,11 +4453,11 @@
       <w:pPr>
         <w:pStyle w:val="Ttulo3"/>
       </w:pPr>
-      <w:bookmarkStart w:id="19" w:name="_Toc446765489"/>
+      <w:bookmarkStart w:id="21" w:name="_Toc446765489"/>
       <w:r>
         <w:t>Objetivo geral</w:t>
       </w:r>
-      <w:bookmarkEnd w:id="19"/>
+      <w:bookmarkEnd w:id="21"/>
     </w:p>
     <w:p>
       <w:pPr>
@@ -4423,11 +4471,11 @@
       <w:pPr>
         <w:pStyle w:val="Ttulo3"/>
       </w:pPr>
-      <w:bookmarkStart w:id="20" w:name="_Toc446765490"/>
+      <w:bookmarkStart w:id="22" w:name="_Toc446765490"/>
       <w:r>
         <w:t>Objetivos específicos</w:t>
       </w:r>
-      <w:bookmarkEnd w:id="20"/>
+      <w:bookmarkEnd w:id="22"/>
     </w:p>
     <w:p>
       <w:pPr>
@@ -4451,28 +4499,29 @@
       <w:pPr>
         <w:pStyle w:val="Ttulo2"/>
       </w:pPr>
-      <w:bookmarkStart w:id="21" w:name="_Toc446765491"/>
+      <w:bookmarkStart w:id="23" w:name="_Toc446765491"/>
       <w:r>
         <w:rPr>
           <w:caps w:val="0"/>
         </w:rPr>
+        <w:lastRenderedPageBreak/>
         <w:t>JUSTIFICATIVA</w:t>
       </w:r>
-      <w:bookmarkEnd w:id="21"/>
+      <w:bookmarkEnd w:id="23"/>
     </w:p>
     <w:p>
       <w:pPr>
         <w:pStyle w:val="Texto"/>
         <w:rPr>
-          <w:ins w:id="22" w:author="Patrick Machado" w:date="2016-04-05T19:29:00Z"/>
-        </w:rPr>
-      </w:pPr>
-      <w:ins w:id="23" w:author="Patrick Machado" w:date="2016-04-05T19:29:00Z">
+          <w:ins w:id="24" w:author="Patrick Machado" w:date="2016-04-05T19:29:00Z"/>
+        </w:rPr>
+      </w:pPr>
+      <w:ins w:id="25" w:author="Patrick Machado" w:date="2016-04-05T19:29:00Z">
         <w:r>
           <w:t xml:space="preserve">Apoio às pequenas e médias empresas </w:t>
         </w:r>
       </w:ins>
-      <w:ins w:id="24" w:author="Patrick Machado" w:date="2016-04-05T19:30:00Z">
+      <w:ins w:id="26" w:author="Patrick Machado" w:date="2016-04-05T19:30:00Z">
         <w:r>
           <w:t>que necessitam se estruturam em nível processual, que não tem recursos para ferramentas pagas....</w:t>
         </w:r>
@@ -4498,7 +4547,7 @@
       <w:pPr>
         <w:pStyle w:val="Ttulo2"/>
       </w:pPr>
-      <w:bookmarkStart w:id="25" w:name="_Toc446765492"/>
+      <w:bookmarkStart w:id="27" w:name="_Toc446765492"/>
       <w:r>
         <w:rPr>
           <w:caps w:val="0"/>
@@ -4511,7 +4560,7 @@
         </w:rPr>
         <w:t>MONOGRAFIA</w:t>
       </w:r>
-      <w:bookmarkEnd w:id="25"/>
+      <w:bookmarkEnd w:id="27"/>
     </w:p>
     <w:p>
       <w:pPr>
@@ -4543,14 +4592,15 @@
       <w:pPr>
         <w:pStyle w:val="Ttulosps-textuais"/>
       </w:pPr>
-      <w:bookmarkStart w:id="26" w:name="_Toc446765507"/>
+      <w:bookmarkStart w:id="28" w:name="_Toc446765507"/>
       <w:r>
         <w:br w:type="page"/>
       </w:r>
       <w:r>
+        <w:lastRenderedPageBreak/>
         <w:t>REFERÊNCIAS</w:t>
       </w:r>
-      <w:bookmarkEnd w:id="26"/>
+      <w:bookmarkEnd w:id="28"/>
     </w:p>
     <w:p>
       <w:pPr>
@@ -4753,7 +4803,7 @@
 
 <file path=word/comments.xml><?xml version="1.0" encoding="utf-8"?>
 <w:comments xmlns:wpc="http://schemas.microsoft.com/office/word/2010/wordprocessingCanvas" xmlns:cx="http://schemas.microsoft.com/office/drawing/2014/chartex" xmlns:cx1="http://schemas.microsoft.com/office/drawing/2015/9/8/chartex" xmlns:cx2="http://schemas.microsoft.com/office/drawing/2015/10/21/chartex" xmlns:mc="http://schemas.openxmlformats.org/markup-compatibility/2006" xmlns:o="urn:schemas-microsoft-com:office:office" xmlns:r="http://schemas.openxmlformats.org/officeDocument/2006/relationships" xmlns:m="http://schemas.openxmlformats.org/officeDocument/2006/math" xmlns:v="urn:schemas-microsoft-com:vml" xmlns:wp14="http://schemas.microsoft.com/office/word/2010/wordprocessingDrawing" xmlns:wp="http://schemas.openxmlformats.org/drawingml/2006/wordprocessingDrawing" xmlns:w10="urn:schemas-microsoft-com:office:word" xmlns:w="http://schemas.openxmlformats.org/wordprocessingml/2006/main" xmlns:w14="http://schemas.microsoft.com/office/word/2010/wordml" xmlns:w15="http://schemas.microsoft.com/office/word/2012/wordml" xmlns:w16se="http://schemas.microsoft.com/office/word/2015/wordml/symex" xmlns:wpg="http://schemas.microsoft.com/office/word/2010/wordprocessingGroup" xmlns:wpi="http://schemas.microsoft.com/office/word/2010/wordprocessingInk" xmlns:wne="http://schemas.microsoft.com/office/word/2006/wordml" xmlns:wps="http://schemas.microsoft.com/office/word/2010/wordprocessingShape" mc:Ignorable="w14 w15 w16se wp14">
-  <w:comment w:id="17" w:author="Mauricio Botelho" w:date="2016-04-03T22:00:00Z" w:initials="MB">
+  <w:comment w:id="19" w:author="Mauricio Botelho" w:date="2016-04-03T22:00:00Z" w:initials="MB">
     <w:p>
       <w:pPr>
         <w:pStyle w:val="Textodecomentrio"/>
@@ -4956,7 +5006,7 @@
                             <w:rPr>
                               <w:noProof/>
                             </w:rPr>
-                            <w:t>12</w:t>
+                            <w:t>13</w:t>
                           </w:r>
                           <w:r>
                             <w:fldChar w:fldCharType="end"/>
@@ -5003,7 +5053,7 @@
                       <w:rPr>
                         <w:noProof/>
                       </w:rPr>
-                      <w:t>12</w:t>
+                      <w:t>13</w:t>
                     </w:r>
                     <w:r>
                       <w:fldChar w:fldCharType="end"/>
@@ -7585,7 +7635,7 @@
 </file>
 
 <file path=customXml/itemProps1.xml><?xml version="1.0" encoding="utf-8"?>
-<ds:datastoreItem xmlns:ds="http://schemas.openxmlformats.org/officeDocument/2006/customXml" ds:itemID="{96CD6F11-8B92-4424-BEFF-5D50C3246444}">
+<ds:datastoreItem xmlns:ds="http://schemas.openxmlformats.org/officeDocument/2006/customXml" ds:itemID="{893160BA-BDF7-43AE-90EA-194523364BCB}">
   <ds:schemaRefs>
     <ds:schemaRef ds:uri="http://schemas.openxmlformats.org/officeDocument/2006/bibliography"/>
   </ds:schemaRefs>

</xml_diff>

<commit_message>
Incluí o parágrafo falando sobre o BPMN na introdução
</commit_message>
<xml_diff>
--- a/TCC I Patrick Machado.docx
+++ b/TCC I Patrick Machado.docx
@@ -3967,7 +3967,18 @@
         <w:pStyle w:val="Texto"/>
       </w:pPr>
       <w:r>
-        <w:t xml:space="preserve">Há diversos atributos conhecidos que trazem benefícios à organização na aplicação do BPM. </w:t>
+        <w:t>O BPM entende que a definição, desenho e transformação contínua dos processos de negócio pode ser um caminho para alcançar os objetivos de uma organização. Aderindo à esta alternativa, para desenho dos processos de negócio é preciso utilizar notações, um conjunto de elementos gráficos com símbolos e regras que determinem o seu significado. Dentre as notações conhecidas mundialmente, o BPMN (Business Process Model and Notation) tem uma crescente aceitação trazendo um conjunto robusto de símbolos que se encaixam em diferentes aspectos de processos de negócio. (Association of Business Process Management Professionals Brasil, 2013)</w:t>
+      </w:r>
+    </w:p>
+    <w:p>
+      <w:pPr>
+        <w:pStyle w:val="Texto"/>
+      </w:pPr>
+      <w:r>
+        <w:t>Com a aplicação do BPM e do desenho de processos, h</w:t>
+      </w:r>
+      <w:r>
+        <w:t xml:space="preserve">á diversos atributos conhecidos que trazem benefícios à organização. </w:t>
       </w:r>
       <w:r>
         <w:tab/>
@@ -3990,14 +4001,12 @@
       <w:r>
         <w:t>)</w:t>
       </w:r>
-      <w:bookmarkStart w:id="1" w:name="_GoBack"/>
-      <w:bookmarkEnd w:id="1"/>
     </w:p>
     <w:p>
       <w:pPr>
         <w:pStyle w:val="Texto"/>
         <w:rPr>
-          <w:ins w:id="2" w:author="Patrick Machado" w:date="2016-04-05T19:24:00Z"/>
+          <w:ins w:id="1" w:author="Patrick Machado" w:date="2016-04-05T19:24:00Z"/>
         </w:rPr>
       </w:pPr>
       <w:r>
@@ -4006,7 +4015,7 @@
       <w:r>
         <w:t xml:space="preserve">, para encarar a complexidade das operações e processos, pode-se utilizar a </w:t>
       </w:r>
-      <w:ins w:id="3" w:author="Patrick Machado" w:date="2016-04-05T19:24:00Z">
+      <w:ins w:id="2" w:author="Patrick Machado" w:date="2016-04-05T19:24:00Z">
         <w:r>
           <w:t xml:space="preserve">tecnologia da </w:t>
         </w:r>
@@ -4018,176 +4027,137 @@
       <w:r>
         <w:t xml:space="preserve">, </w:t>
       </w:r>
+      <w:ins w:id="3" w:author="Patrick Machado" w:date="2016-04-05T19:24:00Z">
+        <w:r>
+          <w:t>trabalha</w:t>
+        </w:r>
+      </w:ins>
+      <w:r>
+        <w:t>ndo</w:t>
+      </w:r>
       <w:ins w:id="4" w:author="Patrick Machado" w:date="2016-04-05T19:24:00Z">
         <w:r>
-          <w:t>trabalha</w:t>
+          <w:t xml:space="preserve"> com ferramentas BPMS (Business Process Management Suite)</w:t>
         </w:r>
       </w:ins>
       <w:r>
-        <w:t>ndo</w:t>
+        <w:t xml:space="preserve">, </w:t>
+      </w:r>
+      <w:r>
+        <w:t xml:space="preserve">que além de </w:t>
+      </w:r>
+      <w:r>
+        <w:t>funcionalidades</w:t>
+      </w:r>
+      <w:r>
+        <w:t xml:space="preserve"> como: </w:t>
       </w:r>
       <w:ins w:id="5" w:author="Patrick Machado" w:date="2016-04-05T19:24:00Z">
         <w:r>
-          <w:t xml:space="preserve"> com ferramentas BPMS (Business Process Management Suite)</w:t>
+          <w:t>gerenciamento de fluxo de trabalho</w:t>
         </w:r>
       </w:ins>
       <w:r>
-        <w:t xml:space="preserve">, </w:t>
-      </w:r>
-      <w:r>
-        <w:t>oferecem</w:t>
-      </w:r>
-      <w:r>
-        <w:t xml:space="preserve"> funcionalidades</w:t>
-      </w:r>
-      <w:r>
-        <w:t xml:space="preserve"> como: </w:t>
+        <w:t>, g</w:t>
       </w:r>
       <w:ins w:id="6" w:author="Patrick Machado" w:date="2016-04-05T19:24:00Z">
         <w:r>
-          <w:t>gerenciamento de fluxo de trabalho</w:t>
+          <w:t>erenciamento de regras de negócio e medição de desempenho</w:t>
         </w:r>
       </w:ins>
       <w:r>
-        <w:t>, g</w:t>
+        <w:t>, p</w:t>
       </w:r>
       <w:ins w:id="7" w:author="Patrick Machado" w:date="2016-04-05T19:24:00Z">
         <w:r>
-          <w:t>erenciamento de regras de negócio e medição de desempenho</w:t>
+          <w:t>ossibilita</w:t>
         </w:r>
       </w:ins>
       <w:r>
-        <w:t>. E ainda</w:t>
+        <w:t>m</w:t>
       </w:r>
       <w:ins w:id="8" w:author="Patrick Machado" w:date="2016-04-05T19:24:00Z">
         <w:r>
-          <w:t xml:space="preserve"> possibilita</w:t>
+          <w:t xml:space="preserve"> a geração de aplicações baseadas no desenho do</w:t>
         </w:r>
       </w:ins>
       <w:r>
-        <w:t>m</w:t>
+        <w:t>s</w:t>
       </w:r>
       <w:ins w:id="9" w:author="Patrick Machado" w:date="2016-04-05T19:24:00Z">
         <w:r>
-          <w:t xml:space="preserve"> a geração de aplicações baseadas no desenho do</w:t>
+          <w:t xml:space="preserve"> processo</w:t>
         </w:r>
       </w:ins>
       <w:r>
+        <w:t>s da organização</w:t>
+      </w:r>
+      <w:ins w:id="10" w:author="Patrick Machado" w:date="2016-04-05T19:24:00Z">
+        <w:r>
+          <w:t xml:space="preserve"> e manipulação dos dados mantidos por esta</w:t>
+        </w:r>
+      </w:ins>
+      <w:r>
         <w:t>s</w:t>
       </w:r>
-      <w:ins w:id="10" w:author="Patrick Machado" w:date="2016-04-05T19:24:00Z">
-        <w:r>
-          <w:t xml:space="preserve"> processo</w:t>
+      <w:ins w:id="11" w:author="Patrick Machado" w:date="2016-04-05T19:24:00Z">
+        <w:r>
+          <w:t xml:space="preserve"> aplicaç</w:t>
         </w:r>
       </w:ins>
       <w:r>
-        <w:t>s da organização</w:t>
-      </w:r>
-      <w:ins w:id="11" w:author="Patrick Machado" w:date="2016-04-05T19:24:00Z">
-        <w:r>
-          <w:t xml:space="preserve"> e manipulação dos dados mantidos por esta aplicação. (Association of Business Process Management Professionals Brasil, 2013)</w:t>
+        <w:t>ões</w:t>
+      </w:r>
+      <w:ins w:id="12" w:author="Patrick Machado" w:date="2016-04-05T19:24:00Z">
+        <w:r>
+          <w:t>. (Association of Business Process Management Professionals Brasil, 2013)</w:t>
         </w:r>
       </w:ins>
     </w:p>
     <w:p>
       <w:pPr>
+        <w:pStyle w:val="Ttulo2"/>
+      </w:pPr>
+      <w:bookmarkStart w:id="13" w:name="_Toc446765487"/>
+      <w:r>
+        <w:t>PROBLEMÁTICA</w:t>
+      </w:r>
+      <w:bookmarkEnd w:id="13"/>
+    </w:p>
+    <w:p>
+      <w:pPr>
         <w:pStyle w:val="Texto"/>
-      </w:pPr>
-    </w:p>
-    <w:p>
-      <w:pPr>
-        <w:pStyle w:val="Ttulo2"/>
-      </w:pPr>
-      <w:bookmarkStart w:id="12" w:name="_Toc446765487"/>
-      <w:r>
-        <w:t>PROBLEMÁTICA</w:t>
-      </w:r>
-      <w:bookmarkEnd w:id="12"/>
+        <w:rPr>
+          <w:ins w:id="14" w:author="Patrick Machado" w:date="2016-04-05T19:25:00Z"/>
+        </w:rPr>
+      </w:pPr>
+      <w:ins w:id="15" w:author="Patrick Machado" w:date="2016-04-05T19:25:00Z">
+        <w:r>
+          <w:t xml:space="preserve">Focar que o problema </w:t>
+        </w:r>
+      </w:ins>
+      <w:ins w:id="16" w:author="Patrick Machado" w:date="2016-04-05T19:26:00Z">
+        <w:r>
+          <w:t>é avaliar as ferramentas BPMS free.</w:t>
+        </w:r>
+      </w:ins>
     </w:p>
     <w:p>
       <w:pPr>
         <w:pStyle w:val="Texto"/>
         <w:rPr>
-          <w:ins w:id="13" w:author="Patrick Machado" w:date="2016-04-05T19:25:00Z"/>
-        </w:rPr>
-      </w:pPr>
-      <w:ins w:id="14" w:author="Patrick Machado" w:date="2016-04-05T19:25:00Z">
-        <w:r>
-          <w:t xml:space="preserve">Focar que o problema </w:t>
-        </w:r>
-      </w:ins>
-      <w:ins w:id="15" w:author="Patrick Machado" w:date="2016-04-05T19:26:00Z">
-        <w:r>
-          <w:t>é avaliar as ferramentas BPMS free.</w:t>
-        </w:r>
-      </w:ins>
+          <w:ins w:id="17" w:author="Patrick Machado" w:date="2016-04-05T19:25:00Z"/>
+        </w:rPr>
+      </w:pPr>
     </w:p>
     <w:p>
       <w:pPr>
         <w:pStyle w:val="Texto"/>
         <w:rPr>
-          <w:ins w:id="16" w:author="Patrick Machado" w:date="2016-04-05T19:25:00Z"/>
-        </w:rPr>
-      </w:pPr>
-    </w:p>
-    <w:p>
-      <w:pPr>
-        <w:pStyle w:val="Texto"/>
-      </w:pPr>
-      <w:r>
-        <w:t>O BPM entende</w:t>
-      </w:r>
-      <w:r>
-        <w:t xml:space="preserve"> </w:t>
-      </w:r>
-      <w:r>
-        <w:t xml:space="preserve">que a definição, desenho e transformação continua </w:t>
-      </w:r>
-      <w:r>
-        <w:t xml:space="preserve">dos processos de negócio </w:t>
-      </w:r>
-      <w:r>
-        <w:t xml:space="preserve">pode ser </w:t>
-      </w:r>
-      <w:r>
-        <w:t xml:space="preserve">um caminho para alcançar os objetivos de uma organização. </w:t>
-      </w:r>
-      <w:r>
-        <w:t>Aderindo à</w:t>
-      </w:r>
-      <w:r>
-        <w:t xml:space="preserve"> esta alternativa, p</w:t>
-      </w:r>
-      <w:r>
-        <w:t xml:space="preserve">ara desenho dos processos de negócio é preciso utilizar notações, </w:t>
-      </w:r>
-      <w:r>
-        <w:t xml:space="preserve">um </w:t>
-      </w:r>
-      <w:r>
-        <w:t xml:space="preserve">conjunto de elementos gráficos com símbolos e regras que determinem o seu significado. Dentre as notações conhecidas mundialmente, o BPMN (Business Process Model and Notation) tem uma crescente aceitação </w:t>
-      </w:r>
-      <w:r>
-        <w:t>trazendo um conjunto robusto de símbolos que se encaixam em diferentes aspectos de processos de negócio</w:t>
-      </w:r>
-      <w:r>
-        <w:t>.</w:t>
-      </w:r>
-      <w:r>
-        <w:t xml:space="preserve"> (Association of Business Process Managem</w:t>
-      </w:r>
-      <w:r>
-        <w:t>ent Professionals Brasil, 2013)</w:t>
-      </w:r>
-    </w:p>
-    <w:p>
-      <w:pPr>
-        <w:pStyle w:val="Texto"/>
-        <w:rPr>
-          <w:del w:id="17" w:author="Patrick Machado" w:date="2016-04-05T19:24:00Z"/>
-        </w:rPr>
-      </w:pPr>
-      <w:del w:id="18" w:author="Patrick Machado" w:date="2016-04-05T19:24:00Z">
+          <w:del w:id="18" w:author="Patrick Machado" w:date="2016-04-05T19:24:00Z"/>
+        </w:rPr>
+      </w:pPr>
+      <w:del w:id="19" w:author="Patrick Machado" w:date="2016-04-05T19:24:00Z">
         <w:r>
           <w:delText>Assim como as empresas de manufatura</w:delText>
         </w:r>
@@ -4375,6 +4345,8 @@
       <w:r>
         <w:t xml:space="preserve">. </w:t>
       </w:r>
+      <w:bookmarkStart w:id="20" w:name="_GoBack"/>
+      <w:bookmarkEnd w:id="20"/>
     </w:p>
     <w:p>
       <w:pPr>
@@ -4413,16 +4385,16 @@
       <w:r>
         <w:t xml:space="preserve"> Sendo assim, chegamos à pergunta de pesquisa: há ferramentas BPMS gratuitas no mercado que poderiam ser utilizadas em empresas, visto as restrições em relação às ferramentas BPMS </w:t>
       </w:r>
-      <w:commentRangeStart w:id="19"/>
+      <w:commentRangeStart w:id="21"/>
       <w:r>
         <w:t>pagas</w:t>
       </w:r>
-      <w:commentRangeEnd w:id="19"/>
+      <w:commentRangeEnd w:id="21"/>
       <w:r>
         <w:rPr>
           <w:rStyle w:val="Refdecomentrio"/>
         </w:rPr>
-        <w:commentReference w:id="19"/>
+        <w:commentReference w:id="21"/>
       </w:r>
       <w:r>
         <w:t>?</w:t>
@@ -4432,14 +4404,14 @@
       <w:pPr>
         <w:pStyle w:val="Ttulo2"/>
       </w:pPr>
-      <w:bookmarkStart w:id="20" w:name="_Toc446765488"/>
+      <w:bookmarkStart w:id="22" w:name="_Toc446765488"/>
       <w:r>
         <w:rPr>
           <w:caps w:val="0"/>
         </w:rPr>
         <w:t>OBJETIVOS</w:t>
       </w:r>
-      <w:bookmarkEnd w:id="20"/>
+      <w:bookmarkEnd w:id="22"/>
     </w:p>
     <w:p>
       <w:pPr>
@@ -4453,11 +4425,11 @@
       <w:pPr>
         <w:pStyle w:val="Ttulo3"/>
       </w:pPr>
-      <w:bookmarkStart w:id="21" w:name="_Toc446765489"/>
+      <w:bookmarkStart w:id="23" w:name="_Toc446765489"/>
       <w:r>
         <w:t>Objetivo geral</w:t>
       </w:r>
-      <w:bookmarkEnd w:id="21"/>
+      <w:bookmarkEnd w:id="23"/>
     </w:p>
     <w:p>
       <w:pPr>
@@ -4471,11 +4443,11 @@
       <w:pPr>
         <w:pStyle w:val="Ttulo3"/>
       </w:pPr>
-      <w:bookmarkStart w:id="22" w:name="_Toc446765490"/>
+      <w:bookmarkStart w:id="24" w:name="_Toc446765490"/>
       <w:r>
         <w:t>Objetivos específicos</w:t>
       </w:r>
-      <w:bookmarkEnd w:id="22"/>
+      <w:bookmarkEnd w:id="24"/>
     </w:p>
     <w:p>
       <w:pPr>
@@ -4499,7 +4471,7 @@
       <w:pPr>
         <w:pStyle w:val="Ttulo2"/>
       </w:pPr>
-      <w:bookmarkStart w:id="23" w:name="_Toc446765491"/>
+      <w:bookmarkStart w:id="25" w:name="_Toc446765491"/>
       <w:r>
         <w:rPr>
           <w:caps w:val="0"/>
@@ -4507,21 +4479,21 @@
         <w:lastRenderedPageBreak/>
         <w:t>JUSTIFICATIVA</w:t>
       </w:r>
-      <w:bookmarkEnd w:id="23"/>
+      <w:bookmarkEnd w:id="25"/>
     </w:p>
     <w:p>
       <w:pPr>
         <w:pStyle w:val="Texto"/>
         <w:rPr>
-          <w:ins w:id="24" w:author="Patrick Machado" w:date="2016-04-05T19:29:00Z"/>
-        </w:rPr>
-      </w:pPr>
-      <w:ins w:id="25" w:author="Patrick Machado" w:date="2016-04-05T19:29:00Z">
+          <w:ins w:id="26" w:author="Patrick Machado" w:date="2016-04-05T19:29:00Z"/>
+        </w:rPr>
+      </w:pPr>
+      <w:ins w:id="27" w:author="Patrick Machado" w:date="2016-04-05T19:29:00Z">
         <w:r>
           <w:t xml:space="preserve">Apoio às pequenas e médias empresas </w:t>
         </w:r>
       </w:ins>
-      <w:ins w:id="26" w:author="Patrick Machado" w:date="2016-04-05T19:30:00Z">
+      <w:ins w:id="28" w:author="Patrick Machado" w:date="2016-04-05T19:30:00Z">
         <w:r>
           <w:t>que necessitam se estruturam em nível processual, que não tem recursos para ferramentas pagas....</w:t>
         </w:r>
@@ -4547,7 +4519,7 @@
       <w:pPr>
         <w:pStyle w:val="Ttulo2"/>
       </w:pPr>
-      <w:bookmarkStart w:id="27" w:name="_Toc446765492"/>
+      <w:bookmarkStart w:id="29" w:name="_Toc446765492"/>
       <w:r>
         <w:rPr>
           <w:caps w:val="0"/>
@@ -4560,7 +4532,7 @@
         </w:rPr>
         <w:t>MONOGRAFIA</w:t>
       </w:r>
-      <w:bookmarkEnd w:id="27"/>
+      <w:bookmarkEnd w:id="29"/>
     </w:p>
     <w:p>
       <w:pPr>
@@ -4592,7 +4564,7 @@
       <w:pPr>
         <w:pStyle w:val="Ttulosps-textuais"/>
       </w:pPr>
-      <w:bookmarkStart w:id="28" w:name="_Toc446765507"/>
+      <w:bookmarkStart w:id="30" w:name="_Toc446765507"/>
       <w:r>
         <w:br w:type="page"/>
       </w:r>
@@ -4600,7 +4572,7 @@
         <w:lastRenderedPageBreak/>
         <w:t>REFERÊNCIAS</w:t>
       </w:r>
-      <w:bookmarkEnd w:id="28"/>
+      <w:bookmarkEnd w:id="30"/>
     </w:p>
     <w:p>
       <w:pPr>
@@ -4803,7 +4775,7 @@
 
 <file path=word/comments.xml><?xml version="1.0" encoding="utf-8"?>
 <w:comments xmlns:wpc="http://schemas.microsoft.com/office/word/2010/wordprocessingCanvas" xmlns:cx="http://schemas.microsoft.com/office/drawing/2014/chartex" xmlns:cx1="http://schemas.microsoft.com/office/drawing/2015/9/8/chartex" xmlns:cx2="http://schemas.microsoft.com/office/drawing/2015/10/21/chartex" xmlns:mc="http://schemas.openxmlformats.org/markup-compatibility/2006" xmlns:o="urn:schemas-microsoft-com:office:office" xmlns:r="http://schemas.openxmlformats.org/officeDocument/2006/relationships" xmlns:m="http://schemas.openxmlformats.org/officeDocument/2006/math" xmlns:v="urn:schemas-microsoft-com:vml" xmlns:wp14="http://schemas.microsoft.com/office/word/2010/wordprocessingDrawing" xmlns:wp="http://schemas.openxmlformats.org/drawingml/2006/wordprocessingDrawing" xmlns:w10="urn:schemas-microsoft-com:office:word" xmlns:w="http://schemas.openxmlformats.org/wordprocessingml/2006/main" xmlns:w14="http://schemas.microsoft.com/office/word/2010/wordml" xmlns:w15="http://schemas.microsoft.com/office/word/2012/wordml" xmlns:w16se="http://schemas.microsoft.com/office/word/2015/wordml/symex" xmlns:wpg="http://schemas.microsoft.com/office/word/2010/wordprocessingGroup" xmlns:wpi="http://schemas.microsoft.com/office/word/2010/wordprocessingInk" xmlns:wne="http://schemas.microsoft.com/office/word/2006/wordml" xmlns:wps="http://schemas.microsoft.com/office/word/2010/wordprocessingShape" mc:Ignorable="w14 w15 w16se wp14">
-  <w:comment w:id="19" w:author="Mauricio Botelho" w:date="2016-04-03T22:00:00Z" w:initials="MB">
+  <w:comment w:id="21" w:author="Mauricio Botelho" w:date="2016-04-03T22:00:00Z" w:initials="MB">
     <w:p>
       <w:pPr>
         <w:pStyle w:val="Textodecomentrio"/>
@@ -5006,7 +4978,7 @@
                             <w:rPr>
                               <w:noProof/>
                             </w:rPr>
-                            <w:t>13</w:t>
+                            <w:t>16</w:t>
                           </w:r>
                           <w:r>
                             <w:fldChar w:fldCharType="end"/>
@@ -5053,7 +5025,7 @@
                       <w:rPr>
                         <w:noProof/>
                       </w:rPr>
-                      <w:t>13</w:t>
+                      <w:t>16</w:t>
                     </w:r>
                     <w:r>
                       <w:fldChar w:fldCharType="end"/>
@@ -7635,7 +7607,7 @@
 </file>
 
 <file path=customXml/itemProps1.xml><?xml version="1.0" encoding="utf-8"?>
-<ds:datastoreItem xmlns:ds="http://schemas.openxmlformats.org/officeDocument/2006/customXml" ds:itemID="{893160BA-BDF7-43AE-90EA-194523364BCB}">
+<ds:datastoreItem xmlns:ds="http://schemas.openxmlformats.org/officeDocument/2006/customXml" ds:itemID="{3CE5650A-6F8F-4C8F-9F72-2E693D5AFD54}">
   <ds:schemaRefs>
     <ds:schemaRef ds:uri="http://schemas.openxmlformats.org/officeDocument/2006/bibliography"/>
   </ds:schemaRefs>

</xml_diff>

<commit_message>
Terminando a linha de raciocínio da problemática e removendo algumas seções que ainda não estão feitas
</commit_message>
<xml_diff>
--- a/TCC I Patrick Machado.docx
+++ b/TCC I Patrick Machado.docx
@@ -536,7 +536,6 @@
         <w:rPr>
           <w:lang w:val="pt-BR"/>
         </w:rPr>
-        <w:lastRenderedPageBreak/>
         <w:t>PATRICK MACHADO</w:t>
       </w:r>
     </w:p>
@@ -797,325 +796,9 @@
     </w:p>
     <w:p>
       <w:pPr>
-        <w:pStyle w:val="QuebradePgina"/>
-        <w:pageBreakBefore/>
-      </w:pPr>
-    </w:p>
-    <w:p/>
-    <w:p/>
-    <w:p/>
-    <w:p/>
-    <w:p/>
-    <w:p/>
-    <w:p/>
-    <w:p/>
-    <w:p/>
-    <w:p/>
-    <w:p/>
-    <w:p/>
-    <w:p/>
-    <w:p/>
-    <w:p/>
-    <w:p/>
-    <w:p/>
-    <w:p/>
-    <w:p/>
-    <w:p/>
-    <w:p/>
-    <w:p/>
-    <w:p/>
-    <w:p/>
-    <w:p/>
-    <w:p/>
-    <w:p/>
-    <w:p/>
-    <w:p/>
-    <w:p/>
-    <w:p/>
-    <w:p/>
-    <w:p/>
-    <w:p/>
-    <w:p>
-      <w:pPr>
-        <w:rPr>
-          <w:szCs w:val="24"/>
-        </w:rPr>
-      </w:pPr>
-    </w:p>
-    <w:p>
-      <w:pPr>
-        <w:spacing w:line="360" w:lineRule="auto"/>
-        <w:ind w:left="4536"/>
-        <w:rPr>
-          <w:szCs w:val="24"/>
-        </w:rPr>
-      </w:pPr>
-      <w:r>
-        <w:rPr>
-          <w:szCs w:val="24"/>
-        </w:rPr>
-        <w:t>Dedicatória. Dedicatória. Dedicatória. Dedicatória. Dedicatória. Dedicatória. Dedicatória. Dedicatória. Dedicatória. Dedicatória. Dedicatória. Dedicatória. Dedicatória. Dedicatória. Dedicatória. Dedicatória. Dedicatória. Dedicatória. Dedicatória. Dedicatória. Dedicatória. Dedicatória.</w:t>
-      </w:r>
-      <w:r>
-        <w:rPr>
-          <w:szCs w:val="24"/>
-        </w:rPr>
-        <w:t xml:space="preserve">        </w:t>
-      </w:r>
-      <w:r>
-        <w:rPr>
-          <w:szCs w:val="24"/>
-        </w:rPr>
-        <w:t>Dedicatória.</w:t>
-      </w:r>
-      <w:r>
-        <w:rPr>
-          <w:szCs w:val="24"/>
-        </w:rPr>
-        <w:t xml:space="preserve">       </w:t>
-      </w:r>
-      <w:r>
-        <w:rPr>
-          <w:szCs w:val="24"/>
-        </w:rPr>
-        <w:t xml:space="preserve"> Dedicatória.</w:t>
-      </w:r>
-    </w:p>
-    <w:p>
-      <w:pPr>
-        <w:spacing w:after="960" w:line="360" w:lineRule="auto"/>
-        <w:ind w:left="3402"/>
-        <w:rPr>
-          <w:b/>
-        </w:rPr>
-      </w:pPr>
-      <w:r>
-        <w:rPr>
-          <w:szCs w:val="24"/>
-        </w:rPr>
-        <w:br w:type="page"/>
-      </w:r>
-      <w:r>
-        <w:rPr>
-          <w:b/>
-        </w:rPr>
-        <w:lastRenderedPageBreak/>
-        <w:t>AGRADECIMENTOS</w:t>
-      </w:r>
-    </w:p>
-    <w:p>
-      <w:pPr>
-        <w:pStyle w:val="Texto"/>
-      </w:pPr>
-      <w:r>
-        <w:t>Agradecimentos. Agradecimentos. Agradecimentos. Agradecimentos. Agradecimentos. Agradecimentos.</w:t>
-      </w:r>
-    </w:p>
-    <w:p>
-      <w:pPr>
-        <w:pStyle w:val="Texto"/>
-      </w:pPr>
-    </w:p>
-    <w:p>
-      <w:pPr>
-        <w:pStyle w:val="Texto"/>
-      </w:pPr>
-      <w:r>
-        <w:t xml:space="preserve">No caso de serem dois autores </w:t>
-      </w:r>
-      <w:r>
-        <w:t xml:space="preserve">os agradecimentos </w:t>
-      </w:r>
-      <w:r>
-        <w:t xml:space="preserve">individuais </w:t>
-      </w:r>
-      <w:r>
-        <w:t>podem ser apresentados da seguinte forma</w:t>
-      </w:r>
-      <w:r>
-        <w:t>:</w:t>
-      </w:r>
-    </w:p>
-    <w:p>
-      <w:pPr>
-        <w:pStyle w:val="Texto"/>
-      </w:pPr>
-    </w:p>
-    <w:p>
-      <w:pPr>
-        <w:pStyle w:val="Texto"/>
-        <w:ind w:firstLine="0"/>
-      </w:pPr>
-      <w:r>
-        <w:rPr>
-          <w:b/>
-          <w:bCs/>
-        </w:rPr>
-        <w:t>Autor 1</w:t>
-      </w:r>
-      <w:r>
-        <w:t xml:space="preserve"> agradece a:</w:t>
-      </w:r>
-    </w:p>
-    <w:p>
-      <w:pPr>
-        <w:pStyle w:val="Texto"/>
-      </w:pPr>
-      <w:r>
-        <w:t>Agradecimentos. Agradecimentos. Agradecimentos. Agradecimentos. Agradecimentos. Agradecimentos. Agradecimentos. Agradecimentos. Agradecimentos. Agradecimentos. Agradecimentos. Agradecimentos.</w:t>
-      </w:r>
-    </w:p>
-    <w:p>
-      <w:pPr>
-        <w:pStyle w:val="Texto"/>
-      </w:pPr>
-    </w:p>
-    <w:p>
-      <w:pPr>
-        <w:pStyle w:val="Texto"/>
-        <w:ind w:firstLine="0"/>
-      </w:pPr>
-      <w:r>
-        <w:rPr>
-          <w:b/>
-          <w:bCs/>
-        </w:rPr>
-        <w:t xml:space="preserve">Autor </w:t>
-      </w:r>
-      <w:r>
-        <w:rPr>
-          <w:b/>
-          <w:bCs/>
-        </w:rPr>
-        <w:t>2</w:t>
-      </w:r>
-      <w:r>
-        <w:t xml:space="preserve"> agradece a:</w:t>
-      </w:r>
-    </w:p>
-    <w:p>
-      <w:pPr>
-        <w:pStyle w:val="Texto"/>
-      </w:pPr>
-      <w:r>
-        <w:t>Agradecimentos. Agradecimentos. Agradecimentos. Agradecimentos. Agradecimentos. Agradecimentos. Agradecimentos. Agradecimentos. Agradecimentos. Agradecimentos. Agradecimentos.</w:t>
-      </w:r>
-    </w:p>
-    <w:p>
-      <w:pPr>
-        <w:pStyle w:val="Texto"/>
-      </w:pPr>
-      <w:r>
-        <w:br w:type="page"/>
-      </w:r>
-    </w:p>
-    <w:p/>
-    <w:p/>
-    <w:p/>
-    <w:p/>
-    <w:p/>
-    <w:p/>
-    <w:p/>
-    <w:p/>
-    <w:p/>
-    <w:p/>
-    <w:p/>
-    <w:p/>
-    <w:p/>
-    <w:p/>
-    <w:p/>
-    <w:p/>
-    <w:p/>
-    <w:p/>
-    <w:p/>
-    <w:p/>
-    <w:p/>
-    <w:p/>
-    <w:p/>
-    <w:p/>
-    <w:p/>
-    <w:p/>
-    <w:p/>
-    <w:p/>
-    <w:p/>
-    <w:p/>
-    <w:p/>
-    <w:p/>
-    <w:p/>
-    <w:p/>
-    <w:p/>
-    <w:p/>
-    <w:p/>
-    <w:p/>
-    <w:p/>
-    <w:p/>
-    <w:p/>
-    <w:p/>
-    <w:p/>
-    <w:p>
-      <w:pPr>
-        <w:pStyle w:val="Texto"/>
-        <w:ind w:firstLine="0"/>
-      </w:pPr>
-      <w:r>
-        <w:t>“</w:t>
-      </w:r>
-      <w:r>
-        <w:t>Epígrafe. Epígrafe. Epígrafe. Epígrafe. Epígrafe. Epígrafe. Epígrafe. Epígrafe. Epígrafe. Epígrafe. Epígrafe. Epígrafe. Epígrafe. Epígrafe. Epígrafe. Epígrafe.</w:t>
-      </w:r>
-      <w:r>
-        <w:t>” (AUTORIA</w:t>
-      </w:r>
-      <w:r>
-        <w:t>, ANO</w:t>
-      </w:r>
-      <w:r>
-        <w:t>).</w:t>
-      </w:r>
-    </w:p>
-    <w:p>
-      <w:pPr>
-        <w:pStyle w:val="Texto"/>
+        <w:pStyle w:val="Resumos"/>
         <w:spacing w:after="960"/>
-        <w:ind w:firstLine="0"/>
-        <w:jc w:val="center"/>
-        <w:rPr>
-          <w:b/>
-        </w:rPr>
-      </w:pPr>
-      <w:r>
-        <w:br w:type="page"/>
-      </w:r>
-      <w:r>
-        <w:rPr>
-          <w:b/>
-        </w:rPr>
-        <w:lastRenderedPageBreak/>
-        <w:t>RESUMO</w:t>
-      </w:r>
-    </w:p>
-    <w:p>
-      <w:pPr>
-        <w:pStyle w:val="Texto"/>
-        <w:ind w:firstLine="0"/>
-        <w:jc w:val="center"/>
-      </w:pPr>
-      <w:r>
-        <w:t xml:space="preserve">Resumo. Resumo. Resumo. Resumo. Resumo. Resumo. Resumo. Resumo. Resumo. Resumo. Resumo. Resumo. Resumo. Resumo. Resumo. Resumo. Resumo. Resumo. Resumo. Resumo. Resumo. Resumo. Resumo. Resumo. Resumo. Resumo. Resumo. Resumo. Resumo. Resumo. Resumo. Resumo. Resumo. Resumo. Resumo. Resumo. Resumo. Resumo. Resumo. Resumo. Resumo. Resumo. Resumo. Resumo. Resumo. Resumo. Resumo. Resumo. Resumo. Resumo. </w:t>
-      </w:r>
-    </w:p>
-    <w:p>
-      <w:pPr>
-        <w:pStyle w:val="Resumos"/>
-      </w:pPr>
-    </w:p>
-    <w:p>
-      <w:pPr>
-        <w:pStyle w:val="Resumos"/>
-      </w:pPr>
-      <w:r>
-        <w:t>Palavras-chave: Palavra 1. Palavra 2. Palavra 3.</w:t>
-      </w:r>
+      </w:pPr>
     </w:p>
     <w:p>
       <w:pPr>
@@ -1133,336 +816,71 @@
         <w:rPr>
           <w:b/>
         </w:rPr>
-        <w:lastRenderedPageBreak/>
-        <w:t>ABSTRACT, RÉSUMÉ OU RESUMEN</w:t>
-      </w:r>
-    </w:p>
-    <w:p>
-      <w:pPr>
-        <w:pStyle w:val="Resumos"/>
-      </w:pPr>
-      <w:r>
-        <w:t>Texto do abstract, do résumé ou do resumen. Texto do abstract, do résumé ou do resumen. Texto do abstract, do résumé ou do resumen. Texto do abstract, do résumé ou do resumen. Texto do abstract, do résumé ou do resumen. Texto do abstract, do résumé ou do resumen. Texto do abstract, do résumé ou do resumen. Texto do abstract, do résumé ou do resumen. Texto do abstract, do résumé ou do resumen. Texto do abstract, do résumé ou do resumen. Texto do abstract, do résumé ou do resumen. Texto do abstract, do résumé ou do resumen. Texto do abstract, do résumé ou do resumen. Texto do abstract, do résumé ou do resumen. Texto do abstract, do résumé ou do resumen.</w:t>
-      </w:r>
-    </w:p>
-    <w:p>
-      <w:pPr>
-        <w:pStyle w:val="Resumos"/>
-      </w:pPr>
-    </w:p>
-    <w:p>
-      <w:pPr>
-        <w:pStyle w:val="Resumos"/>
-      </w:pPr>
-      <w:r>
-        <w:t>Keywords, Mots-clés ou Palabras-clave: Word, Mot ou Palabra 1. Word, Mot ou Palabra 2. Word, Mot ou Palabra 3.</w:t>
-      </w:r>
-    </w:p>
-    <w:p>
-      <w:pPr>
-        <w:pStyle w:val="Resumos"/>
-        <w:spacing w:after="960"/>
-        <w:jc w:val="center"/>
+        <w:t xml:space="preserve">LISTA </w:t>
+      </w:r>
+      <w:r>
         <w:rPr>
           <w:b/>
         </w:rPr>
-      </w:pPr>
+        <w:t>DE ILUSTRAÇÕES</w:t>
+      </w:r>
+      <w:r>
+        <w:rPr>
+          <w:b/>
+        </w:rPr>
+        <w:t xml:space="preserve"> </w:t>
+      </w:r>
+    </w:p>
+    <w:p>
+      <w:pPr>
+        <w:pStyle w:val="ndicedeilustraes"/>
+        <w:tabs>
+          <w:tab w:val="right" w:leader="dot" w:pos="9060"/>
+        </w:tabs>
+        <w:spacing w:line="360" w:lineRule="auto"/>
+      </w:pPr>
+      <w:fldSimple w:instr=" TOC \c &quot;FIGURA&quot; ">
+        <w:r>
+          <w:rPr>
+            <w:b/>
+            <w:bCs/>
+            <w:noProof/>
+          </w:rPr>
+          <w:t>Nenhuma entrada de índice de ilustrações foi encontrada.</w:t>
+        </w:r>
+      </w:fldSimple>
+      <w:r>
+        <w:t xml:space="preserve"> </w:t>
+      </w:r>
       <w:r>
         <w:br w:type="page"/>
       </w:r>
       <w:r>
         <w:rPr>
-          <w:b/>
-        </w:rPr>
-        <w:lastRenderedPageBreak/>
-        <w:t xml:space="preserve">LISTA </w:t>
-      </w:r>
-      <w:r>
-        <w:rPr>
-          <w:b/>
-        </w:rPr>
-        <w:t>DE ILUSTRAÇÕES</w:t>
-      </w:r>
-      <w:r>
-        <w:rPr>
-          <w:b/>
-        </w:rPr>
-        <w:t xml:space="preserve"> </w:t>
-      </w:r>
-    </w:p>
-    <w:p>
-      <w:pPr>
-        <w:pStyle w:val="ndicedeilustraes"/>
-        <w:tabs>
-          <w:tab w:val="right" w:leader="dot" w:pos="9060"/>
-        </w:tabs>
-        <w:spacing w:line="360" w:lineRule="auto"/>
-        <w:rPr>
-          <w:rFonts w:cs="Vrinda"/>
-          <w:noProof/>
           <w:szCs w:val="24"/>
-          <w:lang w:eastAsia="pt-BR" w:bidi="bn-IN"/>
-        </w:rPr>
-      </w:pPr>
-      <w:r>
-        <w:fldChar w:fldCharType="begin"/>
-      </w:r>
-      <w:r>
-        <w:instrText xml:space="preserve"> TOC \c "FIGURA" </w:instrText>
-      </w:r>
-      <w:r>
-        <w:fldChar w:fldCharType="separate"/>
-      </w:r>
-      <w:r>
-        <w:rPr>
-          <w:noProof/>
-        </w:rPr>
-        <w:t>Figura 1 - Java Virtual Machine</w:t>
-      </w:r>
-      <w:r>
-        <w:rPr>
-          <w:noProof/>
-        </w:rPr>
-        <w:tab/>
-      </w:r>
-      <w:r>
-        <w:rPr>
-          <w:noProof/>
-        </w:rPr>
-        <w:fldChar w:fldCharType="begin"/>
-      </w:r>
-      <w:r>
-        <w:rPr>
-          <w:noProof/>
-        </w:rPr>
-        <w:instrText xml:space="preserve"> PAGEREF _Toc258160462 \h </w:instrText>
-      </w:r>
-      <w:r>
-        <w:rPr>
-          <w:noProof/>
-        </w:rPr>
-      </w:r>
-      <w:r>
-        <w:rPr>
-          <w:noProof/>
-        </w:rPr>
-        <w:fldChar w:fldCharType="separate"/>
-      </w:r>
-      <w:r>
-        <w:rPr>
-          <w:noProof/>
-        </w:rPr>
-        <w:t>3</w:t>
-      </w:r>
-      <w:r>
-        <w:rPr>
-          <w:noProof/>
-        </w:rPr>
-        <w:fldChar w:fldCharType="end"/>
-      </w:r>
-    </w:p>
-    <w:p>
-      <w:pPr>
-        <w:pStyle w:val="ndicedeilustraes"/>
-        <w:tabs>
-          <w:tab w:val="right" w:leader="dot" w:pos="9060"/>
-        </w:tabs>
-        <w:spacing w:line="360" w:lineRule="auto"/>
-        <w:rPr>
-          <w:rFonts w:cs="Vrinda"/>
-          <w:noProof/>
-          <w:szCs w:val="24"/>
-          <w:lang w:eastAsia="pt-BR" w:bidi="bn-IN"/>
-        </w:rPr>
-      </w:pPr>
-      <w:r>
-        <w:rPr>
-          <w:noProof/>
-        </w:rPr>
-        <w:t>Figura 2 – Logo da Biblioteca Universitária da Unisul</w:t>
-      </w:r>
-      <w:r>
-        <w:rPr>
-          <w:noProof/>
-        </w:rPr>
-        <w:tab/>
-      </w:r>
-      <w:r>
-        <w:rPr>
-          <w:noProof/>
-        </w:rPr>
-        <w:fldChar w:fldCharType="begin"/>
-      </w:r>
-      <w:r>
-        <w:rPr>
-          <w:noProof/>
-        </w:rPr>
-        <w:instrText xml:space="preserve"> PAGEREF _Toc258160463 \h </w:instrText>
-      </w:r>
-      <w:r>
-        <w:rPr>
-          <w:noProof/>
-        </w:rPr>
-      </w:r>
-      <w:r>
-        <w:rPr>
-          <w:noProof/>
-        </w:rPr>
-        <w:fldChar w:fldCharType="separate"/>
-      </w:r>
-      <w:r>
-        <w:rPr>
-          <w:noProof/>
-        </w:rPr>
-        <w:t>3</w:t>
-      </w:r>
-      <w:r>
-        <w:rPr>
-          <w:noProof/>
-        </w:rPr>
-        <w:fldChar w:fldCharType="end"/>
-      </w:r>
-    </w:p>
-    <w:p>
-      <w:pPr>
-        <w:pStyle w:val="ndicedeilustraes"/>
-        <w:tabs>
-          <w:tab w:val="right" w:leader="dot" w:pos="9060"/>
-        </w:tabs>
-        <w:spacing w:line="360" w:lineRule="auto"/>
-      </w:pPr>
-      <w:r>
-        <w:rPr>
-          <w:noProof/>
-        </w:rPr>
-        <w:t>Figura 3 – Quadro da pesquisa experimental III</w:t>
-      </w:r>
-      <w:r>
-        <w:rPr>
-          <w:noProof/>
-        </w:rPr>
-        <w:tab/>
-      </w:r>
-      <w:r>
-        <w:rPr>
-          <w:noProof/>
-        </w:rPr>
-        <w:fldChar w:fldCharType="begin"/>
-      </w:r>
-      <w:r>
-        <w:rPr>
-          <w:noProof/>
-        </w:rPr>
-        <w:instrText xml:space="preserve"> PAGEREF _Toc258160464 \h </w:instrText>
-      </w:r>
-      <w:r>
-        <w:rPr>
-          <w:noProof/>
-        </w:rPr>
-      </w:r>
-      <w:r>
-        <w:rPr>
-          <w:noProof/>
-        </w:rPr>
-        <w:fldChar w:fldCharType="separate"/>
-      </w:r>
-      <w:r>
-        <w:rPr>
-          <w:noProof/>
-        </w:rPr>
-        <w:t>3</w:t>
-      </w:r>
-      <w:r>
-        <w:rPr>
-          <w:noProof/>
-        </w:rPr>
-        <w:fldChar w:fldCharType="end"/>
-      </w:r>
-      <w:r>
-        <w:fldChar w:fldCharType="end"/>
-      </w:r>
-    </w:p>
-    <w:p>
-      <w:pPr>
-        <w:pStyle w:val="ndicedeilustraes"/>
-        <w:tabs>
-          <w:tab w:val="right" w:leader="dot" w:pos="9060"/>
-        </w:tabs>
-        <w:spacing w:line="360" w:lineRule="auto"/>
-        <w:rPr>
-          <w:rFonts w:cs="Vrinda"/>
-          <w:noProof/>
-          <w:lang w:eastAsia="pt-BR" w:bidi="bn-IN"/>
-        </w:rPr>
-      </w:pPr>
-      <w:r>
-        <w:rPr>
-          <w:b/>
-          <w:bCs/>
-        </w:rPr>
-        <w:fldChar w:fldCharType="begin"/>
-      </w:r>
-      <w:r>
-        <w:rPr>
-          <w:b/>
-          <w:bCs/>
-        </w:rPr>
-        <w:instrText xml:space="preserve"> TOC \c "GRÁFICO" </w:instrText>
-      </w:r>
-      <w:r>
-        <w:rPr>
-          <w:b/>
-          <w:bCs/>
-        </w:rPr>
-        <w:fldChar w:fldCharType="separate"/>
-      </w:r>
-      <w:r>
-        <w:rPr>
-          <w:noProof/>
-        </w:rPr>
-        <w:t>Gráfico 1 - Faturamento das Unidades da Empresa Química “X” no ano de 1998.</w:t>
-      </w:r>
-      <w:r>
-        <w:rPr>
-          <w:noProof/>
-        </w:rPr>
-        <w:tab/>
-      </w:r>
-      <w:r>
-        <w:rPr>
-          <w:noProof/>
-        </w:rPr>
-        <w:fldChar w:fldCharType="begin"/>
-      </w:r>
-      <w:r>
-        <w:rPr>
-          <w:noProof/>
-        </w:rPr>
-        <w:instrText xml:space="preserve"> PAGEREF _Toc258160474 \h </w:instrText>
-      </w:r>
-      <w:r>
-        <w:rPr>
-          <w:noProof/>
-        </w:rPr>
-      </w:r>
-      <w:r>
-        <w:rPr>
-          <w:noProof/>
-        </w:rPr>
-        <w:fldChar w:fldCharType="separate"/>
-      </w:r>
-      <w:r>
-        <w:rPr>
-          <w:noProof/>
-        </w:rPr>
-        <w:t>3</w:t>
-      </w:r>
-      <w:r>
-        <w:rPr>
-          <w:noProof/>
-        </w:rPr>
-        <w:fldChar w:fldCharType="end"/>
-      </w:r>
+        </w:rPr>
+        <w:t>LISTA DE TABELAS</w:t>
+      </w:r>
+    </w:p>
+    <w:p>
+      <w:pPr>
+        <w:pStyle w:val="Sumrio1"/>
+        <w:tabs>
+          <w:tab w:val="right" w:leader="dot" w:pos="9070"/>
+        </w:tabs>
+        <w:spacing w:before="0" w:after="0" w:line="360" w:lineRule="auto"/>
+      </w:pPr>
+      <w:fldSimple w:instr=" TOC \c &quot;TABELA&quot; ">
+        <w:r>
+          <w:rPr>
+            <w:caps w:val="0"/>
+            <w:noProof/>
+            <w:sz w:val="24"/>
+            <w:szCs w:val="20"/>
+          </w:rPr>
+          <w:t>Nenhuma entrada de índice de ilustrações foi encontrada.</w:t>
+        </w:r>
+      </w:fldSimple>
     </w:p>
     <w:p>
       <w:pPr>
@@ -1478,144 +896,18 @@
         </w:rPr>
       </w:pPr>
       <w:r>
+        <w:br w:type="page"/>
+      </w:r>
+      <w:r>
         <w:rPr>
           <w:sz w:val="24"/>
           <w:szCs w:val="24"/>
         </w:rPr>
-        <w:fldChar w:fldCharType="end"/>
-      </w:r>
-      <w:r>
-        <w:br w:type="page"/>
-      </w:r>
-      <w:r>
-        <w:rPr>
-          <w:sz w:val="24"/>
-          <w:szCs w:val="24"/>
-        </w:rPr>
-        <w:lastRenderedPageBreak/>
-        <w:t>LISTA DE TABELAS</w:t>
-      </w:r>
-    </w:p>
-    <w:p>
-      <w:pPr>
-        <w:pStyle w:val="ndicedeilustraes"/>
-        <w:tabs>
-          <w:tab w:val="right" w:leader="dot" w:pos="9060"/>
-        </w:tabs>
-        <w:spacing w:line="360" w:lineRule="auto"/>
-        <w:rPr>
-          <w:rFonts w:cs="Vrinda"/>
-          <w:noProof/>
-          <w:szCs w:val="24"/>
-          <w:lang w:eastAsia="pt-BR" w:bidi="bn-IN"/>
-        </w:rPr>
-      </w:pPr>
-      <w:r>
-        <w:rPr>
-          <w:b/>
-          <w:bCs/>
-        </w:rPr>
-        <w:fldChar w:fldCharType="begin"/>
-      </w:r>
-      <w:r>
-        <w:rPr>
-          <w:b/>
-          <w:bCs/>
-        </w:rPr>
-        <w:instrText xml:space="preserve"> TOC \c "TABELA" </w:instrText>
-      </w:r>
-      <w:r>
-        <w:rPr>
-          <w:b/>
-          <w:bCs/>
-        </w:rPr>
-        <w:fldChar w:fldCharType="separate"/>
-      </w:r>
-      <w:r>
-        <w:rPr>
-          <w:noProof/>
-        </w:rPr>
-        <w:t>Tabela 1 – Aposentados civis da União e média mensal dos aposentados civis da União – 1991 – 1997</w:t>
-      </w:r>
-      <w:r>
-        <w:rPr>
-          <w:noProof/>
-        </w:rPr>
-        <w:tab/>
-      </w:r>
-      <w:r>
-        <w:rPr>
-          <w:noProof/>
-        </w:rPr>
-        <w:fldChar w:fldCharType="begin"/>
-      </w:r>
-      <w:r>
-        <w:rPr>
-          <w:noProof/>
-        </w:rPr>
-        <w:instrText xml:space="preserve"> PAGEREF _Toc258160484 \h </w:instrText>
-      </w:r>
-      <w:r>
-        <w:rPr>
-          <w:noProof/>
-        </w:rPr>
-      </w:r>
-      <w:r>
-        <w:rPr>
-          <w:noProof/>
-        </w:rPr>
-        <w:fldChar w:fldCharType="separate"/>
-      </w:r>
-      <w:r>
-        <w:rPr>
-          <w:noProof/>
-        </w:rPr>
-        <w:t>3</w:t>
-      </w:r>
-      <w:r>
-        <w:rPr>
-          <w:noProof/>
-        </w:rPr>
-        <w:fldChar w:fldCharType="end"/>
-      </w:r>
-    </w:p>
-    <w:p>
-      <w:pPr>
-        <w:pStyle w:val="Sumrio1"/>
-        <w:tabs>
-          <w:tab w:val="right" w:leader="dot" w:pos="9070"/>
-        </w:tabs>
-        <w:spacing w:before="0" w:after="0" w:line="360" w:lineRule="auto"/>
-      </w:pPr>
-      <w:r>
-        <w:fldChar w:fldCharType="end"/>
-      </w:r>
-    </w:p>
-    <w:p>
-      <w:pPr>
-        <w:pStyle w:val="Sumrio1"/>
-        <w:tabs>
-          <w:tab w:val="right" w:leader="dot" w:pos="9070"/>
-        </w:tabs>
-        <w:spacing w:before="0" w:after="960" w:line="360" w:lineRule="auto"/>
-        <w:jc w:val="center"/>
-        <w:rPr>
-          <w:sz w:val="24"/>
-          <w:szCs w:val="24"/>
-        </w:rPr>
-      </w:pPr>
-      <w:r>
-        <w:br w:type="page"/>
-      </w:r>
-      <w:r>
-        <w:rPr>
-          <w:sz w:val="24"/>
-          <w:szCs w:val="24"/>
-        </w:rPr>
-        <w:lastRenderedPageBreak/>
         <w:t>sumário</w:t>
       </w:r>
     </w:p>
+    <w:bookmarkStart w:id="0" w:name="_GoBack"/>
+    <w:bookmarkEnd w:id="0"/>
     <w:p>
       <w:pPr>
         <w:pStyle w:val="Sumrio1"/>
@@ -1624,7 +916,7 @@
           <w:tab w:val="right" w:leader="dot" w:pos="9060"/>
         </w:tabs>
         <w:rPr>
-          <w:rFonts w:ascii="Calibri" w:hAnsi="Calibri"/>
+          <w:rFonts w:asciiTheme="minorHAnsi" w:eastAsiaTheme="minorEastAsia" w:hAnsiTheme="minorHAnsi" w:cstheme="minorBidi"/>
           <w:b w:val="0"/>
           <w:bCs w:val="0"/>
           <w:caps w:val="0"/>
@@ -1653,7 +945,7 @@
         </w:rPr>
         <w:fldChar w:fldCharType="separate"/>
       </w:r>
-      <w:hyperlink w:anchor="_Toc446765486" w:history="1">
+      <w:hyperlink w:anchor="_Toc448257813" w:history="1">
         <w:r>
           <w:rPr>
             <w:rStyle w:val="Hyperlink"/>
@@ -1663,7 +955,7 @@
         </w:r>
         <w:r>
           <w:rPr>
-            <w:rFonts w:ascii="Calibri" w:hAnsi="Calibri"/>
+            <w:rFonts w:asciiTheme="minorHAnsi" w:eastAsiaTheme="minorEastAsia" w:hAnsiTheme="minorHAnsi" w:cstheme="minorBidi"/>
             <w:b w:val="0"/>
             <w:bCs w:val="0"/>
             <w:caps w:val="0"/>
@@ -1695,7 +987,7 @@
           <w:rPr>
             <w:noProof/>
           </w:rPr>
-          <w:instrText xml:space="preserve"> PAGEREF _Toc446765486 \h </w:instrText>
+          <w:instrText xml:space="preserve"> PAGEREF _Toc448257813 \h </w:instrText>
         </w:r>
         <w:r>
           <w:rPr>
@@ -1712,7 +1004,7 @@
           <w:rPr>
             <w:noProof/>
           </w:rPr>
-          <w:t>12</w:t>
+          <w:t>7</w:t>
         </w:r>
         <w:r>
           <w:rPr>
@@ -1726,14 +1018,14 @@
       <w:pPr>
         <w:pStyle w:val="Sumrio2"/>
         <w:rPr>
-          <w:rFonts w:ascii="Calibri" w:hAnsi="Calibri"/>
+          <w:rFonts w:asciiTheme="minorHAnsi" w:eastAsiaTheme="minorEastAsia" w:hAnsiTheme="minorHAnsi" w:cstheme="minorBidi"/>
           <w:bCs w:val="0"/>
           <w:caps w:val="0"/>
           <w:noProof/>
           <w:lang w:eastAsia="pt-BR"/>
         </w:rPr>
       </w:pPr>
-      <w:hyperlink w:anchor="_Toc446765487" w:history="1">
+      <w:hyperlink w:anchor="_Toc448257814" w:history="1">
         <w:r>
           <w:rPr>
             <w:rStyle w:val="Hyperlink"/>
@@ -1743,7 +1035,7 @@
         </w:r>
         <w:r>
           <w:rPr>
-            <w:rFonts w:ascii="Calibri" w:hAnsi="Calibri"/>
+            <w:rFonts w:asciiTheme="minorHAnsi" w:eastAsiaTheme="minorEastAsia" w:hAnsiTheme="minorHAnsi" w:cstheme="minorBidi"/>
             <w:bCs w:val="0"/>
             <w:caps w:val="0"/>
             <w:noProof/>
@@ -1774,7 +1066,7 @@
           <w:rPr>
             <w:noProof/>
           </w:rPr>
-          <w:instrText xml:space="preserve"> PAGEREF _Toc446765487 \h </w:instrText>
+          <w:instrText xml:space="preserve"> PAGEREF _Toc448257814 \h </w:instrText>
         </w:r>
         <w:r>
           <w:rPr>
@@ -1791,7 +1083,7 @@
           <w:rPr>
             <w:noProof/>
           </w:rPr>
-          <w:t>12</w:t>
+          <w:t>8</w:t>
         </w:r>
         <w:r>
           <w:rPr>
@@ -1805,14 +1097,14 @@
       <w:pPr>
         <w:pStyle w:val="Sumrio2"/>
         <w:rPr>
-          <w:rFonts w:ascii="Calibri" w:hAnsi="Calibri"/>
+          <w:rFonts w:asciiTheme="minorHAnsi" w:eastAsiaTheme="minorEastAsia" w:hAnsiTheme="minorHAnsi" w:cstheme="minorBidi"/>
           <w:bCs w:val="0"/>
           <w:caps w:val="0"/>
           <w:noProof/>
           <w:lang w:eastAsia="pt-BR"/>
         </w:rPr>
       </w:pPr>
-      <w:hyperlink w:anchor="_Toc446765488" w:history="1">
+      <w:hyperlink w:anchor="_Toc448257815" w:history="1">
         <w:r>
           <w:rPr>
             <w:rStyle w:val="Hyperlink"/>
@@ -1822,7 +1114,7 @@
         </w:r>
         <w:r>
           <w:rPr>
-            <w:rFonts w:ascii="Calibri" w:hAnsi="Calibri"/>
+            <w:rFonts w:asciiTheme="minorHAnsi" w:eastAsiaTheme="minorEastAsia" w:hAnsiTheme="minorHAnsi" w:cstheme="minorBidi"/>
             <w:bCs w:val="0"/>
             <w:caps w:val="0"/>
             <w:noProof/>
@@ -1853,7 +1145,7 @@
           <w:rPr>
             <w:noProof/>
           </w:rPr>
-          <w:instrText xml:space="preserve"> PAGEREF _Toc446765488 \h </w:instrText>
+          <w:instrText xml:space="preserve"> PAGEREF _Toc448257815 \h </w:instrText>
         </w:r>
         <w:r>
           <w:rPr>
@@ -1870,7 +1162,7 @@
           <w:rPr>
             <w:noProof/>
           </w:rPr>
-          <w:t>12</w:t>
+          <w:t>9</w:t>
         </w:r>
         <w:r>
           <w:rPr>
@@ -1884,13 +1176,13 @@
       <w:pPr>
         <w:pStyle w:val="Sumrio3"/>
         <w:rPr>
-          <w:rFonts w:ascii="Calibri" w:hAnsi="Calibri"/>
+          <w:rFonts w:asciiTheme="minorHAnsi" w:eastAsiaTheme="minorEastAsia" w:hAnsiTheme="minorHAnsi" w:cstheme="minorBidi"/>
           <w:b w:val="0"/>
           <w:noProof/>
           <w:lang w:eastAsia="pt-BR"/>
         </w:rPr>
       </w:pPr>
-      <w:hyperlink w:anchor="_Toc446765489" w:history="1">
+      <w:hyperlink w:anchor="_Toc448257816" w:history="1">
         <w:r>
           <w:rPr>
             <w:rStyle w:val="Hyperlink"/>
@@ -1900,7 +1192,7 @@
         </w:r>
         <w:r>
           <w:rPr>
-            <w:rFonts w:ascii="Calibri" w:hAnsi="Calibri"/>
+            <w:rFonts w:asciiTheme="minorHAnsi" w:eastAsiaTheme="minorEastAsia" w:hAnsiTheme="minorHAnsi" w:cstheme="minorBidi"/>
             <w:b w:val="0"/>
             <w:noProof/>
             <w:lang w:eastAsia="pt-BR"/>
@@ -1930,7 +1222,7 @@
           <w:rPr>
             <w:noProof/>
           </w:rPr>
-          <w:instrText xml:space="preserve"> PAGEREF _Toc446765489 \h </w:instrText>
+          <w:instrText xml:space="preserve"> PAGEREF _Toc448257816 \h </w:instrText>
         </w:r>
         <w:r>
           <w:rPr>
@@ -1947,7 +1239,7 @@
           <w:rPr>
             <w:noProof/>
           </w:rPr>
-          <w:t>13</w:t>
+          <w:t>9</w:t>
         </w:r>
         <w:r>
           <w:rPr>
@@ -1961,13 +1253,13 @@
       <w:pPr>
         <w:pStyle w:val="Sumrio3"/>
         <w:rPr>
-          <w:rFonts w:ascii="Calibri" w:hAnsi="Calibri"/>
+          <w:rFonts w:asciiTheme="minorHAnsi" w:eastAsiaTheme="minorEastAsia" w:hAnsiTheme="minorHAnsi" w:cstheme="minorBidi"/>
           <w:b w:val="0"/>
           <w:noProof/>
           <w:lang w:eastAsia="pt-BR"/>
         </w:rPr>
       </w:pPr>
-      <w:hyperlink w:anchor="_Toc446765490" w:history="1">
+      <w:hyperlink w:anchor="_Toc448257817" w:history="1">
         <w:r>
           <w:rPr>
             <w:rStyle w:val="Hyperlink"/>
@@ -1977,7 +1269,7 @@
         </w:r>
         <w:r>
           <w:rPr>
-            <w:rFonts w:ascii="Calibri" w:hAnsi="Calibri"/>
+            <w:rFonts w:asciiTheme="minorHAnsi" w:eastAsiaTheme="minorEastAsia" w:hAnsiTheme="minorHAnsi" w:cstheme="minorBidi"/>
             <w:b w:val="0"/>
             <w:noProof/>
             <w:lang w:eastAsia="pt-BR"/>
@@ -2007,7 +1299,7 @@
           <w:rPr>
             <w:noProof/>
           </w:rPr>
-          <w:instrText xml:space="preserve"> PAGEREF _Toc446765490 \h </w:instrText>
+          <w:instrText xml:space="preserve"> PAGEREF _Toc448257817 \h </w:instrText>
         </w:r>
         <w:r>
           <w:rPr>
@@ -2024,7 +1316,7 @@
           <w:rPr>
             <w:noProof/>
           </w:rPr>
-          <w:t>13</w:t>
+          <w:t>9</w:t>
         </w:r>
         <w:r>
           <w:rPr>
@@ -2038,14 +1330,14 @@
       <w:pPr>
         <w:pStyle w:val="Sumrio2"/>
         <w:rPr>
-          <w:rFonts w:ascii="Calibri" w:hAnsi="Calibri"/>
+          <w:rFonts w:asciiTheme="minorHAnsi" w:eastAsiaTheme="minorEastAsia" w:hAnsiTheme="minorHAnsi" w:cstheme="minorBidi"/>
           <w:bCs w:val="0"/>
           <w:caps w:val="0"/>
           <w:noProof/>
           <w:lang w:eastAsia="pt-BR"/>
         </w:rPr>
       </w:pPr>
-      <w:hyperlink w:anchor="_Toc446765491" w:history="1">
+      <w:hyperlink w:anchor="_Toc448257818" w:history="1">
         <w:r>
           <w:rPr>
             <w:rStyle w:val="Hyperlink"/>
@@ -2055,7 +1347,7 @@
         </w:r>
         <w:r>
           <w:rPr>
-            <w:rFonts w:ascii="Calibri" w:hAnsi="Calibri"/>
+            <w:rFonts w:asciiTheme="minorHAnsi" w:eastAsiaTheme="minorEastAsia" w:hAnsiTheme="minorHAnsi" w:cstheme="minorBidi"/>
             <w:bCs w:val="0"/>
             <w:caps w:val="0"/>
             <w:noProof/>
@@ -2086,7 +1378,7 @@
           <w:rPr>
             <w:noProof/>
           </w:rPr>
-          <w:instrText xml:space="preserve"> PAGEREF _Toc446765491 \h </w:instrText>
+          <w:instrText xml:space="preserve"> PAGEREF _Toc448257818 \h </w:instrText>
         </w:r>
         <w:r>
           <w:rPr>
@@ -2103,7 +1395,7 @@
           <w:rPr>
             <w:noProof/>
           </w:rPr>
-          <w:t>13</w:t>
+          <w:t>10</w:t>
         </w:r>
         <w:r>
           <w:rPr>
@@ -2117,14 +1409,14 @@
       <w:pPr>
         <w:pStyle w:val="Sumrio2"/>
         <w:rPr>
-          <w:rFonts w:ascii="Calibri" w:hAnsi="Calibri"/>
+          <w:rFonts w:asciiTheme="minorHAnsi" w:eastAsiaTheme="minorEastAsia" w:hAnsiTheme="minorHAnsi" w:cstheme="minorBidi"/>
           <w:bCs w:val="0"/>
           <w:caps w:val="0"/>
           <w:noProof/>
           <w:lang w:eastAsia="pt-BR"/>
         </w:rPr>
       </w:pPr>
-      <w:hyperlink w:anchor="_Toc446765492" w:history="1">
+      <w:hyperlink w:anchor="_Toc448257819" w:history="1">
         <w:r>
           <w:rPr>
             <w:rStyle w:val="Hyperlink"/>
@@ -2134,7 +1426,7 @@
         </w:r>
         <w:r>
           <w:rPr>
-            <w:rFonts w:ascii="Calibri" w:hAnsi="Calibri"/>
+            <w:rFonts w:asciiTheme="minorHAnsi" w:eastAsiaTheme="minorEastAsia" w:hAnsiTheme="minorHAnsi" w:cstheme="minorBidi"/>
             <w:bCs w:val="0"/>
             <w:caps w:val="0"/>
             <w:noProof/>
@@ -2165,7 +1457,7 @@
           <w:rPr>
             <w:noProof/>
           </w:rPr>
-          <w:instrText xml:space="preserve"> PAGEREF _Toc446765492 \h </w:instrText>
+          <w:instrText xml:space="preserve"> PAGEREF _Toc448257819 \h </w:instrText>
         </w:r>
         <w:r>
           <w:rPr>
@@ -2182,7 +1474,7 @@
           <w:rPr>
             <w:noProof/>
           </w:rPr>
-          <w:t>14</w:t>
+          <w:t>10</w:t>
         </w:r>
         <w:r>
           <w:rPr>
@@ -2194,945 +1486,12 @@
     </w:p>
     <w:p>
       <w:pPr>
-        <w:pStyle w:val="Sumrio2"/>
-        <w:rPr>
-          <w:rFonts w:ascii="Calibri" w:hAnsi="Calibri"/>
-          <w:bCs w:val="0"/>
-          <w:caps w:val="0"/>
-          <w:noProof/>
-          <w:lang w:eastAsia="pt-BR"/>
-        </w:rPr>
-      </w:pPr>
-      <w:hyperlink w:anchor="_Toc446765493" w:history="1">
-        <w:r>
-          <w:rPr>
-            <w:rStyle w:val="Hyperlink"/>
-            <w:noProof/>
-          </w:rPr>
-          <w:t>1.5</w:t>
-        </w:r>
-        <w:r>
-          <w:rPr>
-            <w:rFonts w:ascii="Calibri" w:hAnsi="Calibri"/>
-            <w:bCs w:val="0"/>
-            <w:caps w:val="0"/>
-            <w:noProof/>
-            <w:lang w:eastAsia="pt-BR"/>
-          </w:rPr>
-          <w:tab/>
-        </w:r>
-        <w:r>
-          <w:rPr>
-            <w:rStyle w:val="Hyperlink"/>
-            <w:noProof/>
-          </w:rPr>
-          <w:t>OBJETIVOS</w:t>
-        </w:r>
-        <w:r>
-          <w:rPr>
-            <w:noProof/>
-          </w:rPr>
-          <w:tab/>
-        </w:r>
-        <w:r>
-          <w:rPr>
-            <w:noProof/>
-          </w:rPr>
-          <w:fldChar w:fldCharType="begin"/>
-        </w:r>
-        <w:r>
-          <w:rPr>
-            <w:noProof/>
-          </w:rPr>
-          <w:instrText xml:space="preserve"> PAGEREF _Toc446765493 \h </w:instrText>
-        </w:r>
-        <w:r>
-          <w:rPr>
-            <w:noProof/>
-          </w:rPr>
-        </w:r>
-        <w:r>
-          <w:rPr>
-            <w:noProof/>
-          </w:rPr>
-          <w:fldChar w:fldCharType="separate"/>
-        </w:r>
-        <w:r>
-          <w:rPr>
-            <w:noProof/>
-          </w:rPr>
-          <w:t>14</w:t>
-        </w:r>
-        <w:r>
-          <w:rPr>
-            <w:noProof/>
-          </w:rPr>
-          <w:fldChar w:fldCharType="end"/>
-        </w:r>
-      </w:hyperlink>
-    </w:p>
-    <w:p>
-      <w:pPr>
-        <w:pStyle w:val="Sumrio3"/>
-        <w:rPr>
-          <w:rFonts w:ascii="Calibri" w:hAnsi="Calibri"/>
-          <w:b w:val="0"/>
-          <w:noProof/>
-          <w:lang w:eastAsia="pt-BR"/>
-        </w:rPr>
-      </w:pPr>
-      <w:hyperlink w:anchor="_Toc446765494" w:history="1">
-        <w:r>
-          <w:rPr>
-            <w:rStyle w:val="Hyperlink"/>
-            <w:noProof/>
-          </w:rPr>
-          <w:t>1.5.1</w:t>
-        </w:r>
-        <w:r>
-          <w:rPr>
-            <w:rFonts w:ascii="Calibri" w:hAnsi="Calibri"/>
-            <w:b w:val="0"/>
-            <w:noProof/>
-            <w:lang w:eastAsia="pt-BR"/>
-          </w:rPr>
-          <w:tab/>
-        </w:r>
-        <w:r>
-          <w:rPr>
-            <w:rStyle w:val="Hyperlink"/>
-            <w:noProof/>
-          </w:rPr>
-          <w:t>Seção terciária</w:t>
-        </w:r>
-        <w:r>
-          <w:rPr>
-            <w:noProof/>
-          </w:rPr>
-          <w:tab/>
-        </w:r>
-        <w:r>
-          <w:rPr>
-            <w:noProof/>
-          </w:rPr>
-          <w:fldChar w:fldCharType="begin"/>
-        </w:r>
-        <w:r>
-          <w:rPr>
-            <w:noProof/>
-          </w:rPr>
-          <w:instrText xml:space="preserve"> PAGEREF _Toc446765494 \h </w:instrText>
-        </w:r>
-        <w:r>
-          <w:rPr>
-            <w:noProof/>
-          </w:rPr>
-        </w:r>
-        <w:r>
-          <w:rPr>
-            <w:noProof/>
-          </w:rPr>
-          <w:fldChar w:fldCharType="separate"/>
-        </w:r>
-        <w:r>
-          <w:rPr>
-            <w:noProof/>
-          </w:rPr>
-          <w:t>14</w:t>
-        </w:r>
-        <w:r>
-          <w:rPr>
-            <w:noProof/>
-          </w:rPr>
-          <w:fldChar w:fldCharType="end"/>
-        </w:r>
-      </w:hyperlink>
-    </w:p>
-    <w:p>
-      <w:pPr>
-        <w:pStyle w:val="Sumrio4"/>
-        <w:tabs>
-          <w:tab w:val="left" w:pos="825"/>
+        <w:pStyle w:val="Sumrio1"/>
+        <w:tabs>
           <w:tab w:val="right" w:leader="dot" w:pos="9060"/>
         </w:tabs>
         <w:rPr>
-          <w:rFonts w:ascii="Calibri" w:hAnsi="Calibri"/>
-          <w:noProof/>
-          <w:lang w:eastAsia="pt-BR"/>
-        </w:rPr>
-      </w:pPr>
-      <w:hyperlink w:anchor="_Toc446765495" w:history="1">
-        <w:r>
-          <w:rPr>
-            <w:rStyle w:val="Hyperlink"/>
-            <w:noProof/>
-          </w:rPr>
-          <w:t>1.5.1.1</w:t>
-        </w:r>
-        <w:r>
-          <w:rPr>
-            <w:rFonts w:ascii="Calibri" w:hAnsi="Calibri"/>
-            <w:noProof/>
-            <w:lang w:eastAsia="pt-BR"/>
-          </w:rPr>
-          <w:tab/>
-        </w:r>
-        <w:r>
-          <w:rPr>
-            <w:rStyle w:val="Hyperlink"/>
-            <w:noProof/>
-          </w:rPr>
-          <w:t>Seção quaternária</w:t>
-        </w:r>
-        <w:r>
-          <w:rPr>
-            <w:noProof/>
-          </w:rPr>
-          <w:tab/>
-        </w:r>
-        <w:r>
-          <w:rPr>
-            <w:noProof/>
-          </w:rPr>
-          <w:fldChar w:fldCharType="begin"/>
-        </w:r>
-        <w:r>
-          <w:rPr>
-            <w:noProof/>
-          </w:rPr>
-          <w:instrText xml:space="preserve"> PAGEREF _Toc446765495 \h </w:instrText>
-        </w:r>
-        <w:r>
-          <w:rPr>
-            <w:noProof/>
-          </w:rPr>
-        </w:r>
-        <w:r>
-          <w:rPr>
-            <w:noProof/>
-          </w:rPr>
-          <w:fldChar w:fldCharType="separate"/>
-        </w:r>
-        <w:r>
-          <w:rPr>
-            <w:noProof/>
-          </w:rPr>
-          <w:t>15</w:t>
-        </w:r>
-        <w:r>
-          <w:rPr>
-            <w:noProof/>
-          </w:rPr>
-          <w:fldChar w:fldCharType="end"/>
-        </w:r>
-      </w:hyperlink>
-    </w:p>
-    <w:p>
-      <w:pPr>
-        <w:pStyle w:val="Sumrio5"/>
-        <w:rPr>
-          <w:rFonts w:ascii="Calibri" w:hAnsi="Calibri"/>
-          <w:i w:val="0"/>
-          <w:noProof/>
-          <w:lang w:eastAsia="pt-BR"/>
-        </w:rPr>
-      </w:pPr>
-      <w:hyperlink w:anchor="_Toc446765496" w:history="1">
-        <w:r>
-          <w:rPr>
-            <w:rStyle w:val="Hyperlink"/>
-            <w:noProof/>
-          </w:rPr>
-          <w:t>1.5.1.1.1</w:t>
-        </w:r>
-        <w:r>
-          <w:rPr>
-            <w:rFonts w:ascii="Calibri" w:hAnsi="Calibri"/>
-            <w:i w:val="0"/>
-            <w:noProof/>
-            <w:lang w:eastAsia="pt-BR"/>
-          </w:rPr>
-          <w:tab/>
-        </w:r>
-        <w:r>
-          <w:rPr>
-            <w:rStyle w:val="Hyperlink"/>
-            <w:noProof/>
-          </w:rPr>
-          <w:t>Seção quinária</w:t>
-        </w:r>
-        <w:r>
-          <w:rPr>
-            <w:noProof/>
-          </w:rPr>
-          <w:tab/>
-        </w:r>
-        <w:r>
-          <w:rPr>
-            <w:noProof/>
-          </w:rPr>
-          <w:fldChar w:fldCharType="begin"/>
-        </w:r>
-        <w:r>
-          <w:rPr>
-            <w:noProof/>
-          </w:rPr>
-          <w:instrText xml:space="preserve"> PAGEREF _Toc446765496 \h </w:instrText>
-        </w:r>
-        <w:r>
-          <w:rPr>
-            <w:noProof/>
-          </w:rPr>
-        </w:r>
-        <w:r>
-          <w:rPr>
-            <w:noProof/>
-          </w:rPr>
-          <w:fldChar w:fldCharType="separate"/>
-        </w:r>
-        <w:r>
-          <w:rPr>
-            <w:noProof/>
-          </w:rPr>
-          <w:t>15</w:t>
-        </w:r>
-        <w:r>
-          <w:rPr>
-            <w:noProof/>
-          </w:rPr>
-          <w:fldChar w:fldCharType="end"/>
-        </w:r>
-      </w:hyperlink>
-    </w:p>
-    <w:p>
-      <w:pPr>
-        <w:pStyle w:val="Sumrio2"/>
-        <w:rPr>
-          <w:rFonts w:ascii="Calibri" w:hAnsi="Calibri"/>
-          <w:bCs w:val="0"/>
-          <w:caps w:val="0"/>
-          <w:noProof/>
-          <w:lang w:eastAsia="pt-BR"/>
-        </w:rPr>
-      </w:pPr>
-      <w:hyperlink w:anchor="_Toc446765497" w:history="1">
-        <w:r>
-          <w:rPr>
-            <w:rStyle w:val="Hyperlink"/>
-            <w:noProof/>
-          </w:rPr>
-          <w:t>1.6</w:t>
-        </w:r>
-        <w:r>
-          <w:rPr>
-            <w:rFonts w:ascii="Calibri" w:hAnsi="Calibri"/>
-            <w:bCs w:val="0"/>
-            <w:caps w:val="0"/>
-            <w:noProof/>
-            <w:lang w:eastAsia="pt-BR"/>
-          </w:rPr>
-          <w:tab/>
-        </w:r>
-        <w:r>
-          <w:rPr>
-            <w:rStyle w:val="Hyperlink"/>
-            <w:noProof/>
-          </w:rPr>
-          <w:t>Alguns exemplos e dicas úteis</w:t>
-        </w:r>
-        <w:r>
-          <w:rPr>
-            <w:noProof/>
-          </w:rPr>
-          <w:tab/>
-        </w:r>
-        <w:r>
-          <w:rPr>
-            <w:noProof/>
-          </w:rPr>
-          <w:fldChar w:fldCharType="begin"/>
-        </w:r>
-        <w:r>
-          <w:rPr>
-            <w:noProof/>
-          </w:rPr>
-          <w:instrText xml:space="preserve"> PAGEREF _Toc446765497 \h </w:instrText>
-        </w:r>
-        <w:r>
-          <w:rPr>
-            <w:noProof/>
-          </w:rPr>
-        </w:r>
-        <w:r>
-          <w:rPr>
-            <w:noProof/>
-          </w:rPr>
-          <w:fldChar w:fldCharType="separate"/>
-        </w:r>
-        <w:r>
-          <w:rPr>
-            <w:noProof/>
-          </w:rPr>
-          <w:t>15</w:t>
-        </w:r>
-        <w:r>
-          <w:rPr>
-            <w:noProof/>
-          </w:rPr>
-          <w:fldChar w:fldCharType="end"/>
-        </w:r>
-      </w:hyperlink>
-    </w:p>
-    <w:p>
-      <w:pPr>
-        <w:pStyle w:val="Sumrio3"/>
-        <w:rPr>
-          <w:rFonts w:ascii="Calibri" w:hAnsi="Calibri"/>
-          <w:b w:val="0"/>
-          <w:noProof/>
-          <w:lang w:eastAsia="pt-BR"/>
-        </w:rPr>
-      </w:pPr>
-      <w:hyperlink w:anchor="_Toc446765498" w:history="1">
-        <w:r>
-          <w:rPr>
-            <w:rStyle w:val="Hyperlink"/>
-            <w:noProof/>
-          </w:rPr>
-          <w:t>1.6.1</w:t>
-        </w:r>
-        <w:r>
-          <w:rPr>
-            <w:rFonts w:ascii="Calibri" w:hAnsi="Calibri"/>
-            <w:b w:val="0"/>
-            <w:noProof/>
-            <w:lang w:eastAsia="pt-BR"/>
-          </w:rPr>
-          <w:tab/>
-        </w:r>
-        <w:r>
-          <w:rPr>
-            <w:rStyle w:val="Hyperlink"/>
-            <w:noProof/>
-          </w:rPr>
-          <w:t>Citações</w:t>
-        </w:r>
-        <w:r>
-          <w:rPr>
-            <w:noProof/>
-          </w:rPr>
-          <w:tab/>
-        </w:r>
-        <w:r>
-          <w:rPr>
-            <w:noProof/>
-          </w:rPr>
-          <w:fldChar w:fldCharType="begin"/>
-        </w:r>
-        <w:r>
-          <w:rPr>
-            <w:noProof/>
-          </w:rPr>
-          <w:instrText xml:space="preserve"> PAGEREF _Toc446765498 \h </w:instrText>
-        </w:r>
-        <w:r>
-          <w:rPr>
-            <w:noProof/>
-          </w:rPr>
-        </w:r>
-        <w:r>
-          <w:rPr>
-            <w:noProof/>
-          </w:rPr>
-          <w:fldChar w:fldCharType="separate"/>
-        </w:r>
-        <w:r>
-          <w:rPr>
-            <w:noProof/>
-          </w:rPr>
-          <w:t>15</w:t>
-        </w:r>
-        <w:r>
-          <w:rPr>
-            <w:noProof/>
-          </w:rPr>
-          <w:fldChar w:fldCharType="end"/>
-        </w:r>
-      </w:hyperlink>
-    </w:p>
-    <w:p>
-      <w:pPr>
-        <w:pStyle w:val="Sumrio3"/>
-        <w:rPr>
-          <w:rFonts w:ascii="Calibri" w:hAnsi="Calibri"/>
-          <w:b w:val="0"/>
-          <w:noProof/>
-          <w:lang w:eastAsia="pt-BR"/>
-        </w:rPr>
-      </w:pPr>
-      <w:hyperlink w:anchor="_Toc446765499" w:history="1">
-        <w:r>
-          <w:rPr>
-            <w:rStyle w:val="Hyperlink"/>
-            <w:noProof/>
-          </w:rPr>
-          <w:t>1.6.2</w:t>
-        </w:r>
-        <w:r>
-          <w:rPr>
-            <w:rFonts w:ascii="Calibri" w:hAnsi="Calibri"/>
-            <w:b w:val="0"/>
-            <w:noProof/>
-            <w:lang w:eastAsia="pt-BR"/>
-          </w:rPr>
-          <w:tab/>
-        </w:r>
-        <w:r>
-          <w:rPr>
-            <w:rStyle w:val="Hyperlink"/>
-            <w:noProof/>
-          </w:rPr>
-          <w:t>Referências</w:t>
-        </w:r>
-        <w:r>
-          <w:rPr>
-            <w:noProof/>
-          </w:rPr>
-          <w:tab/>
-        </w:r>
-        <w:r>
-          <w:rPr>
-            <w:noProof/>
-          </w:rPr>
-          <w:fldChar w:fldCharType="begin"/>
-        </w:r>
-        <w:r>
-          <w:rPr>
-            <w:noProof/>
-          </w:rPr>
-          <w:instrText xml:space="preserve"> PAGEREF _Toc446765499 \h </w:instrText>
-        </w:r>
-        <w:r>
-          <w:rPr>
-            <w:noProof/>
-          </w:rPr>
-        </w:r>
-        <w:r>
-          <w:rPr>
-            <w:noProof/>
-          </w:rPr>
-          <w:fldChar w:fldCharType="separate"/>
-        </w:r>
-        <w:r>
-          <w:rPr>
-            <w:noProof/>
-          </w:rPr>
-          <w:t>16</w:t>
-        </w:r>
-        <w:r>
-          <w:rPr>
-            <w:noProof/>
-          </w:rPr>
-          <w:fldChar w:fldCharType="end"/>
-        </w:r>
-      </w:hyperlink>
-    </w:p>
-    <w:p>
-      <w:pPr>
-        <w:pStyle w:val="Sumrio3"/>
-        <w:rPr>
-          <w:rFonts w:ascii="Calibri" w:hAnsi="Calibri"/>
-          <w:b w:val="0"/>
-          <w:noProof/>
-          <w:lang w:eastAsia="pt-BR"/>
-        </w:rPr>
-      </w:pPr>
-      <w:hyperlink w:anchor="_Toc446765500" w:history="1">
-        <w:r>
-          <w:rPr>
-            <w:rStyle w:val="Hyperlink"/>
-            <w:noProof/>
-          </w:rPr>
-          <w:t>1.6.3</w:t>
-        </w:r>
-        <w:r>
-          <w:rPr>
-            <w:rFonts w:ascii="Calibri" w:hAnsi="Calibri"/>
-            <w:b w:val="0"/>
-            <w:noProof/>
-            <w:lang w:eastAsia="pt-BR"/>
-          </w:rPr>
-          <w:tab/>
-        </w:r>
-        <w:r>
-          <w:rPr>
-            <w:rStyle w:val="Hyperlink"/>
-            <w:noProof/>
-          </w:rPr>
-          <w:t>Alíneas (marcadores)</w:t>
-        </w:r>
-        <w:r>
-          <w:rPr>
-            <w:noProof/>
-          </w:rPr>
-          <w:tab/>
-        </w:r>
-        <w:r>
-          <w:rPr>
-            <w:noProof/>
-          </w:rPr>
-          <w:fldChar w:fldCharType="begin"/>
-        </w:r>
-        <w:r>
-          <w:rPr>
-            <w:noProof/>
-          </w:rPr>
-          <w:instrText xml:space="preserve"> PAGEREF _Toc446765500 \h </w:instrText>
-        </w:r>
-        <w:r>
-          <w:rPr>
-            <w:noProof/>
-          </w:rPr>
-        </w:r>
-        <w:r>
-          <w:rPr>
-            <w:noProof/>
-          </w:rPr>
-          <w:fldChar w:fldCharType="separate"/>
-        </w:r>
-        <w:r>
-          <w:rPr>
-            <w:noProof/>
-          </w:rPr>
-          <w:t>17</w:t>
-        </w:r>
-        <w:r>
-          <w:rPr>
-            <w:noProof/>
-          </w:rPr>
-          <w:fldChar w:fldCharType="end"/>
-        </w:r>
-      </w:hyperlink>
-    </w:p>
-    <w:p>
-      <w:pPr>
-        <w:pStyle w:val="Sumrio3"/>
-        <w:rPr>
-          <w:rFonts w:ascii="Calibri" w:hAnsi="Calibri"/>
-          <w:b w:val="0"/>
-          <w:noProof/>
-          <w:lang w:eastAsia="pt-BR"/>
-        </w:rPr>
-      </w:pPr>
-      <w:hyperlink w:anchor="_Toc446765501" w:history="1">
-        <w:r>
-          <w:rPr>
-            <w:rStyle w:val="Hyperlink"/>
-            <w:noProof/>
-          </w:rPr>
-          <w:t>1.6.4</w:t>
-        </w:r>
-        <w:r>
-          <w:rPr>
-            <w:rFonts w:ascii="Calibri" w:hAnsi="Calibri"/>
-            <w:b w:val="0"/>
-            <w:noProof/>
-            <w:lang w:eastAsia="pt-BR"/>
-          </w:rPr>
-          <w:tab/>
-        </w:r>
-        <w:r>
-          <w:rPr>
-            <w:rStyle w:val="Hyperlink"/>
-            <w:noProof/>
-          </w:rPr>
-          <w:t>Legendas e numeração das figuras</w:t>
-        </w:r>
-        <w:r>
-          <w:rPr>
-            <w:noProof/>
-          </w:rPr>
-          <w:tab/>
-        </w:r>
-        <w:r>
-          <w:rPr>
-            <w:noProof/>
-          </w:rPr>
-          <w:fldChar w:fldCharType="begin"/>
-        </w:r>
-        <w:r>
-          <w:rPr>
-            <w:noProof/>
-          </w:rPr>
-          <w:instrText xml:space="preserve"> PAGEREF _Toc446765501 \h </w:instrText>
-        </w:r>
-        <w:r>
-          <w:rPr>
-            <w:noProof/>
-          </w:rPr>
-        </w:r>
-        <w:r>
-          <w:rPr>
-            <w:noProof/>
-          </w:rPr>
-          <w:fldChar w:fldCharType="separate"/>
-        </w:r>
-        <w:r>
-          <w:rPr>
-            <w:noProof/>
-          </w:rPr>
-          <w:t>17</w:t>
-        </w:r>
-        <w:r>
-          <w:rPr>
-            <w:noProof/>
-          </w:rPr>
-          <w:fldChar w:fldCharType="end"/>
-        </w:r>
-      </w:hyperlink>
-    </w:p>
-    <w:p>
-      <w:pPr>
-        <w:pStyle w:val="Sumrio3"/>
-        <w:rPr>
-          <w:rFonts w:ascii="Calibri" w:hAnsi="Calibri"/>
-          <w:b w:val="0"/>
-          <w:noProof/>
-          <w:lang w:eastAsia="pt-BR"/>
-        </w:rPr>
-      </w:pPr>
-      <w:hyperlink w:anchor="_Toc446765502" w:history="1">
-        <w:r>
-          <w:rPr>
-            <w:rStyle w:val="Hyperlink"/>
-            <w:noProof/>
-          </w:rPr>
-          <w:t>1.6.5</w:t>
-        </w:r>
-        <w:r>
-          <w:rPr>
-            <w:rFonts w:ascii="Calibri" w:hAnsi="Calibri"/>
-            <w:b w:val="0"/>
-            <w:noProof/>
-            <w:lang w:eastAsia="pt-BR"/>
-          </w:rPr>
-          <w:tab/>
-        </w:r>
-        <w:r>
-          <w:rPr>
-            <w:rStyle w:val="Hyperlink"/>
-            <w:noProof/>
-          </w:rPr>
-          <w:t>Gráficos</w:t>
-        </w:r>
-        <w:r>
-          <w:rPr>
-            <w:noProof/>
-          </w:rPr>
-          <w:tab/>
-        </w:r>
-        <w:r>
-          <w:rPr>
-            <w:noProof/>
-          </w:rPr>
-          <w:fldChar w:fldCharType="begin"/>
-        </w:r>
-        <w:r>
-          <w:rPr>
-            <w:noProof/>
-          </w:rPr>
-          <w:instrText xml:space="preserve"> PAGEREF _Toc446765502 \h </w:instrText>
-        </w:r>
-        <w:r>
-          <w:rPr>
-            <w:noProof/>
-          </w:rPr>
-        </w:r>
-        <w:r>
-          <w:rPr>
-            <w:noProof/>
-          </w:rPr>
-          <w:fldChar w:fldCharType="separate"/>
-        </w:r>
-        <w:r>
-          <w:rPr>
-            <w:noProof/>
-          </w:rPr>
-          <w:t>19</w:t>
-        </w:r>
-        <w:r>
-          <w:rPr>
-            <w:noProof/>
-          </w:rPr>
-          <w:fldChar w:fldCharType="end"/>
-        </w:r>
-      </w:hyperlink>
-    </w:p>
-    <w:p>
-      <w:pPr>
-        <w:pStyle w:val="Sumrio3"/>
-        <w:rPr>
-          <w:rFonts w:ascii="Calibri" w:hAnsi="Calibri"/>
-          <w:b w:val="0"/>
-          <w:noProof/>
-          <w:lang w:eastAsia="pt-BR"/>
-        </w:rPr>
-      </w:pPr>
-      <w:hyperlink w:anchor="_Toc446765503" w:history="1">
-        <w:r>
-          <w:rPr>
-            <w:rStyle w:val="Hyperlink"/>
-            <w:noProof/>
-          </w:rPr>
-          <w:t>1.6.6</w:t>
-        </w:r>
-        <w:r>
-          <w:rPr>
-            <w:rFonts w:ascii="Calibri" w:hAnsi="Calibri"/>
-            <w:b w:val="0"/>
-            <w:noProof/>
-            <w:lang w:eastAsia="pt-BR"/>
-          </w:rPr>
-          <w:tab/>
-        </w:r>
-        <w:r>
-          <w:rPr>
-            <w:rStyle w:val="Hyperlink"/>
-            <w:noProof/>
-          </w:rPr>
-          <w:t>Tabelas</w:t>
-        </w:r>
-        <w:r>
-          <w:rPr>
-            <w:noProof/>
-          </w:rPr>
-          <w:tab/>
-        </w:r>
-        <w:r>
-          <w:rPr>
-            <w:noProof/>
-          </w:rPr>
-          <w:fldChar w:fldCharType="begin"/>
-        </w:r>
-        <w:r>
-          <w:rPr>
-            <w:noProof/>
-          </w:rPr>
-          <w:instrText xml:space="preserve"> PAGEREF _Toc446765503 \h </w:instrText>
-        </w:r>
-        <w:r>
-          <w:rPr>
-            <w:noProof/>
-          </w:rPr>
-        </w:r>
-        <w:r>
-          <w:rPr>
-            <w:noProof/>
-          </w:rPr>
-          <w:fldChar w:fldCharType="separate"/>
-        </w:r>
-        <w:r>
-          <w:rPr>
-            <w:noProof/>
-          </w:rPr>
-          <w:t>20</w:t>
-        </w:r>
-        <w:r>
-          <w:rPr>
-            <w:noProof/>
-          </w:rPr>
-          <w:fldChar w:fldCharType="end"/>
-        </w:r>
-      </w:hyperlink>
-    </w:p>
-    <w:p>
-      <w:pPr>
-        <w:pStyle w:val="Sumrio2"/>
-        <w:rPr>
-          <w:rFonts w:ascii="Calibri" w:hAnsi="Calibri"/>
-          <w:bCs w:val="0"/>
-          <w:caps w:val="0"/>
-          <w:noProof/>
-          <w:lang w:eastAsia="pt-BR"/>
-        </w:rPr>
-      </w:pPr>
-      <w:hyperlink w:anchor="_Toc446765504" w:history="1">
-        <w:r>
-          <w:rPr>
-            <w:rStyle w:val="Hyperlink"/>
-            <w:noProof/>
-          </w:rPr>
-          <w:t>1.7</w:t>
-        </w:r>
-        <w:r>
-          <w:rPr>
-            <w:rFonts w:ascii="Calibri" w:hAnsi="Calibri"/>
-            <w:bCs w:val="0"/>
-            <w:caps w:val="0"/>
-            <w:noProof/>
-            <w:lang w:eastAsia="pt-BR"/>
-          </w:rPr>
-          <w:tab/>
-        </w:r>
-        <w:r>
-          <w:rPr>
-            <w:rStyle w:val="Hyperlink"/>
-            <w:noProof/>
-          </w:rPr>
-          <w:t>INFORMAÇÕES SOBRE Sumário e Lista de Figuras e tabelas</w:t>
-        </w:r>
-        <w:r>
-          <w:rPr>
-            <w:noProof/>
-          </w:rPr>
-          <w:tab/>
-        </w:r>
-        <w:r>
-          <w:rPr>
-            <w:noProof/>
-          </w:rPr>
-          <w:fldChar w:fldCharType="begin"/>
-        </w:r>
-        <w:r>
-          <w:rPr>
-            <w:noProof/>
-          </w:rPr>
-          <w:instrText xml:space="preserve"> PAGEREF _Toc446765504 \h </w:instrText>
-        </w:r>
-        <w:r>
-          <w:rPr>
-            <w:noProof/>
-          </w:rPr>
-        </w:r>
-        <w:r>
-          <w:rPr>
-            <w:noProof/>
-          </w:rPr>
-          <w:fldChar w:fldCharType="separate"/>
-        </w:r>
-        <w:r>
-          <w:rPr>
-            <w:noProof/>
-          </w:rPr>
-          <w:t>20</w:t>
-        </w:r>
-        <w:r>
-          <w:rPr>
-            <w:noProof/>
-          </w:rPr>
-          <w:fldChar w:fldCharType="end"/>
-        </w:r>
-      </w:hyperlink>
-    </w:p>
-    <w:p>
-      <w:pPr>
-        <w:pStyle w:val="Sumrio1"/>
-        <w:tabs>
-          <w:tab w:val="left" w:pos="330"/>
-          <w:tab w:val="right" w:leader="dot" w:pos="9060"/>
-        </w:tabs>
-        <w:rPr>
-          <w:rFonts w:ascii="Calibri" w:hAnsi="Calibri"/>
+          <w:rFonts w:asciiTheme="minorHAnsi" w:eastAsiaTheme="minorEastAsia" w:hAnsiTheme="minorHAnsi" w:cstheme="minorBidi"/>
           <w:b w:val="0"/>
           <w:bCs w:val="0"/>
           <w:caps w:val="0"/>
@@ -3140,40 +1499,22 @@
           <w:lang w:eastAsia="pt-BR"/>
         </w:rPr>
       </w:pPr>
-      <w:hyperlink w:anchor="_Toc446765505" w:history="1">
+      <w:hyperlink w:anchor="_Toc448257820" w:history="1">
         <w:r>
           <w:rPr>
             <w:rStyle w:val="Hyperlink"/>
             <w:noProof/>
           </w:rPr>
-          <w:t>2</w:t>
-        </w:r>
-        <w:r>
-          <w:rPr>
-            <w:rFonts w:ascii="Calibri" w:hAnsi="Calibri"/>
-            <w:b w:val="0"/>
-            <w:bCs w:val="0"/>
-            <w:caps w:val="0"/>
-            <w:noProof/>
-            <w:lang w:eastAsia="pt-BR"/>
+          <w:t>REFERÊNCIAS</w:t>
+        </w:r>
+        <w:r>
+          <w:rPr>
+            <w:noProof/>
           </w:rPr>
           <w:tab/>
         </w:r>
         <w:r>
           <w:rPr>
-            <w:rStyle w:val="Hyperlink"/>
-            <w:noProof/>
-          </w:rPr>
-          <w:t>Outro Título</w:t>
-        </w:r>
-        <w:r>
-          <w:rPr>
-            <w:noProof/>
-          </w:rPr>
-          <w:tab/>
-        </w:r>
-        <w:r>
-          <w:rPr>
             <w:noProof/>
           </w:rPr>
           <w:fldChar w:fldCharType="begin"/>
@@ -3182,7 +1523,7 @@
           <w:rPr>
             <w:noProof/>
           </w:rPr>
-          <w:instrText xml:space="preserve"> PAGEREF _Toc446765505 \h </w:instrText>
+          <w:instrText xml:space="preserve"> PAGEREF _Toc448257820 \h </w:instrText>
         </w:r>
         <w:r>
           <w:rPr>
@@ -3199,488 +1540,7 @@
           <w:rPr>
             <w:noProof/>
           </w:rPr>
-          <w:t>22</w:t>
-        </w:r>
-        <w:r>
-          <w:rPr>
-            <w:noProof/>
-          </w:rPr>
-          <w:fldChar w:fldCharType="end"/>
-        </w:r>
-      </w:hyperlink>
-    </w:p>
-    <w:p>
-      <w:pPr>
-        <w:pStyle w:val="Sumrio1"/>
-        <w:tabs>
-          <w:tab w:val="left" w:pos="330"/>
-          <w:tab w:val="right" w:leader="dot" w:pos="9060"/>
-        </w:tabs>
-        <w:rPr>
-          <w:rFonts w:ascii="Calibri" w:hAnsi="Calibri"/>
-          <w:b w:val="0"/>
-          <w:bCs w:val="0"/>
-          <w:caps w:val="0"/>
-          <w:noProof/>
-          <w:lang w:eastAsia="pt-BR"/>
-        </w:rPr>
-      </w:pPr>
-      <w:hyperlink w:anchor="_Toc446765506" w:history="1">
-        <w:r>
-          <w:rPr>
-            <w:rStyle w:val="Hyperlink"/>
-            <w:noProof/>
-          </w:rPr>
-          <w:t>3</w:t>
-        </w:r>
-        <w:r>
-          <w:rPr>
-            <w:rFonts w:ascii="Calibri" w:hAnsi="Calibri"/>
-            <w:b w:val="0"/>
-            <w:bCs w:val="0"/>
-            <w:caps w:val="0"/>
-            <w:noProof/>
-            <w:lang w:eastAsia="pt-BR"/>
-          </w:rPr>
-          <w:tab/>
-        </w:r>
-        <w:r>
-          <w:rPr>
-            <w:rStyle w:val="Hyperlink"/>
-            <w:noProof/>
-          </w:rPr>
-          <w:t>conclusôes e trabalhos futuros</w:t>
-        </w:r>
-        <w:r>
-          <w:rPr>
-            <w:noProof/>
-          </w:rPr>
-          <w:tab/>
-        </w:r>
-        <w:r>
-          <w:rPr>
-            <w:noProof/>
-          </w:rPr>
-          <w:fldChar w:fldCharType="begin"/>
-        </w:r>
-        <w:r>
-          <w:rPr>
-            <w:noProof/>
-          </w:rPr>
-          <w:instrText xml:space="preserve"> PAGEREF _Toc446765506 \h </w:instrText>
-        </w:r>
-        <w:r>
-          <w:rPr>
-            <w:noProof/>
-          </w:rPr>
-        </w:r>
-        <w:r>
-          <w:rPr>
-            <w:noProof/>
-          </w:rPr>
-          <w:fldChar w:fldCharType="separate"/>
-        </w:r>
-        <w:r>
-          <w:rPr>
-            <w:noProof/>
-          </w:rPr>
-          <w:t>23</w:t>
-        </w:r>
-        <w:r>
-          <w:rPr>
-            <w:noProof/>
-          </w:rPr>
-          <w:fldChar w:fldCharType="end"/>
-        </w:r>
-      </w:hyperlink>
-    </w:p>
-    <w:p>
-      <w:pPr>
-        <w:pStyle w:val="Sumrio1"/>
-        <w:tabs>
-          <w:tab w:val="right" w:leader="dot" w:pos="9060"/>
-        </w:tabs>
-        <w:rPr>
-          <w:rFonts w:ascii="Calibri" w:hAnsi="Calibri"/>
-          <w:b w:val="0"/>
-          <w:bCs w:val="0"/>
-          <w:caps w:val="0"/>
-          <w:noProof/>
-          <w:lang w:eastAsia="pt-BR"/>
-        </w:rPr>
-      </w:pPr>
-      <w:hyperlink w:anchor="_Toc446765507" w:history="1">
-        <w:r>
-          <w:rPr>
-            <w:rStyle w:val="Hyperlink"/>
-            <w:noProof/>
-          </w:rPr>
-          <w:t>REFERÊNCIAS</w:t>
-        </w:r>
-        <w:r>
-          <w:rPr>
-            <w:noProof/>
-          </w:rPr>
-          <w:tab/>
-        </w:r>
-        <w:r>
-          <w:rPr>
-            <w:noProof/>
-          </w:rPr>
-          <w:fldChar w:fldCharType="begin"/>
-        </w:r>
-        <w:r>
-          <w:rPr>
-            <w:noProof/>
-          </w:rPr>
-          <w:instrText xml:space="preserve"> PAGEREF _Toc446765507 \h </w:instrText>
-        </w:r>
-        <w:r>
-          <w:rPr>
-            <w:noProof/>
-          </w:rPr>
-        </w:r>
-        <w:r>
-          <w:rPr>
-            <w:noProof/>
-          </w:rPr>
-          <w:fldChar w:fldCharType="separate"/>
-        </w:r>
-        <w:r>
-          <w:rPr>
-            <w:noProof/>
-          </w:rPr>
-          <w:t>24</w:t>
-        </w:r>
-        <w:r>
-          <w:rPr>
-            <w:noProof/>
-          </w:rPr>
-          <w:fldChar w:fldCharType="end"/>
-        </w:r>
-      </w:hyperlink>
-    </w:p>
-    <w:p>
-      <w:pPr>
-        <w:pStyle w:val="Sumrio1"/>
-        <w:tabs>
-          <w:tab w:val="right" w:leader="dot" w:pos="9060"/>
-        </w:tabs>
-        <w:rPr>
-          <w:rFonts w:ascii="Calibri" w:hAnsi="Calibri"/>
-          <w:b w:val="0"/>
-          <w:bCs w:val="0"/>
-          <w:caps w:val="0"/>
-          <w:noProof/>
-          <w:lang w:eastAsia="pt-BR"/>
-        </w:rPr>
-      </w:pPr>
-      <w:hyperlink w:anchor="_Toc446765508" w:history="1">
-        <w:r>
-          <w:rPr>
-            <w:rStyle w:val="Hyperlink"/>
-            <w:noProof/>
-          </w:rPr>
-          <w:t>APÊNDICES</w:t>
-        </w:r>
-        <w:r>
-          <w:rPr>
-            <w:noProof/>
-          </w:rPr>
-          <w:tab/>
-        </w:r>
-        <w:r>
-          <w:rPr>
-            <w:noProof/>
-          </w:rPr>
-          <w:fldChar w:fldCharType="begin"/>
-        </w:r>
-        <w:r>
-          <w:rPr>
-            <w:noProof/>
-          </w:rPr>
-          <w:instrText xml:space="preserve"> PAGEREF _Toc446765508 \h </w:instrText>
-        </w:r>
-        <w:r>
-          <w:rPr>
-            <w:noProof/>
-          </w:rPr>
-        </w:r>
-        <w:r>
-          <w:rPr>
-            <w:noProof/>
-          </w:rPr>
-          <w:fldChar w:fldCharType="separate"/>
-        </w:r>
-        <w:r>
-          <w:rPr>
-            <w:noProof/>
-          </w:rPr>
-          <w:t>25</w:t>
-        </w:r>
-        <w:r>
-          <w:rPr>
-            <w:noProof/>
-          </w:rPr>
-          <w:fldChar w:fldCharType="end"/>
-        </w:r>
-      </w:hyperlink>
-    </w:p>
-    <w:p>
-      <w:pPr>
-        <w:pStyle w:val="Sumrio1"/>
-        <w:tabs>
-          <w:tab w:val="right" w:leader="dot" w:pos="9060"/>
-        </w:tabs>
-        <w:rPr>
-          <w:rFonts w:ascii="Calibri" w:hAnsi="Calibri"/>
-          <w:b w:val="0"/>
-          <w:bCs w:val="0"/>
-          <w:caps w:val="0"/>
-          <w:noProof/>
-          <w:lang w:eastAsia="pt-BR"/>
-        </w:rPr>
-      </w:pPr>
-      <w:hyperlink w:anchor="_Toc446765509" w:history="1">
-        <w:r>
-          <w:rPr>
-            <w:rStyle w:val="Hyperlink"/>
-            <w:noProof/>
-          </w:rPr>
-          <w:t>APÊNDICE A – Exemplo de Apêndice</w:t>
-        </w:r>
-        <w:r>
-          <w:rPr>
-            <w:noProof/>
-          </w:rPr>
-          <w:tab/>
-        </w:r>
-        <w:r>
-          <w:rPr>
-            <w:noProof/>
-          </w:rPr>
-          <w:fldChar w:fldCharType="begin"/>
-        </w:r>
-        <w:r>
-          <w:rPr>
-            <w:noProof/>
-          </w:rPr>
-          <w:instrText xml:space="preserve"> PAGEREF _Toc446765509 \h </w:instrText>
-        </w:r>
-        <w:r>
-          <w:rPr>
-            <w:noProof/>
-          </w:rPr>
-        </w:r>
-        <w:r>
-          <w:rPr>
-            <w:noProof/>
-          </w:rPr>
-          <w:fldChar w:fldCharType="separate"/>
-        </w:r>
-        <w:r>
-          <w:rPr>
-            <w:noProof/>
-          </w:rPr>
-          <w:t>26</w:t>
-        </w:r>
-        <w:r>
-          <w:rPr>
-            <w:noProof/>
-          </w:rPr>
-          <w:fldChar w:fldCharType="end"/>
-        </w:r>
-      </w:hyperlink>
-    </w:p>
-    <w:p>
-      <w:pPr>
-        <w:pStyle w:val="Sumrio1"/>
-        <w:tabs>
-          <w:tab w:val="right" w:leader="dot" w:pos="9060"/>
-        </w:tabs>
-        <w:rPr>
-          <w:rFonts w:ascii="Calibri" w:hAnsi="Calibri"/>
-          <w:b w:val="0"/>
-          <w:bCs w:val="0"/>
-          <w:caps w:val="0"/>
-          <w:noProof/>
-          <w:lang w:eastAsia="pt-BR"/>
-        </w:rPr>
-      </w:pPr>
-      <w:hyperlink w:anchor="_Toc446765510" w:history="1">
-        <w:r>
-          <w:rPr>
-            <w:rStyle w:val="Hyperlink"/>
-            <w:noProof/>
-          </w:rPr>
-          <w:t>ANEXOS</w:t>
-        </w:r>
-        <w:r>
-          <w:rPr>
-            <w:noProof/>
-          </w:rPr>
-          <w:tab/>
-        </w:r>
-        <w:r>
-          <w:rPr>
-            <w:noProof/>
-          </w:rPr>
-          <w:fldChar w:fldCharType="begin"/>
-        </w:r>
-        <w:r>
-          <w:rPr>
-            <w:noProof/>
-          </w:rPr>
-          <w:instrText xml:space="preserve"> PAGEREF _Toc446765510 \h </w:instrText>
-        </w:r>
-        <w:r>
-          <w:rPr>
-            <w:noProof/>
-          </w:rPr>
-        </w:r>
-        <w:r>
-          <w:rPr>
-            <w:noProof/>
-          </w:rPr>
-          <w:fldChar w:fldCharType="separate"/>
-        </w:r>
-        <w:r>
-          <w:rPr>
-            <w:noProof/>
-          </w:rPr>
-          <w:t>27</w:t>
-        </w:r>
-        <w:r>
-          <w:rPr>
-            <w:noProof/>
-          </w:rPr>
-          <w:fldChar w:fldCharType="end"/>
-        </w:r>
-      </w:hyperlink>
-    </w:p>
-    <w:p>
-      <w:pPr>
-        <w:pStyle w:val="Sumrio1"/>
-        <w:tabs>
-          <w:tab w:val="right" w:leader="dot" w:pos="9060"/>
-        </w:tabs>
-        <w:rPr>
-          <w:rFonts w:ascii="Calibri" w:hAnsi="Calibri"/>
-          <w:b w:val="0"/>
-          <w:bCs w:val="0"/>
-          <w:caps w:val="0"/>
-          <w:noProof/>
-          <w:lang w:eastAsia="pt-BR"/>
-        </w:rPr>
-      </w:pPr>
-      <w:hyperlink w:anchor="_Toc446765511" w:history="1">
-        <w:r>
-          <w:rPr>
-            <w:rStyle w:val="Hyperlink"/>
-            <w:noProof/>
-          </w:rPr>
-          <w:t>ANEXO A – Exemplo de Anexo</w:t>
-        </w:r>
-        <w:r>
-          <w:rPr>
-            <w:noProof/>
-          </w:rPr>
-          <w:tab/>
-        </w:r>
-        <w:r>
-          <w:rPr>
-            <w:noProof/>
-          </w:rPr>
-          <w:fldChar w:fldCharType="begin"/>
-        </w:r>
-        <w:r>
-          <w:rPr>
-            <w:noProof/>
-          </w:rPr>
-          <w:instrText xml:space="preserve"> PAGEREF _Toc446765511 \h </w:instrText>
-        </w:r>
-        <w:r>
-          <w:rPr>
-            <w:noProof/>
-          </w:rPr>
-        </w:r>
-        <w:r>
-          <w:rPr>
-            <w:noProof/>
-          </w:rPr>
-          <w:fldChar w:fldCharType="separate"/>
-        </w:r>
-        <w:r>
-          <w:rPr>
-            <w:noProof/>
-          </w:rPr>
-          <w:t>28</w:t>
-        </w:r>
-        <w:r>
-          <w:rPr>
-            <w:noProof/>
-          </w:rPr>
-          <w:fldChar w:fldCharType="end"/>
-        </w:r>
-      </w:hyperlink>
-    </w:p>
-    <w:p>
-      <w:pPr>
-        <w:pStyle w:val="Sumrio1"/>
-        <w:tabs>
-          <w:tab w:val="right" w:leader="dot" w:pos="9060"/>
-        </w:tabs>
-        <w:rPr>
-          <w:rFonts w:ascii="Calibri" w:hAnsi="Calibri"/>
-          <w:b w:val="0"/>
-          <w:bCs w:val="0"/>
-          <w:caps w:val="0"/>
-          <w:noProof/>
-          <w:lang w:eastAsia="pt-BR"/>
-        </w:rPr>
-      </w:pPr>
-      <w:hyperlink w:anchor="_Toc446765512" w:history="1">
-        <w:r>
-          <w:rPr>
-            <w:rStyle w:val="Hyperlink"/>
-            <w:noProof/>
-          </w:rPr>
-          <w:t>ANEXO B – Título</w:t>
-        </w:r>
-        <w:r>
-          <w:rPr>
-            <w:noProof/>
-          </w:rPr>
-          <w:tab/>
-        </w:r>
-        <w:r>
-          <w:rPr>
-            <w:noProof/>
-          </w:rPr>
-          <w:fldChar w:fldCharType="begin"/>
-        </w:r>
-        <w:r>
-          <w:rPr>
-            <w:noProof/>
-          </w:rPr>
-          <w:instrText xml:space="preserve"> PAGEREF _Toc446765512 \h </w:instrText>
-        </w:r>
-        <w:r>
-          <w:rPr>
-            <w:noProof/>
-          </w:rPr>
-        </w:r>
-        <w:r>
-          <w:rPr>
-            <w:noProof/>
-          </w:rPr>
-          <w:fldChar w:fldCharType="separate"/>
-        </w:r>
-        <w:r>
-          <w:rPr>
-            <w:noProof/>
-          </w:rPr>
-          <w:t>29</w:t>
+          <w:t>11</w:t>
         </w:r>
         <w:r>
           <w:rPr>
@@ -3757,15 +1617,14 @@
           <w:caps w:val="0"/>
         </w:rPr>
       </w:pPr>
-      <w:bookmarkStart w:id="0" w:name="_Toc446765486"/>
+      <w:bookmarkStart w:id="1" w:name="_Toc448257813"/>
       <w:r>
         <w:rPr>
           <w:caps w:val="0"/>
         </w:rPr>
-        <w:lastRenderedPageBreak/>
         <w:t>INTRODUÇÃO</w:t>
       </w:r>
-      <w:bookmarkEnd w:id="0"/>
+      <w:bookmarkEnd w:id="1"/>
     </w:p>
     <w:p>
       <w:pPr>
@@ -3984,11 +1843,7 @@
         <w:tab/>
       </w:r>
       <w:r>
-        <w:t xml:space="preserve">A definição clara de responsabilidade e propriedade do processo, o acompanhamento e medição de desempenho, monitoramento, </w:t>
-      </w:r>
-      <w:r>
-        <w:lastRenderedPageBreak/>
-        <w:t>visibilidade e compreensão dos processos, são atributos que asseguram ações rápidas para solucionar problemas, adaptar-se à desvios no fluxo, medir o desempenho</w:t>
+        <w:t>A definição clara de responsabilidade e propriedade do processo, o acompanhamento e medição de desempenho, monitoramento, visibilidade e compreensão dos processos, são atributos que asseguram ações rápidas para solucionar problemas, adaptar-se à desvios no fluxo, medir o desempenho</w:t>
       </w:r>
       <w:r>
         <w:t xml:space="preserve"> e</w:t>
@@ -4087,209 +1942,235 @@
       <w:pPr>
         <w:pStyle w:val="Ttulo2"/>
       </w:pPr>
-      <w:bookmarkStart w:id="1" w:name="_Toc446765487"/>
+      <w:bookmarkStart w:id="2" w:name="_Toc448257814"/>
       <w:r>
         <w:t>PROBLEMÁTICA</w:t>
       </w:r>
-      <w:bookmarkEnd w:id="1"/>
+      <w:bookmarkEnd w:id="2"/>
     </w:p>
     <w:p>
       <w:pPr>
         <w:pStyle w:val="Texto"/>
       </w:pPr>
       <w:r>
-        <w:t>Focar que o problema é avaliar as ferramentas BPMS free.</w:t>
+        <w:t xml:space="preserve">Dentre as ferramentas BPMS disponíveis no mercado, há opções como a da empresa Bizagi, parceira da Object Management Group que especifica a notação BPMN. </w:t>
+      </w:r>
+      <w:r>
+        <w:t>Os preços para licença de uso</w:t>
+      </w:r>
+      <w:r>
+        <w:t xml:space="preserve"> </w:t>
+      </w:r>
+      <w:r>
+        <w:rPr>
+          <w:i/>
+        </w:rPr>
+        <w:t>enterprise</w:t>
+      </w:r>
+      <w:r>
+        <w:t xml:space="preserve"> são disponibilizada</w:t>
+      </w:r>
+      <w:r>
+        <w:t>s em duas modalidades, licença perpétua por usuário e licença de assinatura anual por usuário. Para uma licença perpétua o custo em 2016 é de U$800 por usuário, não incluído as manutenç</w:t>
+      </w:r>
+      <w:r>
+        <w:t>ões, que custam</w:t>
+      </w:r>
+      <w:r>
+        <w:t xml:space="preserve"> U$134. Já a licença de assinatura anual tem custo de U$311 por usuário com manutenções inclusas (BIZAGI, 2016). </w:t>
+      </w:r>
+      <w:r>
+        <w:t xml:space="preserve">Outra alternativa seria a ferramenta oferecida pela empresa brasileira Sydle. </w:t>
+      </w:r>
+      <w:r>
+        <w:t>Que possui</w:t>
+      </w:r>
+      <w:r>
+        <w:t xml:space="preserve"> modalidades de licen</w:t>
+      </w:r>
+      <w:r>
+        <w:t xml:space="preserve">ça de uso variando infraestrutura e quantidade de usuários. Há valores a partir de R$2.900 anual, para infraestrutura </w:t>
+      </w:r>
+      <w:r>
+        <w:rPr>
+          <w:i/>
+        </w:rPr>
+        <w:t>cloud</w:t>
+      </w:r>
+      <w:r>
+        <w:t xml:space="preserve"> compartilhada e capacidade para 10 até 250 usuários. R$49.900 anual com infraestrutura </w:t>
+      </w:r>
+      <w:r>
+        <w:rPr>
+          <w:i/>
+        </w:rPr>
+        <w:t>cloud</w:t>
+      </w:r>
+      <w:r>
+        <w:t xml:space="preserve"> dedicada e capacidade para mais de 50 usuários. E por fim com infraestrutura local e capacidade para mais de 100 usuários por R$79.900 ao ano. (SYDLE, 2016).</w:t>
       </w:r>
     </w:p>
     <w:p>
       <w:pPr>
         <w:pStyle w:val="Texto"/>
       </w:pPr>
+      <w:r>
+        <w:t>O custo de uma ferramenta BPMS pode estar fora do orçamento de muitas empresas brasileiras</w:t>
+      </w:r>
+      <w:r>
+        <w:t>. N</w:t>
+      </w:r>
+      <w:r>
+        <w:t xml:space="preserve">o entanto há opções gratuitas no mercado. </w:t>
+      </w:r>
+      <w:r>
+        <w:t>Algumas são totalmente gratuitas</w:t>
+      </w:r>
+      <w:r>
+        <w:t>, como a Orchestra (ORCHESTRA, 2016). O</w:t>
+      </w:r>
+      <w:r>
+        <w:t xml:space="preserve">utras, como a ferramenta da Sydle, além das licenças pagas, oferece uma versão </w:t>
+      </w:r>
+      <w:r>
+        <w:rPr>
+          <w:i/>
+        </w:rPr>
+        <w:t>community</w:t>
+      </w:r>
+      <w:r>
+        <w:t xml:space="preserve">, </w:t>
+      </w:r>
+      <w:r>
+        <w:t>com</w:t>
+      </w:r>
+      <w:r>
+        <w:t xml:space="preserve"> </w:t>
+      </w:r>
+      <w:r>
+        <w:t>restrições em relação à paga</w:t>
+      </w:r>
+      <w:r>
+        <w:t xml:space="preserve"> (SYDLE, 2016)</w:t>
+      </w:r>
+      <w:r>
+        <w:t>.</w:t>
+      </w:r>
     </w:p>
     <w:p>
       <w:pPr>
         <w:pStyle w:val="Texto"/>
       </w:pPr>
       <w:r>
-        <w:t xml:space="preserve">Dentre as ferramentas BPMS disponíveis no mercado, há opções como a da empresa Bizagi, parceira da Object Management Group que especifica a notação BPMN. </w:t>
-      </w:r>
-      <w:r>
-        <w:t>Os preços para licença de uso</w:t>
-      </w:r>
+        <w:t xml:space="preserve">À exemplo da ferramenta da Sydle, que possui restrições em relação à sua versão paga, espera-se que ferramentas gratuitas possuam </w:t>
+      </w:r>
+      <w:r>
+        <w:t>menos recursos que as ferramentas pagas</w:t>
+      </w:r>
+      <w:r>
+        <w:t xml:space="preserve">. </w:t>
+      </w:r>
+      <w:r>
+        <w:t xml:space="preserve">Portanto, </w:t>
+      </w:r>
+      <w:r>
+        <w:t>este trabalho se propõe a avaliar ferramentas BPMS gratuitas</w:t>
+      </w:r>
+      <w:r>
+        <w:t xml:space="preserve">. E então verificar se dentre as ferramentas avaliadas há ferramentas </w:t>
+      </w:r>
+      <w:r>
+        <w:t>que poderiam ser utilizadas em empresas</w:t>
+      </w:r>
+      <w:r>
+        <w:t xml:space="preserve">. Para tal proposta, será desenhado os processos de </w:t>
+      </w:r>
+      <w:r>
+        <w:t xml:space="preserve">negócio de </w:t>
+      </w:r>
+      <w:r>
+        <w:t>uma empresa</w:t>
+      </w:r>
+      <w:r>
+        <w:t>,</w:t>
+      </w:r>
+      <w:r>
+        <w:t xml:space="preserve"> utilizando a notação BPMN. </w:t>
+      </w:r>
+      <w:r>
+        <w:t xml:space="preserve">Para então implantá-los nas ferramentas selecionadas. E por fim, </w:t>
+      </w:r>
+      <w:r>
+        <w:t>com os resultados obtidos</w:t>
+      </w:r>
+      <w:r>
+        <w:t>, utilizar critérios pré-definidos para avaliar se a ferramenta está apta para uso neste cenário</w:t>
+      </w:r>
+      <w:r>
+        <w:t>.</w:t>
+      </w:r>
+    </w:p>
+    <w:p>
+      <w:pPr>
+        <w:pStyle w:val="Texto"/>
+      </w:pPr>
       <w:r>
         <w:t xml:space="preserve"> </w:t>
       </w:r>
-      <w:r>
-        <w:rPr>
-          <w:i/>
-        </w:rPr>
-        <w:t>enterprise</w:t>
-      </w:r>
-      <w:r>
-        <w:t xml:space="preserve"> são disponibilizada</w:t>
-      </w:r>
-      <w:r>
-        <w:t>s em duas modalidades, licença perpétua por usuário e licença de assinatura anual por usuário. Para uma licença perpétua o custo em 2016 é de U$800 por usuário, não incluído as manutenç</w:t>
-      </w:r>
-      <w:r>
-        <w:t>ões, que custam</w:t>
-      </w:r>
-      <w:r>
-        <w:t xml:space="preserve"> U$134. Já a licença de assinatura anual tem custo de U$311 por usuário com manutenções inclusas (BIZAGI, 2016). </w:t>
-      </w:r>
-      <w:r>
-        <w:t xml:space="preserve">Outra alternativa seria a ferramenta oferecida pela empresa brasileira Sydle. </w:t>
-      </w:r>
-      <w:r>
-        <w:t>Que possui</w:t>
-      </w:r>
-      <w:r>
-        <w:t xml:space="preserve"> modalidades de licen</w:t>
-      </w:r>
-      <w:r>
-        <w:t xml:space="preserve">ça de uso variando infraestrutura e quantidade de usuários. Há valores a partir de R$2.900 anual, para infraestrutura </w:t>
-      </w:r>
-      <w:r>
-        <w:rPr>
-          <w:i/>
-        </w:rPr>
-        <w:t>cloud</w:t>
-      </w:r>
-      <w:r>
-        <w:t xml:space="preserve"> compartilhada e capacidade para 10 até 250 usuários. R$49.900 anual com infraestrutura </w:t>
-      </w:r>
-      <w:r>
-        <w:rPr>
-          <w:i/>
-        </w:rPr>
-        <w:t>cloud</w:t>
-      </w:r>
-      <w:r>
-        <w:t xml:space="preserve"> dedicada e capacidade para mais de 50 usuários. E por fim com infraestrutura local e capacidade para mais de 100 usuários por R$79.900 ao ano. (SYDLE, 2016).</w:t>
-      </w:r>
+    </w:p>
+    <w:p>
+      <w:pPr>
+        <w:pStyle w:val="Ttulo2"/>
+        <w:rPr>
+          <w:caps w:val="0"/>
+        </w:rPr>
+      </w:pPr>
+      <w:bookmarkStart w:id="3" w:name="_Toc448257815"/>
+      <w:r>
+        <w:rPr>
+          <w:caps w:val="0"/>
+        </w:rPr>
+        <w:t>OBJETIVOS</w:t>
+      </w:r>
+      <w:bookmarkEnd w:id="3"/>
     </w:p>
     <w:p>
       <w:pPr>
         <w:pStyle w:val="Texto"/>
       </w:pPr>
       <w:r>
-        <w:t>O custo de uma ferramenta BPMS pode estar fora do orçamento de muitas empresas brasileiras</w:t>
-      </w:r>
-      <w:r>
-        <w:t>. N</w:t>
-      </w:r>
-      <w:r>
-        <w:t xml:space="preserve">o entanto há opções gratuitas no mercado. </w:t>
-      </w:r>
-      <w:r>
-        <w:t>Algumas são totalmente gratuitas</w:t>
-      </w:r>
-      <w:r>
-        <w:t>, como a Orchestra (ORCHESTRA, 2016). O</w:t>
-      </w:r>
-      <w:r>
-        <w:t xml:space="preserve">utras, como a ferramenta da Sydle, além das licenças pagas, oferece uma versão </w:t>
-      </w:r>
-      <w:r>
-        <w:rPr>
-          <w:i/>
-        </w:rPr>
-        <w:t>community</w:t>
-      </w:r>
-      <w:r>
-        <w:t xml:space="preserve">, </w:t>
-      </w:r>
-      <w:r>
-        <w:t>com</w:t>
+        <w:t>Para replicar o problema de pesquisa foram estabelecidos um objetivo geral e objetivos específicos a serem seguidos.</w:t>
+      </w:r>
+    </w:p>
+    <w:p>
+      <w:pPr>
+        <w:pStyle w:val="Ttulo3"/>
+      </w:pPr>
+      <w:bookmarkStart w:id="4" w:name="_Toc448257816"/>
+      <w:r>
+        <w:t>Objetivo geral</w:t>
+      </w:r>
+      <w:bookmarkEnd w:id="4"/>
+    </w:p>
+    <w:p>
+      <w:pPr>
+        <w:pStyle w:val="Texto"/>
+      </w:pPr>
+      <w:r>
+        <w:t>O objetivo geral do presente trabalho é</w:t>
+      </w:r>
+      <w:r>
+        <w:t xml:space="preserve"> avaliar ferramentas BPMS gratuitas através da aplicação prática com desenhos de processos reais utilizando critérios pré-definidos.</w:t>
       </w:r>
       <w:r>
         <w:t xml:space="preserve"> </w:t>
       </w:r>
-      <w:r>
-        <w:t>restrições em relação à paga</w:t>
-      </w:r>
-      <w:r>
-        <w:t xml:space="preserve"> (SYDLE, 2016)</w:t>
-      </w:r>
-      <w:r>
-        <w:t>.</w:t>
-      </w:r>
-    </w:p>
-    <w:p>
-      <w:pPr>
-        <w:pStyle w:val="Texto"/>
-      </w:pPr>
-      <w:r>
-        <w:t>Considerando as restrições existentes nas versões community, bem como a tendência de ferramentas gratuitas possuírem menos recursos que as ferramentas pagas, à exemplo da Sydle</w:t>
-      </w:r>
-      <w:r>
-        <w:t xml:space="preserve">, </w:t>
-      </w:r>
-      <w:r>
-        <w:t>há ferrament</w:t>
-      </w:r>
-      <w:bookmarkStart w:id="2" w:name="_GoBack"/>
-      <w:bookmarkEnd w:id="2"/>
-      <w:r>
-        <w:t>as BPMS gratuitas no mercado que poderiam ser utilizadas em empresas, visto as restrições em relação às ferramentas BPMS pagas?</w:t>
-      </w:r>
-      <w:r>
-        <w:t xml:space="preserve"> Para responder a esta pergunta, será realizado neste trabalho uma avaliação de ferramentas BPMS gratuitas </w:t>
-      </w:r>
-    </w:p>
-    <w:p>
-      <w:pPr>
-        <w:pStyle w:val="Ttulo2"/>
-        <w:rPr>
-          <w:caps w:val="0"/>
-        </w:rPr>
-      </w:pPr>
-      <w:bookmarkStart w:id="3" w:name="_Toc446765488"/>
-      <w:r>
-        <w:rPr>
-          <w:caps w:val="0"/>
-        </w:rPr>
-        <w:t>OBJETIVOS</w:t>
-      </w:r>
-      <w:bookmarkEnd w:id="3"/>
-    </w:p>
-    <w:p>
-      <w:pPr>
-        <w:pStyle w:val="Texto"/>
-      </w:pPr>
-      <w:r>
-        <w:t>Para replicar o problema de pesquisa foram estabelecidos um objetivo geral e objetivos específicos a serem seguidos.</w:t>
-      </w:r>
     </w:p>
     <w:p>
       <w:pPr>
         <w:pStyle w:val="Ttulo3"/>
       </w:pPr>
-      <w:bookmarkStart w:id="4" w:name="_Toc446765489"/>
-      <w:r>
-        <w:t>Objetivo geral</w:t>
-      </w:r>
-      <w:bookmarkEnd w:id="4"/>
-    </w:p>
-    <w:p>
-      <w:pPr>
-        <w:pStyle w:val="Texto"/>
-      </w:pPr>
-      <w:r>
-        <w:t>O objetivo geral do presente trabalho é</w:t>
-      </w:r>
-      <w:r>
-        <w:t xml:space="preserve"> avaliar ferramentas BPMS gratuitas através da aplicação prática com desenhos de processos reais utilizando critérios pré-definidos.</w:t>
-      </w:r>
-      <w:r>
-        <w:t xml:space="preserve"> </w:t>
-      </w:r>
-    </w:p>
-    <w:p>
-      <w:pPr>
-        <w:pStyle w:val="Ttulo3"/>
-      </w:pPr>
-      <w:bookmarkStart w:id="5" w:name="_Toc446765490"/>
+      <w:bookmarkStart w:id="5" w:name="_Toc448257817"/>
       <w:r>
         <w:t>Objetivos específicos</w:t>
       </w:r>
@@ -4366,12 +2247,11 @@
       <w:pPr>
         <w:pStyle w:val="Ttulo2"/>
       </w:pPr>
-      <w:bookmarkStart w:id="6" w:name="_Toc446765491"/>
+      <w:bookmarkStart w:id="6" w:name="_Toc448257818"/>
       <w:r>
         <w:rPr>
           <w:caps w:val="0"/>
         </w:rPr>
-        <w:lastRenderedPageBreak/>
         <w:t>JUSTIFICATIVA</w:t>
       </w:r>
       <w:bookmarkEnd w:id="6"/>
@@ -4404,7 +2284,7 @@
       <w:pPr>
         <w:pStyle w:val="Ttulo2"/>
       </w:pPr>
-      <w:bookmarkStart w:id="7" w:name="_Toc446765492"/>
+      <w:bookmarkStart w:id="7" w:name="_Toc448257819"/>
       <w:r>
         <w:rPr>
           <w:caps w:val="0"/>
@@ -4449,12 +2329,11 @@
       <w:pPr>
         <w:pStyle w:val="Ttulosps-textuais"/>
       </w:pPr>
-      <w:bookmarkStart w:id="8" w:name="_Toc446765507"/>
       <w:r>
         <w:br w:type="page"/>
       </w:r>
-      <w:r>
-        <w:lastRenderedPageBreak/>
+      <w:bookmarkStart w:id="8" w:name="_Toc448257820"/>
+      <w:r>
         <w:t>REFERÊNCIAS</w:t>
       </w:r>
       <w:bookmarkEnd w:id="8"/>
@@ -4866,7 +2745,7 @@
                             <w:rPr>
                               <w:noProof/>
                             </w:rPr>
-                            <w:t>14</w:t>
+                            <w:t>11</w:t>
                           </w:r>
                           <w:r>
                             <w:fldChar w:fldCharType="end"/>
@@ -4913,7 +2792,7 @@
                       <w:rPr>
                         <w:noProof/>
                       </w:rPr>
-                      <w:t>14</w:t>
+                      <w:t>11</w:t>
                     </w:r>
                     <w:r>
                       <w:fldChar w:fldCharType="end"/>
@@ -7579,7 +5458,7 @@
 </file>
 
 <file path=customXml/itemProps1.xml><?xml version="1.0" encoding="utf-8"?>
-<ds:datastoreItem xmlns:ds="http://schemas.openxmlformats.org/officeDocument/2006/customXml" ds:itemID="{A2CF6941-E5E4-4147-AC3D-D77D5E69B36D}">
+<ds:datastoreItem xmlns:ds="http://schemas.openxmlformats.org/officeDocument/2006/customXml" ds:itemID="{E0EC5747-1604-4A41-95D0-8AED3A3EFAB0}">
   <ds:schemaRefs>
     <ds:schemaRef ds:uri="http://schemas.openxmlformats.org/officeDocument/2006/bibliography"/>
   </ds:schemaRefs>

</xml_diff>

<commit_message>
Alterações após a revisão do Maurício em 12/04/2016
</commit_message>
<xml_diff>
--- a/TCC I Patrick Machado.docx
+++ b/TCC I Patrick Machado.docx
@@ -536,6 +536,7 @@
         <w:rPr>
           <w:lang w:val="pt-BR"/>
         </w:rPr>
+        <w:lastRenderedPageBreak/>
         <w:t>PATRICK MACHADO</w:t>
       </w:r>
     </w:p>
@@ -816,6 +817,7 @@
         <w:rPr>
           <w:b/>
         </w:rPr>
+        <w:lastRenderedPageBreak/>
         <w:t xml:space="preserve">LISTA </w:t>
       </w:r>
       <w:r>
@@ -857,6 +859,11 @@
         <w:t>Nenhuma entrada de índice de ilustrações foi encontrada.</w:t>
       </w:r>
       <w:r>
+        <w:rPr>
+          <w:b/>
+          <w:bCs/>
+          <w:noProof/>
+        </w:rPr>
         <w:fldChar w:fldCharType="end"/>
       </w:r>
       <w:r>
@@ -869,6 +876,7 @@
         <w:rPr>
           <w:szCs w:val="24"/>
         </w:rPr>
+        <w:lastRenderedPageBreak/>
         <w:t>LISTA DE TABELAS</w:t>
       </w:r>
     </w:p>
@@ -881,26 +889,12 @@
         <w:spacing w:before="0" w:after="0" w:line="360" w:lineRule="auto"/>
       </w:pPr>
       <w:r>
-        <w:rPr>
-          <w:b w:val="0"/>
-          <w:bCs w:val="0"/>
-          <w:caps w:val="0"/>
-          <w:sz w:val="24"/>
-          <w:szCs w:val="20"/>
-        </w:rPr>
         <w:fldChar w:fldCharType="begin"/>
       </w:r>
       <w:r>
         <w:instrText xml:space="preserve"> TOC \c "TABELA" </w:instrText>
       </w:r>
       <w:r>
-        <w:rPr>
-          <w:b w:val="0"/>
-          <w:bCs w:val="0"/>
-          <w:caps w:val="0"/>
-          <w:sz w:val="24"/>
-          <w:szCs w:val="20"/>
-        </w:rPr>
         <w:fldChar w:fldCharType="separate"/>
       </w:r>
       <w:r>
@@ -913,6 +907,12 @@
         <w:t>Nenhuma entrada de índice de ilustrações foi encontrada.</w:t>
       </w:r>
       <w:r>
+        <w:rPr>
+          <w:caps w:val="0"/>
+          <w:noProof/>
+          <w:sz w:val="24"/>
+          <w:szCs w:val="20"/>
+        </w:rPr>
         <w:fldChar w:fldCharType="end"/>
       </w:r>
     </w:p>
@@ -937,6 +937,7 @@
           <w:sz w:val="24"/>
           <w:szCs w:val="24"/>
         </w:rPr>
+        <w:lastRenderedPageBreak/>
         <w:t>sumário</w:t>
       </w:r>
     </w:p>
@@ -977,7 +978,7 @@
         </w:rPr>
         <w:fldChar w:fldCharType="separate"/>
       </w:r>
-      <w:hyperlink w:anchor="_Toc448257813" w:history="1">
+      <w:hyperlink w:anchor="_Toc448338563" w:history="1">
         <w:r>
           <w:rPr>
             <w:rStyle w:val="Hyperlink"/>
@@ -1019,7 +1020,7 @@
           <w:rPr>
             <w:noProof/>
           </w:rPr>
-          <w:instrText xml:space="preserve"> PAGEREF _Toc448257813 \h </w:instrText>
+          <w:instrText xml:space="preserve"> PAGEREF _Toc448338563 \h </w:instrText>
         </w:r>
         <w:r>
           <w:rPr>
@@ -1057,7 +1058,7 @@
           <w:lang w:eastAsia="pt-BR"/>
         </w:rPr>
       </w:pPr>
-      <w:hyperlink w:anchor="_Toc448257814" w:history="1">
+      <w:hyperlink w:anchor="_Toc448338564" w:history="1">
         <w:r>
           <w:rPr>
             <w:rStyle w:val="Hyperlink"/>
@@ -1098,7 +1099,7 @@
           <w:rPr>
             <w:noProof/>
           </w:rPr>
-          <w:instrText xml:space="preserve"> PAGEREF _Toc448257814 \h </w:instrText>
+          <w:instrText xml:space="preserve"> PAGEREF _Toc448338564 \h </w:instrText>
         </w:r>
         <w:r>
           <w:rPr>
@@ -1136,7 +1137,7 @@
           <w:lang w:eastAsia="pt-BR"/>
         </w:rPr>
       </w:pPr>
-      <w:hyperlink w:anchor="_Toc448257815" w:history="1">
+      <w:hyperlink w:anchor="_Toc448338565" w:history="1">
         <w:r>
           <w:rPr>
             <w:rStyle w:val="Hyperlink"/>
@@ -1177,7 +1178,7 @@
           <w:rPr>
             <w:noProof/>
           </w:rPr>
-          <w:instrText xml:space="preserve"> PAGEREF _Toc448257815 \h </w:instrText>
+          <w:instrText xml:space="preserve"> PAGEREF _Toc448338565 \h </w:instrText>
         </w:r>
         <w:r>
           <w:rPr>
@@ -1214,7 +1215,7 @@
           <w:lang w:eastAsia="pt-BR"/>
         </w:rPr>
       </w:pPr>
-      <w:hyperlink w:anchor="_Toc448257816" w:history="1">
+      <w:hyperlink w:anchor="_Toc448338566" w:history="1">
         <w:r>
           <w:rPr>
             <w:rStyle w:val="Hyperlink"/>
@@ -1254,7 +1255,7 @@
           <w:rPr>
             <w:noProof/>
           </w:rPr>
-          <w:instrText xml:space="preserve"> PAGEREF _Toc448257816 \h </w:instrText>
+          <w:instrText xml:space="preserve"> PAGEREF _Toc448338566 \h </w:instrText>
         </w:r>
         <w:r>
           <w:rPr>
@@ -1291,7 +1292,7 @@
           <w:lang w:eastAsia="pt-BR"/>
         </w:rPr>
       </w:pPr>
-      <w:hyperlink w:anchor="_Toc448257817" w:history="1">
+      <w:hyperlink w:anchor="_Toc448338567" w:history="1">
         <w:r>
           <w:rPr>
             <w:rStyle w:val="Hyperlink"/>
@@ -1331,7 +1332,7 @@
           <w:rPr>
             <w:noProof/>
           </w:rPr>
-          <w:instrText xml:space="preserve"> PAGEREF _Toc448257817 \h </w:instrText>
+          <w:instrText xml:space="preserve"> PAGEREF _Toc448338567 \h </w:instrText>
         </w:r>
         <w:r>
           <w:rPr>
@@ -1369,7 +1370,7 @@
           <w:lang w:eastAsia="pt-BR"/>
         </w:rPr>
       </w:pPr>
-      <w:hyperlink w:anchor="_Toc448257818" w:history="1">
+      <w:hyperlink w:anchor="_Toc448338568" w:history="1">
         <w:r>
           <w:rPr>
             <w:rStyle w:val="Hyperlink"/>
@@ -1410,7 +1411,7 @@
           <w:rPr>
             <w:noProof/>
           </w:rPr>
-          <w:instrText xml:space="preserve"> PAGEREF _Toc448257818 \h </w:instrText>
+          <w:instrText xml:space="preserve"> PAGEREF _Toc448338568 \h </w:instrText>
         </w:r>
         <w:r>
           <w:rPr>
@@ -1448,7 +1449,7 @@
           <w:lang w:eastAsia="pt-BR"/>
         </w:rPr>
       </w:pPr>
-      <w:hyperlink w:anchor="_Toc448257819" w:history="1">
+      <w:hyperlink w:anchor="_Toc448338569" w:history="1">
         <w:r>
           <w:rPr>
             <w:rStyle w:val="Hyperlink"/>
@@ -1489,7 +1490,7 @@
           <w:rPr>
             <w:noProof/>
           </w:rPr>
-          <w:instrText xml:space="preserve"> PAGEREF _Toc448257819 \h </w:instrText>
+          <w:instrText xml:space="preserve"> PAGEREF _Toc448338569 \h </w:instrText>
         </w:r>
         <w:r>
           <w:rPr>
@@ -1531,7 +1532,7 @@
           <w:lang w:eastAsia="pt-BR"/>
         </w:rPr>
       </w:pPr>
-      <w:hyperlink w:anchor="_Toc448257820" w:history="1">
+      <w:hyperlink w:anchor="_Toc448338570" w:history="1">
         <w:r>
           <w:rPr>
             <w:rStyle w:val="Hyperlink"/>
@@ -1555,7 +1556,7 @@
           <w:rPr>
             <w:noProof/>
           </w:rPr>
-          <w:instrText xml:space="preserve"> PAGEREF _Toc448257820 \h </w:instrText>
+          <w:instrText xml:space="preserve"> PAGEREF _Toc448338570 \h </w:instrText>
         </w:r>
         <w:r>
           <w:rPr>
@@ -1572,7 +1573,7 @@
           <w:rPr>
             <w:noProof/>
           </w:rPr>
-          <w:t>11</w:t>
+          <w:t>12</w:t>
         </w:r>
         <w:r>
           <w:rPr>
@@ -1649,11 +1650,12 @@
           <w:caps w:val="0"/>
         </w:rPr>
       </w:pPr>
-      <w:bookmarkStart w:id="0" w:name="_Toc448257813"/>
+      <w:bookmarkStart w:id="0" w:name="_Toc448338563"/>
       <w:r>
         <w:rPr>
           <w:caps w:val="0"/>
         </w:rPr>
+        <w:lastRenderedPageBreak/>
         <w:t>INTRODUÇÃO</w:t>
       </w:r>
       <w:bookmarkEnd w:id="0"/>
@@ -1663,550 +1665,632 @@
         <w:pStyle w:val="Texto"/>
       </w:pPr>
       <w:r>
-        <w:t>Os processos fazem parte de todas as empresas</w:t>
+        <w:t>Nos dias de hoje, as empresas que se destacam frente ao mercado, são aquelas que se organizam internamente para melhor executar suas tarefas e responsabilidades. Essa organização, arranjo funcional e busca da qualidade nos serviços oferecidos, é o que dá início a característica de uma empresa que se organiza através de seus processos internos.</w:t>
+      </w:r>
+    </w:p>
+    <w:p>
+      <w:pPr>
+        <w:pStyle w:val="Texto"/>
+      </w:pPr>
+      <w:r>
+        <w:t>D</w:t>
+      </w:r>
+      <w:r>
+        <w:t>esde o começo da década de 80</w:t>
+      </w:r>
+      <w:r>
+        <w:t xml:space="preserve"> empresas de manufatura </w:t>
+      </w:r>
+      <w:r>
+        <w:t>executam processos. Podemos entender processos como a</w:t>
+      </w:r>
+      <w:r>
+        <w:t xml:space="preserve"> transformação de um insumo, seguindo uma série de atividades </w:t>
+      </w:r>
+      <w:r>
+        <w:t>pré-definidas, para</w:t>
+      </w:r>
+      <w:r>
+        <w:t xml:space="preserve"> gera</w:t>
+      </w:r>
+      <w:r>
+        <w:t>r</w:t>
+      </w:r>
+      <w:r>
+        <w:t xml:space="preserve"> </w:t>
+      </w:r>
+      <w:r>
+        <w:t>um resultado espec</w:t>
+      </w:r>
+      <w:r>
+        <w:t xml:space="preserve">ífico. Conforme exemplifica Johansson e outros (1995, p. 55), “pegue uma peça de metal, corte-a, dobre-a e usine-a para criar um suporte para uma prateleira”. </w:t>
+      </w:r>
+      <w:r>
+        <w:t xml:space="preserve">Porém os </w:t>
+      </w:r>
+      <w:r>
+        <w:t xml:space="preserve">processos </w:t>
+      </w:r>
+      <w:r>
+        <w:t xml:space="preserve">são </w:t>
+      </w:r>
+      <w:r>
+        <w:t xml:space="preserve">ainda </w:t>
+      </w:r>
+      <w:r>
+        <w:t>mais abrangentes</w:t>
+      </w:r>
+      <w:r>
+        <w:t xml:space="preserve">, </w:t>
+      </w:r>
+      <w:r>
+        <w:t>neste exemplo há processos</w:t>
+      </w:r>
+      <w:r>
+        <w:t xml:space="preserve"> fora da </w:t>
+      </w:r>
+      <w:r>
+        <w:t>empresa</w:t>
+      </w:r>
+      <w:r>
+        <w:t>, desde a extração do insumo, venda, uso e reciclagem, um processo que dará àquela peça de metal uma nova função</w:t>
       </w:r>
       <w:r>
         <w:t>.</w:t>
       </w:r>
       <w:r>
+        <w:t xml:space="preserve"> (</w:t>
+      </w:r>
+      <w:r>
+        <w:t>JOHANSSON</w:t>
+      </w:r>
+      <w:r>
+        <w:t xml:space="preserve"> et al., 1995)</w:t>
+      </w:r>
+      <w:r>
+        <w:t>.</w:t>
+      </w:r>
+    </w:p>
+    <w:p>
+      <w:pPr>
+        <w:pStyle w:val="Texto"/>
+      </w:pPr>
+      <w:r>
+        <w:t>Os processos são estudados há décadas</w:t>
+      </w:r>
+      <w:r>
+        <w:t>,</w:t>
+      </w:r>
+      <w:r>
+        <w:t xml:space="preserve"> e</w:t>
+      </w:r>
+      <w:r>
         <w:t xml:space="preserve"> </w:t>
       </w:r>
       <w:r>
-        <w:t>D</w:t>
-      </w:r>
-      <w:r>
-        <w:t>esde o começo da década de 80</w:t>
-      </w:r>
-      <w:r>
-        <w:t xml:space="preserve"> empresas de manufatura </w:t>
-      </w:r>
-      <w:r>
-        <w:t>executam processos. Podemos entender processos como a</w:t>
-      </w:r>
-      <w:r>
-        <w:t xml:space="preserve"> transformação de um insumo, seguindo uma série de atividades </w:t>
-      </w:r>
-      <w:r>
-        <w:t>pré-definidas, para</w:t>
-      </w:r>
-      <w:r>
-        <w:t xml:space="preserve"> gera</w:t>
-      </w:r>
-      <w:r>
-        <w:t>r</w:t>
+        <w:t xml:space="preserve">atualmente a definição da </w:t>
+      </w:r>
+      <w:r>
+        <w:t>Association of Business Process Management Professionals</w:t>
+      </w:r>
+      <w:r>
+        <w:t xml:space="preserve"> Bra</w:t>
+      </w:r>
+      <w:r>
+        <w:t>z</w:t>
+      </w:r>
+      <w:r>
+        <w:t xml:space="preserve">il (2013, p. 35) diz que: “Processo é uma agregação de atividades e comportamentos executados por humanos ou máquinas para alcançar um ou mais resultados”. </w:t>
+      </w:r>
+      <w:r>
+        <w:t xml:space="preserve">Esta definição é utilizada </w:t>
+      </w:r>
+      <w:r>
+        <w:t>para estudos d</w:t>
+      </w:r>
+      <w:r>
+        <w:t>e</w:t>
+      </w:r>
+      <w:r>
+        <w:t xml:space="preserve"> Gestão de Processos, onde</w:t>
+      </w:r>
+      <w:r>
+        <w:t xml:space="preserve"> processos</w:t>
+      </w:r>
+      <w:r>
+        <w:t xml:space="preserve"> são considerados </w:t>
+      </w:r>
+      <w:r>
+        <w:t>ativos da empresa</w:t>
+      </w:r>
+      <w:r>
+        <w:t>, que precisam ser gerenciados</w:t>
+      </w:r>
+      <w:r>
+        <w:t xml:space="preserve"> (PAVANI JÚNIOR; SCUCUGLIA, 2011)</w:t>
+      </w:r>
+      <w:r>
+        <w:t>.</w:t>
+      </w:r>
+    </w:p>
+    <w:p>
+      <w:pPr>
+        <w:pStyle w:val="Texto"/>
+      </w:pPr>
+      <w:r>
+        <w:t>A Association of Business Process Management Professionals apresenta o seu estudo sobre a Gestão de Processos</w:t>
+      </w:r>
+      <w:r>
+        <w:t xml:space="preserve"> de Negócio, </w:t>
+      </w:r>
+      <w:r>
+        <w:t>onde</w:t>
+      </w:r>
+      <w:r>
+        <w:t xml:space="preserve"> processo de negócio, além da definição tradicional</w:t>
+      </w:r>
+      <w:r>
+        <w:t>,</w:t>
       </w:r>
       <w:r>
         <w:t xml:space="preserve"> </w:t>
       </w:r>
       <w:r>
-        <w:t>um resultado espec</w:t>
-      </w:r>
-      <w:r>
-        <w:t xml:space="preserve">ífico. Conforme exemplifica Johansson e outros (1995, p. 55), “pegue uma peça de metal, corte-a, dobre-a e usine-a para criar um suporte para uma prateleira”. </w:t>
-      </w:r>
-      <w:r>
-        <w:t xml:space="preserve">Porém os </w:t>
-      </w:r>
-      <w:r>
-        <w:t xml:space="preserve">processos </w:t>
-      </w:r>
-      <w:r>
-        <w:t xml:space="preserve">são </w:t>
-      </w:r>
-      <w:r>
-        <w:t xml:space="preserve">ainda </w:t>
-      </w:r>
-      <w:r>
-        <w:t>mais abrangentes</w:t>
+        <w:t>“</w:t>
+      </w:r>
+      <w:r>
+        <w:t xml:space="preserve">é </w:t>
+      </w:r>
+      <w:r>
+        <w:t>um trabalho que entrega valor para os clientes ou apoia/gerencia outros processos”.</w:t>
+      </w:r>
+      <w:r>
+        <w:t xml:space="preserve"> A Gestão de Processos de Negócio é referenciada</w:t>
+      </w:r>
+      <w:r>
+        <w:t xml:space="preserve"> mundialmente como BPM, sigla em inglês para</w:t>
+      </w:r>
+      <w:r>
+        <w:t xml:space="preserve"> o termo.</w:t>
+      </w:r>
+      <w:r>
+        <w:t xml:space="preserve"> (Association of Business Process Management Professionals Brazil, 2013, p. 35)</w:t>
+      </w:r>
+      <w:r>
+        <w:t>.</w:t>
+      </w:r>
+    </w:p>
+    <w:p>
+      <w:pPr>
+        <w:pStyle w:val="Texto"/>
+      </w:pPr>
+      <w:r>
+        <w:t xml:space="preserve">O BPM entende que a definição, desenho e transformação contínua dos processos de negócio pode ser um caminho para alcançar os objetivos de uma organização. Aderindo à esta alternativa, para desenho dos processos de negócio é preciso utilizar notações, um conjunto de elementos gráficos com símbolos e regras que determinem o seu significado. Dentre as notações conhecidas mundialmente, o BPMN (Business Process Model and Notation) tem uma crescente aceitação trazendo um conjunto robusto de símbolos que se encaixam em diferentes </w:t>
+      </w:r>
+      <w:r>
+        <w:lastRenderedPageBreak/>
+        <w:t>aspectos de processos de negócio. (Association of Business Process Management Professionals Brasil, 2013)</w:t>
+      </w:r>
+      <w:r>
+        <w:t>.</w:t>
+      </w:r>
+    </w:p>
+    <w:p>
+      <w:pPr>
+        <w:pStyle w:val="Texto"/>
+      </w:pPr>
+      <w:r>
+        <w:t>Com a aplicação do BPM e do desenho de processos, h</w:t>
+      </w:r>
+      <w:r>
+        <w:t xml:space="preserve">á diversos atributos conhecidos que trazem benefícios à organização. </w:t>
+      </w:r>
+      <w:r>
+        <w:tab/>
+      </w:r>
+      <w:r>
+        <w:t>A definição clara de responsabilidade e propriedade do processo, o acompanhamento e medição de desempenho, monitoramento, visibilidade e compreensão dos processos, são atributos que asseguram ações rápidas para solucionar problemas, adaptar-se à desvios no fluxo, medir o desempenho</w:t>
+      </w:r>
+      <w:r>
+        <w:t xml:space="preserve"> e</w:t>
+      </w:r>
+      <w:r>
+        <w:t xml:space="preserve"> gerenciar riscos.</w:t>
+      </w:r>
+      <w:r>
+        <w:t xml:space="preserve"> (Association of Business Process Management Professionals Brazil, 2013)</w:t>
+      </w:r>
+      <w:r>
+        <w:t>.</w:t>
+      </w:r>
+    </w:p>
+    <w:p>
+      <w:pPr>
+        <w:pStyle w:val="Texto"/>
+      </w:pPr>
+      <w:r>
+        <w:t>Os atributos e benefícios do BPM são percebidos no dia-a-dia das organizações</w:t>
+      </w:r>
+      <w:r>
+        <w:t xml:space="preserve">, para encarar a complexidade das operações e processos, pode-se utilizar a </w:t>
+      </w:r>
+      <w:r>
+        <w:t>tecnologia da informação</w:t>
       </w:r>
       <w:r>
         <w:t xml:space="preserve">, </w:t>
       </w:r>
       <w:r>
-        <w:t>neste exemplo há processos</w:t>
-      </w:r>
-      <w:r>
-        <w:t xml:space="preserve"> fora da </w:t>
-      </w:r>
+        <w:t>trabalha</w:t>
+      </w:r>
+      <w:r>
+        <w:t>ndo</w:t>
+      </w:r>
+      <w:r>
+        <w:t xml:space="preserve"> com ferramentas BPMS (Business Process Management Suite)</w:t>
+      </w:r>
+      <w:r>
+        <w:t xml:space="preserve">, </w:t>
+      </w:r>
+      <w:r>
+        <w:t xml:space="preserve">que além de </w:t>
+      </w:r>
+      <w:r>
+        <w:t>funcionalidades</w:t>
+      </w:r>
+      <w:r>
+        <w:t xml:space="preserve"> como: </w:t>
+      </w:r>
+      <w:r>
+        <w:t>gerenciamento de fluxo de trabalho</w:t>
+      </w:r>
+      <w:r>
+        <w:t>, g</w:t>
+      </w:r>
+      <w:r>
+        <w:t>erenciamento de regras de negócio e medição de desempenho</w:t>
+      </w:r>
+      <w:r>
+        <w:t>, p</w:t>
+      </w:r>
+      <w:r>
+        <w:t>ossibilita</w:t>
+      </w:r>
+      <w:r>
+        <w:t>m</w:t>
+      </w:r>
+      <w:r>
+        <w:t xml:space="preserve"> a geração de aplicações baseadas no desenho do</w:t>
+      </w:r>
+      <w:r>
+        <w:t>s</w:t>
+      </w:r>
+      <w:r>
+        <w:t xml:space="preserve"> processo</w:t>
+      </w:r>
+      <w:r>
+        <w:t>s da organização</w:t>
+      </w:r>
+      <w:r>
+        <w:t xml:space="preserve"> e manipulação dos dados mantidos por esta</w:t>
+      </w:r>
+      <w:r>
+        <w:t>s</w:t>
+      </w:r>
+      <w:r>
+        <w:t xml:space="preserve"> aplicaç</w:t>
+      </w:r>
+      <w:r>
+        <w:t>ões</w:t>
+      </w:r>
+      <w:r>
+        <w:t>. (Association of Business Process Management Professionals Brasil, 2013)</w:t>
+      </w:r>
+      <w:r>
+        <w:t>.</w:t>
+      </w:r>
+    </w:p>
+    <w:p>
+      <w:pPr>
+        <w:pStyle w:val="Ttulo2"/>
+      </w:pPr>
+      <w:bookmarkStart w:id="1" w:name="_Toc448338564"/>
+      <w:r>
+        <w:t>PROBLEMÁTICA</w:t>
+      </w:r>
+      <w:bookmarkEnd w:id="1"/>
+    </w:p>
+    <w:p>
+      <w:pPr>
+        <w:pStyle w:val="Texto"/>
+      </w:pPr>
+      <w:r>
+        <w:t xml:space="preserve">Dentre as ferramentas BPMS disponíveis no mercado, há opções como a da empresa Bizagi, parceira da Object Management Group que especifica a notação BPMN. </w:t>
+      </w:r>
+      <w:r>
+        <w:t>Os preços para licença de uso</w:t>
+      </w:r>
+      <w:r>
+        <w:t xml:space="preserve"> </w:t>
+      </w:r>
+      <w:r>
+        <w:rPr>
+          <w:i/>
+        </w:rPr>
+        <w:t>enterprise</w:t>
+      </w:r>
+      <w:r>
+        <w:t xml:space="preserve"> são disponibilizada</w:t>
+      </w:r>
+      <w:r>
+        <w:t>s em duas modalidades, licença perpétua por usuário e licença de assinatura anual por usuário. Para uma licença perpétua o custo em 2016 é de U$800 por usuário, não incluído as manutenç</w:t>
+      </w:r>
+      <w:r>
+        <w:t>ões, que custam</w:t>
+      </w:r>
+      <w:r>
+        <w:t xml:space="preserve"> U$134. Já a licença de assinatura anual tem custo de U$311 por usuário com manutenções inclusas (BIZAGI, 2016). </w:t>
+      </w:r>
+      <w:r>
+        <w:t>Outra alternativa seria a ferramenta oferecida pela empresa brasileira Sydle</w:t>
+      </w:r>
+      <w:r>
+        <w:t>, q</w:t>
+      </w:r>
+      <w:r>
+        <w:t>ue possui</w:t>
+      </w:r>
+      <w:r>
+        <w:t xml:space="preserve"> modalidades de licen</w:t>
+      </w:r>
+      <w:r>
+        <w:t xml:space="preserve">ça de uso variando infraestrutura e quantidade de usuários. Há valores a partir de R$2.900 anual, para infraestrutura </w:t>
+      </w:r>
+      <w:r>
+        <w:rPr>
+          <w:i/>
+        </w:rPr>
+        <w:t>cloud</w:t>
+      </w:r>
+      <w:r>
+        <w:t xml:space="preserve"> compartilhada e capacidade para 10 até 250 usuários. R$49.900 anual com infraestrutura </w:t>
+      </w:r>
+      <w:r>
+        <w:rPr>
+          <w:i/>
+        </w:rPr>
+        <w:t>cloud</w:t>
+      </w:r>
+      <w:r>
+        <w:t xml:space="preserve"> dedicada e capacidade para mais de 50 usuários. E por fim com infraestrutura local e capacidade para mais de 100 usuários por R$79.900 ao ano. (SYDLE, 2016).</w:t>
+      </w:r>
+    </w:p>
+    <w:p>
+      <w:pPr>
+        <w:pStyle w:val="Texto"/>
+      </w:pPr>
+      <w:r>
+        <w:lastRenderedPageBreak/>
+        <w:t>O custo de uma ferramenta BPMS pode estar fora do orçamento de muitas empresas brasileiras</w:t>
+      </w:r>
+      <w:r>
+        <w:t>. N</w:t>
+      </w:r>
+      <w:r>
+        <w:t xml:space="preserve">o entanto há opções gratuitas no mercado. </w:t>
+      </w:r>
+      <w:r>
+        <w:t>Algumas são totalmente gratuitas</w:t>
+      </w:r>
+      <w:r>
+        <w:t>, como a Orchestra (ORCHESTRA, 2016). O</w:t>
+      </w:r>
+      <w:r>
+        <w:t xml:space="preserve">utras, como a ferramenta da Sydle, além das licenças pagas, oferece uma versão </w:t>
+      </w:r>
+      <w:r>
+        <w:rPr>
+          <w:i/>
+        </w:rPr>
+        <w:t>community</w:t>
+      </w:r>
+      <w:r>
+        <w:t xml:space="preserve">, </w:t>
+      </w:r>
+      <w:r>
+        <w:t>com</w:t>
+      </w:r>
+      <w:r>
+        <w:t xml:space="preserve"> </w:t>
+      </w:r>
+      <w:r>
+        <w:t>restrições em relação à paga</w:t>
+      </w:r>
+      <w:r>
+        <w:t xml:space="preserve"> (SYDLE, 2016)</w:t>
+      </w:r>
+      <w:r>
+        <w:t>.</w:t>
+      </w:r>
+    </w:p>
+    <w:p>
+      <w:pPr>
+        <w:pStyle w:val="Texto"/>
+      </w:pPr>
+      <w:r>
+        <w:t xml:space="preserve">À exemplo da ferramenta da Sydle, que possui restrições em relação à sua versão paga, espera-se que ferramentas gratuitas possuam </w:t>
+      </w:r>
+      <w:r>
+        <w:t>menos recursos que as ferramentas pagas</w:t>
+      </w:r>
+      <w:r>
+        <w:t xml:space="preserve">. </w:t>
+      </w:r>
+      <w:r>
+        <w:t xml:space="preserve">Portanto, </w:t>
+      </w:r>
+      <w:r>
+        <w:t>este trabalho se propõe a avaliar ferramentas BPMS gratuitas</w:t>
+      </w:r>
+      <w:r>
+        <w:t xml:space="preserve">. E então verificar se dentre as ferramentas avaliadas há ferramentas </w:t>
+      </w:r>
+      <w:r>
+        <w:t>que poderiam ser utilizadas em empresas</w:t>
+      </w:r>
+      <w:r>
+        <w:t xml:space="preserve">. Para tal proposta, será </w:t>
+      </w:r>
+      <w:r>
+        <w:t>modelado</w:t>
+      </w:r>
+      <w:r>
+        <w:t xml:space="preserve"> os processos de </w:t>
+      </w:r>
+      <w:r>
+        <w:t xml:space="preserve">negócio </w:t>
+      </w:r>
+      <w:r>
+        <w:t>em uma área de uma</w:t>
+      </w:r>
+      <w:r>
+        <w:t xml:space="preserve"> </w:t>
+      </w:r>
+      <w:commentRangeStart w:id="2"/>
+      <w:commentRangeStart w:id="3"/>
       <w:r>
         <w:t>empresa</w:t>
       </w:r>
-      <w:r>
-        <w:t>, desde a extração do insumo, venda, uso e reciclagem, um processo que dará àquela peça de metal uma nova função</w:t>
+      <w:commentRangeEnd w:id="2"/>
+      <w:r>
+        <w:rPr>
+          <w:rStyle w:val="Refdecomentrio"/>
+        </w:rPr>
+        <w:commentReference w:id="2"/>
+      </w:r>
+      <w:commentRangeEnd w:id="3"/>
+      <w:r>
+        <w:rPr>
+          <w:rStyle w:val="Refdecomentrio"/>
+        </w:rPr>
+        <w:commentReference w:id="3"/>
+      </w:r>
+      <w:r>
+        <w:t xml:space="preserve"> de pequeno porte</w:t>
+      </w:r>
+      <w:r>
+        <w:t>,</w:t>
+      </w:r>
+      <w:r>
+        <w:t xml:space="preserve"> utilizando a notação BPMN</w:t>
+      </w:r>
+      <w:r>
+        <w:t>, p</w:t>
+      </w:r>
+      <w:r>
+        <w:t>ara en</w:t>
+      </w:r>
+      <w:r>
+        <w:t xml:space="preserve">tão implantar </w:t>
+      </w:r>
+      <w:r>
+        <w:t>a automação destes processos</w:t>
+      </w:r>
+      <w:r>
+        <w:t xml:space="preserve"> nas ferramentas </w:t>
+      </w:r>
+      <w:r>
+        <w:t xml:space="preserve">BPMS </w:t>
+      </w:r>
+      <w:r>
+        <w:t xml:space="preserve">selecionadas. </w:t>
+      </w:r>
+      <w:r>
+        <w:t>P</w:t>
+      </w:r>
+      <w:r>
+        <w:t xml:space="preserve">or fim, </w:t>
+      </w:r>
+      <w:r>
+        <w:t>com os resultados obtidos</w:t>
+      </w:r>
+      <w:r>
+        <w:t>, utilizar critérios pré-definidos para avaliar se a ferramenta está apta para uso neste cenário</w:t>
       </w:r>
       <w:r>
         <w:t>.</w:t>
       </w:r>
-      <w:r>
-        <w:t xml:space="preserve"> (</w:t>
-      </w:r>
-      <w:r>
-        <w:t>JOHANSSON</w:t>
-      </w:r>
-      <w:r>
-        <w:t xml:space="preserve"> et al., 1995)</w:t>
-      </w:r>
+    </w:p>
+    <w:p>
+      <w:pPr>
+        <w:pStyle w:val="Ttulo2"/>
+        <w:rPr>
+          <w:caps w:val="0"/>
+        </w:rPr>
+      </w:pPr>
+      <w:bookmarkStart w:id="4" w:name="_Toc448338565"/>
+      <w:r>
+        <w:rPr>
+          <w:caps w:val="0"/>
+        </w:rPr>
+        <w:t>OBJETIVOS</w:t>
+      </w:r>
+      <w:bookmarkEnd w:id="4"/>
     </w:p>
     <w:p>
       <w:pPr>
         <w:pStyle w:val="Texto"/>
       </w:pPr>
       <w:r>
-        <w:t>Os processos são estudados há décadas</w:t>
-      </w:r>
-      <w:r>
-        <w:t>,</w:t>
-      </w:r>
-      <w:r>
-        <w:t xml:space="preserve"> e</w:t>
+        <w:t>Para replicar o problema de pesquisa foram estabelecidos um objetivo geral e objetivos específicos a serem seguidos.</w:t>
+      </w:r>
+    </w:p>
+    <w:p>
+      <w:pPr>
+        <w:pStyle w:val="Ttulo3"/>
+      </w:pPr>
+      <w:bookmarkStart w:id="5" w:name="_Toc448338566"/>
+      <w:r>
+        <w:t>Objetivo geral</w:t>
+      </w:r>
+      <w:bookmarkEnd w:id="5"/>
+    </w:p>
+    <w:p>
+      <w:pPr>
+        <w:pStyle w:val="Texto"/>
+      </w:pPr>
+      <w:r>
+        <w:t>O objetivo geral do presente trabalho é</w:t>
+      </w:r>
+      <w:r>
+        <w:t xml:space="preserve"> avaliar ferramentas BPMS gratuitas através da aplicação prática com desenhos de processos reais utilizando critérios pré-definidos.</w:t>
       </w:r>
       <w:r>
         <w:t xml:space="preserve"> </w:t>
       </w:r>
-      <w:r>
-        <w:t xml:space="preserve">atualmente a definição da </w:t>
-      </w:r>
-      <w:r>
-        <w:t>Association of Business Process Management Professionals</w:t>
-      </w:r>
-      <w:r>
-        <w:t xml:space="preserve"> Bra</w:t>
-      </w:r>
-      <w:r>
-        <w:t>z</w:t>
-      </w:r>
-      <w:r>
-        <w:t xml:space="preserve">il (2013, p. 35) diz que: “Processo é uma agregação de atividades e comportamentos executados por humanos ou máquinas para alcançar um ou mais resultados”. </w:t>
-      </w:r>
-      <w:r>
-        <w:t xml:space="preserve">Esta definição é utilizada </w:t>
-      </w:r>
-      <w:r>
-        <w:t>para estudos d</w:t>
-      </w:r>
-      <w:r>
-        <w:t>e</w:t>
-      </w:r>
-      <w:r>
-        <w:t xml:space="preserve"> Gestão de Processos, onde</w:t>
-      </w:r>
-      <w:r>
-        <w:t xml:space="preserve"> processos</w:t>
-      </w:r>
-      <w:r>
-        <w:t xml:space="preserve"> são considerados </w:t>
-      </w:r>
-      <w:r>
-        <w:t>ativos da empresa</w:t>
-      </w:r>
-      <w:r>
-        <w:t>, que precisam ser gerenciados</w:t>
-      </w:r>
-      <w:r>
-        <w:t xml:space="preserve"> (PAVANI JÚNIOR; SCUCUGLIA, 2011)</w:t>
-      </w:r>
-      <w:r>
-        <w:t>.</w:t>
-      </w:r>
-    </w:p>
-    <w:p>
-      <w:pPr>
-        <w:pStyle w:val="Texto"/>
-      </w:pPr>
-      <w:r>
-        <w:t>A Association of Business Process Management Professionals apresenta o seu estudo sobre a Gestão de Processos</w:t>
-      </w:r>
-      <w:r>
-        <w:t xml:space="preserve"> de Negócio, </w:t>
-      </w:r>
-      <w:r>
-        <w:t>onde</w:t>
-      </w:r>
-      <w:r>
-        <w:t xml:space="preserve"> processo de negócio, além da definição tradicional</w:t>
-      </w:r>
-      <w:r>
-        <w:t>,</w:t>
-      </w:r>
-      <w:r>
-        <w:t xml:space="preserve"> </w:t>
-      </w:r>
-      <w:r>
-        <w:t>“</w:t>
-      </w:r>
-      <w:r>
-        <w:t xml:space="preserve">é </w:t>
-      </w:r>
-      <w:r>
-        <w:t>um trabalho que entrega valor para os clientes ou apoia/gerencia outros processos”.</w:t>
-      </w:r>
-      <w:r>
-        <w:t xml:space="preserve"> A Gestão de Processos de Negócio é referenciada</w:t>
-      </w:r>
-      <w:r>
-        <w:t xml:space="preserve"> mundialmente como BPM, sigla em inglês para</w:t>
-      </w:r>
-      <w:r>
-        <w:t xml:space="preserve"> o termo.</w:t>
-      </w:r>
-      <w:r>
-        <w:t xml:space="preserve"> (Association of Business Process Management Professionals Brazil, 2013, p. 35)</w:t>
-      </w:r>
-    </w:p>
-    <w:p>
-      <w:pPr>
-        <w:pStyle w:val="Texto"/>
-      </w:pPr>
-      <w:r>
-        <w:t>O BPM entende que a definição, desenho e transformação contínua dos processos de negócio pode ser um caminho para alcançar os objetivos de uma organização. Aderindo à esta alternativa, para desenho dos processos de negócio é preciso utilizar notações, um conjunto de elementos gráficos com símbolos e regras que determinem o seu significado. Dentre as notações conhecidas mundialmente, o BPMN (Business Process Model and Notation) tem uma crescente aceitação trazendo um conjunto robusto de símbolos que se encaixam em diferentes aspectos de processos de negócio. (Association of Business Process Management Professionals Brasil, 2013)</w:t>
-      </w:r>
-    </w:p>
-    <w:p>
-      <w:pPr>
-        <w:pStyle w:val="Texto"/>
-      </w:pPr>
-      <w:r>
-        <w:t>Com a aplicação do BPM e do desenho de processos, h</w:t>
-      </w:r>
-      <w:r>
-        <w:t xml:space="preserve">á diversos atributos conhecidos que trazem benefícios à organização. </w:t>
-      </w:r>
-      <w:r>
-        <w:tab/>
-      </w:r>
-      <w:r>
-        <w:t>A definição clara de responsabilidade e propriedade do processo, o acompanhamento e medição de desempenho, monitoramento, visibilidade e compreensão dos processos, são atributos que asseguram ações rápidas para solucionar problemas, adaptar-se à desvios no fluxo, medir o desempenho</w:t>
-      </w:r>
-      <w:r>
-        <w:t xml:space="preserve"> e</w:t>
-      </w:r>
-      <w:r>
-        <w:t xml:space="preserve"> gerenciar riscos.</w:t>
-      </w:r>
-      <w:r>
-        <w:t xml:space="preserve"> (Association of Business Process Management Professionals Brazil, 2013)</w:t>
-      </w:r>
-    </w:p>
-    <w:p>
-      <w:pPr>
-        <w:pStyle w:val="Texto"/>
-      </w:pPr>
-      <w:r>
-        <w:t>Os atributos e benefícios do BPM são percebidos no dia-a-dia das organizações</w:t>
-      </w:r>
-      <w:r>
-        <w:t xml:space="preserve">, para encarar a complexidade das operações e processos, pode-se utilizar a </w:t>
-      </w:r>
-      <w:r>
-        <w:t>tecnologia da informação</w:t>
-      </w:r>
-      <w:r>
-        <w:t xml:space="preserve">, </w:t>
-      </w:r>
-      <w:r>
-        <w:t>trabalha</w:t>
-      </w:r>
-      <w:r>
-        <w:t>ndo</w:t>
-      </w:r>
-      <w:r>
-        <w:t xml:space="preserve"> com ferramentas BPMS (Business Process Management Suite)</w:t>
-      </w:r>
-      <w:r>
-        <w:t xml:space="preserve">, </w:t>
-      </w:r>
-      <w:r>
-        <w:t xml:space="preserve">que além de </w:t>
-      </w:r>
-      <w:r>
-        <w:t>funcionalidades</w:t>
-      </w:r>
-      <w:r>
-        <w:t xml:space="preserve"> como: </w:t>
-      </w:r>
-      <w:r>
-        <w:t>gerenciamento de fluxo de trabalho</w:t>
-      </w:r>
-      <w:r>
-        <w:t>, g</w:t>
-      </w:r>
-      <w:r>
-        <w:t>erenciamento de regras de negócio e medição de desempenho</w:t>
-      </w:r>
-      <w:r>
-        <w:t>, p</w:t>
-      </w:r>
-      <w:r>
-        <w:t>ossibilita</w:t>
-      </w:r>
-      <w:r>
-        <w:t>m</w:t>
-      </w:r>
-      <w:r>
-        <w:t xml:space="preserve"> a geração de aplicações baseadas no desenho do</w:t>
-      </w:r>
-      <w:r>
-        <w:t>s</w:t>
-      </w:r>
-      <w:r>
-        <w:t xml:space="preserve"> processo</w:t>
-      </w:r>
-      <w:r>
-        <w:t>s da organização</w:t>
-      </w:r>
-      <w:r>
-        <w:t xml:space="preserve"> e manipulação dos dados mantidos por esta</w:t>
-      </w:r>
-      <w:r>
-        <w:t>s</w:t>
-      </w:r>
-      <w:r>
-        <w:t xml:space="preserve"> aplicaç</w:t>
-      </w:r>
-      <w:r>
-        <w:t>ões</w:t>
-      </w:r>
-      <w:r>
-        <w:t>. (Association of Business Process Management Professionals Brasil, 2013)</w:t>
-      </w:r>
-    </w:p>
-    <w:p>
-      <w:pPr>
-        <w:pStyle w:val="Ttulo2"/>
-      </w:pPr>
-      <w:bookmarkStart w:id="1" w:name="_Toc448257814"/>
-      <w:r>
-        <w:t>PROBLEMÁTICA</w:t>
-      </w:r>
-      <w:bookmarkEnd w:id="1"/>
-    </w:p>
-    <w:p>
-      <w:pPr>
-        <w:pStyle w:val="Texto"/>
-      </w:pPr>
-      <w:r>
-        <w:t xml:space="preserve">Dentre as ferramentas BPMS disponíveis no mercado, há opções como a da empresa Bizagi, parceira da Object Management Group que especifica a notação BPMN. </w:t>
-      </w:r>
-      <w:r>
-        <w:t>Os preços para licença de uso</w:t>
-      </w:r>
-      <w:r>
-        <w:t xml:space="preserve"> </w:t>
-      </w:r>
-      <w:r>
-        <w:rPr>
-          <w:i/>
-        </w:rPr>
-        <w:t>enterprise</w:t>
-      </w:r>
-      <w:r>
-        <w:t xml:space="preserve"> são disponibilizada</w:t>
-      </w:r>
-      <w:r>
-        <w:t>s em duas modalidades, licença perpétua por usuário e licença de assinatura anual por usuário. Para uma licença perpétua o custo em 2016 é de U$800 por usuário, não incluído as manutenç</w:t>
-      </w:r>
-      <w:r>
-        <w:t>ões, que custam</w:t>
-      </w:r>
-      <w:r>
-        <w:t xml:space="preserve"> U$134. Já a licença de assinatura anual tem custo de U$311 por usuário com manutenções inclusas (BIZAGI, 2016). </w:t>
-      </w:r>
-      <w:r>
-        <w:t xml:space="preserve">Outra alternativa seria a ferramenta oferecida pela empresa brasileira Sydle. </w:t>
-      </w:r>
-      <w:r>
-        <w:t>Que possui</w:t>
-      </w:r>
-      <w:r>
-        <w:t xml:space="preserve"> modalidades de licen</w:t>
-      </w:r>
-      <w:r>
-        <w:t xml:space="preserve">ça de uso variando infraestrutura e quantidade de usuários. Há valores a partir de R$2.900 anual, para infraestrutura </w:t>
-      </w:r>
-      <w:r>
-        <w:rPr>
-          <w:i/>
-        </w:rPr>
-        <w:t>cloud</w:t>
-      </w:r>
-      <w:r>
-        <w:t xml:space="preserve"> compartilhada e capacidade para 10 até 250 usuários. R$49.900 anual com infraestrutura </w:t>
-      </w:r>
-      <w:r>
-        <w:rPr>
-          <w:i/>
-        </w:rPr>
-        <w:t>cloud</w:t>
-      </w:r>
-      <w:r>
-        <w:t xml:space="preserve"> dedicada e capacidade para mais de 50 usuários. E por fim com infraestrutura local e capacidade para mais de 100 usuários por R$79.900 ao ano. (SYDLE, 2016).</w:t>
-      </w:r>
-    </w:p>
-    <w:p>
-      <w:pPr>
-        <w:pStyle w:val="Texto"/>
-      </w:pPr>
-      <w:r>
-        <w:t>O custo de uma ferramenta BPMS pode estar fora do orçamento de muitas empresas brasileiras</w:t>
-      </w:r>
-      <w:r>
-        <w:t>. N</w:t>
-      </w:r>
-      <w:r>
-        <w:t xml:space="preserve">o entanto há opções gratuitas no mercado. </w:t>
-      </w:r>
-      <w:r>
-        <w:t>Algumas são totalmente gratuitas</w:t>
-      </w:r>
-      <w:r>
-        <w:t>, como a Orchestra (ORCHESTRA, 2016). O</w:t>
-      </w:r>
-      <w:r>
-        <w:t xml:space="preserve">utras, como a ferramenta da Sydle, além das licenças pagas, oferece uma versão </w:t>
-      </w:r>
-      <w:r>
-        <w:rPr>
-          <w:i/>
-        </w:rPr>
-        <w:t>community</w:t>
-      </w:r>
-      <w:r>
-        <w:t xml:space="preserve">, </w:t>
-      </w:r>
-      <w:r>
-        <w:t>com</w:t>
-      </w:r>
-      <w:r>
-        <w:t xml:space="preserve"> </w:t>
-      </w:r>
-      <w:r>
-        <w:t>restrições em relação à paga</w:t>
-      </w:r>
-      <w:r>
-        <w:t xml:space="preserve"> (SYDLE, 2016)</w:t>
-      </w:r>
-      <w:r>
-        <w:t>.</w:t>
-      </w:r>
-    </w:p>
-    <w:p>
-      <w:pPr>
-        <w:pStyle w:val="Texto"/>
-      </w:pPr>
-      <w:r>
-        <w:t xml:space="preserve">À exemplo da ferramenta da Sydle, que possui restrições em relação à sua versão paga, espera-se que ferramentas gratuitas possuam </w:t>
-      </w:r>
-      <w:r>
-        <w:t>menos recursos que as ferramentas pagas</w:t>
-      </w:r>
-      <w:r>
-        <w:t xml:space="preserve">. </w:t>
-      </w:r>
-      <w:r>
-        <w:t xml:space="preserve">Portanto, </w:t>
-      </w:r>
-      <w:r>
-        <w:t>este trabalho se propõe a avaliar ferramentas BPMS gratuitas</w:t>
-      </w:r>
-      <w:r>
-        <w:t xml:space="preserve">. E então verificar se dentre as ferramentas avaliadas há ferramentas </w:t>
-      </w:r>
-      <w:r>
-        <w:t>que poderiam ser utilizadas em empresas</w:t>
-      </w:r>
-      <w:r>
-        <w:t xml:space="preserve">. Para tal proposta, será desenhado os processos de </w:t>
-      </w:r>
-      <w:r>
-        <w:t xml:space="preserve">negócio de </w:t>
-      </w:r>
-      <w:r>
-        <w:t>uma empresa</w:t>
-      </w:r>
-      <w:r>
-        <w:t>,</w:t>
-      </w:r>
-      <w:r>
-        <w:t xml:space="preserve"> utilizando a notação BPMN. </w:t>
-      </w:r>
-      <w:r>
-        <w:t xml:space="preserve">Para então implantá-los nas ferramentas selecionadas. E por fim, </w:t>
-      </w:r>
-      <w:r>
-        <w:t>com os resultados obtidos</w:t>
-      </w:r>
-      <w:r>
-        <w:t>, utilizar critérios pré-definidos para avaliar se a ferramenta está apta para uso neste cenário</w:t>
-      </w:r>
-      <w:r>
-        <w:t>.</w:t>
-      </w:r>
-    </w:p>
-    <w:p>
-      <w:pPr>
-        <w:pStyle w:val="Texto"/>
-      </w:pPr>
-      <w:r>
-        <w:t xml:space="preserve"> </w:t>
-      </w:r>
-    </w:p>
-    <w:p>
-      <w:pPr>
-        <w:pStyle w:val="Ttulo2"/>
-        <w:rPr>
-          <w:caps w:val="0"/>
-        </w:rPr>
-      </w:pPr>
-      <w:bookmarkStart w:id="2" w:name="_Toc448257815"/>
-      <w:r>
-        <w:rPr>
-          <w:caps w:val="0"/>
-        </w:rPr>
-        <w:t>OBJETIVOS</w:t>
-      </w:r>
-      <w:bookmarkEnd w:id="2"/>
-    </w:p>
-    <w:p>
-      <w:pPr>
-        <w:pStyle w:val="Texto"/>
-      </w:pPr>
-      <w:r>
-        <w:t>Para replicar o problema de pesquisa foram estabelecidos um objetivo geral e objetivos específicos a serem seguidos.</w:t>
-      </w:r>
     </w:p>
     <w:p>
       <w:pPr>
         <w:pStyle w:val="Ttulo3"/>
       </w:pPr>
-      <w:bookmarkStart w:id="3" w:name="_Toc448257816"/>
-      <w:r>
-        <w:t>Objetivo geral</w:t>
-      </w:r>
-      <w:bookmarkEnd w:id="3"/>
-    </w:p>
-    <w:p>
-      <w:pPr>
-        <w:pStyle w:val="Texto"/>
-      </w:pPr>
-      <w:r>
-        <w:t>O objetivo geral do presente trabalho é</w:t>
-      </w:r>
-      <w:r>
-        <w:t xml:space="preserve"> avaliar ferramentas BPMS gratuitas através da aplicação prática com desenhos de processos reais utilizando critérios pré-definidos.</w:t>
-      </w:r>
-      <w:r>
-        <w:t xml:space="preserve"> </w:t>
-      </w:r>
-    </w:p>
-    <w:p>
-      <w:pPr>
-        <w:pStyle w:val="Ttulo3"/>
-      </w:pPr>
-      <w:bookmarkStart w:id="4" w:name="_Toc448257817"/>
-      <w:r>
-        <w:t>Objetivos específicos</w:t>
-      </w:r>
-      <w:bookmarkEnd w:id="4"/>
+      <w:bookmarkStart w:id="6" w:name="_Toc448338567"/>
+      <w:r>
+        <w:lastRenderedPageBreak/>
+        <w:t xml:space="preserve">Objetivos </w:t>
+      </w:r>
+      <w:commentRangeStart w:id="7"/>
+      <w:r>
+        <w:t>específicos</w:t>
+      </w:r>
+      <w:commentRangeEnd w:id="7"/>
+      <w:r>
+        <w:rPr>
+          <w:rStyle w:val="Refdecomentrio"/>
+          <w:b w:val="0"/>
+        </w:rPr>
+        <w:commentReference w:id="7"/>
+      </w:r>
+      <w:bookmarkEnd w:id="6"/>
     </w:p>
     <w:p>
       <w:pPr>
@@ -2279,14 +2363,14 @@
       <w:pPr>
         <w:pStyle w:val="Ttulo2"/>
       </w:pPr>
-      <w:bookmarkStart w:id="5" w:name="_Toc448257818"/>
+      <w:bookmarkStart w:id="8" w:name="_Toc448338568"/>
       <w:r>
         <w:rPr>
           <w:caps w:val="0"/>
         </w:rPr>
         <w:t>JUSTIFICATIVA</w:t>
       </w:r>
-      <w:bookmarkEnd w:id="5"/>
+      <w:bookmarkEnd w:id="8"/>
     </w:p>
     <w:p>
       <w:pPr>
@@ -2305,154 +2389,170 @@
         <w:t xml:space="preserve">em </w:t>
       </w:r>
       <w:r>
-        <w:t>recursos para ferramentas pagas.</w:t>
-      </w:r>
-      <w:bookmarkStart w:id="6" w:name="_GoBack"/>
-      <w:bookmarkEnd w:id="6"/>
+        <w:t xml:space="preserve">recursos para ferramentas </w:t>
+      </w:r>
+      <w:commentRangeStart w:id="9"/>
+      <w:r>
+        <w:t>pagas</w:t>
+      </w:r>
+      <w:commentRangeEnd w:id="9"/>
+      <w:r>
+        <w:rPr>
+          <w:rStyle w:val="Refdecomentrio"/>
+        </w:rPr>
+        <w:commentReference w:id="9"/>
+      </w:r>
+      <w:r>
+        <w:t xml:space="preserve">. </w:t>
+      </w:r>
+    </w:p>
+    <w:p>
+      <w:pPr>
+        <w:pStyle w:val="Texto"/>
+        <w:rPr>
+          <w:b/>
+        </w:rPr>
+      </w:pPr>
+      <w:r>
+        <w:rPr>
+          <w:b/>
+        </w:rPr>
+        <w:t>(es</w:t>
+      </w:r>
+      <w:r>
+        <w:rPr>
+          <w:b/>
+        </w:rPr>
+        <w:t>s</w:t>
+      </w:r>
+      <w:bookmarkStart w:id="10" w:name="_GoBack"/>
+      <w:bookmarkEnd w:id="10"/>
+      <w:r>
+        <w:rPr>
+          <w:b/>
+        </w:rPr>
+        <w:t>e trecho ainda será terminado)</w:t>
+      </w:r>
+    </w:p>
+    <w:p>
+      <w:pPr>
+        <w:pStyle w:val="Ttulo2"/>
+      </w:pPr>
+      <w:bookmarkStart w:id="11" w:name="_Toc448338569"/>
+      <w:r>
+        <w:rPr>
+          <w:caps w:val="0"/>
+        </w:rPr>
+        <w:t xml:space="preserve">ESTRUTURA DA </w:t>
+      </w:r>
+      <w:r>
+        <w:rPr>
+          <w:caps w:val="0"/>
+        </w:rPr>
+        <w:t>MONOGRAFIA</w:t>
+      </w:r>
+      <w:bookmarkEnd w:id="11"/>
+    </w:p>
+    <w:p>
+      <w:pPr>
+        <w:pStyle w:val="Texto"/>
+      </w:pPr>
+      <w:r>
+        <w:t xml:space="preserve">Este trabalho é estruturado em 5 capítulos. </w:t>
+      </w:r>
+      <w:r>
+        <w:t>Inicia no</w:t>
+      </w:r>
       <w:r>
         <w:t xml:space="preserve"> </w:t>
       </w:r>
-    </w:p>
-    <w:p>
-      <w:pPr>
-        <w:pStyle w:val="Ttulo2"/>
-      </w:pPr>
-      <w:bookmarkStart w:id="7" w:name="_Toc448257819"/>
-      <w:r>
-        <w:rPr>
-          <w:caps w:val="0"/>
-        </w:rPr>
-        <w:t xml:space="preserve">ESTRUTURA DA </w:t>
-      </w:r>
-      <w:r>
-        <w:rPr>
-          <w:caps w:val="0"/>
-        </w:rPr>
-        <w:t>MONOGRAFIA</w:t>
-      </w:r>
-      <w:bookmarkEnd w:id="7"/>
+      <w:r>
+        <w:t>c</w:t>
+      </w:r>
+      <w:r>
+        <w:t xml:space="preserve">apítulo 1, </w:t>
+      </w:r>
+      <w:r>
+        <w:t xml:space="preserve">onde </w:t>
+      </w:r>
+      <w:r>
+        <w:t xml:space="preserve">consta a introdução, problemática, os objetivos geral e específicos do trabalho, justificativa e a estrutura do mesmo. </w:t>
+      </w:r>
+      <w:r>
+        <w:t>No c</w:t>
+      </w:r>
+      <w:r>
+        <w:t xml:space="preserve">apítulo 2, </w:t>
+      </w:r>
+      <w:r>
+        <w:t xml:space="preserve">apresenta </w:t>
+      </w:r>
+      <w:r>
+        <w:t xml:space="preserve">a fundamentação teórica do trabalho. </w:t>
+      </w:r>
+      <w:r>
+        <w:t>Com</w:t>
+      </w:r>
+      <w:r>
+        <w:t xml:space="preserve"> os pr</w:t>
+      </w:r>
+      <w:r>
+        <w:t>incipais conceitos referentes à processos de negócio, BPM, a notação BPMN e</w:t>
+      </w:r>
+      <w:r>
+        <w:t xml:space="preserve"> </w:t>
+      </w:r>
+      <w:r>
+        <w:t>as ferramentas BPMS. Já no capítulo 3 é caracterizado a pe</w:t>
+      </w:r>
+      <w:r>
+        <w:t xml:space="preserve">squisa, apresentando as metodologias utilizadas e </w:t>
+      </w:r>
+      <w:r>
+        <w:t>suas finalidades. No</w:t>
+      </w:r>
+      <w:r>
+        <w:t xml:space="preserve"> </w:t>
+      </w:r>
+      <w:r>
+        <w:t>c</w:t>
+      </w:r>
+      <w:r>
+        <w:t xml:space="preserve">apítulo 4, apresenta </w:t>
+      </w:r>
+      <w:r>
+        <w:t xml:space="preserve">os desenhos de processo de negócio da empresa que será realizado o estudo, o detalhamento da implementação destes desenhos nas ferramentas </w:t>
+      </w:r>
+      <w:r>
+        <w:lastRenderedPageBreak/>
+        <w:t>selecionadas e por fim os resultados obtidos com as implementações</w:t>
+      </w:r>
+      <w:r>
+        <w:t xml:space="preserve">. </w:t>
+      </w:r>
+      <w:r>
+        <w:t>Por fim, no c</w:t>
+      </w:r>
+      <w:r>
+        <w:t>apítulo 5</w:t>
+      </w:r>
+      <w:r>
+        <w:t xml:space="preserve">, apresenta </w:t>
+      </w:r>
+      <w:r>
+        <w:t xml:space="preserve">as conclusões </w:t>
+      </w:r>
+      <w:r>
+        <w:t>alcançadas com o</w:t>
+      </w:r>
+      <w:r>
+        <w:t xml:space="preserve"> trabalho, considerações finais e possibilidades de trabalhos futuros.</w:t>
+      </w:r>
     </w:p>
     <w:p>
       <w:pPr>
         <w:pStyle w:val="Texto"/>
       </w:pPr>
-      <w:r>
-        <w:t>Este</w:t>
-      </w:r>
-      <w:r>
-        <w:t xml:space="preserve"> trabalho é estruturado </w:t>
-      </w:r>
-      <w:r>
-        <w:t xml:space="preserve">em 5 capítulos. </w:t>
-      </w:r>
-      <w:r>
-        <w:t>Inicia no</w:t>
-      </w:r>
-      <w:r>
-        <w:t xml:space="preserve"> </w:t>
-      </w:r>
-      <w:r>
-        <w:t>c</w:t>
-      </w:r>
-      <w:r>
-        <w:t>apítulo 1</w:t>
-      </w:r>
-      <w:r>
-        <w:t xml:space="preserve">, </w:t>
-      </w:r>
-      <w:r>
-        <w:t xml:space="preserve">onde </w:t>
-      </w:r>
-      <w:r>
-        <w:t>consta</w:t>
-      </w:r>
-      <w:r>
-        <w:t xml:space="preserve"> a introdução, problemática, os objetivos</w:t>
-      </w:r>
-      <w:r>
-        <w:t xml:space="preserve"> geral e específicos</w:t>
-      </w:r>
-      <w:r>
-        <w:t xml:space="preserve"> do trabalho, justificativa e a estrutura do mesmo.</w:t>
-      </w:r>
-      <w:r>
-        <w:t xml:space="preserve"> </w:t>
-      </w:r>
-      <w:r>
-        <w:t>No c</w:t>
-      </w:r>
-      <w:r>
-        <w:t xml:space="preserve">apítulo </w:t>
-      </w:r>
-      <w:r>
-        <w:t>2</w:t>
-      </w:r>
-      <w:r>
-        <w:t>,</w:t>
-      </w:r>
-      <w:r>
-        <w:t xml:space="preserve"> </w:t>
-      </w:r>
-      <w:r>
-        <w:t xml:space="preserve">apresenta </w:t>
-      </w:r>
-      <w:r>
-        <w:t xml:space="preserve">a fundamentação teórica do trabalho. </w:t>
-      </w:r>
-      <w:r>
-        <w:t>Com</w:t>
-      </w:r>
-      <w:r>
-        <w:t xml:space="preserve"> os pr</w:t>
-      </w:r>
-      <w:r>
-        <w:t>incipais conceitos referentes à processos de negócio, BPM, a notação BPMN e</w:t>
-      </w:r>
-      <w:r>
-        <w:t xml:space="preserve"> </w:t>
-      </w:r>
-      <w:r>
-        <w:t>as ferramentas BPMS. Já no capítulo 3 é caracterizado a pe</w:t>
-      </w:r>
-      <w:r>
-        <w:t xml:space="preserve">squisa, apresentando as metodologias utilizadas e </w:t>
-      </w:r>
-      <w:r>
-        <w:t>suas finalidades. No</w:t>
-      </w:r>
-      <w:r>
-        <w:t xml:space="preserve"> </w:t>
-      </w:r>
-      <w:r>
-        <w:t>c</w:t>
-      </w:r>
-      <w:r>
-        <w:t xml:space="preserve">apítulo 4, apresenta </w:t>
-      </w:r>
-      <w:r>
-        <w:t>os desenhos de processo de negócio da empresa que será realizado o estudo, o detalhamento da implementação destes desenhos nas ferramentas selecionadas e por fim os resultados obtidos com as implementações</w:t>
-      </w:r>
-      <w:r>
-        <w:t xml:space="preserve">. </w:t>
-      </w:r>
-      <w:r>
-        <w:t>Por fim, no c</w:t>
-      </w:r>
-      <w:r>
-        <w:t>apítulo 5</w:t>
-      </w:r>
-      <w:r>
-        <w:t xml:space="preserve">, apresenta </w:t>
-      </w:r>
-      <w:r>
-        <w:t xml:space="preserve">as conclusões </w:t>
-      </w:r>
-      <w:r>
-        <w:t>alcançadas com o</w:t>
-      </w:r>
-      <w:r>
-        <w:t xml:space="preserve"> trabalho, considerações finais e possibilidades de trabalhos futuros.</w:t>
-      </w:r>
     </w:p>
     <w:p>
       <w:pPr>
@@ -2461,21 +2561,17 @@
     </w:p>
     <w:p>
       <w:pPr>
-        <w:pStyle w:val="Texto"/>
-      </w:pPr>
-    </w:p>
-    <w:p>
-      <w:pPr>
         <w:pStyle w:val="Ttulosps-textuais"/>
       </w:pPr>
       <w:r>
         <w:br w:type="page"/>
       </w:r>
-      <w:bookmarkStart w:id="8" w:name="_Toc448257820"/>
-      <w:r>
+      <w:bookmarkStart w:id="12" w:name="_Toc448338570"/>
+      <w:r>
+        <w:lastRenderedPageBreak/>
         <w:t>REFERÊNCIAS</w:t>
       </w:r>
-      <w:bookmarkEnd w:id="8"/>
+      <w:bookmarkEnd w:id="12"/>
     </w:p>
     <w:p>
       <w:pPr>
@@ -2691,12 +2787,12 @@
       </w:pPr>
     </w:p>
     <w:sectPr>
-      <w:headerReference w:type="even" r:id="rId15"/>
-      <w:headerReference w:type="default" r:id="rId16"/>
-      <w:footerReference w:type="even" r:id="rId17"/>
-      <w:footerReference w:type="default" r:id="rId18"/>
-      <w:headerReference w:type="first" r:id="rId19"/>
-      <w:footerReference w:type="first" r:id="rId20"/>
+      <w:headerReference w:type="even" r:id="rId17"/>
+      <w:headerReference w:type="default" r:id="rId18"/>
+      <w:footerReference w:type="even" r:id="rId19"/>
+      <w:footerReference w:type="default" r:id="rId20"/>
+      <w:headerReference w:type="first" r:id="rId21"/>
+      <w:footerReference w:type="first" r:id="rId22"/>
       <w:pgSz w:w="11905" w:h="16837"/>
       <w:pgMar w:top="1701" w:right="1134" w:bottom="1134" w:left="1701" w:header="907" w:footer="720" w:gutter="0"/>
       <w:cols w:space="720"/>
@@ -2704,6 +2800,96 @@
     </w:sectPr>
   </w:body>
 </w:document>
+</file>
+
+<file path=word/comments.xml><?xml version="1.0" encoding="utf-8"?>
+<w:comments xmlns:wpc="http://schemas.microsoft.com/office/word/2010/wordprocessingCanvas" xmlns:cx="http://schemas.microsoft.com/office/drawing/2014/chartex" xmlns:cx1="http://schemas.microsoft.com/office/drawing/2015/9/8/chartex" xmlns:cx2="http://schemas.microsoft.com/office/drawing/2015/10/21/chartex" xmlns:mc="http://schemas.openxmlformats.org/markup-compatibility/2006" xmlns:o="urn:schemas-microsoft-com:office:office" xmlns:r="http://schemas.openxmlformats.org/officeDocument/2006/relationships" xmlns:m="http://schemas.openxmlformats.org/officeDocument/2006/math" xmlns:v="urn:schemas-microsoft-com:vml" xmlns:wp14="http://schemas.microsoft.com/office/word/2010/wordprocessingDrawing" xmlns:wp="http://schemas.openxmlformats.org/drawingml/2006/wordprocessingDrawing" xmlns:w10="urn:schemas-microsoft-com:office:word" xmlns:w="http://schemas.openxmlformats.org/wordprocessingml/2006/main" xmlns:w14="http://schemas.microsoft.com/office/word/2010/wordml" xmlns:w15="http://schemas.microsoft.com/office/word/2012/wordml" xmlns:w16se="http://schemas.microsoft.com/office/word/2015/wordml/symex" xmlns:wpg="http://schemas.microsoft.com/office/word/2010/wordprocessingGroup" xmlns:wpi="http://schemas.microsoft.com/office/word/2010/wordprocessingInk" xmlns:wne="http://schemas.microsoft.com/office/word/2006/wordml" xmlns:wps="http://schemas.microsoft.com/office/word/2010/wordprocessingShape" mc:Ignorable="w14 w15 w16se wp14">
+  <w:comment w:id="2" w:author="Mauricio Botelho" w:date="2016-04-12T23:08:00Z" w:initials="MB">
+    <w:p>
+      <w:pPr>
+        <w:pStyle w:val="Textodecomentrio"/>
+      </w:pPr>
+      <w:r>
+        <w:rPr>
+          <w:rStyle w:val="Refdecomentrio"/>
+        </w:rPr>
+        <w:annotationRef/>
+      </w:r>
+      <w:r>
+        <w:t>Penso que não seria somente realizar o desenho né ? Se fosse só desenhar o processo, não precisaria BPMS. Outra coisa é em relação a empresa de estudo. Não falar “processos de negocio de uma empresa”, muito ousado. Falar que é uma empresa de pequeno porte e será utilizado uma área para “fazer” BPM, utilizando ferramenta BPMS, ou não vamos fazer BPM? Bom, se não vamos por completom pelo menos utilizar a parte de automação da BPMS seria de bom tom</w:t>
+      </w:r>
+    </w:p>
+  </w:comment>
+  <w:comment w:id="3" w:author="Patrick Machado" w:date="2016-04-13T19:16:00Z" w:initials="PM">
+    <w:p>
+      <w:pPr>
+        <w:pStyle w:val="Textodecomentrio"/>
+      </w:pPr>
+      <w:r>
+        <w:rPr>
+          <w:rStyle w:val="Refdecomentrio"/>
+        </w:rPr>
+        <w:annotationRef/>
+      </w:r>
+      <w:r>
+        <w:t>Não acho que cabe um BPM. No meu entendimento BPM envolve a melhoria, e não é isso que eu pretendo. Penso só na automação.</w:t>
+      </w:r>
+      <w:r>
+        <w:t xml:space="preserve"> </w:t>
+      </w:r>
+      <w:r>
+        <w:t>E</w:t>
+      </w:r>
+      <w:r>
+        <w:t>u precisaria muito mais da participação</w:t>
+      </w:r>
+      <w:r>
+        <w:t xml:space="preserve"> da empresa pra fazer BPM.</w:t>
+      </w:r>
+    </w:p>
+  </w:comment>
+  <w:comment w:id="7" w:author="Mauricio Botelho" w:date="2016-04-12T23:11:00Z" w:initials="MB">
+    <w:p>
+      <w:pPr>
+        <w:pStyle w:val="Textodecomentrio"/>
+      </w:pPr>
+      <w:r>
+        <w:rPr>
+          <w:rStyle w:val="Refdecomentrio"/>
+        </w:rPr>
+        <w:annotationRef/>
+      </w:r>
+      <w:r>
+        <w:t>Isso vou deixar para o final, quando o resto estiver pronto</w:t>
+      </w:r>
+    </w:p>
+  </w:comment>
+  <w:comment w:id="9" w:author="Mauricio Botelho" w:date="2016-04-12T23:10:00Z" w:initials="MB">
+    <w:p>
+      <w:pPr>
+        <w:pStyle w:val="Textodecomentrio"/>
+      </w:pPr>
+      <w:r>
+        <w:rPr>
+          <w:rStyle w:val="Refdecomentrio"/>
+        </w:rPr>
+        <w:annotationRef/>
+      </w:r>
+      <w:r>
+        <w:t>Realmente tá muiiiito curto, tem que trabalhar mais aqui</w:t>
+      </w:r>
+    </w:p>
+  </w:comment>
+</w:comments>
+</file>
+
+<file path=word/commentsExtended.xml><?xml version="1.0" encoding="utf-8"?>
+<w15:commentsEx xmlns:wpc="http://schemas.microsoft.com/office/word/2010/wordprocessingCanvas" xmlns:cx="http://schemas.microsoft.com/office/drawing/2014/chartex" xmlns:cx1="http://schemas.microsoft.com/office/drawing/2015/9/8/chartex" xmlns:cx2="http://schemas.microsoft.com/office/drawing/2015/10/21/chartex" xmlns:mc="http://schemas.openxmlformats.org/markup-compatibility/2006" xmlns:o="urn:schemas-microsoft-com:office:office" xmlns:r="http://schemas.openxmlformats.org/officeDocument/2006/relationships" xmlns:m="http://schemas.openxmlformats.org/officeDocument/2006/math" xmlns:v="urn:schemas-microsoft-com:vml" xmlns:wp14="http://schemas.microsoft.com/office/word/2010/wordprocessingDrawing" xmlns:wp="http://schemas.openxmlformats.org/drawingml/2006/wordprocessingDrawing" xmlns:w10="urn:schemas-microsoft-com:office:word" xmlns:w="http://schemas.openxmlformats.org/wordprocessingml/2006/main" xmlns:w14="http://schemas.microsoft.com/office/word/2010/wordml" xmlns:w15="http://schemas.microsoft.com/office/word/2012/wordml" xmlns:w16se="http://schemas.microsoft.com/office/word/2015/wordml/symex" xmlns:wpg="http://schemas.microsoft.com/office/word/2010/wordprocessingGroup" xmlns:wpi="http://schemas.microsoft.com/office/word/2010/wordprocessingInk" xmlns:wne="http://schemas.microsoft.com/office/word/2006/wordml" xmlns:wps="http://schemas.microsoft.com/office/word/2010/wordprocessingShape" mc:Ignorable="w14 w15 w16se wp14">
+  <w15:commentEx w15:paraId="22C0513E" w15:done="0"/>
+  <w15:commentEx w15:paraId="0051A3BE" w15:paraIdParent="22C0513E" w15:done="0"/>
+  <w15:commentEx w15:paraId="2B9652E3" w15:done="0"/>
+  <w15:commentEx w15:paraId="6341E0B6" w15:done="0"/>
+</w15:commentsEx>
 </file>
 
 <file path=word/endnotes.xml><?xml version="1.0" encoding="utf-8"?>
@@ -3957,6 +4143,17 @@
 </w:numbering>
 </file>
 
+<file path=word/people.xml><?xml version="1.0" encoding="utf-8"?>
+<w15:people xmlns:wpc="http://schemas.microsoft.com/office/word/2010/wordprocessingCanvas" xmlns:cx="http://schemas.microsoft.com/office/drawing/2014/chartex" xmlns:cx1="http://schemas.microsoft.com/office/drawing/2015/9/8/chartex" xmlns:cx2="http://schemas.microsoft.com/office/drawing/2015/10/21/chartex" xmlns:mc="http://schemas.openxmlformats.org/markup-compatibility/2006" xmlns:o="urn:schemas-microsoft-com:office:office" xmlns:r="http://schemas.openxmlformats.org/officeDocument/2006/relationships" xmlns:m="http://schemas.openxmlformats.org/officeDocument/2006/math" xmlns:v="urn:schemas-microsoft-com:vml" xmlns:wp14="http://schemas.microsoft.com/office/word/2010/wordprocessingDrawing" xmlns:wp="http://schemas.openxmlformats.org/drawingml/2006/wordprocessingDrawing" xmlns:w10="urn:schemas-microsoft-com:office:word" xmlns:w="http://schemas.openxmlformats.org/wordprocessingml/2006/main" xmlns:w14="http://schemas.microsoft.com/office/word/2010/wordml" xmlns:w15="http://schemas.microsoft.com/office/word/2012/wordml" xmlns:w16se="http://schemas.microsoft.com/office/word/2015/wordml/symex" xmlns:wpg="http://schemas.microsoft.com/office/word/2010/wordprocessingGroup" xmlns:wpi="http://schemas.microsoft.com/office/word/2010/wordprocessingInk" xmlns:wne="http://schemas.microsoft.com/office/word/2006/wordml" xmlns:wps="http://schemas.microsoft.com/office/word/2010/wordprocessingShape" mc:Ignorable="w14 w15 w16se wp14">
+  <w15:person w15:author="Mauricio Botelho">
+    <w15:presenceInfo w15:providerId="None" w15:userId="Mauricio Botelho"/>
+  </w15:person>
+  <w15:person w15:author="Patrick Machado">
+    <w15:presenceInfo w15:providerId="None" w15:userId="Patrick Machado"/>
+  </w15:person>
+</w15:people>
+</file>
+
 <file path=word/styles.xml><?xml version="1.0" encoding="utf-8"?>
 <w:styles xmlns:mc="http://schemas.openxmlformats.org/markup-compatibility/2006" xmlns:r="http://schemas.openxmlformats.org/officeDocument/2006/relationships" xmlns:w="http://schemas.openxmlformats.org/wordprocessingml/2006/main" xmlns:w14="http://schemas.microsoft.com/office/word/2010/wordml" xmlns:w15="http://schemas.microsoft.com/office/word/2012/wordml" xmlns:w16se="http://schemas.microsoft.com/office/word/2015/wordml/symex" mc:Ignorable="w14 w15 w16se">
   <w:docDefaults>
@@ -4074,7 +4271,6 @@
     <w:lsdException w:name="HTML Sample" w:semiHidden="1" w:unhideWhenUsed="1"/>
     <w:lsdException w:name="HTML Typewriter" w:semiHidden="1" w:unhideWhenUsed="1"/>
     <w:lsdException w:name="HTML Variable" w:semiHidden="1" w:unhideWhenUsed="1"/>
-    <w:lsdException w:name="Normal Table" w:semiHidden="1" w:unhideWhenUsed="1"/>
     <w:lsdException w:name="annotation subject" w:semiHidden="1" w:unhideWhenUsed="1"/>
     <w:lsdException w:name="No List" w:semiHidden="1" w:unhideWhenUsed="1"/>
     <w:lsdException w:name="Outline List 1" w:semiHidden="1" w:unhideWhenUsed="1"/>
@@ -4121,10 +4317,8 @@
     <w:lsdException w:name="Table Subtle 2" w:semiHidden="1" w:unhideWhenUsed="1"/>
     <w:lsdException w:name="Table Web 1" w:semiHidden="1" w:unhideWhenUsed="1"/>
     <w:lsdException w:name="Table Web 2" w:semiHidden="1" w:unhideWhenUsed="1"/>
-    <w:lsdException w:name="Table Web 3" w:semiHidden="1" w:unhideWhenUsed="1"/>
     <w:lsdException w:name="Balloon Text" w:semiHidden="1" w:unhideWhenUsed="1"/>
     <w:lsdException w:name="Table Grid" w:uiPriority="59"/>
-    <w:lsdException w:name="Table Theme" w:semiHidden="1" w:unhideWhenUsed="1"/>
     <w:lsdException w:name="Placeholder Text" w:semiHidden="1"/>
     <w:lsdException w:name="No Spacing" w:uiPriority="1" w:qFormat="1"/>
     <w:lsdException w:name="Light Shading" w:uiPriority="60"/>
@@ -5597,7 +5791,7 @@
 </file>
 
 <file path=customXml/itemProps1.xml><?xml version="1.0" encoding="utf-8"?>
-<ds:datastoreItem xmlns:ds="http://schemas.openxmlformats.org/officeDocument/2006/customXml" ds:itemID="{8C245AB1-5AD2-492A-8287-A736E15F52AB}">
+<ds:datastoreItem xmlns:ds="http://schemas.openxmlformats.org/officeDocument/2006/customXml" ds:itemID="{D38F6CB9-96A9-412D-9933-351E297667A6}">
   <ds:schemaRefs>
     <ds:schemaRef ds:uri="http://schemas.openxmlformats.org/officeDocument/2006/bibliography"/>
   </ds:schemaRefs>

</xml_diff>

<commit_message>
Incluindo os elementos do capítulo 2
</commit_message>
<xml_diff>
--- a/TCC I Patrick Machado.docx
+++ b/TCC I Patrick Machado.docx
@@ -1770,17 +1770,51 @@
       <w:r>
         <w:t xml:space="preserve">atualmente a definição da </w:t>
       </w:r>
-      <w:r>
-        <w:t>Association of Business Process Management Professionals</w:t>
-      </w:r>
-      <w:r>
-        <w:t xml:space="preserve"> Bra</w:t>
+      <w:proofErr w:type="spellStart"/>
+      <w:r>
+        <w:t>Association</w:t>
+      </w:r>
+      <w:proofErr w:type="spellEnd"/>
+      <w:r>
+        <w:t xml:space="preserve"> </w:t>
+      </w:r>
+      <w:proofErr w:type="spellStart"/>
+      <w:r>
+        <w:t>of</w:t>
+      </w:r>
+      <w:proofErr w:type="spellEnd"/>
+      <w:r>
+        <w:t xml:space="preserve"> Business </w:t>
+      </w:r>
+      <w:proofErr w:type="spellStart"/>
+      <w:r>
+        <w:t>Process</w:t>
+      </w:r>
+      <w:proofErr w:type="spellEnd"/>
+      <w:r>
+        <w:t xml:space="preserve"> Management </w:t>
+      </w:r>
+      <w:proofErr w:type="spellStart"/>
+      <w:r>
+        <w:t>Professionals</w:t>
+      </w:r>
+      <w:proofErr w:type="spellEnd"/>
+      <w:r>
+        <w:t xml:space="preserve"> </w:t>
+      </w:r>
+      <w:proofErr w:type="spellStart"/>
+      <w:r>
+        <w:t>Bra</w:t>
       </w:r>
       <w:r>
         <w:t>z</w:t>
       </w:r>
       <w:r>
-        <w:t xml:space="preserve">il (2013, p. 35) diz que: “Processo é uma agregação de atividades e comportamentos executados por humanos ou máquinas para alcançar um ou mais resultados”. </w:t>
+        <w:t>il</w:t>
+      </w:r>
+      <w:proofErr w:type="spellEnd"/>
+      <w:r>
+        <w:t xml:space="preserve"> (2013, p. 35) diz que: “Processo é uma agregação de atividades e comportamentos executados por humanos ou máquinas para alcançar um ou mais resultados”. </w:t>
       </w:r>
       <w:r>
         <w:t xml:space="preserve">Esta definição é utilizada </w:t>
@@ -1818,7 +1852,39 @@
         <w:pStyle w:val="Texto"/>
       </w:pPr>
       <w:r>
-        <w:t>A Association of Business Process Management Professionals apresenta o seu estudo sobre a Gestão de Processos</w:t>
+        <w:t xml:space="preserve">A </w:t>
+      </w:r>
+      <w:proofErr w:type="spellStart"/>
+      <w:r>
+        <w:t>Association</w:t>
+      </w:r>
+      <w:proofErr w:type="spellEnd"/>
+      <w:r>
+        <w:t xml:space="preserve"> </w:t>
+      </w:r>
+      <w:proofErr w:type="spellStart"/>
+      <w:r>
+        <w:t>of</w:t>
+      </w:r>
+      <w:proofErr w:type="spellEnd"/>
+      <w:r>
+        <w:t xml:space="preserve"> Business </w:t>
+      </w:r>
+      <w:proofErr w:type="spellStart"/>
+      <w:r>
+        <w:t>Process</w:t>
+      </w:r>
+      <w:proofErr w:type="spellEnd"/>
+      <w:r>
+        <w:t xml:space="preserve"> Management </w:t>
+      </w:r>
+      <w:proofErr w:type="spellStart"/>
+      <w:r>
+        <w:t>Professionals</w:t>
+      </w:r>
+      <w:proofErr w:type="spellEnd"/>
+      <w:r>
+        <w:t xml:space="preserve"> apresenta o seu estudo sobre a Gestão de Processos</w:t>
       </w:r>
       <w:r>
         <w:t xml:space="preserve"> de Negócio, </w:t>
@@ -1854,7 +1920,47 @@
         <w:t xml:space="preserve"> o termo.</w:t>
       </w:r>
       <w:r>
-        <w:t xml:space="preserve"> (Association of Business Process Management Professionals Brazil, 2013, p. 35)</w:t>
+        <w:t xml:space="preserve"> (</w:t>
+      </w:r>
+      <w:proofErr w:type="spellStart"/>
+      <w:r>
+        <w:t>Association</w:t>
+      </w:r>
+      <w:proofErr w:type="spellEnd"/>
+      <w:r>
+        <w:t xml:space="preserve"> </w:t>
+      </w:r>
+      <w:proofErr w:type="spellStart"/>
+      <w:r>
+        <w:t>of</w:t>
+      </w:r>
+      <w:proofErr w:type="spellEnd"/>
+      <w:r>
+        <w:t xml:space="preserve"> Business </w:t>
+      </w:r>
+      <w:proofErr w:type="spellStart"/>
+      <w:r>
+        <w:t>Process</w:t>
+      </w:r>
+      <w:proofErr w:type="spellEnd"/>
+      <w:r>
+        <w:t xml:space="preserve"> Management </w:t>
+      </w:r>
+      <w:proofErr w:type="spellStart"/>
+      <w:r>
+        <w:t>Professionals</w:t>
+      </w:r>
+      <w:proofErr w:type="spellEnd"/>
+      <w:r>
+        <w:t xml:space="preserve"> </w:t>
+      </w:r>
+      <w:proofErr w:type="spellStart"/>
+      <w:r>
+        <w:t>Brazil</w:t>
+      </w:r>
+      <w:proofErr w:type="spellEnd"/>
+      <w:r>
+        <w:t>, 2013, p. 35)</w:t>
       </w:r>
       <w:r>
         <w:t>.</w:t>
@@ -1865,11 +1971,141 @@
         <w:pStyle w:val="Texto"/>
       </w:pPr>
       <w:r>
-        <w:t xml:space="preserve">O BPM entende que a definição, desenho e transformação contínua dos processos de negócio pode ser um caminho para alcançar os objetivos de uma organização. Aderindo à esta alternativa, para desenho dos processos de negócio é preciso utilizar notações, um conjunto de elementos gráficos com símbolos e regras que determinem o seu significado. Dentre as notações conhecidas mundialmente, o BPMN (Business Process Model and Notation) tem uma crescente aceitação trazendo um conjunto robusto de símbolos que se encaixam em diferentes </w:t>
-      </w:r>
+        <w:t xml:space="preserve">O BPM entende que a definição, desenho e transformação contínua dos processos de negócio pode ser um caminho para alcançar os objetivos de uma organização. Aderindo à esta alternativa, para desenho dos processos de negócio é preciso utilizar notações, um conjunto de elementos gráficos com símbolos e regras que determinem o seu significado. Dentre as notações conhecidas mundialmente, o BPMN (Business </w:t>
+      </w:r>
+      <w:proofErr w:type="spellStart"/>
+      <w:r>
+        <w:t>Process</w:t>
+      </w:r>
+      <w:proofErr w:type="spellEnd"/>
+      <w:r>
+        <w:t xml:space="preserve"> </w:t>
+      </w:r>
+      <w:proofErr w:type="spellStart"/>
+      <w:r>
+        <w:t>Model</w:t>
+      </w:r>
+      <w:proofErr w:type="spellEnd"/>
+      <w:r>
+        <w:t xml:space="preserve"> </w:t>
+      </w:r>
+      <w:proofErr w:type="spellStart"/>
+      <w:r>
+        <w:t>and</w:t>
+      </w:r>
+      <w:proofErr w:type="spellEnd"/>
+      <w:r>
+        <w:t xml:space="preserve"> </w:t>
+      </w:r>
+      <w:proofErr w:type="spellStart"/>
+      <w:r>
+        <w:t>Notation</w:t>
+      </w:r>
+      <w:proofErr w:type="spellEnd"/>
+      <w:r>
+        <w:t>) tem uma crescente aceitação trazendo um conjunto robusto de símbolos que se encaixam em diferentes aspectos de processos de negócio. (</w:t>
+      </w:r>
+      <w:proofErr w:type="spellStart"/>
+      <w:r>
+        <w:t>Association</w:t>
+      </w:r>
+      <w:proofErr w:type="spellEnd"/>
+      <w:r>
+        <w:t xml:space="preserve"> </w:t>
+      </w:r>
+      <w:proofErr w:type="spellStart"/>
+      <w:r>
+        <w:t>of</w:t>
+      </w:r>
+      <w:proofErr w:type="spellEnd"/>
+      <w:r>
+        <w:t xml:space="preserve"> Business </w:t>
+      </w:r>
+      <w:proofErr w:type="spellStart"/>
+      <w:r>
+        <w:t>Process</w:t>
+      </w:r>
+      <w:proofErr w:type="spellEnd"/>
+      <w:r>
+        <w:t xml:space="preserve"> Management </w:t>
+      </w:r>
+      <w:proofErr w:type="spellStart"/>
+      <w:r>
+        <w:t>Professionals</w:t>
+      </w:r>
+      <w:proofErr w:type="spellEnd"/>
+      <w:r>
+        <w:t xml:space="preserve"> Brasil, 2013)</w:t>
+      </w:r>
+      <w:r>
+        <w:t>.</w:t>
+      </w:r>
+    </w:p>
+    <w:p>
+      <w:pPr>
+        <w:pStyle w:val="Texto"/>
+      </w:pPr>
       <w:r>
         <w:lastRenderedPageBreak/>
-        <w:t>aspectos de processos de negócio. (Association of Business Process Management Professionals Brasil, 2013)</w:t>
+        <w:t>Com a aplicação do BPM e do desenho de processos, h</w:t>
+      </w:r>
+      <w:r>
+        <w:t xml:space="preserve">á diversos atributos conhecidos que trazem benefícios à organização. </w:t>
+      </w:r>
+      <w:r>
+        <w:tab/>
+      </w:r>
+      <w:r>
+        <w:t>A definição clara de responsabilidade e propriedade do processo, o acompanhamento e medição de desempenho, monitoramento, visibilidade e compreensão dos processos, são atributos que asseguram ações rápidas para solucionar problemas, adaptar-se à desvios no fluxo, medir o desempenho</w:t>
+      </w:r>
+      <w:r>
+        <w:t xml:space="preserve"> e</w:t>
+      </w:r>
+      <w:r>
+        <w:t xml:space="preserve"> gerenciar riscos.</w:t>
+      </w:r>
+      <w:r>
+        <w:t xml:space="preserve"> (</w:t>
+      </w:r>
+      <w:proofErr w:type="spellStart"/>
+      <w:r>
+        <w:t>Association</w:t>
+      </w:r>
+      <w:proofErr w:type="spellEnd"/>
+      <w:r>
+        <w:t xml:space="preserve"> </w:t>
+      </w:r>
+      <w:proofErr w:type="spellStart"/>
+      <w:r>
+        <w:t>of</w:t>
+      </w:r>
+      <w:proofErr w:type="spellEnd"/>
+      <w:r>
+        <w:t xml:space="preserve"> Business </w:t>
+      </w:r>
+      <w:proofErr w:type="spellStart"/>
+      <w:r>
+        <w:t>Process</w:t>
+      </w:r>
+      <w:proofErr w:type="spellEnd"/>
+      <w:r>
+        <w:t xml:space="preserve"> Management </w:t>
+      </w:r>
+      <w:proofErr w:type="spellStart"/>
+      <w:r>
+        <w:t>Professionals</w:t>
+      </w:r>
+      <w:proofErr w:type="spellEnd"/>
+      <w:r>
+        <w:t xml:space="preserve"> </w:t>
+      </w:r>
+      <w:proofErr w:type="spellStart"/>
+      <w:r>
+        <w:t>Brazil</w:t>
+      </w:r>
+      <w:proofErr w:type="spellEnd"/>
+      <w:r>
+        <w:t>, 2013)</w:t>
       </w:r>
       <w:r>
         <w:t>.</w:t>
@@ -1880,25 +2116,130 @@
         <w:pStyle w:val="Texto"/>
       </w:pPr>
       <w:r>
-        <w:t>Com a aplicação do BPM e do desenho de processos, h</w:t>
-      </w:r>
-      <w:r>
-        <w:t xml:space="preserve">á diversos atributos conhecidos que trazem benefícios à organização. </w:t>
-      </w:r>
-      <w:r>
-        <w:tab/>
-      </w:r>
-      <w:r>
-        <w:t>A definição clara de responsabilidade e propriedade do processo, o acompanhamento e medição de desempenho, monitoramento, visibilidade e compreensão dos processos, são atributos que asseguram ações rápidas para solucionar problemas, adaptar-se à desvios no fluxo, medir o desempenho</w:t>
-      </w:r>
-      <w:r>
-        <w:t xml:space="preserve"> e</w:t>
-      </w:r>
-      <w:r>
-        <w:t xml:space="preserve"> gerenciar riscos.</w:t>
-      </w:r>
-      <w:r>
-        <w:t xml:space="preserve"> (Association of Business Process Management Professionals Brazil, 2013)</w:t>
+        <w:t>Os atributos e benefícios do BPM são percebidos no dia-a-dia das organizações</w:t>
+      </w:r>
+      <w:r>
+        <w:t xml:space="preserve">, para encarar a complexidade das operações e processos, pode-se utilizar a </w:t>
+      </w:r>
+      <w:r>
+        <w:t>tecnologia da informação</w:t>
+      </w:r>
+      <w:r>
+        <w:t xml:space="preserve">, </w:t>
+      </w:r>
+      <w:r>
+        <w:t>trabalha</w:t>
+      </w:r>
+      <w:r>
+        <w:t>ndo</w:t>
+      </w:r>
+      <w:r>
+        <w:t xml:space="preserve"> com ferramentas BPMS (Business </w:t>
+      </w:r>
+      <w:proofErr w:type="spellStart"/>
+      <w:r>
+        <w:t>Process</w:t>
+      </w:r>
+      <w:proofErr w:type="spellEnd"/>
+      <w:r>
+        <w:t xml:space="preserve"> Management </w:t>
+      </w:r>
+      <w:proofErr w:type="spellStart"/>
+      <w:r>
+        <w:t>Suite</w:t>
+      </w:r>
+      <w:proofErr w:type="spellEnd"/>
+      <w:r>
+        <w:t>)</w:t>
+      </w:r>
+      <w:r>
+        <w:t xml:space="preserve">, </w:t>
+      </w:r>
+      <w:r>
+        <w:t xml:space="preserve">que além de </w:t>
+      </w:r>
+      <w:r>
+        <w:t>funcionalidades</w:t>
+      </w:r>
+      <w:r>
+        <w:t xml:space="preserve"> como: </w:t>
+      </w:r>
+      <w:r>
+        <w:t>gerenciamento de fluxo de trabalho</w:t>
+      </w:r>
+      <w:r>
+        <w:t>, g</w:t>
+      </w:r>
+      <w:r>
+        <w:t>erenciamento de regras de negócio e medição de desempenho</w:t>
+      </w:r>
+      <w:r>
+        <w:t>, p</w:t>
+      </w:r>
+      <w:r>
+        <w:t>ossibilita</w:t>
+      </w:r>
+      <w:r>
+        <w:t>m</w:t>
+      </w:r>
+      <w:r>
+        <w:t xml:space="preserve"> a geração de aplicações baseadas no desenho do</w:t>
+      </w:r>
+      <w:r>
+        <w:t>s</w:t>
+      </w:r>
+      <w:r>
+        <w:t xml:space="preserve"> processo</w:t>
+      </w:r>
+      <w:r>
+        <w:t>s da organização</w:t>
+      </w:r>
+      <w:r>
+        <w:t xml:space="preserve"> e manipulação dos dados mantidos por esta</w:t>
+      </w:r>
+      <w:r>
+        <w:t>s</w:t>
+      </w:r>
+      <w:r>
+        <w:t xml:space="preserve"> aplicaç</w:t>
+      </w:r>
+      <w:r>
+        <w:t>ões</w:t>
+      </w:r>
+      <w:r>
+        <w:t>. (</w:t>
+      </w:r>
+      <w:proofErr w:type="spellStart"/>
+      <w:r>
+        <w:t>Association</w:t>
+      </w:r>
+      <w:proofErr w:type="spellEnd"/>
+      <w:r>
+        <w:t xml:space="preserve"> </w:t>
+      </w:r>
+      <w:proofErr w:type="spellStart"/>
+      <w:r>
+        <w:t>of</w:t>
+      </w:r>
+      <w:proofErr w:type="spellEnd"/>
+      <w:r>
+        <w:t xml:space="preserve"> Business </w:t>
+      </w:r>
+      <w:proofErr w:type="spellStart"/>
+      <w:r>
+        <w:t>Process</w:t>
+      </w:r>
+      <w:proofErr w:type="spellEnd"/>
+      <w:r>
+        <w:t xml:space="preserve"> Management </w:t>
+      </w:r>
+      <w:proofErr w:type="spellStart"/>
+      <w:r>
+        <w:t>Professionals</w:t>
+      </w:r>
+      <w:proofErr w:type="spellEnd"/>
+      <w:r>
+        <w:t xml:space="preserve"> Brasil, 2013)</w:t>
       </w:r>
       <w:r>
         <w:t>.</w:t>
@@ -1906,106 +2247,44 @@
     </w:p>
     <w:p>
       <w:pPr>
+        <w:pStyle w:val="Ttulo2"/>
+      </w:pPr>
+      <w:bookmarkStart w:id="1" w:name="_Toc448338564"/>
+      <w:r>
+        <w:t>PROBLEMÁTICA</w:t>
+      </w:r>
+      <w:bookmarkEnd w:id="1"/>
+    </w:p>
+    <w:p>
+      <w:pPr>
         <w:pStyle w:val="Texto"/>
       </w:pPr>
       <w:r>
-        <w:t>Os atributos e benefícios do BPM são percebidos no dia-a-dia das organizações</w:t>
-      </w:r>
-      <w:r>
-        <w:t xml:space="preserve">, para encarar a complexidade das operações e processos, pode-se utilizar a </w:t>
-      </w:r>
-      <w:r>
-        <w:t>tecnologia da informação</w:t>
-      </w:r>
-      <w:r>
-        <w:t xml:space="preserve">, </w:t>
-      </w:r>
-      <w:r>
-        <w:t>trabalha</w:t>
-      </w:r>
-      <w:r>
-        <w:t>ndo</w:t>
-      </w:r>
-      <w:r>
-        <w:t xml:space="preserve"> com ferramentas BPMS (Business Process Management Suite)</w:t>
-      </w:r>
-      <w:r>
-        <w:t xml:space="preserve">, </w:t>
-      </w:r>
-      <w:r>
-        <w:t xml:space="preserve">que além de </w:t>
-      </w:r>
-      <w:r>
-        <w:t>funcionalidades</w:t>
-      </w:r>
-      <w:r>
-        <w:t xml:space="preserve"> como: </w:t>
-      </w:r>
-      <w:r>
-        <w:t>gerenciamento de fluxo de trabalho</w:t>
-      </w:r>
-      <w:r>
-        <w:t>, g</w:t>
-      </w:r>
-      <w:r>
-        <w:t>erenciamento de regras de negócio e medição de desempenho</w:t>
-      </w:r>
-      <w:r>
-        <w:t>, p</w:t>
-      </w:r>
-      <w:r>
-        <w:t>ossibilita</w:t>
-      </w:r>
-      <w:r>
-        <w:t>m</w:t>
-      </w:r>
-      <w:r>
-        <w:t xml:space="preserve"> a geração de aplicações baseadas no desenho do</w:t>
-      </w:r>
-      <w:r>
-        <w:t>s</w:t>
-      </w:r>
-      <w:r>
-        <w:t xml:space="preserve"> processo</w:t>
-      </w:r>
-      <w:r>
-        <w:t>s da organização</w:t>
-      </w:r>
-      <w:r>
-        <w:t xml:space="preserve"> e manipulação dos dados mantidos por esta</w:t>
-      </w:r>
-      <w:r>
-        <w:t>s</w:t>
-      </w:r>
-      <w:r>
-        <w:t xml:space="preserve"> aplicaç</w:t>
-      </w:r>
-      <w:r>
-        <w:t>ões</w:t>
-      </w:r>
-      <w:r>
-        <w:t>. (Association of Business Process Management Professionals Brasil, 2013)</w:t>
-      </w:r>
-      <w:r>
-        <w:t>.</w:t>
-      </w:r>
-    </w:p>
-    <w:p>
-      <w:pPr>
-        <w:pStyle w:val="Ttulo2"/>
-      </w:pPr>
-      <w:bookmarkStart w:id="1" w:name="_Toc448338564"/>
-      <w:r>
-        <w:t>PROBLEMÁTICA</w:t>
-      </w:r>
-      <w:bookmarkEnd w:id="1"/>
-    </w:p>
-    <w:p>
-      <w:pPr>
-        <w:pStyle w:val="Texto"/>
-      </w:pPr>
-      <w:r>
-        <w:t xml:space="preserve">Dentre as ferramentas BPMS disponíveis no mercado, há opções como a da empresa Bizagi, parceira da Object Management Group que especifica a notação BPMN. </w:t>
+        <w:t xml:space="preserve">Dentre as ferramentas BPMS disponíveis no mercado, há opções como a da empresa </w:t>
+      </w:r>
+      <w:proofErr w:type="spellStart"/>
+      <w:r>
+        <w:t>Bizagi</w:t>
+      </w:r>
+      <w:proofErr w:type="spellEnd"/>
+      <w:r>
+        <w:t xml:space="preserve">, parceira da </w:t>
+      </w:r>
+      <w:proofErr w:type="spellStart"/>
+      <w:r>
+        <w:t>Object</w:t>
+      </w:r>
+      <w:proofErr w:type="spellEnd"/>
+      <w:r>
+        <w:t xml:space="preserve"> Management </w:t>
+      </w:r>
+      <w:proofErr w:type="spellStart"/>
+      <w:r>
+        <w:t>Group</w:t>
+      </w:r>
+      <w:proofErr w:type="spellEnd"/>
+      <w:r>
+        <w:t xml:space="preserve"> que especifica a notação BPMN. </w:t>
       </w:r>
       <w:r>
         <w:t>Os preços para licença de uso</w:t>
@@ -2013,12 +2292,14 @@
       <w:r>
         <w:t xml:space="preserve"> </w:t>
       </w:r>
+      <w:proofErr w:type="spellStart"/>
       <w:r>
         <w:rPr>
           <w:i/>
         </w:rPr>
         <w:t>enterprise</w:t>
       </w:r>
+      <w:proofErr w:type="spellEnd"/>
       <w:r>
         <w:t xml:space="preserve"> são disponibilizada</w:t>
       </w:r>
@@ -2032,8 +2313,13 @@
         <w:t xml:space="preserve"> U$134. Já a licença de assinatura anual tem custo de U$311 por usuário com manutenções inclusas (BIZAGI, 2016). </w:t>
       </w:r>
       <w:r>
-        <w:t>Outra alternativa seria a ferramenta oferecida pela empresa brasileira Sydle</w:t>
-      </w:r>
+        <w:t xml:space="preserve">Outra alternativa seria a ferramenta oferecida pela empresa brasileira </w:t>
+      </w:r>
+      <w:proofErr w:type="spellStart"/>
+      <w:r>
+        <w:t>Sydle</w:t>
+      </w:r>
+      <w:proofErr w:type="spellEnd"/>
       <w:r>
         <w:t>, q</w:t>
       </w:r>
@@ -2046,21 +2332,25 @@
       <w:r>
         <w:t xml:space="preserve">ça de uso variando infraestrutura e quantidade de usuários. Há valores a partir de R$2.900 anual, para infraestrutura </w:t>
       </w:r>
+      <w:proofErr w:type="spellStart"/>
       <w:r>
         <w:rPr>
           <w:i/>
         </w:rPr>
         <w:t>cloud</w:t>
       </w:r>
+      <w:proofErr w:type="spellEnd"/>
       <w:r>
         <w:t xml:space="preserve"> compartilhada e capacidade para 10 até 250 usuários. R$49.900 anual com infraestrutura </w:t>
       </w:r>
+      <w:proofErr w:type="spellStart"/>
       <w:r>
         <w:rPr>
           <w:i/>
         </w:rPr>
         <w:t>cloud</w:t>
       </w:r>
+      <w:proofErr w:type="spellEnd"/>
       <w:r>
         <w:t xml:space="preserve"> dedicada e capacidade para mais de 50 usuários. E por fim com infraestrutura local e capacidade para mais de 100 usuários por R$79.900 ao ano. (SYDLE, 2016).</w:t>
       </w:r>
@@ -2070,23 +2360,42 @@
         <w:pStyle w:val="Texto"/>
       </w:pPr>
       <w:r>
+        <w:t>O custo de uma ferramenta BPMS pode estar fora do orçamento de muitas empresas brasileiras</w:t>
+      </w:r>
+      <w:r>
+        <w:t>. N</w:t>
+      </w:r>
+      <w:r>
+        <w:t xml:space="preserve">o entanto há opções gratuitas no mercado. </w:t>
+      </w:r>
+      <w:r>
+        <w:t>Algumas são totalmente gratuitas</w:t>
+      </w:r>
+      <w:r>
+        <w:t xml:space="preserve">, como </w:t>
+      </w:r>
+      <w:r>
         <w:lastRenderedPageBreak/>
-        <w:t>O custo de uma ferramenta BPMS pode estar fora do orçamento de muitas empresas brasileiras</w:t>
-      </w:r>
-      <w:r>
-        <w:t>. N</w:t>
-      </w:r>
-      <w:r>
-        <w:t xml:space="preserve">o entanto há opções gratuitas no mercado. </w:t>
-      </w:r>
-      <w:r>
-        <w:t>Algumas são totalmente gratuitas</w:t>
-      </w:r>
-      <w:r>
-        <w:t>, como a Orchestra (ORCHESTRA, 2016). O</w:t>
-      </w:r>
-      <w:r>
-        <w:t xml:space="preserve">utras, como a ferramenta da Sydle, além das licenças pagas, oferece uma versão </w:t>
+        <w:t xml:space="preserve">a </w:t>
+      </w:r>
+      <w:proofErr w:type="spellStart"/>
+      <w:r>
+        <w:t>Orchestra</w:t>
+      </w:r>
+      <w:proofErr w:type="spellEnd"/>
+      <w:r>
+        <w:t xml:space="preserve"> (ORCHESTRA, 2016). O</w:t>
+      </w:r>
+      <w:r>
+        <w:t xml:space="preserve">utras, como a ferramenta da </w:t>
+      </w:r>
+      <w:proofErr w:type="spellStart"/>
+      <w:r>
+        <w:t>Sydle</w:t>
+      </w:r>
+      <w:proofErr w:type="spellEnd"/>
+      <w:r>
+        <w:t xml:space="preserve">, além das licenças pagas, oferece uma versão </w:t>
       </w:r>
       <w:r>
         <w:rPr>
@@ -2118,7 +2427,15 @@
         <w:pStyle w:val="Texto"/>
       </w:pPr>
       <w:r>
-        <w:t xml:space="preserve">À exemplo da ferramenta da Sydle, que possui restrições em relação à sua versão paga, espera-se que ferramentas gratuitas possuam </w:t>
+        <w:t xml:space="preserve">À exemplo da ferramenta da </w:t>
+      </w:r>
+      <w:proofErr w:type="spellStart"/>
+      <w:r>
+        <w:t>Sydle</w:t>
+      </w:r>
+      <w:proofErr w:type="spellEnd"/>
+      <w:r>
+        <w:t xml:space="preserve">, que possui restrições em relação à sua versão paga, espera-se que ferramentas gratuitas possuam </w:t>
       </w:r>
       <w:r>
         <w:t>menos recursos que as ferramentas pagas</w:t>
@@ -2275,7 +2592,6 @@
       </w:pPr>
       <w:bookmarkStart w:id="6" w:name="_Toc448338567"/>
       <w:r>
-        <w:lastRenderedPageBreak/>
         <w:t xml:space="preserve">Objetivos </w:t>
       </w:r>
       <w:commentRangeStart w:id="7"/>
@@ -2312,6 +2628,7 @@
         </w:numPr>
       </w:pPr>
       <w:r>
+        <w:lastRenderedPageBreak/>
         <w:t>Desenhar os processos de negócio de um cenário real utilizando a notação BPMN</w:t>
       </w:r>
       <w:r>
@@ -2425,8 +2742,6 @@
         </w:rPr>
         <w:t>s</w:t>
       </w:r>
-      <w:bookmarkStart w:id="10" w:name="_GoBack"/>
-      <w:bookmarkEnd w:id="10"/>
       <w:r>
         <w:rPr>
           <w:b/>
@@ -2438,7 +2753,7 @@
       <w:pPr>
         <w:pStyle w:val="Ttulo2"/>
       </w:pPr>
-      <w:bookmarkStart w:id="11" w:name="_Toc448338569"/>
+      <w:bookmarkStart w:id="10" w:name="_Toc448338569"/>
       <w:r>
         <w:rPr>
           <w:caps w:val="0"/>
@@ -2451,127 +2766,2604 @@
         </w:rPr>
         <w:t>MONOGRAFIA</w:t>
       </w:r>
+      <w:bookmarkEnd w:id="10"/>
+    </w:p>
+    <w:p>
+      <w:pPr>
+        <w:pStyle w:val="Texto"/>
+      </w:pPr>
+      <w:r>
+        <w:t xml:space="preserve">Este trabalho é estruturado em 5 capítulos. </w:t>
+      </w:r>
+      <w:r>
+        <w:t>Inicia no</w:t>
+      </w:r>
+      <w:r>
+        <w:t xml:space="preserve"> </w:t>
+      </w:r>
+      <w:r>
+        <w:t>c</w:t>
+      </w:r>
+      <w:r>
+        <w:t xml:space="preserve">apítulo 1, </w:t>
+      </w:r>
+      <w:r>
+        <w:t xml:space="preserve">onde </w:t>
+      </w:r>
+      <w:r>
+        <w:t xml:space="preserve">consta a introdução, problemática, os objetivos geral e específicos do trabalho, justificativa e a estrutura do mesmo. </w:t>
+      </w:r>
+      <w:r>
+        <w:t>No c</w:t>
+      </w:r>
+      <w:r>
+        <w:t xml:space="preserve">apítulo 2, </w:t>
+      </w:r>
+      <w:r>
+        <w:t xml:space="preserve">apresenta </w:t>
+      </w:r>
+      <w:r>
+        <w:t xml:space="preserve">a fundamentação teórica do trabalho. </w:t>
+      </w:r>
+      <w:r>
+        <w:t>Com</w:t>
+      </w:r>
+      <w:r>
+        <w:t xml:space="preserve"> os pr</w:t>
+      </w:r>
+      <w:r>
+        <w:t>incipais conceitos referentes à processos de negócio, BPM, a notação BPMN e</w:t>
+      </w:r>
+      <w:r>
+        <w:t xml:space="preserve"> </w:t>
+      </w:r>
+      <w:r>
+        <w:t>as ferramentas BPMS. Já no capítulo 3 é caracterizado a pe</w:t>
+      </w:r>
+      <w:r>
+        <w:t xml:space="preserve">squisa, apresentando as metodologias utilizadas e </w:t>
+      </w:r>
+      <w:r>
+        <w:t>suas finalidades. No</w:t>
+      </w:r>
+      <w:r>
+        <w:t xml:space="preserve"> </w:t>
+      </w:r>
+      <w:r>
+        <w:t>c</w:t>
+      </w:r>
+      <w:r>
+        <w:t xml:space="preserve">apítulo 4, apresenta </w:t>
+      </w:r>
+      <w:r>
+        <w:t>os desenhos de processo de negócio da empresa que será realizado o estudo, o detalhamento da implementação destes desenhos nas ferramentas selecionadas e por fim os resultados obtidos com as implementações</w:t>
+      </w:r>
+      <w:r>
+        <w:t xml:space="preserve">. </w:t>
+      </w:r>
+      <w:r>
+        <w:t>Por fim, no c</w:t>
+      </w:r>
+      <w:r>
+        <w:t>apítulo 5</w:t>
+      </w:r>
+      <w:r>
+        <w:t xml:space="preserve">, apresenta </w:t>
+      </w:r>
+      <w:r>
+        <w:t xml:space="preserve">as conclusões </w:t>
+      </w:r>
+      <w:r>
+        <w:t>alcançadas com o</w:t>
+      </w:r>
+      <w:r>
+        <w:t xml:space="preserve"> trabalho, considerações finais e possibilidades de trabalhos futuros.</w:t>
+      </w:r>
+    </w:p>
+    <w:p>
+      <w:pPr>
+        <w:pStyle w:val="Texto"/>
+      </w:pPr>
+    </w:p>
+    <w:p>
+      <w:pPr>
+        <w:pStyle w:val="Texto"/>
+      </w:pPr>
+    </w:p>
+    <w:p>
+      <w:pPr>
+        <w:pStyle w:val="Ttulo1"/>
+        <w:ind w:left="431" w:hanging="431"/>
+        <w:rPr>
+          <w:caps w:val="0"/>
+        </w:rPr>
+      </w:pPr>
+      <w:bookmarkStart w:id="11" w:name="_Toc448338570"/>
+      <w:r>
+        <w:rPr>
+          <w:caps w:val="0"/>
+        </w:rPr>
+        <w:t>REVISÃO BIBLIOGRÁFICA</w:t>
+      </w:r>
+    </w:p>
+    <w:p>
+      <w:pPr>
+        <w:pStyle w:val="Texto"/>
+      </w:pPr>
+      <w:r>
+        <w:t xml:space="preserve">Texto </w:t>
+      </w:r>
+      <w:proofErr w:type="spellStart"/>
+      <w:r>
+        <w:t>texto</w:t>
+      </w:r>
+      <w:proofErr w:type="spellEnd"/>
+      <w:r>
+        <w:t xml:space="preserve"> </w:t>
+      </w:r>
+      <w:proofErr w:type="spellStart"/>
+      <w:r>
+        <w:t>texto</w:t>
+      </w:r>
+      <w:proofErr w:type="spellEnd"/>
+      <w:r>
+        <w:t xml:space="preserve"> </w:t>
+      </w:r>
+      <w:proofErr w:type="spellStart"/>
+      <w:r>
+        <w:t>texto</w:t>
+      </w:r>
+      <w:proofErr w:type="spellEnd"/>
+      <w:r>
+        <w:t xml:space="preserve"> </w:t>
+      </w:r>
+      <w:proofErr w:type="spellStart"/>
+      <w:r>
+        <w:t>texto</w:t>
+      </w:r>
+      <w:proofErr w:type="spellEnd"/>
+      <w:r>
+        <w:t xml:space="preserve"> </w:t>
+      </w:r>
+      <w:proofErr w:type="spellStart"/>
+      <w:r>
+        <w:t>texto</w:t>
+      </w:r>
+      <w:proofErr w:type="spellEnd"/>
+      <w:r>
+        <w:t xml:space="preserve"> </w:t>
+      </w:r>
+      <w:proofErr w:type="spellStart"/>
+      <w:r>
+        <w:t>texto</w:t>
+      </w:r>
+      <w:proofErr w:type="spellEnd"/>
+      <w:r>
+        <w:t xml:space="preserve"> </w:t>
+      </w:r>
+      <w:proofErr w:type="spellStart"/>
+      <w:r>
+        <w:t>texto</w:t>
+      </w:r>
+      <w:proofErr w:type="spellEnd"/>
+      <w:r>
+        <w:t xml:space="preserve"> </w:t>
+      </w:r>
+      <w:proofErr w:type="spellStart"/>
+      <w:r>
+        <w:t>texto</w:t>
+      </w:r>
+      <w:proofErr w:type="spellEnd"/>
+      <w:r>
+        <w:t xml:space="preserve"> </w:t>
+      </w:r>
+      <w:proofErr w:type="spellStart"/>
+      <w:r>
+        <w:t>texto</w:t>
+      </w:r>
+      <w:proofErr w:type="spellEnd"/>
+      <w:r>
+        <w:t xml:space="preserve"> </w:t>
+      </w:r>
+      <w:proofErr w:type="spellStart"/>
+      <w:r>
+        <w:t>texto</w:t>
+      </w:r>
+      <w:proofErr w:type="spellEnd"/>
+      <w:r>
+        <w:t xml:space="preserve"> </w:t>
+      </w:r>
+      <w:proofErr w:type="spellStart"/>
+      <w:r>
+        <w:t>texto</w:t>
+      </w:r>
+      <w:proofErr w:type="spellEnd"/>
+      <w:r>
+        <w:t xml:space="preserve"> </w:t>
+      </w:r>
+      <w:proofErr w:type="spellStart"/>
+      <w:r>
+        <w:t>texto</w:t>
+      </w:r>
+      <w:proofErr w:type="spellEnd"/>
+      <w:r>
+        <w:t xml:space="preserve"> </w:t>
+      </w:r>
+      <w:proofErr w:type="spellStart"/>
+      <w:r>
+        <w:t>texto</w:t>
+      </w:r>
+      <w:proofErr w:type="spellEnd"/>
+      <w:r>
+        <w:t xml:space="preserve"> </w:t>
+      </w:r>
+      <w:proofErr w:type="spellStart"/>
+      <w:r>
+        <w:t>texto</w:t>
+      </w:r>
+      <w:proofErr w:type="spellEnd"/>
+      <w:r>
+        <w:t xml:space="preserve"> </w:t>
+      </w:r>
+      <w:proofErr w:type="spellStart"/>
+      <w:r>
+        <w:t>texto</w:t>
+      </w:r>
+      <w:proofErr w:type="spellEnd"/>
+      <w:r>
+        <w:t xml:space="preserve"> </w:t>
+      </w:r>
+      <w:proofErr w:type="spellStart"/>
+      <w:r>
+        <w:t>texto</w:t>
+      </w:r>
+      <w:proofErr w:type="spellEnd"/>
+      <w:r>
+        <w:t xml:space="preserve"> </w:t>
+      </w:r>
+      <w:proofErr w:type="spellStart"/>
+      <w:r>
+        <w:t>texto</w:t>
+      </w:r>
+      <w:proofErr w:type="spellEnd"/>
+      <w:r>
+        <w:t xml:space="preserve"> </w:t>
+      </w:r>
+      <w:proofErr w:type="spellStart"/>
+      <w:r>
+        <w:t>texto</w:t>
+      </w:r>
+      <w:proofErr w:type="spellEnd"/>
+      <w:r>
+        <w:t xml:space="preserve"> </w:t>
+      </w:r>
+      <w:proofErr w:type="spellStart"/>
+      <w:r>
+        <w:t>texto</w:t>
+      </w:r>
+      <w:proofErr w:type="spellEnd"/>
+      <w:r>
+        <w:t xml:space="preserve"> </w:t>
+      </w:r>
+      <w:proofErr w:type="spellStart"/>
+      <w:r>
+        <w:t>texto</w:t>
+      </w:r>
+      <w:proofErr w:type="spellEnd"/>
+      <w:r>
+        <w:t xml:space="preserve"> </w:t>
+      </w:r>
+      <w:proofErr w:type="spellStart"/>
+      <w:r>
+        <w:t>texto</w:t>
+      </w:r>
+      <w:proofErr w:type="spellEnd"/>
+      <w:r>
+        <w:t xml:space="preserve"> </w:t>
+      </w:r>
+      <w:proofErr w:type="spellStart"/>
+      <w:r>
+        <w:t>texto</w:t>
+      </w:r>
+      <w:proofErr w:type="spellEnd"/>
+      <w:r>
+        <w:t xml:space="preserve"> </w:t>
+      </w:r>
+      <w:proofErr w:type="spellStart"/>
+      <w:r>
+        <w:t>texto</w:t>
+      </w:r>
+      <w:proofErr w:type="spellEnd"/>
+      <w:r>
+        <w:t xml:space="preserve"> </w:t>
+      </w:r>
+      <w:proofErr w:type="spellStart"/>
+      <w:r>
+        <w:t>texto</w:t>
+      </w:r>
+      <w:proofErr w:type="spellEnd"/>
+      <w:r>
+        <w:t xml:space="preserve"> </w:t>
+      </w:r>
+      <w:proofErr w:type="spellStart"/>
+      <w:r>
+        <w:t>texto</w:t>
+      </w:r>
+      <w:proofErr w:type="spellEnd"/>
+      <w:r>
+        <w:t xml:space="preserve"> </w:t>
+      </w:r>
+      <w:proofErr w:type="spellStart"/>
+      <w:r>
+        <w:t>texto</w:t>
+      </w:r>
+      <w:proofErr w:type="spellEnd"/>
+      <w:r>
+        <w:t>.</w:t>
+      </w:r>
+    </w:p>
+    <w:p>
+      <w:pPr>
+        <w:pStyle w:val="Ttulo2"/>
+      </w:pPr>
+      <w:r>
+        <w:t>ORGANIZAÇÃO</w:t>
+      </w:r>
+    </w:p>
+    <w:p>
+      <w:pPr>
+        <w:pStyle w:val="Texto"/>
+      </w:pPr>
+      <w:r>
+        <w:t xml:space="preserve">Texto </w:t>
+      </w:r>
+      <w:proofErr w:type="spellStart"/>
+      <w:r>
+        <w:t>texto</w:t>
+      </w:r>
+      <w:proofErr w:type="spellEnd"/>
+      <w:r>
+        <w:t xml:space="preserve"> </w:t>
+      </w:r>
+      <w:proofErr w:type="spellStart"/>
+      <w:r>
+        <w:t>texto</w:t>
+      </w:r>
+      <w:proofErr w:type="spellEnd"/>
+      <w:r>
+        <w:t xml:space="preserve"> </w:t>
+      </w:r>
+      <w:proofErr w:type="spellStart"/>
+      <w:r>
+        <w:t>texto</w:t>
+      </w:r>
+      <w:proofErr w:type="spellEnd"/>
+      <w:r>
+        <w:t xml:space="preserve"> </w:t>
+      </w:r>
+      <w:proofErr w:type="spellStart"/>
+      <w:r>
+        <w:t>texto</w:t>
+      </w:r>
+      <w:proofErr w:type="spellEnd"/>
+      <w:r>
+        <w:t xml:space="preserve"> </w:t>
+      </w:r>
+      <w:proofErr w:type="spellStart"/>
+      <w:r>
+        <w:t>texto</w:t>
+      </w:r>
+      <w:proofErr w:type="spellEnd"/>
+      <w:r>
+        <w:t xml:space="preserve"> </w:t>
+      </w:r>
+      <w:proofErr w:type="spellStart"/>
+      <w:r>
+        <w:t>texto</w:t>
+      </w:r>
+      <w:proofErr w:type="spellEnd"/>
+      <w:r>
+        <w:t xml:space="preserve"> </w:t>
+      </w:r>
+      <w:proofErr w:type="spellStart"/>
+      <w:r>
+        <w:t>texto</w:t>
+      </w:r>
+      <w:proofErr w:type="spellEnd"/>
+      <w:r>
+        <w:t xml:space="preserve"> </w:t>
+      </w:r>
+      <w:proofErr w:type="spellStart"/>
+      <w:r>
+        <w:t>texto</w:t>
+      </w:r>
+      <w:proofErr w:type="spellEnd"/>
+      <w:r>
+        <w:t xml:space="preserve"> </w:t>
+      </w:r>
+      <w:proofErr w:type="spellStart"/>
+      <w:r>
+        <w:t>texto</w:t>
+      </w:r>
+      <w:proofErr w:type="spellEnd"/>
+      <w:r>
+        <w:t xml:space="preserve"> </w:t>
+      </w:r>
+      <w:proofErr w:type="spellStart"/>
+      <w:r>
+        <w:t>texto</w:t>
+      </w:r>
+      <w:proofErr w:type="spellEnd"/>
+      <w:r>
+        <w:t xml:space="preserve"> </w:t>
+      </w:r>
+      <w:proofErr w:type="spellStart"/>
+      <w:r>
+        <w:t>texto</w:t>
+      </w:r>
+      <w:proofErr w:type="spellEnd"/>
+      <w:r>
+        <w:t xml:space="preserve"> </w:t>
+      </w:r>
+      <w:proofErr w:type="spellStart"/>
+      <w:r>
+        <w:t>texto</w:t>
+      </w:r>
+      <w:proofErr w:type="spellEnd"/>
+      <w:r>
+        <w:t xml:space="preserve"> </w:t>
+      </w:r>
+      <w:proofErr w:type="spellStart"/>
+      <w:r>
+        <w:t>texto</w:t>
+      </w:r>
+      <w:proofErr w:type="spellEnd"/>
+      <w:r>
+        <w:t xml:space="preserve"> </w:t>
+      </w:r>
+      <w:proofErr w:type="spellStart"/>
+      <w:r>
+        <w:t>texto</w:t>
+      </w:r>
+      <w:proofErr w:type="spellEnd"/>
+      <w:r>
+        <w:t xml:space="preserve"> </w:t>
+      </w:r>
+      <w:proofErr w:type="spellStart"/>
+      <w:r>
+        <w:t>texto</w:t>
+      </w:r>
+      <w:proofErr w:type="spellEnd"/>
+      <w:r>
+        <w:t xml:space="preserve"> </w:t>
+      </w:r>
+      <w:proofErr w:type="spellStart"/>
+      <w:r>
+        <w:t>texto</w:t>
+      </w:r>
+      <w:proofErr w:type="spellEnd"/>
+      <w:r>
+        <w:t xml:space="preserve"> </w:t>
+      </w:r>
+      <w:proofErr w:type="spellStart"/>
+      <w:r>
+        <w:t>texto</w:t>
+      </w:r>
+      <w:proofErr w:type="spellEnd"/>
+      <w:r>
+        <w:t xml:space="preserve"> </w:t>
+      </w:r>
+      <w:proofErr w:type="spellStart"/>
+      <w:r>
+        <w:t>texto</w:t>
+      </w:r>
+      <w:proofErr w:type="spellEnd"/>
+      <w:r>
+        <w:t xml:space="preserve"> </w:t>
+      </w:r>
+      <w:proofErr w:type="spellStart"/>
+      <w:r>
+        <w:t>texto</w:t>
+      </w:r>
+      <w:proofErr w:type="spellEnd"/>
+      <w:r>
+        <w:t xml:space="preserve"> </w:t>
+      </w:r>
+      <w:proofErr w:type="spellStart"/>
+      <w:r>
+        <w:t>texto</w:t>
+      </w:r>
+      <w:proofErr w:type="spellEnd"/>
+      <w:r>
+        <w:t xml:space="preserve"> </w:t>
+      </w:r>
+      <w:proofErr w:type="spellStart"/>
+      <w:r>
+        <w:t>texto</w:t>
+      </w:r>
+      <w:proofErr w:type="spellEnd"/>
+      <w:r>
+        <w:t xml:space="preserve"> </w:t>
+      </w:r>
+      <w:proofErr w:type="spellStart"/>
+      <w:r>
+        <w:t>texto</w:t>
+      </w:r>
+      <w:proofErr w:type="spellEnd"/>
+      <w:r>
+        <w:t xml:space="preserve"> </w:t>
+      </w:r>
+      <w:proofErr w:type="spellStart"/>
+      <w:r>
+        <w:t>texto</w:t>
+      </w:r>
+      <w:proofErr w:type="spellEnd"/>
+      <w:r>
+        <w:t xml:space="preserve"> </w:t>
+      </w:r>
+      <w:proofErr w:type="spellStart"/>
+      <w:r>
+        <w:t>texto</w:t>
+      </w:r>
+      <w:proofErr w:type="spellEnd"/>
+      <w:r>
+        <w:t xml:space="preserve"> </w:t>
+      </w:r>
+      <w:proofErr w:type="spellStart"/>
+      <w:r>
+        <w:t>texto</w:t>
+      </w:r>
+      <w:proofErr w:type="spellEnd"/>
+      <w:r>
+        <w:t xml:space="preserve"> </w:t>
+      </w:r>
+      <w:proofErr w:type="spellStart"/>
+      <w:r>
+        <w:t>texto</w:t>
+      </w:r>
+      <w:proofErr w:type="spellEnd"/>
+      <w:r>
+        <w:t>.</w:t>
+      </w:r>
+    </w:p>
+    <w:p>
+      <w:pPr>
+        <w:pStyle w:val="Ttulo2"/>
+      </w:pPr>
+      <w:r>
+        <w:t>CADEIA DE VALOR DE UMA ORGANIZAÇÃO</w:t>
+      </w:r>
+    </w:p>
+    <w:p>
+      <w:pPr>
+        <w:pStyle w:val="Texto"/>
+      </w:pPr>
+      <w:r>
+        <w:t xml:space="preserve">Texto </w:t>
+      </w:r>
+      <w:proofErr w:type="spellStart"/>
+      <w:r>
+        <w:t>texto</w:t>
+      </w:r>
+      <w:proofErr w:type="spellEnd"/>
+      <w:r>
+        <w:t xml:space="preserve"> </w:t>
+      </w:r>
+      <w:proofErr w:type="spellStart"/>
+      <w:r>
+        <w:t>texto</w:t>
+      </w:r>
+      <w:proofErr w:type="spellEnd"/>
+      <w:r>
+        <w:t xml:space="preserve"> </w:t>
+      </w:r>
+      <w:proofErr w:type="spellStart"/>
+      <w:r>
+        <w:t>texto</w:t>
+      </w:r>
+      <w:proofErr w:type="spellEnd"/>
+      <w:r>
+        <w:t xml:space="preserve"> </w:t>
+      </w:r>
+      <w:proofErr w:type="spellStart"/>
+      <w:r>
+        <w:t>texto</w:t>
+      </w:r>
+      <w:proofErr w:type="spellEnd"/>
+      <w:r>
+        <w:t xml:space="preserve"> </w:t>
+      </w:r>
+      <w:proofErr w:type="spellStart"/>
+      <w:r>
+        <w:t>texto</w:t>
+      </w:r>
+      <w:proofErr w:type="spellEnd"/>
+      <w:r>
+        <w:t xml:space="preserve"> </w:t>
+      </w:r>
+      <w:proofErr w:type="spellStart"/>
+      <w:r>
+        <w:t>texto</w:t>
+      </w:r>
+      <w:proofErr w:type="spellEnd"/>
+      <w:r>
+        <w:t xml:space="preserve"> </w:t>
+      </w:r>
+      <w:proofErr w:type="spellStart"/>
+      <w:r>
+        <w:t>texto</w:t>
+      </w:r>
+      <w:proofErr w:type="spellEnd"/>
+      <w:r>
+        <w:t xml:space="preserve"> </w:t>
+      </w:r>
+      <w:proofErr w:type="spellStart"/>
+      <w:r>
+        <w:t>texto</w:t>
+      </w:r>
+      <w:proofErr w:type="spellEnd"/>
+      <w:r>
+        <w:t xml:space="preserve"> </w:t>
+      </w:r>
+      <w:proofErr w:type="spellStart"/>
+      <w:r>
+        <w:t>texto</w:t>
+      </w:r>
+      <w:proofErr w:type="spellEnd"/>
+      <w:r>
+        <w:t xml:space="preserve"> </w:t>
+      </w:r>
+      <w:proofErr w:type="spellStart"/>
+      <w:r>
+        <w:t>texto</w:t>
+      </w:r>
+      <w:proofErr w:type="spellEnd"/>
+      <w:r>
+        <w:t xml:space="preserve"> </w:t>
+      </w:r>
+      <w:proofErr w:type="spellStart"/>
+      <w:r>
+        <w:t>texto</w:t>
+      </w:r>
+      <w:proofErr w:type="spellEnd"/>
+      <w:r>
+        <w:t xml:space="preserve"> </w:t>
+      </w:r>
+      <w:proofErr w:type="spellStart"/>
+      <w:r>
+        <w:t>texto</w:t>
+      </w:r>
+      <w:proofErr w:type="spellEnd"/>
+      <w:r>
+        <w:t xml:space="preserve"> </w:t>
+      </w:r>
+      <w:proofErr w:type="spellStart"/>
+      <w:r>
+        <w:t>texto</w:t>
+      </w:r>
+      <w:proofErr w:type="spellEnd"/>
+      <w:r>
+        <w:t xml:space="preserve"> </w:t>
+      </w:r>
+      <w:proofErr w:type="spellStart"/>
+      <w:r>
+        <w:t>texto</w:t>
+      </w:r>
+      <w:proofErr w:type="spellEnd"/>
+      <w:r>
+        <w:t xml:space="preserve"> </w:t>
+      </w:r>
+      <w:proofErr w:type="spellStart"/>
+      <w:r>
+        <w:t>texto</w:t>
+      </w:r>
+      <w:proofErr w:type="spellEnd"/>
+      <w:r>
+        <w:t xml:space="preserve"> </w:t>
+      </w:r>
+      <w:proofErr w:type="spellStart"/>
+      <w:r>
+        <w:t>texto</w:t>
+      </w:r>
+      <w:proofErr w:type="spellEnd"/>
+      <w:r>
+        <w:t xml:space="preserve"> </w:t>
+      </w:r>
+      <w:proofErr w:type="spellStart"/>
+      <w:r>
+        <w:t>texto</w:t>
+      </w:r>
+      <w:proofErr w:type="spellEnd"/>
+      <w:r>
+        <w:t xml:space="preserve"> </w:t>
+      </w:r>
+      <w:proofErr w:type="spellStart"/>
+      <w:r>
+        <w:t>texto</w:t>
+      </w:r>
+      <w:proofErr w:type="spellEnd"/>
+      <w:r>
+        <w:t xml:space="preserve"> </w:t>
+      </w:r>
+      <w:proofErr w:type="spellStart"/>
+      <w:r>
+        <w:t>texto</w:t>
+      </w:r>
+      <w:proofErr w:type="spellEnd"/>
+      <w:r>
+        <w:t xml:space="preserve"> </w:t>
+      </w:r>
+      <w:proofErr w:type="spellStart"/>
+      <w:r>
+        <w:t>texto</w:t>
+      </w:r>
+      <w:proofErr w:type="spellEnd"/>
+      <w:r>
+        <w:t xml:space="preserve"> </w:t>
+      </w:r>
+      <w:proofErr w:type="spellStart"/>
+      <w:r>
+        <w:t>texto</w:t>
+      </w:r>
+      <w:proofErr w:type="spellEnd"/>
+      <w:r>
+        <w:t xml:space="preserve"> </w:t>
+      </w:r>
+      <w:proofErr w:type="spellStart"/>
+      <w:r>
+        <w:t>texto</w:t>
+      </w:r>
+      <w:proofErr w:type="spellEnd"/>
+      <w:r>
+        <w:t xml:space="preserve"> </w:t>
+      </w:r>
+      <w:proofErr w:type="spellStart"/>
+      <w:r>
+        <w:t>texto</w:t>
+      </w:r>
+      <w:proofErr w:type="spellEnd"/>
+      <w:r>
+        <w:t xml:space="preserve"> </w:t>
+      </w:r>
+      <w:proofErr w:type="spellStart"/>
+      <w:r>
+        <w:t>texto</w:t>
+      </w:r>
+      <w:proofErr w:type="spellEnd"/>
+      <w:r>
+        <w:t xml:space="preserve"> </w:t>
+      </w:r>
+      <w:proofErr w:type="spellStart"/>
+      <w:r>
+        <w:t>texto</w:t>
+      </w:r>
+      <w:proofErr w:type="spellEnd"/>
+      <w:r>
+        <w:t xml:space="preserve"> </w:t>
+      </w:r>
+      <w:proofErr w:type="spellStart"/>
+      <w:r>
+        <w:t>texto</w:t>
+      </w:r>
+      <w:proofErr w:type="spellEnd"/>
+      <w:r>
+        <w:t>.</w:t>
+      </w:r>
+    </w:p>
+    <w:p>
+      <w:pPr>
+        <w:pStyle w:val="Ttulo2"/>
+      </w:pPr>
+      <w:r>
+        <w:t>PLANEJAMENTO ESTRATÉGICO</w:t>
+      </w:r>
+      <w:bookmarkStart w:id="12" w:name="_GoBack"/>
+      <w:bookmarkEnd w:id="12"/>
+    </w:p>
+    <w:p>
+      <w:pPr>
+        <w:pStyle w:val="Texto"/>
+      </w:pPr>
+      <w:r>
+        <w:t xml:space="preserve">Texto </w:t>
+      </w:r>
+      <w:proofErr w:type="spellStart"/>
+      <w:r>
+        <w:t>texto</w:t>
+      </w:r>
+      <w:proofErr w:type="spellEnd"/>
+      <w:r>
+        <w:t xml:space="preserve"> </w:t>
+      </w:r>
+      <w:proofErr w:type="spellStart"/>
+      <w:r>
+        <w:t>texto</w:t>
+      </w:r>
+      <w:proofErr w:type="spellEnd"/>
+      <w:r>
+        <w:t xml:space="preserve"> </w:t>
+      </w:r>
+      <w:proofErr w:type="spellStart"/>
+      <w:r>
+        <w:t>texto</w:t>
+      </w:r>
+      <w:proofErr w:type="spellEnd"/>
+      <w:r>
+        <w:t xml:space="preserve"> </w:t>
+      </w:r>
+      <w:proofErr w:type="spellStart"/>
+      <w:r>
+        <w:t>texto</w:t>
+      </w:r>
+      <w:proofErr w:type="spellEnd"/>
+      <w:r>
+        <w:t xml:space="preserve"> </w:t>
+      </w:r>
+      <w:proofErr w:type="spellStart"/>
+      <w:r>
+        <w:t>texto</w:t>
+      </w:r>
+      <w:proofErr w:type="spellEnd"/>
+      <w:r>
+        <w:t xml:space="preserve"> </w:t>
+      </w:r>
+      <w:proofErr w:type="spellStart"/>
+      <w:r>
+        <w:t>texto</w:t>
+      </w:r>
+      <w:proofErr w:type="spellEnd"/>
+      <w:r>
+        <w:t xml:space="preserve"> </w:t>
+      </w:r>
+      <w:proofErr w:type="spellStart"/>
+      <w:r>
+        <w:t>texto</w:t>
+      </w:r>
+      <w:proofErr w:type="spellEnd"/>
+      <w:r>
+        <w:t xml:space="preserve"> </w:t>
+      </w:r>
+      <w:proofErr w:type="spellStart"/>
+      <w:r>
+        <w:t>texto</w:t>
+      </w:r>
+      <w:proofErr w:type="spellEnd"/>
+      <w:r>
+        <w:t xml:space="preserve"> </w:t>
+      </w:r>
+      <w:proofErr w:type="spellStart"/>
+      <w:r>
+        <w:t>texto</w:t>
+      </w:r>
+      <w:proofErr w:type="spellEnd"/>
+      <w:r>
+        <w:t xml:space="preserve"> </w:t>
+      </w:r>
+      <w:proofErr w:type="spellStart"/>
+      <w:r>
+        <w:t>texto</w:t>
+      </w:r>
+      <w:proofErr w:type="spellEnd"/>
+      <w:r>
+        <w:t xml:space="preserve"> </w:t>
+      </w:r>
+      <w:proofErr w:type="spellStart"/>
+      <w:r>
+        <w:t>texto</w:t>
+      </w:r>
+      <w:proofErr w:type="spellEnd"/>
+      <w:r>
+        <w:t xml:space="preserve"> </w:t>
+      </w:r>
+      <w:proofErr w:type="spellStart"/>
+      <w:r>
+        <w:t>texto</w:t>
+      </w:r>
+      <w:proofErr w:type="spellEnd"/>
+      <w:r>
+        <w:t xml:space="preserve"> </w:t>
+      </w:r>
+      <w:proofErr w:type="spellStart"/>
+      <w:r>
+        <w:t>texto</w:t>
+      </w:r>
+      <w:proofErr w:type="spellEnd"/>
+      <w:r>
+        <w:t xml:space="preserve"> </w:t>
+      </w:r>
+      <w:proofErr w:type="spellStart"/>
+      <w:r>
+        <w:t>texto</w:t>
+      </w:r>
+      <w:proofErr w:type="spellEnd"/>
+      <w:r>
+        <w:t xml:space="preserve"> </w:t>
+      </w:r>
+      <w:proofErr w:type="spellStart"/>
+      <w:r>
+        <w:t>texto</w:t>
+      </w:r>
+      <w:proofErr w:type="spellEnd"/>
+      <w:r>
+        <w:t xml:space="preserve"> </w:t>
+      </w:r>
+      <w:proofErr w:type="spellStart"/>
+      <w:r>
+        <w:t>texto</w:t>
+      </w:r>
+      <w:proofErr w:type="spellEnd"/>
+      <w:r>
+        <w:t xml:space="preserve"> </w:t>
+      </w:r>
+      <w:proofErr w:type="spellStart"/>
+      <w:r>
+        <w:t>texto</w:t>
+      </w:r>
+      <w:proofErr w:type="spellEnd"/>
+      <w:r>
+        <w:t xml:space="preserve"> </w:t>
+      </w:r>
+      <w:proofErr w:type="spellStart"/>
+      <w:r>
+        <w:t>texto</w:t>
+      </w:r>
+      <w:proofErr w:type="spellEnd"/>
+      <w:r>
+        <w:t xml:space="preserve"> </w:t>
+      </w:r>
+      <w:proofErr w:type="spellStart"/>
+      <w:r>
+        <w:t>texto</w:t>
+      </w:r>
+      <w:proofErr w:type="spellEnd"/>
+      <w:r>
+        <w:t xml:space="preserve"> </w:t>
+      </w:r>
+      <w:proofErr w:type="spellStart"/>
+      <w:r>
+        <w:t>texto</w:t>
+      </w:r>
+      <w:proofErr w:type="spellEnd"/>
+      <w:r>
+        <w:t xml:space="preserve"> </w:t>
+      </w:r>
+      <w:proofErr w:type="spellStart"/>
+      <w:r>
+        <w:t>texto</w:t>
+      </w:r>
+      <w:proofErr w:type="spellEnd"/>
+      <w:r>
+        <w:t xml:space="preserve"> </w:t>
+      </w:r>
+      <w:proofErr w:type="spellStart"/>
+      <w:r>
+        <w:t>texto</w:t>
+      </w:r>
+      <w:proofErr w:type="spellEnd"/>
+      <w:r>
+        <w:t xml:space="preserve"> </w:t>
+      </w:r>
+      <w:proofErr w:type="spellStart"/>
+      <w:r>
+        <w:t>texto</w:t>
+      </w:r>
+      <w:proofErr w:type="spellEnd"/>
+      <w:r>
+        <w:t xml:space="preserve"> </w:t>
+      </w:r>
+      <w:proofErr w:type="spellStart"/>
+      <w:r>
+        <w:t>texto</w:t>
+      </w:r>
+      <w:proofErr w:type="spellEnd"/>
+      <w:r>
+        <w:t xml:space="preserve"> </w:t>
+      </w:r>
+      <w:proofErr w:type="spellStart"/>
+      <w:r>
+        <w:t>texto</w:t>
+      </w:r>
+      <w:proofErr w:type="spellEnd"/>
+      <w:r>
+        <w:t xml:space="preserve"> </w:t>
+      </w:r>
+      <w:proofErr w:type="spellStart"/>
+      <w:r>
+        <w:t>texto</w:t>
+      </w:r>
+      <w:proofErr w:type="spellEnd"/>
+      <w:r>
+        <w:t>.</w:t>
+      </w:r>
+    </w:p>
+    <w:p>
+      <w:pPr>
+        <w:pStyle w:val="Ttulo2"/>
+      </w:pPr>
+      <w:r>
+        <w:t>PROCESSO</w:t>
+      </w:r>
+    </w:p>
+    <w:p>
+      <w:pPr>
+        <w:pStyle w:val="Texto"/>
+      </w:pPr>
+      <w:r>
+        <w:t xml:space="preserve">Texto </w:t>
+      </w:r>
+      <w:proofErr w:type="spellStart"/>
+      <w:r>
+        <w:t>texto</w:t>
+      </w:r>
+      <w:proofErr w:type="spellEnd"/>
+      <w:r>
+        <w:t xml:space="preserve"> </w:t>
+      </w:r>
+      <w:proofErr w:type="spellStart"/>
+      <w:r>
+        <w:t>texto</w:t>
+      </w:r>
+      <w:proofErr w:type="spellEnd"/>
+      <w:r>
+        <w:t xml:space="preserve"> </w:t>
+      </w:r>
+      <w:proofErr w:type="spellStart"/>
+      <w:r>
+        <w:t>texto</w:t>
+      </w:r>
+      <w:proofErr w:type="spellEnd"/>
+      <w:r>
+        <w:t xml:space="preserve"> </w:t>
+      </w:r>
+      <w:proofErr w:type="spellStart"/>
+      <w:r>
+        <w:t>texto</w:t>
+      </w:r>
+      <w:proofErr w:type="spellEnd"/>
+      <w:r>
+        <w:t xml:space="preserve"> </w:t>
+      </w:r>
+      <w:proofErr w:type="spellStart"/>
+      <w:r>
+        <w:t>texto</w:t>
+      </w:r>
+      <w:proofErr w:type="spellEnd"/>
+      <w:r>
+        <w:t xml:space="preserve"> </w:t>
+      </w:r>
+      <w:proofErr w:type="spellStart"/>
+      <w:r>
+        <w:t>texto</w:t>
+      </w:r>
+      <w:proofErr w:type="spellEnd"/>
+      <w:r>
+        <w:t xml:space="preserve"> </w:t>
+      </w:r>
+      <w:proofErr w:type="spellStart"/>
+      <w:r>
+        <w:t>texto</w:t>
+      </w:r>
+      <w:proofErr w:type="spellEnd"/>
+      <w:r>
+        <w:t xml:space="preserve"> </w:t>
+      </w:r>
+      <w:proofErr w:type="spellStart"/>
+      <w:r>
+        <w:t>texto</w:t>
+      </w:r>
+      <w:proofErr w:type="spellEnd"/>
+      <w:r>
+        <w:t xml:space="preserve"> </w:t>
+      </w:r>
+      <w:proofErr w:type="spellStart"/>
+      <w:r>
+        <w:t>texto</w:t>
+      </w:r>
+      <w:proofErr w:type="spellEnd"/>
+      <w:r>
+        <w:t xml:space="preserve"> </w:t>
+      </w:r>
+      <w:proofErr w:type="spellStart"/>
+      <w:r>
+        <w:t>texto</w:t>
+      </w:r>
+      <w:proofErr w:type="spellEnd"/>
+      <w:r>
+        <w:t xml:space="preserve"> </w:t>
+      </w:r>
+      <w:proofErr w:type="spellStart"/>
+      <w:r>
+        <w:t>texto</w:t>
+      </w:r>
+      <w:proofErr w:type="spellEnd"/>
+      <w:r>
+        <w:t xml:space="preserve"> </w:t>
+      </w:r>
+      <w:proofErr w:type="spellStart"/>
+      <w:r>
+        <w:t>texto</w:t>
+      </w:r>
+      <w:proofErr w:type="spellEnd"/>
+      <w:r>
+        <w:t xml:space="preserve"> </w:t>
+      </w:r>
+      <w:proofErr w:type="spellStart"/>
+      <w:r>
+        <w:t>texto</w:t>
+      </w:r>
+      <w:proofErr w:type="spellEnd"/>
+      <w:r>
+        <w:t xml:space="preserve"> </w:t>
+      </w:r>
+      <w:proofErr w:type="spellStart"/>
+      <w:r>
+        <w:t>texto</w:t>
+      </w:r>
+      <w:proofErr w:type="spellEnd"/>
+      <w:r>
+        <w:t xml:space="preserve"> </w:t>
+      </w:r>
+      <w:proofErr w:type="spellStart"/>
+      <w:r>
+        <w:t>texto</w:t>
+      </w:r>
+      <w:proofErr w:type="spellEnd"/>
+      <w:r>
+        <w:t xml:space="preserve"> </w:t>
+      </w:r>
+      <w:proofErr w:type="spellStart"/>
+      <w:r>
+        <w:t>texto</w:t>
+      </w:r>
+      <w:proofErr w:type="spellEnd"/>
+      <w:r>
+        <w:t xml:space="preserve"> </w:t>
+      </w:r>
+      <w:proofErr w:type="spellStart"/>
+      <w:r>
+        <w:t>texto</w:t>
+      </w:r>
+      <w:proofErr w:type="spellEnd"/>
+      <w:r>
+        <w:t xml:space="preserve"> </w:t>
+      </w:r>
+      <w:proofErr w:type="spellStart"/>
+      <w:r>
+        <w:t>texto</w:t>
+      </w:r>
+      <w:proofErr w:type="spellEnd"/>
+      <w:r>
+        <w:t xml:space="preserve"> </w:t>
+      </w:r>
+      <w:proofErr w:type="spellStart"/>
+      <w:r>
+        <w:t>texto</w:t>
+      </w:r>
+      <w:proofErr w:type="spellEnd"/>
+      <w:r>
+        <w:t xml:space="preserve"> </w:t>
+      </w:r>
+      <w:proofErr w:type="spellStart"/>
+      <w:r>
+        <w:t>texto</w:t>
+      </w:r>
+      <w:proofErr w:type="spellEnd"/>
+      <w:r>
+        <w:t xml:space="preserve"> </w:t>
+      </w:r>
+      <w:proofErr w:type="spellStart"/>
+      <w:r>
+        <w:t>texto</w:t>
+      </w:r>
+      <w:proofErr w:type="spellEnd"/>
+      <w:r>
+        <w:t xml:space="preserve"> </w:t>
+      </w:r>
+      <w:proofErr w:type="spellStart"/>
+      <w:r>
+        <w:t>texto</w:t>
+      </w:r>
+      <w:proofErr w:type="spellEnd"/>
+      <w:r>
+        <w:t xml:space="preserve"> </w:t>
+      </w:r>
+      <w:proofErr w:type="spellStart"/>
+      <w:r>
+        <w:t>texto</w:t>
+      </w:r>
+      <w:proofErr w:type="spellEnd"/>
+      <w:r>
+        <w:t xml:space="preserve"> </w:t>
+      </w:r>
+      <w:proofErr w:type="spellStart"/>
+      <w:r>
+        <w:t>texto</w:t>
+      </w:r>
+      <w:proofErr w:type="spellEnd"/>
+      <w:r>
+        <w:t xml:space="preserve"> </w:t>
+      </w:r>
+      <w:proofErr w:type="spellStart"/>
+      <w:r>
+        <w:t>texto</w:t>
+      </w:r>
+      <w:proofErr w:type="spellEnd"/>
+      <w:r>
+        <w:t xml:space="preserve"> </w:t>
+      </w:r>
+      <w:proofErr w:type="spellStart"/>
+      <w:r>
+        <w:t>texto</w:t>
+      </w:r>
+      <w:proofErr w:type="spellEnd"/>
+      <w:r>
+        <w:t>.</w:t>
+      </w:r>
+    </w:p>
+    <w:p>
+      <w:pPr>
+        <w:pStyle w:val="Ttulo2"/>
+      </w:pPr>
+      <w:r>
+        <w:t>PROCESSO</w:t>
+      </w:r>
+      <w:r>
+        <w:t xml:space="preserve"> DE NEGÓCIO</w:t>
+      </w:r>
+    </w:p>
+    <w:p>
+      <w:pPr>
+        <w:pStyle w:val="Texto"/>
+      </w:pPr>
+      <w:r>
+        <w:t xml:space="preserve">Texto </w:t>
+      </w:r>
+      <w:proofErr w:type="spellStart"/>
+      <w:r>
+        <w:t>texto</w:t>
+      </w:r>
+      <w:proofErr w:type="spellEnd"/>
+      <w:r>
+        <w:t xml:space="preserve"> </w:t>
+      </w:r>
+      <w:proofErr w:type="spellStart"/>
+      <w:r>
+        <w:t>texto</w:t>
+      </w:r>
+      <w:proofErr w:type="spellEnd"/>
+      <w:r>
+        <w:t xml:space="preserve"> </w:t>
+      </w:r>
+      <w:proofErr w:type="spellStart"/>
+      <w:r>
+        <w:t>texto</w:t>
+      </w:r>
+      <w:proofErr w:type="spellEnd"/>
+      <w:r>
+        <w:t xml:space="preserve"> </w:t>
+      </w:r>
+      <w:proofErr w:type="spellStart"/>
+      <w:r>
+        <w:t>texto</w:t>
+      </w:r>
+      <w:proofErr w:type="spellEnd"/>
+      <w:r>
+        <w:t xml:space="preserve"> </w:t>
+      </w:r>
+      <w:proofErr w:type="spellStart"/>
+      <w:r>
+        <w:t>texto</w:t>
+      </w:r>
+      <w:proofErr w:type="spellEnd"/>
+      <w:r>
+        <w:t xml:space="preserve"> </w:t>
+      </w:r>
+      <w:proofErr w:type="spellStart"/>
+      <w:r>
+        <w:t>texto</w:t>
+      </w:r>
+      <w:proofErr w:type="spellEnd"/>
+      <w:r>
+        <w:t xml:space="preserve"> </w:t>
+      </w:r>
+      <w:proofErr w:type="spellStart"/>
+      <w:r>
+        <w:t>texto</w:t>
+      </w:r>
+      <w:proofErr w:type="spellEnd"/>
+      <w:r>
+        <w:t xml:space="preserve"> </w:t>
+      </w:r>
+      <w:proofErr w:type="spellStart"/>
+      <w:r>
+        <w:t>texto</w:t>
+      </w:r>
+      <w:proofErr w:type="spellEnd"/>
+      <w:r>
+        <w:t xml:space="preserve"> </w:t>
+      </w:r>
+      <w:proofErr w:type="spellStart"/>
+      <w:r>
+        <w:t>texto</w:t>
+      </w:r>
+      <w:proofErr w:type="spellEnd"/>
+      <w:r>
+        <w:t xml:space="preserve"> </w:t>
+      </w:r>
+      <w:proofErr w:type="spellStart"/>
+      <w:r>
+        <w:t>texto</w:t>
+      </w:r>
+      <w:proofErr w:type="spellEnd"/>
+      <w:r>
+        <w:t xml:space="preserve"> </w:t>
+      </w:r>
+      <w:proofErr w:type="spellStart"/>
+      <w:r>
+        <w:t>texto</w:t>
+      </w:r>
+      <w:proofErr w:type="spellEnd"/>
+      <w:r>
+        <w:t xml:space="preserve"> </w:t>
+      </w:r>
+      <w:proofErr w:type="spellStart"/>
+      <w:r>
+        <w:t>texto</w:t>
+      </w:r>
+      <w:proofErr w:type="spellEnd"/>
+      <w:r>
+        <w:t xml:space="preserve"> </w:t>
+      </w:r>
+      <w:proofErr w:type="spellStart"/>
+      <w:r>
+        <w:t>texto</w:t>
+      </w:r>
+      <w:proofErr w:type="spellEnd"/>
+      <w:r>
+        <w:t xml:space="preserve"> </w:t>
+      </w:r>
+      <w:proofErr w:type="spellStart"/>
+      <w:r>
+        <w:t>texto</w:t>
+      </w:r>
+      <w:proofErr w:type="spellEnd"/>
+      <w:r>
+        <w:t xml:space="preserve"> </w:t>
+      </w:r>
+      <w:proofErr w:type="spellStart"/>
+      <w:r>
+        <w:t>texto</w:t>
+      </w:r>
+      <w:proofErr w:type="spellEnd"/>
+      <w:r>
+        <w:t xml:space="preserve"> </w:t>
+      </w:r>
+      <w:proofErr w:type="spellStart"/>
+      <w:r>
+        <w:t>texto</w:t>
+      </w:r>
+      <w:proofErr w:type="spellEnd"/>
+      <w:r>
+        <w:t xml:space="preserve"> </w:t>
+      </w:r>
+      <w:proofErr w:type="spellStart"/>
+      <w:r>
+        <w:t>texto</w:t>
+      </w:r>
+      <w:proofErr w:type="spellEnd"/>
+      <w:r>
+        <w:t xml:space="preserve"> </w:t>
+      </w:r>
+      <w:proofErr w:type="spellStart"/>
+      <w:r>
+        <w:t>texto</w:t>
+      </w:r>
+      <w:proofErr w:type="spellEnd"/>
+      <w:r>
+        <w:t xml:space="preserve"> </w:t>
+      </w:r>
+      <w:proofErr w:type="spellStart"/>
+      <w:r>
+        <w:t>texto</w:t>
+      </w:r>
+      <w:proofErr w:type="spellEnd"/>
+      <w:r>
+        <w:t xml:space="preserve"> </w:t>
+      </w:r>
+      <w:proofErr w:type="spellStart"/>
+      <w:r>
+        <w:t>texto</w:t>
+      </w:r>
+      <w:proofErr w:type="spellEnd"/>
+      <w:r>
+        <w:t xml:space="preserve"> </w:t>
+      </w:r>
+      <w:proofErr w:type="spellStart"/>
+      <w:r>
+        <w:t>texto</w:t>
+      </w:r>
+      <w:proofErr w:type="spellEnd"/>
+      <w:r>
+        <w:t xml:space="preserve"> </w:t>
+      </w:r>
+      <w:proofErr w:type="spellStart"/>
+      <w:r>
+        <w:t>texto</w:t>
+      </w:r>
+      <w:proofErr w:type="spellEnd"/>
+      <w:r>
+        <w:t xml:space="preserve"> </w:t>
+      </w:r>
+      <w:proofErr w:type="spellStart"/>
+      <w:r>
+        <w:t>texto</w:t>
+      </w:r>
+      <w:proofErr w:type="spellEnd"/>
+      <w:r>
+        <w:t xml:space="preserve"> </w:t>
+      </w:r>
+      <w:proofErr w:type="spellStart"/>
+      <w:r>
+        <w:t>texto</w:t>
+      </w:r>
+      <w:proofErr w:type="spellEnd"/>
+      <w:r>
+        <w:t xml:space="preserve"> </w:t>
+      </w:r>
+      <w:proofErr w:type="spellStart"/>
+      <w:r>
+        <w:t>texto</w:t>
+      </w:r>
+      <w:proofErr w:type="spellEnd"/>
+      <w:r>
+        <w:t xml:space="preserve"> </w:t>
+      </w:r>
+      <w:proofErr w:type="spellStart"/>
+      <w:r>
+        <w:t>texto</w:t>
+      </w:r>
+      <w:proofErr w:type="spellEnd"/>
+      <w:r>
+        <w:t>.</w:t>
+      </w:r>
+    </w:p>
+    <w:p>
+      <w:pPr>
+        <w:pStyle w:val="Ttulo2"/>
+      </w:pPr>
+      <w:r>
+        <w:t xml:space="preserve">ORGANIZAÇÃO E </w:t>
+      </w:r>
+      <w:r>
+        <w:t>PROCESSO</w:t>
+      </w:r>
+      <w:r>
+        <w:t>S</w:t>
+      </w:r>
+    </w:p>
+    <w:p>
+      <w:pPr>
+        <w:pStyle w:val="Texto"/>
+      </w:pPr>
+      <w:r>
+        <w:t xml:space="preserve">Texto </w:t>
+      </w:r>
+      <w:proofErr w:type="spellStart"/>
+      <w:r>
+        <w:t>texto</w:t>
+      </w:r>
+      <w:proofErr w:type="spellEnd"/>
+      <w:r>
+        <w:t xml:space="preserve"> </w:t>
+      </w:r>
+      <w:proofErr w:type="spellStart"/>
+      <w:r>
+        <w:t>texto</w:t>
+      </w:r>
+      <w:proofErr w:type="spellEnd"/>
+      <w:r>
+        <w:t xml:space="preserve"> </w:t>
+      </w:r>
+      <w:proofErr w:type="spellStart"/>
+      <w:r>
+        <w:t>texto</w:t>
+      </w:r>
+      <w:proofErr w:type="spellEnd"/>
+      <w:r>
+        <w:t xml:space="preserve"> </w:t>
+      </w:r>
+      <w:proofErr w:type="spellStart"/>
+      <w:r>
+        <w:t>texto</w:t>
+      </w:r>
+      <w:proofErr w:type="spellEnd"/>
+      <w:r>
+        <w:t xml:space="preserve"> </w:t>
+      </w:r>
+      <w:proofErr w:type="spellStart"/>
+      <w:r>
+        <w:t>texto</w:t>
+      </w:r>
+      <w:proofErr w:type="spellEnd"/>
+      <w:r>
+        <w:t xml:space="preserve"> </w:t>
+      </w:r>
+      <w:proofErr w:type="spellStart"/>
+      <w:r>
+        <w:t>texto</w:t>
+      </w:r>
+      <w:proofErr w:type="spellEnd"/>
+      <w:r>
+        <w:t xml:space="preserve"> </w:t>
+      </w:r>
+      <w:proofErr w:type="spellStart"/>
+      <w:r>
+        <w:t>texto</w:t>
+      </w:r>
+      <w:proofErr w:type="spellEnd"/>
+      <w:r>
+        <w:t xml:space="preserve"> </w:t>
+      </w:r>
+      <w:proofErr w:type="spellStart"/>
+      <w:r>
+        <w:t>texto</w:t>
+      </w:r>
+      <w:proofErr w:type="spellEnd"/>
+      <w:r>
+        <w:t xml:space="preserve"> </w:t>
+      </w:r>
+      <w:proofErr w:type="spellStart"/>
+      <w:r>
+        <w:t>texto</w:t>
+      </w:r>
+      <w:proofErr w:type="spellEnd"/>
+      <w:r>
+        <w:t xml:space="preserve"> </w:t>
+      </w:r>
+      <w:proofErr w:type="spellStart"/>
+      <w:r>
+        <w:t>texto</w:t>
+      </w:r>
+      <w:proofErr w:type="spellEnd"/>
+      <w:r>
+        <w:t xml:space="preserve"> </w:t>
+      </w:r>
+      <w:proofErr w:type="spellStart"/>
+      <w:r>
+        <w:t>texto</w:t>
+      </w:r>
+      <w:proofErr w:type="spellEnd"/>
+      <w:r>
+        <w:t xml:space="preserve"> </w:t>
+      </w:r>
+      <w:proofErr w:type="spellStart"/>
+      <w:r>
+        <w:t>texto</w:t>
+      </w:r>
+      <w:proofErr w:type="spellEnd"/>
+      <w:r>
+        <w:t xml:space="preserve"> </w:t>
+      </w:r>
+      <w:proofErr w:type="spellStart"/>
+      <w:r>
+        <w:t>texto</w:t>
+      </w:r>
+      <w:proofErr w:type="spellEnd"/>
+      <w:r>
+        <w:t xml:space="preserve"> </w:t>
+      </w:r>
+      <w:proofErr w:type="spellStart"/>
+      <w:r>
+        <w:t>texto</w:t>
+      </w:r>
+      <w:proofErr w:type="spellEnd"/>
+      <w:r>
+        <w:t xml:space="preserve"> </w:t>
+      </w:r>
+      <w:proofErr w:type="spellStart"/>
+      <w:r>
+        <w:t>texto</w:t>
+      </w:r>
+      <w:proofErr w:type="spellEnd"/>
+      <w:r>
+        <w:t xml:space="preserve"> </w:t>
+      </w:r>
+      <w:proofErr w:type="spellStart"/>
+      <w:r>
+        <w:t>texto</w:t>
+      </w:r>
+      <w:proofErr w:type="spellEnd"/>
+      <w:r>
+        <w:t xml:space="preserve"> </w:t>
+      </w:r>
+      <w:proofErr w:type="spellStart"/>
+      <w:r>
+        <w:t>texto</w:t>
+      </w:r>
+      <w:proofErr w:type="spellEnd"/>
+      <w:r>
+        <w:t xml:space="preserve"> </w:t>
+      </w:r>
+      <w:proofErr w:type="spellStart"/>
+      <w:r>
+        <w:t>texto</w:t>
+      </w:r>
+      <w:proofErr w:type="spellEnd"/>
+      <w:r>
+        <w:t xml:space="preserve"> </w:t>
+      </w:r>
+      <w:proofErr w:type="spellStart"/>
+      <w:r>
+        <w:t>texto</w:t>
+      </w:r>
+      <w:proofErr w:type="spellEnd"/>
+      <w:r>
+        <w:t xml:space="preserve"> </w:t>
+      </w:r>
+      <w:proofErr w:type="spellStart"/>
+      <w:r>
+        <w:t>texto</w:t>
+      </w:r>
+      <w:proofErr w:type="spellEnd"/>
+      <w:r>
+        <w:t xml:space="preserve"> </w:t>
+      </w:r>
+      <w:proofErr w:type="spellStart"/>
+      <w:r>
+        <w:t>texto</w:t>
+      </w:r>
+      <w:proofErr w:type="spellEnd"/>
+      <w:r>
+        <w:t xml:space="preserve"> </w:t>
+      </w:r>
+      <w:proofErr w:type="spellStart"/>
+      <w:r>
+        <w:t>texto</w:t>
+      </w:r>
+      <w:proofErr w:type="spellEnd"/>
+      <w:r>
+        <w:t xml:space="preserve"> </w:t>
+      </w:r>
+      <w:proofErr w:type="spellStart"/>
+      <w:r>
+        <w:t>texto</w:t>
+      </w:r>
+      <w:proofErr w:type="spellEnd"/>
+      <w:r>
+        <w:t xml:space="preserve"> </w:t>
+      </w:r>
+      <w:proofErr w:type="spellStart"/>
+      <w:r>
+        <w:t>texto</w:t>
+      </w:r>
+      <w:proofErr w:type="spellEnd"/>
+      <w:r>
+        <w:t xml:space="preserve"> </w:t>
+      </w:r>
+      <w:proofErr w:type="spellStart"/>
+      <w:r>
+        <w:t>texto</w:t>
+      </w:r>
+      <w:proofErr w:type="spellEnd"/>
+      <w:r>
+        <w:t xml:space="preserve"> </w:t>
+      </w:r>
+      <w:proofErr w:type="spellStart"/>
+      <w:r>
+        <w:t>texto</w:t>
+      </w:r>
+      <w:proofErr w:type="spellEnd"/>
+      <w:r>
+        <w:t>.</w:t>
+      </w:r>
+    </w:p>
+    <w:p>
+      <w:pPr>
+        <w:pStyle w:val="Ttulo2"/>
+      </w:pPr>
+      <w:r>
+        <w:t>BPM</w:t>
+      </w:r>
+    </w:p>
+    <w:p>
+      <w:pPr>
+        <w:pStyle w:val="Texto"/>
+      </w:pPr>
+      <w:r>
+        <w:t xml:space="preserve">Texto </w:t>
+      </w:r>
+      <w:proofErr w:type="spellStart"/>
+      <w:r>
+        <w:t>texto</w:t>
+      </w:r>
+      <w:proofErr w:type="spellEnd"/>
+      <w:r>
+        <w:t xml:space="preserve"> </w:t>
+      </w:r>
+      <w:proofErr w:type="spellStart"/>
+      <w:r>
+        <w:t>texto</w:t>
+      </w:r>
+      <w:proofErr w:type="spellEnd"/>
+      <w:r>
+        <w:t xml:space="preserve"> </w:t>
+      </w:r>
+      <w:proofErr w:type="spellStart"/>
+      <w:r>
+        <w:t>texto</w:t>
+      </w:r>
+      <w:proofErr w:type="spellEnd"/>
+      <w:r>
+        <w:t xml:space="preserve"> </w:t>
+      </w:r>
+      <w:proofErr w:type="spellStart"/>
+      <w:r>
+        <w:t>texto</w:t>
+      </w:r>
+      <w:proofErr w:type="spellEnd"/>
+      <w:r>
+        <w:t xml:space="preserve"> </w:t>
+      </w:r>
+      <w:proofErr w:type="spellStart"/>
+      <w:r>
+        <w:t>texto</w:t>
+      </w:r>
+      <w:proofErr w:type="spellEnd"/>
+      <w:r>
+        <w:t xml:space="preserve"> </w:t>
+      </w:r>
+      <w:proofErr w:type="spellStart"/>
+      <w:r>
+        <w:t>texto</w:t>
+      </w:r>
+      <w:proofErr w:type="spellEnd"/>
+      <w:r>
+        <w:t xml:space="preserve"> </w:t>
+      </w:r>
+      <w:proofErr w:type="spellStart"/>
+      <w:r>
+        <w:t>texto</w:t>
+      </w:r>
+      <w:proofErr w:type="spellEnd"/>
+      <w:r>
+        <w:t xml:space="preserve"> </w:t>
+      </w:r>
+      <w:proofErr w:type="spellStart"/>
+      <w:r>
+        <w:t>texto</w:t>
+      </w:r>
+      <w:proofErr w:type="spellEnd"/>
+      <w:r>
+        <w:t xml:space="preserve"> </w:t>
+      </w:r>
+      <w:proofErr w:type="spellStart"/>
+      <w:r>
+        <w:t>texto</w:t>
+      </w:r>
+      <w:proofErr w:type="spellEnd"/>
+      <w:r>
+        <w:t xml:space="preserve"> </w:t>
+      </w:r>
+      <w:proofErr w:type="spellStart"/>
+      <w:r>
+        <w:t>texto</w:t>
+      </w:r>
+      <w:proofErr w:type="spellEnd"/>
+      <w:r>
+        <w:t xml:space="preserve"> </w:t>
+      </w:r>
+      <w:proofErr w:type="spellStart"/>
+      <w:r>
+        <w:t>texto</w:t>
+      </w:r>
+      <w:proofErr w:type="spellEnd"/>
+      <w:r>
+        <w:t xml:space="preserve"> </w:t>
+      </w:r>
+      <w:proofErr w:type="spellStart"/>
+      <w:r>
+        <w:t>texto</w:t>
+      </w:r>
+      <w:proofErr w:type="spellEnd"/>
+      <w:r>
+        <w:t xml:space="preserve"> </w:t>
+      </w:r>
+      <w:proofErr w:type="spellStart"/>
+      <w:r>
+        <w:t>texto</w:t>
+      </w:r>
+      <w:proofErr w:type="spellEnd"/>
+      <w:r>
+        <w:t xml:space="preserve"> </w:t>
+      </w:r>
+      <w:proofErr w:type="spellStart"/>
+      <w:r>
+        <w:t>texto</w:t>
+      </w:r>
+      <w:proofErr w:type="spellEnd"/>
+      <w:r>
+        <w:t xml:space="preserve"> </w:t>
+      </w:r>
+      <w:proofErr w:type="spellStart"/>
+      <w:r>
+        <w:t>texto</w:t>
+      </w:r>
+      <w:proofErr w:type="spellEnd"/>
+      <w:r>
+        <w:t xml:space="preserve"> </w:t>
+      </w:r>
+      <w:proofErr w:type="spellStart"/>
+      <w:r>
+        <w:t>texto</w:t>
+      </w:r>
+      <w:proofErr w:type="spellEnd"/>
+      <w:r>
+        <w:t xml:space="preserve"> </w:t>
+      </w:r>
+      <w:proofErr w:type="spellStart"/>
+      <w:r>
+        <w:t>texto</w:t>
+      </w:r>
+      <w:proofErr w:type="spellEnd"/>
+      <w:r>
+        <w:t xml:space="preserve"> </w:t>
+      </w:r>
+      <w:proofErr w:type="spellStart"/>
+      <w:r>
+        <w:t>texto</w:t>
+      </w:r>
+      <w:proofErr w:type="spellEnd"/>
+      <w:r>
+        <w:t xml:space="preserve"> </w:t>
+      </w:r>
+      <w:proofErr w:type="spellStart"/>
+      <w:r>
+        <w:t>texto</w:t>
+      </w:r>
+      <w:proofErr w:type="spellEnd"/>
+      <w:r>
+        <w:t xml:space="preserve"> </w:t>
+      </w:r>
+      <w:proofErr w:type="spellStart"/>
+      <w:r>
+        <w:t>texto</w:t>
+      </w:r>
+      <w:proofErr w:type="spellEnd"/>
+      <w:r>
+        <w:t xml:space="preserve"> </w:t>
+      </w:r>
+      <w:proofErr w:type="spellStart"/>
+      <w:r>
+        <w:t>texto</w:t>
+      </w:r>
+      <w:proofErr w:type="spellEnd"/>
+      <w:r>
+        <w:t xml:space="preserve"> </w:t>
+      </w:r>
+      <w:proofErr w:type="spellStart"/>
+      <w:r>
+        <w:t>texto</w:t>
+      </w:r>
+      <w:proofErr w:type="spellEnd"/>
+      <w:r>
+        <w:t xml:space="preserve"> </w:t>
+      </w:r>
+      <w:proofErr w:type="spellStart"/>
+      <w:r>
+        <w:t>texto</w:t>
+      </w:r>
+      <w:proofErr w:type="spellEnd"/>
+      <w:r>
+        <w:t xml:space="preserve"> </w:t>
+      </w:r>
+      <w:proofErr w:type="spellStart"/>
+      <w:r>
+        <w:t>texto</w:t>
+      </w:r>
+      <w:proofErr w:type="spellEnd"/>
+      <w:r>
+        <w:t xml:space="preserve"> </w:t>
+      </w:r>
+      <w:proofErr w:type="spellStart"/>
+      <w:r>
+        <w:t>texto</w:t>
+      </w:r>
+      <w:proofErr w:type="spellEnd"/>
+      <w:r>
+        <w:t xml:space="preserve"> </w:t>
+      </w:r>
+      <w:proofErr w:type="spellStart"/>
+      <w:r>
+        <w:t>texto</w:t>
+      </w:r>
+      <w:proofErr w:type="spellEnd"/>
+      <w:r>
+        <w:t>.</w:t>
+      </w:r>
+    </w:p>
+    <w:p>
+      <w:pPr>
+        <w:pStyle w:val="Ttulo2"/>
+      </w:pPr>
+      <w:r>
+        <w:t>BPMN</w:t>
+      </w:r>
+    </w:p>
+    <w:p>
+      <w:pPr>
+        <w:pStyle w:val="Texto"/>
+      </w:pPr>
+      <w:r>
+        <w:t xml:space="preserve">Texto </w:t>
+      </w:r>
+      <w:proofErr w:type="spellStart"/>
+      <w:r>
+        <w:t>texto</w:t>
+      </w:r>
+      <w:proofErr w:type="spellEnd"/>
+      <w:r>
+        <w:t xml:space="preserve"> </w:t>
+      </w:r>
+      <w:proofErr w:type="spellStart"/>
+      <w:r>
+        <w:t>texto</w:t>
+      </w:r>
+      <w:proofErr w:type="spellEnd"/>
+      <w:r>
+        <w:t xml:space="preserve"> </w:t>
+      </w:r>
+      <w:proofErr w:type="spellStart"/>
+      <w:r>
+        <w:t>texto</w:t>
+      </w:r>
+      <w:proofErr w:type="spellEnd"/>
+      <w:r>
+        <w:t xml:space="preserve"> </w:t>
+      </w:r>
+      <w:proofErr w:type="spellStart"/>
+      <w:r>
+        <w:t>texto</w:t>
+      </w:r>
+      <w:proofErr w:type="spellEnd"/>
+      <w:r>
+        <w:t xml:space="preserve"> </w:t>
+      </w:r>
+      <w:proofErr w:type="spellStart"/>
+      <w:r>
+        <w:t>texto</w:t>
+      </w:r>
+      <w:proofErr w:type="spellEnd"/>
+      <w:r>
+        <w:t xml:space="preserve"> </w:t>
+      </w:r>
+      <w:proofErr w:type="spellStart"/>
+      <w:r>
+        <w:t>texto</w:t>
+      </w:r>
+      <w:proofErr w:type="spellEnd"/>
+      <w:r>
+        <w:t xml:space="preserve"> </w:t>
+      </w:r>
+      <w:proofErr w:type="spellStart"/>
+      <w:r>
+        <w:t>texto</w:t>
+      </w:r>
+      <w:proofErr w:type="spellEnd"/>
+      <w:r>
+        <w:t xml:space="preserve"> </w:t>
+      </w:r>
+      <w:proofErr w:type="spellStart"/>
+      <w:r>
+        <w:t>texto</w:t>
+      </w:r>
+      <w:proofErr w:type="spellEnd"/>
+      <w:r>
+        <w:t xml:space="preserve"> </w:t>
+      </w:r>
+      <w:proofErr w:type="spellStart"/>
+      <w:r>
+        <w:t>texto</w:t>
+      </w:r>
+      <w:proofErr w:type="spellEnd"/>
+      <w:r>
+        <w:t xml:space="preserve"> </w:t>
+      </w:r>
+      <w:proofErr w:type="spellStart"/>
+      <w:r>
+        <w:t>texto</w:t>
+      </w:r>
+      <w:proofErr w:type="spellEnd"/>
+      <w:r>
+        <w:t xml:space="preserve"> </w:t>
+      </w:r>
+      <w:proofErr w:type="spellStart"/>
+      <w:r>
+        <w:t>texto</w:t>
+      </w:r>
+      <w:proofErr w:type="spellEnd"/>
+      <w:r>
+        <w:t xml:space="preserve"> </w:t>
+      </w:r>
+      <w:proofErr w:type="spellStart"/>
+      <w:r>
+        <w:t>texto</w:t>
+      </w:r>
+      <w:proofErr w:type="spellEnd"/>
+      <w:r>
+        <w:t xml:space="preserve"> </w:t>
+      </w:r>
+      <w:proofErr w:type="spellStart"/>
+      <w:r>
+        <w:t>texto</w:t>
+      </w:r>
+      <w:proofErr w:type="spellEnd"/>
+      <w:r>
+        <w:t xml:space="preserve"> </w:t>
+      </w:r>
+      <w:proofErr w:type="spellStart"/>
+      <w:r>
+        <w:t>texto</w:t>
+      </w:r>
+      <w:proofErr w:type="spellEnd"/>
+      <w:r>
+        <w:t xml:space="preserve"> </w:t>
+      </w:r>
+      <w:proofErr w:type="spellStart"/>
+      <w:r>
+        <w:t>texto</w:t>
+      </w:r>
+      <w:proofErr w:type="spellEnd"/>
+      <w:r>
+        <w:t xml:space="preserve"> </w:t>
+      </w:r>
+      <w:proofErr w:type="spellStart"/>
+      <w:r>
+        <w:t>texto</w:t>
+      </w:r>
+      <w:proofErr w:type="spellEnd"/>
+      <w:r>
+        <w:t xml:space="preserve"> </w:t>
+      </w:r>
+      <w:proofErr w:type="spellStart"/>
+      <w:r>
+        <w:t>texto</w:t>
+      </w:r>
+      <w:proofErr w:type="spellEnd"/>
+      <w:r>
+        <w:t xml:space="preserve"> </w:t>
+      </w:r>
+      <w:proofErr w:type="spellStart"/>
+      <w:r>
+        <w:t>texto</w:t>
+      </w:r>
+      <w:proofErr w:type="spellEnd"/>
+      <w:r>
+        <w:t xml:space="preserve"> </w:t>
+      </w:r>
+      <w:proofErr w:type="spellStart"/>
+      <w:r>
+        <w:t>texto</w:t>
+      </w:r>
+      <w:proofErr w:type="spellEnd"/>
+      <w:r>
+        <w:t xml:space="preserve"> </w:t>
+      </w:r>
+      <w:proofErr w:type="spellStart"/>
+      <w:r>
+        <w:t>texto</w:t>
+      </w:r>
+      <w:proofErr w:type="spellEnd"/>
+      <w:r>
+        <w:t xml:space="preserve"> </w:t>
+      </w:r>
+      <w:proofErr w:type="spellStart"/>
+      <w:r>
+        <w:t>texto</w:t>
+      </w:r>
+      <w:proofErr w:type="spellEnd"/>
+      <w:r>
+        <w:t xml:space="preserve"> </w:t>
+      </w:r>
+      <w:proofErr w:type="spellStart"/>
+      <w:r>
+        <w:t>texto</w:t>
+      </w:r>
+      <w:proofErr w:type="spellEnd"/>
+      <w:r>
+        <w:t xml:space="preserve"> </w:t>
+      </w:r>
+      <w:proofErr w:type="spellStart"/>
+      <w:r>
+        <w:t>texto</w:t>
+      </w:r>
+      <w:proofErr w:type="spellEnd"/>
+      <w:r>
+        <w:t xml:space="preserve"> </w:t>
+      </w:r>
+      <w:proofErr w:type="spellStart"/>
+      <w:r>
+        <w:t>texto</w:t>
+      </w:r>
+      <w:proofErr w:type="spellEnd"/>
+      <w:r>
+        <w:t xml:space="preserve"> </w:t>
+      </w:r>
+      <w:proofErr w:type="spellStart"/>
+      <w:r>
+        <w:t>texto</w:t>
+      </w:r>
+      <w:proofErr w:type="spellEnd"/>
+      <w:r>
+        <w:t xml:space="preserve"> </w:t>
+      </w:r>
+      <w:proofErr w:type="spellStart"/>
+      <w:r>
+        <w:t>texto</w:t>
+      </w:r>
+      <w:proofErr w:type="spellEnd"/>
+      <w:r>
+        <w:t>.</w:t>
+      </w:r>
+    </w:p>
+    <w:p>
+      <w:pPr>
+        <w:pStyle w:val="Ttulo2"/>
+      </w:pPr>
+      <w:r>
+        <w:t>AUTOMAÇÃO DE PROCESSOS DE NEGÓCIO</w:t>
+      </w:r>
+    </w:p>
+    <w:p>
+      <w:pPr>
+        <w:pStyle w:val="Texto"/>
+      </w:pPr>
+      <w:r>
+        <w:t xml:space="preserve">Texto </w:t>
+      </w:r>
+      <w:proofErr w:type="spellStart"/>
+      <w:r>
+        <w:t>texto</w:t>
+      </w:r>
+      <w:proofErr w:type="spellEnd"/>
+      <w:r>
+        <w:t xml:space="preserve"> </w:t>
+      </w:r>
+      <w:proofErr w:type="spellStart"/>
+      <w:r>
+        <w:t>texto</w:t>
+      </w:r>
+      <w:proofErr w:type="spellEnd"/>
+      <w:r>
+        <w:t xml:space="preserve"> </w:t>
+      </w:r>
+      <w:proofErr w:type="spellStart"/>
+      <w:r>
+        <w:t>texto</w:t>
+      </w:r>
+      <w:proofErr w:type="spellEnd"/>
+      <w:r>
+        <w:t xml:space="preserve"> </w:t>
+      </w:r>
+      <w:proofErr w:type="spellStart"/>
+      <w:r>
+        <w:t>texto</w:t>
+      </w:r>
+      <w:proofErr w:type="spellEnd"/>
+      <w:r>
+        <w:t xml:space="preserve"> </w:t>
+      </w:r>
+      <w:proofErr w:type="spellStart"/>
+      <w:r>
+        <w:t>texto</w:t>
+      </w:r>
+      <w:proofErr w:type="spellEnd"/>
+      <w:r>
+        <w:t xml:space="preserve"> </w:t>
+      </w:r>
+      <w:proofErr w:type="spellStart"/>
+      <w:r>
+        <w:t>texto</w:t>
+      </w:r>
+      <w:proofErr w:type="spellEnd"/>
+      <w:r>
+        <w:t xml:space="preserve"> </w:t>
+      </w:r>
+      <w:proofErr w:type="spellStart"/>
+      <w:r>
+        <w:t>texto</w:t>
+      </w:r>
+      <w:proofErr w:type="spellEnd"/>
+      <w:r>
+        <w:t xml:space="preserve"> </w:t>
+      </w:r>
+      <w:proofErr w:type="spellStart"/>
+      <w:r>
+        <w:t>texto</w:t>
+      </w:r>
+      <w:proofErr w:type="spellEnd"/>
+      <w:r>
+        <w:t xml:space="preserve"> </w:t>
+      </w:r>
+      <w:proofErr w:type="spellStart"/>
+      <w:r>
+        <w:t>texto</w:t>
+      </w:r>
+      <w:proofErr w:type="spellEnd"/>
+      <w:r>
+        <w:t xml:space="preserve"> </w:t>
+      </w:r>
+      <w:proofErr w:type="spellStart"/>
+      <w:r>
+        <w:t>texto</w:t>
+      </w:r>
+      <w:proofErr w:type="spellEnd"/>
+      <w:r>
+        <w:t xml:space="preserve"> </w:t>
+      </w:r>
+      <w:proofErr w:type="spellStart"/>
+      <w:r>
+        <w:t>texto</w:t>
+      </w:r>
+      <w:proofErr w:type="spellEnd"/>
+      <w:r>
+        <w:t xml:space="preserve"> </w:t>
+      </w:r>
+      <w:proofErr w:type="spellStart"/>
+      <w:r>
+        <w:t>texto</w:t>
+      </w:r>
+      <w:proofErr w:type="spellEnd"/>
+      <w:r>
+        <w:t xml:space="preserve"> </w:t>
+      </w:r>
+      <w:proofErr w:type="spellStart"/>
+      <w:r>
+        <w:t>texto</w:t>
+      </w:r>
+      <w:proofErr w:type="spellEnd"/>
+      <w:r>
+        <w:t xml:space="preserve"> </w:t>
+      </w:r>
+      <w:proofErr w:type="spellStart"/>
+      <w:r>
+        <w:t>texto</w:t>
+      </w:r>
+      <w:proofErr w:type="spellEnd"/>
+      <w:r>
+        <w:t xml:space="preserve"> </w:t>
+      </w:r>
+      <w:proofErr w:type="spellStart"/>
+      <w:r>
+        <w:t>texto</w:t>
+      </w:r>
+      <w:proofErr w:type="spellEnd"/>
+      <w:r>
+        <w:t xml:space="preserve"> </w:t>
+      </w:r>
+      <w:proofErr w:type="spellStart"/>
+      <w:r>
+        <w:t>texto</w:t>
+      </w:r>
+      <w:proofErr w:type="spellEnd"/>
+      <w:r>
+        <w:t xml:space="preserve"> </w:t>
+      </w:r>
+      <w:proofErr w:type="spellStart"/>
+      <w:r>
+        <w:t>texto</w:t>
+      </w:r>
+      <w:proofErr w:type="spellEnd"/>
+      <w:r>
+        <w:t xml:space="preserve"> </w:t>
+      </w:r>
+      <w:proofErr w:type="spellStart"/>
+      <w:r>
+        <w:t>texto</w:t>
+      </w:r>
+      <w:proofErr w:type="spellEnd"/>
+      <w:r>
+        <w:t xml:space="preserve"> </w:t>
+      </w:r>
+      <w:proofErr w:type="spellStart"/>
+      <w:r>
+        <w:t>texto</w:t>
+      </w:r>
+      <w:proofErr w:type="spellEnd"/>
+      <w:r>
+        <w:t xml:space="preserve"> </w:t>
+      </w:r>
+      <w:proofErr w:type="spellStart"/>
+      <w:r>
+        <w:t>texto</w:t>
+      </w:r>
+      <w:proofErr w:type="spellEnd"/>
+      <w:r>
+        <w:t xml:space="preserve"> </w:t>
+      </w:r>
+      <w:proofErr w:type="spellStart"/>
+      <w:r>
+        <w:t>texto</w:t>
+      </w:r>
+      <w:proofErr w:type="spellEnd"/>
+      <w:r>
+        <w:t xml:space="preserve"> </w:t>
+      </w:r>
+      <w:proofErr w:type="spellStart"/>
+      <w:r>
+        <w:t>texto</w:t>
+      </w:r>
+      <w:proofErr w:type="spellEnd"/>
+      <w:r>
+        <w:t xml:space="preserve"> </w:t>
+      </w:r>
+      <w:proofErr w:type="spellStart"/>
+      <w:r>
+        <w:t>texto</w:t>
+      </w:r>
+      <w:proofErr w:type="spellEnd"/>
+      <w:r>
+        <w:t xml:space="preserve"> </w:t>
+      </w:r>
+      <w:proofErr w:type="spellStart"/>
+      <w:r>
+        <w:t>texto</w:t>
+      </w:r>
+      <w:proofErr w:type="spellEnd"/>
+      <w:r>
+        <w:t xml:space="preserve"> </w:t>
+      </w:r>
+      <w:proofErr w:type="spellStart"/>
+      <w:r>
+        <w:t>texto</w:t>
+      </w:r>
+      <w:proofErr w:type="spellEnd"/>
+      <w:r>
+        <w:t xml:space="preserve"> </w:t>
+      </w:r>
+      <w:proofErr w:type="spellStart"/>
+      <w:r>
+        <w:t>texto</w:t>
+      </w:r>
+      <w:proofErr w:type="spellEnd"/>
+      <w:r>
+        <w:t>.</w:t>
+      </w:r>
+    </w:p>
+    <w:p>
+      <w:pPr>
+        <w:pStyle w:val="Ttulo2"/>
+      </w:pPr>
+      <w:r>
+        <w:t>BPMS</w:t>
+      </w:r>
+    </w:p>
+    <w:p>
+      <w:pPr>
+        <w:pStyle w:val="Texto"/>
+      </w:pPr>
+      <w:r>
+        <w:t xml:space="preserve">Texto </w:t>
+      </w:r>
+      <w:proofErr w:type="spellStart"/>
+      <w:r>
+        <w:t>texto</w:t>
+      </w:r>
+      <w:proofErr w:type="spellEnd"/>
+      <w:r>
+        <w:t xml:space="preserve"> </w:t>
+      </w:r>
+      <w:proofErr w:type="spellStart"/>
+      <w:r>
+        <w:t>texto</w:t>
+      </w:r>
+      <w:proofErr w:type="spellEnd"/>
+      <w:r>
+        <w:t xml:space="preserve"> </w:t>
+      </w:r>
+      <w:proofErr w:type="spellStart"/>
+      <w:r>
+        <w:t>texto</w:t>
+      </w:r>
+      <w:proofErr w:type="spellEnd"/>
+      <w:r>
+        <w:t xml:space="preserve"> </w:t>
+      </w:r>
+      <w:proofErr w:type="spellStart"/>
+      <w:r>
+        <w:t>texto</w:t>
+      </w:r>
+      <w:proofErr w:type="spellEnd"/>
+      <w:r>
+        <w:t xml:space="preserve"> </w:t>
+      </w:r>
+      <w:proofErr w:type="spellStart"/>
+      <w:r>
+        <w:t>texto</w:t>
+      </w:r>
+      <w:proofErr w:type="spellEnd"/>
+      <w:r>
+        <w:t xml:space="preserve"> </w:t>
+      </w:r>
+      <w:proofErr w:type="spellStart"/>
+      <w:r>
+        <w:t>texto</w:t>
+      </w:r>
+      <w:proofErr w:type="spellEnd"/>
+      <w:r>
+        <w:t xml:space="preserve"> </w:t>
+      </w:r>
+      <w:proofErr w:type="spellStart"/>
+      <w:r>
+        <w:t>texto</w:t>
+      </w:r>
+      <w:proofErr w:type="spellEnd"/>
+      <w:r>
+        <w:t xml:space="preserve"> </w:t>
+      </w:r>
+      <w:proofErr w:type="spellStart"/>
+      <w:r>
+        <w:t>texto</w:t>
+      </w:r>
+      <w:proofErr w:type="spellEnd"/>
+      <w:r>
+        <w:t xml:space="preserve"> </w:t>
+      </w:r>
+      <w:proofErr w:type="spellStart"/>
+      <w:r>
+        <w:t>texto</w:t>
+      </w:r>
+      <w:proofErr w:type="spellEnd"/>
+      <w:r>
+        <w:t xml:space="preserve"> </w:t>
+      </w:r>
+      <w:proofErr w:type="spellStart"/>
+      <w:r>
+        <w:t>texto</w:t>
+      </w:r>
+      <w:proofErr w:type="spellEnd"/>
+      <w:r>
+        <w:t xml:space="preserve"> </w:t>
+      </w:r>
+      <w:proofErr w:type="spellStart"/>
+      <w:r>
+        <w:t>texto</w:t>
+      </w:r>
+      <w:proofErr w:type="spellEnd"/>
+      <w:r>
+        <w:t xml:space="preserve"> </w:t>
+      </w:r>
+      <w:proofErr w:type="spellStart"/>
+      <w:r>
+        <w:t>texto</w:t>
+      </w:r>
+      <w:proofErr w:type="spellEnd"/>
+      <w:r>
+        <w:t xml:space="preserve"> </w:t>
+      </w:r>
+      <w:proofErr w:type="spellStart"/>
+      <w:r>
+        <w:t>texto</w:t>
+      </w:r>
+      <w:proofErr w:type="spellEnd"/>
+      <w:r>
+        <w:t xml:space="preserve"> </w:t>
+      </w:r>
+      <w:proofErr w:type="spellStart"/>
+      <w:r>
+        <w:t>texto</w:t>
+      </w:r>
+      <w:proofErr w:type="spellEnd"/>
+      <w:r>
+        <w:t xml:space="preserve"> </w:t>
+      </w:r>
+      <w:proofErr w:type="spellStart"/>
+      <w:r>
+        <w:t>texto</w:t>
+      </w:r>
+      <w:proofErr w:type="spellEnd"/>
+      <w:r>
+        <w:t xml:space="preserve"> </w:t>
+      </w:r>
+      <w:proofErr w:type="spellStart"/>
+      <w:r>
+        <w:t>texto</w:t>
+      </w:r>
+      <w:proofErr w:type="spellEnd"/>
+      <w:r>
+        <w:t xml:space="preserve"> </w:t>
+      </w:r>
+      <w:proofErr w:type="spellStart"/>
+      <w:r>
+        <w:t>texto</w:t>
+      </w:r>
+      <w:proofErr w:type="spellEnd"/>
+      <w:r>
+        <w:t xml:space="preserve"> </w:t>
+      </w:r>
+      <w:proofErr w:type="spellStart"/>
+      <w:r>
+        <w:t>texto</w:t>
+      </w:r>
+      <w:proofErr w:type="spellEnd"/>
+      <w:r>
+        <w:t xml:space="preserve"> </w:t>
+      </w:r>
+      <w:proofErr w:type="spellStart"/>
+      <w:r>
+        <w:t>texto</w:t>
+      </w:r>
+      <w:proofErr w:type="spellEnd"/>
+      <w:r>
+        <w:t xml:space="preserve"> </w:t>
+      </w:r>
+      <w:proofErr w:type="spellStart"/>
+      <w:r>
+        <w:t>texto</w:t>
+      </w:r>
+      <w:proofErr w:type="spellEnd"/>
+      <w:r>
+        <w:t xml:space="preserve"> </w:t>
+      </w:r>
+      <w:proofErr w:type="spellStart"/>
+      <w:r>
+        <w:t>texto</w:t>
+      </w:r>
+      <w:proofErr w:type="spellEnd"/>
+      <w:r>
+        <w:t xml:space="preserve"> </w:t>
+      </w:r>
+      <w:proofErr w:type="spellStart"/>
+      <w:r>
+        <w:t>texto</w:t>
+      </w:r>
+      <w:proofErr w:type="spellEnd"/>
+      <w:r>
+        <w:t xml:space="preserve"> </w:t>
+      </w:r>
+      <w:proofErr w:type="spellStart"/>
+      <w:r>
+        <w:t>texto</w:t>
+      </w:r>
+      <w:proofErr w:type="spellEnd"/>
+      <w:r>
+        <w:t xml:space="preserve"> </w:t>
+      </w:r>
+      <w:proofErr w:type="spellStart"/>
+      <w:r>
+        <w:t>texto</w:t>
+      </w:r>
+      <w:proofErr w:type="spellEnd"/>
+      <w:r>
+        <w:t xml:space="preserve"> </w:t>
+      </w:r>
+      <w:proofErr w:type="spellStart"/>
+      <w:r>
+        <w:t>texto</w:t>
+      </w:r>
+      <w:proofErr w:type="spellEnd"/>
+      <w:r>
+        <w:t xml:space="preserve"> </w:t>
+      </w:r>
+      <w:proofErr w:type="spellStart"/>
+      <w:r>
+        <w:t>texto</w:t>
+      </w:r>
+      <w:proofErr w:type="spellEnd"/>
+      <w:r>
+        <w:t>.</w:t>
+      </w:r>
+      <w:r>
+        <w:br w:type="page"/>
+      </w:r>
+    </w:p>
+    <w:p>
+      <w:pPr>
+        <w:pStyle w:val="Ttulosps-textuais"/>
+      </w:pPr>
+      <w:r>
+        <w:t>REFERÊNCIAS</w:t>
+      </w:r>
       <w:bookmarkEnd w:id="11"/>
-    </w:p>
-    <w:p>
-      <w:pPr>
-        <w:pStyle w:val="Texto"/>
-      </w:pPr>
-      <w:r>
-        <w:t xml:space="preserve">Este trabalho é estruturado em 5 capítulos. </w:t>
-      </w:r>
-      <w:r>
-        <w:t>Inicia no</w:t>
-      </w:r>
-      <w:r>
-        <w:t xml:space="preserve"> </w:t>
-      </w:r>
-      <w:r>
-        <w:t>c</w:t>
-      </w:r>
-      <w:r>
-        <w:t xml:space="preserve">apítulo 1, </w:t>
-      </w:r>
-      <w:r>
-        <w:t xml:space="preserve">onde </w:t>
-      </w:r>
-      <w:r>
-        <w:t xml:space="preserve">consta a introdução, problemática, os objetivos geral e específicos do trabalho, justificativa e a estrutura do mesmo. </w:t>
-      </w:r>
-      <w:r>
-        <w:t>No c</w:t>
-      </w:r>
-      <w:r>
-        <w:t xml:space="preserve">apítulo 2, </w:t>
-      </w:r>
-      <w:r>
-        <w:t xml:space="preserve">apresenta </w:t>
-      </w:r>
-      <w:r>
-        <w:t xml:space="preserve">a fundamentação teórica do trabalho. </w:t>
-      </w:r>
-      <w:r>
-        <w:t>Com</w:t>
-      </w:r>
-      <w:r>
-        <w:t xml:space="preserve"> os pr</w:t>
-      </w:r>
-      <w:r>
-        <w:t>incipais conceitos referentes à processos de negócio, BPM, a notação BPMN e</w:t>
-      </w:r>
-      <w:r>
-        <w:t xml:space="preserve"> </w:t>
-      </w:r>
-      <w:r>
-        <w:t>as ferramentas BPMS. Já no capítulo 3 é caracterizado a pe</w:t>
-      </w:r>
-      <w:r>
-        <w:t xml:space="preserve">squisa, apresentando as metodologias utilizadas e </w:t>
-      </w:r>
-      <w:r>
-        <w:t>suas finalidades. No</w:t>
-      </w:r>
-      <w:r>
-        <w:t xml:space="preserve"> </w:t>
-      </w:r>
-      <w:r>
-        <w:t>c</w:t>
-      </w:r>
-      <w:r>
-        <w:t xml:space="preserve">apítulo 4, apresenta </w:t>
-      </w:r>
-      <w:r>
-        <w:t xml:space="preserve">os desenhos de processo de negócio da empresa que será realizado o estudo, o detalhamento da implementação destes desenhos nas ferramentas </w:t>
-      </w:r>
-      <w:r>
-        <w:lastRenderedPageBreak/>
-        <w:t>selecionadas e por fim os resultados obtidos com as implementações</w:t>
-      </w:r>
-      <w:r>
-        <w:t xml:space="preserve">. </w:t>
-      </w:r>
-      <w:r>
-        <w:t>Por fim, no c</w:t>
-      </w:r>
-      <w:r>
-        <w:t>apítulo 5</w:t>
-      </w:r>
-      <w:r>
-        <w:t xml:space="preserve">, apresenta </w:t>
-      </w:r>
-      <w:r>
-        <w:t xml:space="preserve">as conclusões </w:t>
-      </w:r>
-      <w:r>
-        <w:t>alcançadas com o</w:t>
-      </w:r>
-      <w:r>
-        <w:t xml:space="preserve"> trabalho, considerações finais e possibilidades de trabalhos futuros.</w:t>
-      </w:r>
-    </w:p>
-    <w:p>
-      <w:pPr>
-        <w:pStyle w:val="Texto"/>
-      </w:pPr>
-    </w:p>
-    <w:p>
-      <w:pPr>
-        <w:pStyle w:val="Texto"/>
-      </w:pPr>
-    </w:p>
-    <w:p>
-      <w:pPr>
-        <w:pStyle w:val="Ttulosps-textuais"/>
-      </w:pPr>
-      <w:r>
-        <w:br w:type="page"/>
-      </w:r>
-      <w:bookmarkStart w:id="12" w:name="_Toc448338570"/>
-      <w:r>
-        <w:lastRenderedPageBreak/>
-        <w:t>REFERÊNCIAS</w:t>
-      </w:r>
-      <w:bookmarkEnd w:id="12"/>
     </w:p>
     <w:p>
       <w:pPr>
@@ -2585,8 +5377,16 @@
         <w:rPr>
           <w:b/>
         </w:rPr>
-        <w:t>Preços Bizagi</w:t>
-      </w:r>
+        <w:t xml:space="preserve">Preços </w:t>
+      </w:r>
+      <w:proofErr w:type="spellStart"/>
+      <w:r>
+        <w:rPr>
+          <w:b/>
+        </w:rPr>
+        <w:t>Bizagi</w:t>
+      </w:r>
+      <w:proofErr w:type="spellEnd"/>
       <w:r>
         <w:t>. Disponível em: &lt;http://www.bizagi.com/pt/produtos/bpm-suite/engine/precos&gt;. Acesso em: 3 abril. 2016.</w:t>
       </w:r>
@@ -2650,7 +5450,15 @@
         <w:t>Processos de negócios. </w:t>
       </w:r>
       <w:r>
-        <w:t>São Paulo: Pioneira, 1995. xix, 227 p.</w:t>
+        <w:t xml:space="preserve">São Paulo: Pioneira, 1995. </w:t>
+      </w:r>
+      <w:proofErr w:type="spellStart"/>
+      <w:r>
+        <w:t>xix</w:t>
+      </w:r>
+      <w:proofErr w:type="spellEnd"/>
+      <w:r>
+        <w:t>, 227 p.</w:t>
       </w:r>
     </w:p>
     <w:p>
@@ -2674,7 +5482,15 @@
         <w:t>ORCHESTRA</w:t>
       </w:r>
       <w:r>
-        <w:t>. Orchestra. Disponível em: &lt;</w:t>
+        <w:t xml:space="preserve">. </w:t>
+      </w:r>
+      <w:proofErr w:type="spellStart"/>
+      <w:r>
+        <w:t>Orchestra</w:t>
+      </w:r>
+      <w:proofErr w:type="spellEnd"/>
+      <w:r>
+        <w:t>. Disponível em: &lt;</w:t>
       </w:r>
       <w:r>
         <w:t>http://orchestra.ow2.org/xwiki/bin/view/Main/WebHome</w:t>
@@ -2711,7 +5527,15 @@
         <w:t>Mapeamento e gestão por processos: </w:t>
       </w:r>
       <w:r>
-        <w:t>BPM : business process management . São Paulo: M. Books, 2011. 376 p.</w:t>
+        <w:t xml:space="preserve">BPM : business </w:t>
+      </w:r>
+      <w:proofErr w:type="spellStart"/>
+      <w:r>
+        <w:t>process</w:t>
+      </w:r>
+      <w:proofErr w:type="spellEnd"/>
+      <w:r>
+        <w:t xml:space="preserve"> management . São Paulo: M. Books, 2011. 376 p.</w:t>
       </w:r>
     </w:p>
     <w:p>
@@ -2775,7 +5599,39 @@
         <w:t>Análise e modelagem de processos de negócio: </w:t>
       </w:r>
       <w:r>
-        <w:t>foco na notação BPMN (Business Process Modeling Notation). São Paulo: Atlas, 2009. xvii, 207 p</w:t>
+        <w:t xml:space="preserve">foco na notação BPMN (Business </w:t>
+      </w:r>
+      <w:proofErr w:type="spellStart"/>
+      <w:r>
+        <w:t>Process</w:t>
+      </w:r>
+      <w:proofErr w:type="spellEnd"/>
+      <w:r>
+        <w:t xml:space="preserve"> </w:t>
+      </w:r>
+      <w:proofErr w:type="spellStart"/>
+      <w:r>
+        <w:t>Modeling</w:t>
+      </w:r>
+      <w:proofErr w:type="spellEnd"/>
+      <w:r>
+        <w:t xml:space="preserve"> </w:t>
+      </w:r>
+      <w:proofErr w:type="spellStart"/>
+      <w:r>
+        <w:t>Notation</w:t>
+      </w:r>
+      <w:proofErr w:type="spellEnd"/>
+      <w:r>
+        <w:t xml:space="preserve">). São Paulo: Atlas, 2009. </w:t>
+      </w:r>
+      <w:proofErr w:type="spellStart"/>
+      <w:r>
+        <w:t>xvii</w:t>
+      </w:r>
+      <w:proofErr w:type="spellEnd"/>
+      <w:r>
+        <w:t>, 207 p</w:t>
       </w:r>
       <w:r>
         <w:t>.</w:t>
@@ -2816,7 +5672,23 @@
         <w:annotationRef/>
       </w:r>
       <w:r>
-        <w:t>Penso que não seria somente realizar o desenho né ? Se fosse só desenhar o processo, não precisaria BPMS. Outra coisa é em relação a empresa de estudo. Não falar “processos de negocio de uma empresa”, muito ousado. Falar que é uma empresa de pequeno porte e será utilizado uma área para “fazer” BPM, utilizando ferramenta BPMS, ou não vamos fazer BPM? Bom, se não vamos por completom pelo menos utilizar a parte de automação da BPMS seria de bom tom</w:t>
+        <w:t xml:space="preserve">Penso que não seria somente realizar o desenho né ? Se fosse só desenhar o processo, não precisaria BPMS. Outra coisa é em relação a empresa de estudo. Não falar “processos de </w:t>
+      </w:r>
+      <w:proofErr w:type="spellStart"/>
+      <w:r>
+        <w:t>negocio</w:t>
+      </w:r>
+      <w:proofErr w:type="spellEnd"/>
+      <w:r>
+        <w:t xml:space="preserve"> de uma empresa”, muito ousado. Falar que é uma empresa de pequeno porte e será utilizado uma área para “fazer” BPM, utilizando ferramenta BPMS, ou não vamos fazer BPM? Bom, se não vamos por </w:t>
+      </w:r>
+      <w:proofErr w:type="spellStart"/>
+      <w:r>
+        <w:t>completom</w:t>
+      </w:r>
+      <w:proofErr w:type="spellEnd"/>
+      <w:r>
+        <w:t xml:space="preserve"> pelo menos utilizar a parte de automação da BPMS seria de bom tom</w:t>
       </w:r>
     </w:p>
   </w:comment>
@@ -2876,7 +5748,15 @@
         <w:annotationRef/>
       </w:r>
       <w:r>
-        <w:t>Realmente tá muiiiito curto, tem que trabalhar mais aqui</w:t>
+        <w:t xml:space="preserve">Realmente tá </w:t>
+      </w:r>
+      <w:proofErr w:type="spellStart"/>
+      <w:r>
+        <w:t>muiiiito</w:t>
+      </w:r>
+      <w:proofErr w:type="spellEnd"/>
+      <w:r>
+        <w:t xml:space="preserve"> curto, tem que trabalhar mais aqui</w:t>
       </w:r>
     </w:p>
   </w:comment>
@@ -3070,7 +5950,7 @@
                             <w:rPr>
                               <w:noProof/>
                             </w:rPr>
-                            <w:t>10</w:t>
+                            <w:t>11</w:t>
                           </w:r>
                           <w:r>
                             <w:fldChar w:fldCharType="end"/>
@@ -3117,7 +5997,7 @@
                       <w:rPr>
                         <w:noProof/>
                       </w:rPr>
-                      <w:t>10</w:t>
+                      <w:t>11</w:t>
                     </w:r>
                     <w:r>
                       <w:fldChar w:fldCharType="end"/>
@@ -4140,6 +7020,9 @@
   <w:num w:numId="16">
     <w:abstractNumId w:val="15"/>
   </w:num>
+  <w:num w:numId="17">
+    <w:abstractNumId w:val="10"/>
+  </w:num>
 </w:numbering>
 </file>
 
@@ -4167,7 +7050,7 @@
   </w:docDefaults>
   <w:latentStyles w:defLockedState="0" w:defUIPriority="99" w:defSemiHidden="0" w:defUnhideWhenUsed="0" w:defQFormat="0" w:count="372">
     <w:lsdException w:name="Normal" w:uiPriority="0" w:qFormat="1"/>
-    <w:lsdException w:name="heading 1" w:uiPriority="9" w:qFormat="1"/>
+    <w:lsdException w:name="heading 1" w:uiPriority="0" w:qFormat="1"/>
     <w:lsdException w:name="heading 2" w:uiPriority="9" w:qFormat="1"/>
     <w:lsdException w:name="heading 3" w:uiPriority="9" w:qFormat="1"/>
     <w:lsdException w:name="heading 4" w:uiPriority="9" w:qFormat="1"/>
@@ -4271,6 +7154,7 @@
     <w:lsdException w:name="HTML Sample" w:semiHidden="1" w:unhideWhenUsed="1"/>
     <w:lsdException w:name="HTML Typewriter" w:semiHidden="1" w:unhideWhenUsed="1"/>
     <w:lsdException w:name="HTML Variable" w:semiHidden="1" w:unhideWhenUsed="1"/>
+    <w:lsdException w:name="Normal Table" w:semiHidden="1" w:unhideWhenUsed="1"/>
     <w:lsdException w:name="annotation subject" w:semiHidden="1" w:unhideWhenUsed="1"/>
     <w:lsdException w:name="No List" w:semiHidden="1" w:unhideWhenUsed="1"/>
     <w:lsdException w:name="Outline List 1" w:semiHidden="1" w:unhideWhenUsed="1"/>
@@ -4317,8 +7201,10 @@
     <w:lsdException w:name="Table Subtle 2" w:semiHidden="1" w:unhideWhenUsed="1"/>
     <w:lsdException w:name="Table Web 1" w:semiHidden="1" w:unhideWhenUsed="1"/>
     <w:lsdException w:name="Table Web 2" w:semiHidden="1" w:unhideWhenUsed="1"/>
+    <w:lsdException w:name="Table Web 3" w:semiHidden="1" w:unhideWhenUsed="1"/>
     <w:lsdException w:name="Balloon Text" w:semiHidden="1" w:unhideWhenUsed="1"/>
     <w:lsdException w:name="Table Grid" w:uiPriority="59"/>
+    <w:lsdException w:name="Table Theme" w:semiHidden="1" w:unhideWhenUsed="1"/>
     <w:lsdException w:name="Placeholder Text" w:semiHidden="1"/>
     <w:lsdException w:name="No Spacing" w:uiPriority="1" w:qFormat="1"/>
     <w:lsdException w:name="Light Shading" w:uiPriority="60"/>
@@ -4561,7 +7447,6 @@
         <w:numId w:val="1"/>
       </w:numPr>
       <w:spacing w:after="960"/>
-      <w:ind w:left="431" w:hanging="431"/>
       <w:jc w:val="left"/>
       <w:outlineLvl w:val="0"/>
     </w:pPr>
@@ -4730,7 +7615,6 @@
   <w:style w:type="character" w:default="1" w:styleId="Fontepargpadro">
     <w:name w:val="Default Paragraph Font"/>
     <w:uiPriority w:val="1"/>
-    <w:semiHidden/>
     <w:unhideWhenUsed/>
   </w:style>
   <w:style w:type="table" w:default="1" w:styleId="Tabelanormal">
@@ -5791,7 +8675,7 @@
 </file>
 
 <file path=customXml/itemProps1.xml><?xml version="1.0" encoding="utf-8"?>
-<ds:datastoreItem xmlns:ds="http://schemas.openxmlformats.org/officeDocument/2006/customXml" ds:itemID="{D38F6CB9-96A9-412D-9933-351E297667A6}">
+<ds:datastoreItem xmlns:ds="http://schemas.openxmlformats.org/officeDocument/2006/customXml" ds:itemID="{F4254C29-C73D-4F87-85B2-4E78E5E49700}">
   <ds:schemaRefs>
     <ds:schemaRef ds:uri="http://schemas.openxmlformats.org/officeDocument/2006/bibliography"/>
   </ds:schemaRefs>

</xml_diff>

<commit_message>
Ajustes pontuais indicados pela Maria Inés
</commit_message>
<xml_diff>
--- a/TCC I Patrick Machado.docx
+++ b/TCC I Patrick Machado.docx
@@ -1703,7 +1703,13 @@
         <w:t>um resultado espec</w:t>
       </w:r>
       <w:r>
-        <w:t xml:space="preserve">ífico. Conforme exemplifica Johansson e outros (1995, p. 55), “pegue uma peça de metal, corte-a, dobre-a e usine-a para criar um suporte para uma prateleira”. </w:t>
+        <w:t>ífico. Conforme exemplifica</w:t>
+      </w:r>
+      <w:r>
+        <w:t>m</w:t>
+      </w:r>
+      <w:r>
+        <w:t xml:space="preserve"> Johansson e outros (1995, p. 55), “pegue uma peça de metal, corte-a, dobre-a e usine-a para criar um suporte para uma prateleira”. </w:t>
       </w:r>
       <w:r>
         <w:t xml:space="preserve">Porém os </w:t>
@@ -1772,44 +1778,77 @@
       </w:r>
       <w:proofErr w:type="spellStart"/>
       <w:r>
+        <w:rPr>
+          <w:i/>
+        </w:rPr>
         <w:t>Association</w:t>
       </w:r>
       <w:proofErr w:type="spellEnd"/>
       <w:r>
-        <w:t xml:space="preserve"> </w:t>
-      </w:r>
-      <w:proofErr w:type="spellStart"/>
-      <w:r>
+        <w:rPr>
+          <w:i/>
+        </w:rPr>
+        <w:t xml:space="preserve"> </w:t>
+      </w:r>
+      <w:proofErr w:type="spellStart"/>
+      <w:r>
+        <w:rPr>
+          <w:i/>
+        </w:rPr>
         <w:t>of</w:t>
       </w:r>
       <w:proofErr w:type="spellEnd"/>
       <w:r>
+        <w:rPr>
+          <w:i/>
+        </w:rPr>
         <w:t xml:space="preserve"> Business </w:t>
       </w:r>
       <w:proofErr w:type="spellStart"/>
       <w:r>
+        <w:rPr>
+          <w:i/>
+        </w:rPr>
         <w:t>Process</w:t>
       </w:r>
       <w:proofErr w:type="spellEnd"/>
       <w:r>
+        <w:rPr>
+          <w:i/>
+        </w:rPr>
         <w:t xml:space="preserve"> Management </w:t>
       </w:r>
       <w:proofErr w:type="spellStart"/>
       <w:r>
+        <w:rPr>
+          <w:i/>
+        </w:rPr>
         <w:t>Professionals</w:t>
       </w:r>
       <w:proofErr w:type="spellEnd"/>
       <w:r>
-        <w:t xml:space="preserve"> </w:t>
-      </w:r>
-      <w:proofErr w:type="spellStart"/>
-      <w:r>
+        <w:rPr>
+          <w:i/>
+        </w:rPr>
+        <w:t xml:space="preserve"> </w:t>
+      </w:r>
+      <w:proofErr w:type="spellStart"/>
+      <w:r>
+        <w:rPr>
+          <w:i/>
+        </w:rPr>
         <w:t>Bra</w:t>
       </w:r>
       <w:r>
+        <w:rPr>
+          <w:i/>
+        </w:rPr>
         <w:t>z</w:t>
       </w:r>
       <w:r>
+        <w:rPr>
+          <w:i/>
+        </w:rPr>
         <w:t>il</w:t>
       </w:r>
       <w:proofErr w:type="spellEnd"/>
@@ -1826,13 +1865,19 @@
         <w:t>e</w:t>
       </w:r>
       <w:r>
-        <w:t xml:space="preserve"> Gestão de Processos, onde</w:t>
+        <w:t xml:space="preserve"> Gestão de Processos, </w:t>
+      </w:r>
+      <w:r>
+        <w:t>sendo que</w:t>
       </w:r>
       <w:r>
         <w:t xml:space="preserve"> processos</w:t>
       </w:r>
       <w:r>
-        <w:t xml:space="preserve"> são considerados </w:t>
+        <w:t xml:space="preserve"> são</w:t>
+      </w:r>
+      <w:r>
+        <w:t xml:space="preserve"> considerados </w:t>
       </w:r>
       <w:r>
         <w:t>ativos da empresa</w:t>
@@ -1856,30 +1901,51 @@
       </w:r>
       <w:proofErr w:type="spellStart"/>
       <w:r>
+        <w:rPr>
+          <w:i/>
+        </w:rPr>
         <w:t>Association</w:t>
       </w:r>
       <w:proofErr w:type="spellEnd"/>
       <w:r>
-        <w:t xml:space="preserve"> </w:t>
-      </w:r>
-      <w:proofErr w:type="spellStart"/>
-      <w:r>
+        <w:rPr>
+          <w:i/>
+        </w:rPr>
+        <w:t xml:space="preserve"> </w:t>
+      </w:r>
+      <w:proofErr w:type="spellStart"/>
+      <w:r>
+        <w:rPr>
+          <w:i/>
+        </w:rPr>
         <w:t>of</w:t>
       </w:r>
       <w:proofErr w:type="spellEnd"/>
       <w:r>
+        <w:rPr>
+          <w:i/>
+        </w:rPr>
         <w:t xml:space="preserve"> Business </w:t>
       </w:r>
       <w:proofErr w:type="spellStart"/>
       <w:r>
+        <w:rPr>
+          <w:i/>
+        </w:rPr>
         <w:t>Process</w:t>
       </w:r>
       <w:proofErr w:type="spellEnd"/>
       <w:r>
+        <w:rPr>
+          <w:i/>
+        </w:rPr>
         <w:t xml:space="preserve"> Management </w:t>
       </w:r>
       <w:proofErr w:type="spellStart"/>
       <w:r>
+        <w:rPr>
+          <w:i/>
+        </w:rPr>
         <w:t>Professionals</w:t>
       </w:r>
       <w:proofErr w:type="spellEnd"/>
@@ -1922,120 +1988,87 @@
       <w:r>
         <w:t xml:space="preserve"> (</w:t>
       </w:r>
-      <w:proofErr w:type="spellStart"/>
-      <w:r>
-        <w:t>Association</w:t>
-      </w:r>
-      <w:proofErr w:type="spellEnd"/>
-      <w:r>
-        <w:t xml:space="preserve"> </w:t>
-      </w:r>
-      <w:proofErr w:type="spellStart"/>
-      <w:r>
-        <w:t>of</w:t>
-      </w:r>
-      <w:proofErr w:type="spellEnd"/>
-      <w:r>
-        <w:t xml:space="preserve"> Business </w:t>
-      </w:r>
-      <w:proofErr w:type="spellStart"/>
-      <w:r>
+      <w:r>
+        <w:t>ASSOCIATION OF BUSINESS PROCESS MANAGEMENT PROFESSIONALS BRAZIL</w:t>
+      </w:r>
+      <w:r>
+        <w:t>, 2013, p. 35)</w:t>
+      </w:r>
+      <w:r>
+        <w:t>.</w:t>
+      </w:r>
+    </w:p>
+    <w:p>
+      <w:pPr>
+        <w:pStyle w:val="Texto"/>
+      </w:pPr>
+      <w:r>
+        <w:t>O BPM entende que a definição, desenho e transformação contínua dos processos de negócio pode ser um caminho para alcançar os objetivos de uma organização. Aderindo à esta alternativa, para desenho dos processos de negócio é preciso utilizar notações, um conjunto de elementos gráficos com símbolos e regras que determinem o seu significado. Dentre as notações conhecidas mundialmente, o BPMN (</w:t>
+      </w:r>
+      <w:r>
+        <w:rPr>
+          <w:i/>
+        </w:rPr>
+        <w:t xml:space="preserve">Business </w:t>
+      </w:r>
+      <w:proofErr w:type="spellStart"/>
+      <w:r>
+        <w:rPr>
+          <w:i/>
+        </w:rPr>
         <w:t>Process</w:t>
       </w:r>
       <w:proofErr w:type="spellEnd"/>
       <w:r>
-        <w:t xml:space="preserve"> Management </w:t>
-      </w:r>
-      <w:proofErr w:type="spellStart"/>
-      <w:r>
-        <w:t>Professionals</w:t>
-      </w:r>
-      <w:proofErr w:type="spellEnd"/>
-      <w:r>
-        <w:t xml:space="preserve"> </w:t>
-      </w:r>
-      <w:proofErr w:type="spellStart"/>
-      <w:r>
-        <w:t>Brazil</w:t>
-      </w:r>
-      <w:proofErr w:type="spellEnd"/>
-      <w:r>
-        <w:t>, 2013, p. 35)</w:t>
-      </w:r>
-      <w:r>
-        <w:t>.</w:t>
-      </w:r>
-    </w:p>
-    <w:p>
-      <w:pPr>
-        <w:pStyle w:val="Texto"/>
-      </w:pPr>
-      <w:r>
-        <w:t xml:space="preserve">O BPM entende que a definição, desenho e transformação contínua dos processos de negócio pode ser um caminho para alcançar os objetivos de uma organização. Aderindo à esta alternativa, para desenho dos processos de negócio é preciso utilizar notações, um conjunto de elementos gráficos com símbolos e regras que determinem o seu significado. Dentre as notações conhecidas mundialmente, o BPMN (Business </w:t>
-      </w:r>
-      <w:proofErr w:type="spellStart"/>
-      <w:r>
-        <w:t>Process</w:t>
-      </w:r>
-      <w:proofErr w:type="spellEnd"/>
-      <w:r>
-        <w:t xml:space="preserve"> </w:t>
-      </w:r>
-      <w:proofErr w:type="spellStart"/>
-      <w:r>
+        <w:rPr>
+          <w:i/>
+        </w:rPr>
+        <w:t xml:space="preserve"> </w:t>
+      </w:r>
+      <w:proofErr w:type="spellStart"/>
+      <w:r>
+        <w:rPr>
+          <w:i/>
+        </w:rPr>
         <w:t>Model</w:t>
       </w:r>
       <w:proofErr w:type="spellEnd"/>
       <w:r>
-        <w:t xml:space="preserve"> </w:t>
-      </w:r>
-      <w:proofErr w:type="spellStart"/>
-      <w:r>
+        <w:rPr>
+          <w:i/>
+        </w:rPr>
+        <w:t xml:space="preserve"> </w:t>
+      </w:r>
+      <w:proofErr w:type="spellStart"/>
+      <w:r>
+        <w:rPr>
+          <w:i/>
+        </w:rPr>
         <w:t>and</w:t>
       </w:r>
       <w:proofErr w:type="spellEnd"/>
       <w:r>
-        <w:t xml:space="preserve"> </w:t>
-      </w:r>
-      <w:proofErr w:type="spellStart"/>
-      <w:r>
+        <w:rPr>
+          <w:i/>
+        </w:rPr>
+        <w:t xml:space="preserve"> </w:t>
+      </w:r>
+      <w:proofErr w:type="spellStart"/>
+      <w:r>
+        <w:rPr>
+          <w:i/>
+        </w:rPr>
         <w:t>Notation</w:t>
       </w:r>
       <w:proofErr w:type="spellEnd"/>
       <w:r>
         <w:t>) tem uma crescente aceitação trazendo um conjunto robusto de símbolos que se encaixam em diferentes aspectos de processos de negócio. (</w:t>
       </w:r>
-      <w:proofErr w:type="spellStart"/>
-      <w:r>
-        <w:t>Association</w:t>
-      </w:r>
-      <w:proofErr w:type="spellEnd"/>
-      <w:r>
-        <w:t xml:space="preserve"> </w:t>
-      </w:r>
-      <w:proofErr w:type="spellStart"/>
-      <w:r>
-        <w:t>of</w:t>
-      </w:r>
-      <w:proofErr w:type="spellEnd"/>
-      <w:r>
-        <w:t xml:space="preserve"> Business </w:t>
-      </w:r>
-      <w:proofErr w:type="spellStart"/>
-      <w:r>
-        <w:t>Process</w:t>
-      </w:r>
-      <w:proofErr w:type="spellEnd"/>
-      <w:r>
-        <w:t xml:space="preserve"> Management </w:t>
-      </w:r>
-      <w:proofErr w:type="spellStart"/>
-      <w:r>
-        <w:t>Professionals</w:t>
-      </w:r>
-      <w:proofErr w:type="spellEnd"/>
-      <w:r>
-        <w:t xml:space="preserve"> Brasil, 2013)</w:t>
+      <w:r>
+        <w:t>ASSOCIATION OF BUSINESS PROCESS MANAGEMENT PROFESSIONALS BRASIL</w:t>
+      </w:r>
+      <w:r>
+        <w:t>, 2013)</w:t>
       </w:r>
       <w:r>
         <w:t>.</w:t>
@@ -2067,43 +2100,138 @@
       <w:r>
         <w:t xml:space="preserve"> (</w:t>
       </w:r>
-      <w:proofErr w:type="spellStart"/>
-      <w:r>
-        <w:t>Association</w:t>
-      </w:r>
-      <w:proofErr w:type="spellEnd"/>
-      <w:r>
-        <w:t xml:space="preserve"> </w:t>
-      </w:r>
-      <w:proofErr w:type="spellStart"/>
-      <w:r>
-        <w:t>of</w:t>
-      </w:r>
-      <w:proofErr w:type="spellEnd"/>
-      <w:r>
-        <w:t xml:space="preserve"> Business </w:t>
-      </w:r>
-      <w:proofErr w:type="spellStart"/>
-      <w:r>
+      <w:r>
+        <w:t>ASSOCIATION OF BUSINESS PROCESS MANAGEMENT PROFESSIONALS BRAZIL</w:t>
+      </w:r>
+      <w:r>
+        <w:t>, 2013)</w:t>
+      </w:r>
+      <w:r>
+        <w:t>.</w:t>
+      </w:r>
+    </w:p>
+    <w:p>
+      <w:pPr>
+        <w:pStyle w:val="Texto"/>
+      </w:pPr>
+      <w:r>
+        <w:t>Os atributos e benefícios do BPM são percebidos no dia-a-dia das organizações</w:t>
+      </w:r>
+      <w:r>
+        <w:t>, para encarar a complex</w:t>
+      </w:r>
+      <w:r>
+        <w:t>idade das operações e processos</w:t>
+      </w:r>
+      <w:r>
+        <w:t xml:space="preserve"> pode-se utilizar a </w:t>
+      </w:r>
+      <w:r>
+        <w:t>tecnologia da informação</w:t>
+      </w:r>
+      <w:r>
+        <w:t xml:space="preserve">, </w:t>
+      </w:r>
+      <w:r>
+        <w:t>trabalha</w:t>
+      </w:r>
+      <w:r>
+        <w:t>ndo</w:t>
+      </w:r>
+      <w:r>
+        <w:t xml:space="preserve"> com ferramentas BPMS (</w:t>
+      </w:r>
+      <w:r>
+        <w:rPr>
+          <w:i/>
+        </w:rPr>
+        <w:t xml:space="preserve">Business </w:t>
+      </w:r>
+      <w:proofErr w:type="spellStart"/>
+      <w:r>
+        <w:rPr>
+          <w:i/>
+        </w:rPr>
         <w:t>Process</w:t>
       </w:r>
       <w:proofErr w:type="spellEnd"/>
       <w:r>
+        <w:rPr>
+          <w:i/>
+        </w:rPr>
         <w:t xml:space="preserve"> Management </w:t>
       </w:r>
       <w:proofErr w:type="spellStart"/>
       <w:r>
-        <w:t>Professionals</w:t>
-      </w:r>
-      <w:proofErr w:type="spellEnd"/>
-      <w:r>
-        <w:t xml:space="preserve"> </w:t>
-      </w:r>
-      <w:proofErr w:type="spellStart"/>
-      <w:r>
-        <w:t>Brazil</w:t>
-      </w:r>
-      <w:proofErr w:type="spellEnd"/>
+        <w:rPr>
+          <w:i/>
+        </w:rPr>
+        <w:t>Suite</w:t>
+      </w:r>
+      <w:proofErr w:type="spellEnd"/>
+      <w:r>
+        <w:t>)</w:t>
+      </w:r>
+      <w:r>
+        <w:t xml:space="preserve">, </w:t>
+      </w:r>
+      <w:r>
+        <w:t xml:space="preserve">que além de </w:t>
+      </w:r>
+      <w:r>
+        <w:t>funcionalidades</w:t>
+      </w:r>
+      <w:r>
+        <w:t xml:space="preserve"> como: </w:t>
+      </w:r>
+      <w:r>
+        <w:t>gerenciamento de fluxo de trabalho</w:t>
+      </w:r>
+      <w:r>
+        <w:t>, g</w:t>
+      </w:r>
+      <w:r>
+        <w:t>erenciamento de regras de negócio e medição de desempenho</w:t>
+      </w:r>
+      <w:r>
+        <w:t>, p</w:t>
+      </w:r>
+      <w:r>
+        <w:t>ossibilita</w:t>
+      </w:r>
+      <w:r>
+        <w:t>m</w:t>
+      </w:r>
+      <w:r>
+        <w:t xml:space="preserve"> a geração de aplicações baseadas no desenho do</w:t>
+      </w:r>
+      <w:r>
+        <w:t>s</w:t>
+      </w:r>
+      <w:r>
+        <w:t xml:space="preserve"> processo</w:t>
+      </w:r>
+      <w:r>
+        <w:t>s da organização</w:t>
+      </w:r>
+      <w:r>
+        <w:t xml:space="preserve"> e manipulação dos dados mantidos por esta</w:t>
+      </w:r>
+      <w:r>
+        <w:t>s</w:t>
+      </w:r>
+      <w:r>
+        <w:t xml:space="preserve"> aplicaç</w:t>
+      </w:r>
+      <w:r>
+        <w:t>ões</w:t>
+      </w:r>
+      <w:r>
+        <w:t>. (</w:t>
+      </w:r>
+      <w:r>
+        <w:t>ASSOCIATION OF BUSINESS PROCESS MANAGEMENT PROFESSIONALS BRAZIL</w:t>
+      </w:r>
       <w:r>
         <w:t>, 2013)</w:t>
       </w:r>
@@ -2113,32 +2241,32 @@
     </w:p>
     <w:p>
       <w:pPr>
+        <w:pStyle w:val="Ttulo2"/>
+      </w:pPr>
+      <w:bookmarkStart w:id="1" w:name="_Toc448338564"/>
+      <w:r>
+        <w:t>PROBLEMÁTICA</w:t>
+      </w:r>
+      <w:bookmarkEnd w:id="1"/>
+    </w:p>
+    <w:p>
+      <w:pPr>
         <w:pStyle w:val="Texto"/>
       </w:pPr>
       <w:r>
-        <w:t>Os atributos e benefícios do BPM são percebidos no dia-a-dia das organizações</w:t>
-      </w:r>
-      <w:r>
-        <w:t xml:space="preserve">, para encarar a complexidade das operações e processos, pode-se utilizar a </w:t>
-      </w:r>
-      <w:r>
-        <w:t>tecnologia da informação</w:t>
-      </w:r>
-      <w:r>
-        <w:t xml:space="preserve">, </w:t>
-      </w:r>
-      <w:r>
-        <w:t>trabalha</w:t>
-      </w:r>
-      <w:r>
-        <w:t>ndo</w:t>
-      </w:r>
-      <w:r>
-        <w:t xml:space="preserve"> com ferramentas BPMS (Business </w:t>
-      </w:r>
-      <w:proofErr w:type="spellStart"/>
-      <w:r>
-        <w:t>Process</w:t>
+        <w:t xml:space="preserve">Dentre as ferramentas BPMS disponíveis no mercado, há opções como a da empresa </w:t>
+      </w:r>
+      <w:proofErr w:type="spellStart"/>
+      <w:r>
+        <w:t>Bizagi</w:t>
+      </w:r>
+      <w:proofErr w:type="spellEnd"/>
+      <w:r>
+        <w:t xml:space="preserve">, parceira da </w:t>
+      </w:r>
+      <w:proofErr w:type="spellStart"/>
+      <w:r>
+        <w:t>Object</w:t>
       </w:r>
       <w:proofErr w:type="spellEnd"/>
       <w:r>
@@ -2146,140 +2274,6 @@
       </w:r>
       <w:proofErr w:type="spellStart"/>
       <w:r>
-        <w:t>Suite</w:t>
-      </w:r>
-      <w:proofErr w:type="spellEnd"/>
-      <w:r>
-        <w:t>)</w:t>
-      </w:r>
-      <w:r>
-        <w:t xml:space="preserve">, </w:t>
-      </w:r>
-      <w:r>
-        <w:t xml:space="preserve">que além de </w:t>
-      </w:r>
-      <w:r>
-        <w:t>funcionalidades</w:t>
-      </w:r>
-      <w:r>
-        <w:t xml:space="preserve"> como: </w:t>
-      </w:r>
-      <w:r>
-        <w:t>gerenciamento de fluxo de trabalho</w:t>
-      </w:r>
-      <w:r>
-        <w:t>, g</w:t>
-      </w:r>
-      <w:r>
-        <w:t>erenciamento de regras de negócio e medição de desempenho</w:t>
-      </w:r>
-      <w:r>
-        <w:t>, p</w:t>
-      </w:r>
-      <w:r>
-        <w:t>ossibilita</w:t>
-      </w:r>
-      <w:r>
-        <w:t>m</w:t>
-      </w:r>
-      <w:r>
-        <w:t xml:space="preserve"> a geração de aplicações baseadas no desenho do</w:t>
-      </w:r>
-      <w:r>
-        <w:t>s</w:t>
-      </w:r>
-      <w:r>
-        <w:t xml:space="preserve"> processo</w:t>
-      </w:r>
-      <w:r>
-        <w:t>s da organização</w:t>
-      </w:r>
-      <w:r>
-        <w:t xml:space="preserve"> e manipulação dos dados mantidos por esta</w:t>
-      </w:r>
-      <w:r>
-        <w:t>s</w:t>
-      </w:r>
-      <w:r>
-        <w:t xml:space="preserve"> aplicaç</w:t>
-      </w:r>
-      <w:r>
-        <w:t>ões</w:t>
-      </w:r>
-      <w:r>
-        <w:t>. (</w:t>
-      </w:r>
-      <w:proofErr w:type="spellStart"/>
-      <w:r>
-        <w:t>Association</w:t>
-      </w:r>
-      <w:proofErr w:type="spellEnd"/>
-      <w:r>
-        <w:t xml:space="preserve"> </w:t>
-      </w:r>
-      <w:proofErr w:type="spellStart"/>
-      <w:r>
-        <w:t>of</w:t>
-      </w:r>
-      <w:proofErr w:type="spellEnd"/>
-      <w:r>
-        <w:t xml:space="preserve"> Business </w:t>
-      </w:r>
-      <w:proofErr w:type="spellStart"/>
-      <w:r>
-        <w:t>Process</w:t>
-      </w:r>
-      <w:proofErr w:type="spellEnd"/>
-      <w:r>
-        <w:t xml:space="preserve"> Management </w:t>
-      </w:r>
-      <w:proofErr w:type="spellStart"/>
-      <w:r>
-        <w:t>Professionals</w:t>
-      </w:r>
-      <w:proofErr w:type="spellEnd"/>
-      <w:r>
-        <w:t xml:space="preserve"> Brasil, 2013)</w:t>
-      </w:r>
-      <w:r>
-        <w:t>.</w:t>
-      </w:r>
-    </w:p>
-    <w:p>
-      <w:pPr>
-        <w:pStyle w:val="Ttulo2"/>
-      </w:pPr>
-      <w:bookmarkStart w:id="1" w:name="_Toc448338564"/>
-      <w:r>
-        <w:t>PROBLEMÁTICA</w:t>
-      </w:r>
-      <w:bookmarkEnd w:id="1"/>
-    </w:p>
-    <w:p>
-      <w:pPr>
-        <w:pStyle w:val="Texto"/>
-      </w:pPr>
-      <w:r>
-        <w:t xml:space="preserve">Dentre as ferramentas BPMS disponíveis no mercado, há opções como a da empresa </w:t>
-      </w:r>
-      <w:proofErr w:type="spellStart"/>
-      <w:r>
-        <w:t>Bizagi</w:t>
-      </w:r>
-      <w:proofErr w:type="spellEnd"/>
-      <w:r>
-        <w:t xml:space="preserve">, parceira da </w:t>
-      </w:r>
-      <w:proofErr w:type="spellStart"/>
-      <w:r>
-        <w:t>Object</w:t>
-      </w:r>
-      <w:proofErr w:type="spellEnd"/>
-      <w:r>
-        <w:t xml:space="preserve"> Management </w:t>
-      </w:r>
-      <w:proofErr w:type="spellStart"/>
-      <w:r>
         <w:t>Group</w:t>
       </w:r>
       <w:proofErr w:type="spellEnd"/>
@@ -2341,7 +2335,16 @@
       </w:r>
       <w:proofErr w:type="spellEnd"/>
       <w:r>
-        <w:t xml:space="preserve"> compartilhada e capacidade para 10 até 250 usuários. R$49.900 anual com infraestrutura </w:t>
+        <w:t xml:space="preserve"> compartilhada e capacidade para 10 até 250 usuários. </w:t>
+      </w:r>
+      <w:r>
+        <w:t>Para mais de 50 usuários e</w:t>
+      </w:r>
+      <w:r>
+        <w:t xml:space="preserve"> </w:t>
+      </w:r>
+      <w:r>
+        <w:t xml:space="preserve">com infraestrutura </w:t>
       </w:r>
       <w:proofErr w:type="spellStart"/>
       <w:r>
@@ -2352,7 +2355,25 @@
       </w:r>
       <w:proofErr w:type="spellEnd"/>
       <w:r>
-        <w:t xml:space="preserve"> dedicada e capacidade para mais de 50 usuários. E por fim com infraestrutura local e capacidade para mais de 100 usuários por R$79.900 ao ano. (SYDLE, 2016).</w:t>
+        <w:t xml:space="preserve"> dedicada</w:t>
+      </w:r>
+      <w:r>
+        <w:t xml:space="preserve"> o preço é </w:t>
+      </w:r>
+      <w:r>
+        <w:t>R$49.900 anual. E</w:t>
+      </w:r>
+      <w:r>
+        <w:t>,</w:t>
+      </w:r>
+      <w:r>
+        <w:t xml:space="preserve"> por fim</w:t>
+      </w:r>
+      <w:r>
+        <w:t>,</w:t>
+      </w:r>
+      <w:r>
+        <w:t xml:space="preserve"> com infraestrutura local e capacidade para mais de 100 usuários por R$79.900 ao ano. (SYDLE, 2016).</w:t>
       </w:r>
     </w:p>
     <w:p>
@@ -2559,7 +2580,13 @@
         <w:pStyle w:val="Texto"/>
       </w:pPr>
       <w:r>
-        <w:t>Para replicar o problema de pesquisa foram estabelecidos um objetivo geral e objetivos específicos a serem seguidos.</w:t>
+        <w:t xml:space="preserve">Para </w:t>
+      </w:r>
+      <w:r>
+        <w:t>atender a</w:t>
+      </w:r>
+      <w:r>
+        <w:t>o problema de pesquisa foram estabelecidos um objetivo geral e objetivos específicos a serem seguidos.</w:t>
       </w:r>
     </w:p>
     <w:p>
@@ -2668,7 +2695,21 @@
         <w:rPr>
           <w:b/>
         </w:rPr>
-        <w:t xml:space="preserve"> (ainda estamos definindo)</w:t>
+        <w:t xml:space="preserve"> (</w:t>
+      </w:r>
+      <w:proofErr w:type="gramStart"/>
+      <w:r>
+        <w:rPr>
+          <w:b/>
+        </w:rPr>
+        <w:t>ainda</w:t>
+      </w:r>
+      <w:proofErr w:type="gramEnd"/>
+      <w:r>
+        <w:rPr>
+          <w:b/>
+        </w:rPr>
+        <w:t xml:space="preserve"> estamos definindo)</w:t>
       </w:r>
     </w:p>
     <w:p>
@@ -2734,19 +2775,33 @@
         <w:rPr>
           <w:b/>
         </w:rPr>
-        <w:t>(es</w:t>
-      </w:r>
+        <w:t>(</w:t>
+      </w:r>
+      <w:proofErr w:type="gramStart"/>
       <w:r>
         <w:rPr>
           <w:b/>
         </w:rPr>
+        <w:t>es</w:t>
+      </w:r>
+      <w:r>
+        <w:rPr>
+          <w:b/>
+        </w:rPr>
         <w:t>s</w:t>
       </w:r>
       <w:r>
         <w:rPr>
           <w:b/>
         </w:rPr>
-        <w:t>e trecho ainda será terminado)</w:t>
+        <w:t>e</w:t>
+      </w:r>
+      <w:proofErr w:type="gramEnd"/>
+      <w:r>
+        <w:rPr>
+          <w:b/>
+        </w:rPr>
+        <w:t xml:space="preserve"> trecho ainda será terminado)</w:t>
       </w:r>
     </w:p>
     <w:p>
@@ -2788,13 +2843,27 @@
         <w:t xml:space="preserve">apítulo 1, </w:t>
       </w:r>
       <w:r>
-        <w:t xml:space="preserve">onde </w:t>
-      </w:r>
-      <w:r>
-        <w:t xml:space="preserve">consta a introdução, problemática, os objetivos geral e específicos do trabalho, justificativa e a estrutura do mesmo. </w:t>
-      </w:r>
-      <w:r>
-        <w:t>No c</w:t>
+        <w:t>que</w:t>
+      </w:r>
+      <w:r>
+        <w:t xml:space="preserve"> </w:t>
+      </w:r>
+      <w:r>
+        <w:t xml:space="preserve">consta a introdução, problemática, os </w:t>
+      </w:r>
+      <w:proofErr w:type="gramStart"/>
+      <w:r>
+        <w:t>objetivos geral</w:t>
+      </w:r>
+      <w:proofErr w:type="gramEnd"/>
+      <w:r>
+        <w:t xml:space="preserve"> e específicos do trabalho, justificativa e a estrutura do mesmo. </w:t>
+      </w:r>
+      <w:r>
+        <w:t>O</w:t>
+      </w:r>
+      <w:r>
+        <w:t xml:space="preserve"> c</w:t>
       </w:r>
       <w:r>
         <w:t xml:space="preserve">apítulo 2, </w:t>
@@ -2803,10 +2872,13 @@
         <w:t xml:space="preserve">apresenta </w:t>
       </w:r>
       <w:r>
-        <w:t xml:space="preserve">a fundamentação teórica do trabalho. </w:t>
-      </w:r>
-      <w:r>
-        <w:t>Com</w:t>
+        <w:t>a fun</w:t>
+      </w:r>
+      <w:r>
+        <w:t>damentação teórica do trabalho, c</w:t>
+      </w:r>
+      <w:r>
+        <w:t>om</w:t>
       </w:r>
       <w:r>
         <w:t xml:space="preserve"> os pr</w:t>
@@ -2842,7 +2914,7 @@
         <w:t xml:space="preserve">. </w:t>
       </w:r>
       <w:r>
-        <w:t>Por fim, no c</w:t>
+        <w:t>Por fim, o c</w:t>
       </w:r>
       <w:r>
         <w:t>apítulo 5</w:t>
@@ -2894,10 +2966,12 @@
         <w:t xml:space="preserve">Texto </w:t>
       </w:r>
       <w:proofErr w:type="spellStart"/>
-      <w:r>
-        <w:t>texto</w:t>
-      </w:r>
-      <w:proofErr w:type="spellEnd"/>
+      <w:proofErr w:type="gramStart"/>
+      <w:r>
+        <w:t>texto</w:t>
+      </w:r>
+      <w:proofErr w:type="spellEnd"/>
+      <w:proofErr w:type="gramEnd"/>
       <w:r>
         <w:t xml:space="preserve"> </w:t>
       </w:r>
@@ -3118,10 +3192,12 @@
         <w:t xml:space="preserve">Texto </w:t>
       </w:r>
       <w:proofErr w:type="spellStart"/>
-      <w:r>
-        <w:t>texto</w:t>
-      </w:r>
-      <w:proofErr w:type="spellEnd"/>
+      <w:proofErr w:type="gramStart"/>
+      <w:r>
+        <w:t>texto</w:t>
+      </w:r>
+      <w:proofErr w:type="spellEnd"/>
+      <w:proofErr w:type="gramEnd"/>
       <w:r>
         <w:t xml:space="preserve"> </w:t>
       </w:r>
@@ -3342,10 +3418,12 @@
         <w:t xml:space="preserve">Texto </w:t>
       </w:r>
       <w:proofErr w:type="spellStart"/>
-      <w:r>
-        <w:t>texto</w:t>
-      </w:r>
-      <w:proofErr w:type="spellEnd"/>
+      <w:proofErr w:type="gramStart"/>
+      <w:r>
+        <w:t>texto</w:t>
+      </w:r>
+      <w:proofErr w:type="spellEnd"/>
+      <w:proofErr w:type="gramEnd"/>
       <w:r>
         <w:t xml:space="preserve"> </w:t>
       </w:r>
@@ -3557,8 +3635,6 @@
       <w:r>
         <w:t>PLANEJAMENTO ESTRATÉGICO</w:t>
       </w:r>
-      <w:bookmarkStart w:id="12" w:name="_GoBack"/>
-      <w:bookmarkEnd w:id="12"/>
     </w:p>
     <w:p>
       <w:pPr>
@@ -3568,10 +3644,12 @@
         <w:t xml:space="preserve">Texto </w:t>
       </w:r>
       <w:proofErr w:type="spellStart"/>
-      <w:r>
-        <w:t>texto</w:t>
-      </w:r>
-      <w:proofErr w:type="spellEnd"/>
+      <w:proofErr w:type="gramStart"/>
+      <w:r>
+        <w:t>texto</w:t>
+      </w:r>
+      <w:proofErr w:type="spellEnd"/>
+      <w:proofErr w:type="gramEnd"/>
       <w:r>
         <w:t xml:space="preserve"> </w:t>
       </w:r>
@@ -3781,6 +3859,7 @@
         <w:pStyle w:val="Ttulo2"/>
       </w:pPr>
       <w:r>
+        <w:lastRenderedPageBreak/>
         <w:t>PROCESSO</w:t>
       </w:r>
     </w:p>
@@ -3792,10 +3871,12 @@
         <w:t xml:space="preserve">Texto </w:t>
       </w:r>
       <w:proofErr w:type="spellStart"/>
-      <w:r>
-        <w:t>texto</w:t>
-      </w:r>
-      <w:proofErr w:type="spellEnd"/>
+      <w:proofErr w:type="gramStart"/>
+      <w:r>
+        <w:t>texto</w:t>
+      </w:r>
+      <w:proofErr w:type="spellEnd"/>
+      <w:proofErr w:type="gramEnd"/>
       <w:r>
         <w:t xml:space="preserve"> </w:t>
       </w:r>
@@ -4019,10 +4100,12 @@
         <w:t xml:space="preserve">Texto </w:t>
       </w:r>
       <w:proofErr w:type="spellStart"/>
-      <w:r>
-        <w:t>texto</w:t>
-      </w:r>
-      <w:proofErr w:type="spellEnd"/>
+      <w:proofErr w:type="gramStart"/>
+      <w:r>
+        <w:t>texto</w:t>
+      </w:r>
+      <w:proofErr w:type="spellEnd"/>
+      <w:proofErr w:type="gramEnd"/>
       <w:r>
         <w:t xml:space="preserve"> </w:t>
       </w:r>
@@ -4249,10 +4332,12 @@
         <w:t xml:space="preserve">Texto </w:t>
       </w:r>
       <w:proofErr w:type="spellStart"/>
-      <w:r>
-        <w:t>texto</w:t>
-      </w:r>
-      <w:proofErr w:type="spellEnd"/>
+      <w:proofErr w:type="gramStart"/>
+      <w:r>
+        <w:t>texto</w:t>
+      </w:r>
+      <w:proofErr w:type="spellEnd"/>
+      <w:proofErr w:type="gramEnd"/>
       <w:r>
         <w:t xml:space="preserve"> </w:t>
       </w:r>
@@ -4473,10 +4558,12 @@
         <w:t xml:space="preserve">Texto </w:t>
       </w:r>
       <w:proofErr w:type="spellStart"/>
-      <w:r>
-        <w:t>texto</w:t>
-      </w:r>
-      <w:proofErr w:type="spellEnd"/>
+      <w:proofErr w:type="gramStart"/>
+      <w:r>
+        <w:t>texto</w:t>
+      </w:r>
+      <w:proofErr w:type="spellEnd"/>
+      <w:proofErr w:type="gramEnd"/>
       <w:r>
         <w:t xml:space="preserve"> </w:t>
       </w:r>
@@ -4686,6 +4773,7 @@
         <w:pStyle w:val="Ttulo2"/>
       </w:pPr>
       <w:r>
+        <w:lastRenderedPageBreak/>
         <w:t>BPMN</w:t>
       </w:r>
     </w:p>
@@ -4697,10 +4785,12 @@
         <w:t xml:space="preserve">Texto </w:t>
       </w:r>
       <w:proofErr w:type="spellStart"/>
-      <w:r>
-        <w:t>texto</w:t>
-      </w:r>
-      <w:proofErr w:type="spellEnd"/>
+      <w:proofErr w:type="gramStart"/>
+      <w:r>
+        <w:t>texto</w:t>
+      </w:r>
+      <w:proofErr w:type="spellEnd"/>
+      <w:proofErr w:type="gramEnd"/>
       <w:r>
         <w:t xml:space="preserve"> </w:t>
       </w:r>
@@ -4921,10 +5011,12 @@
         <w:t xml:space="preserve">Texto </w:t>
       </w:r>
       <w:proofErr w:type="spellStart"/>
-      <w:r>
-        <w:t>texto</w:t>
-      </w:r>
-      <w:proofErr w:type="spellEnd"/>
+      <w:proofErr w:type="gramStart"/>
+      <w:r>
+        <w:t>texto</w:t>
+      </w:r>
+      <w:proofErr w:type="spellEnd"/>
+      <w:proofErr w:type="gramEnd"/>
       <w:r>
         <w:t xml:space="preserve"> </w:t>
       </w:r>
@@ -5145,10 +5237,12 @@
         <w:t xml:space="preserve">Texto </w:t>
       </w:r>
       <w:proofErr w:type="spellStart"/>
-      <w:r>
-        <w:t>texto</w:t>
-      </w:r>
-      <w:proofErr w:type="spellEnd"/>
+      <w:proofErr w:type="gramStart"/>
+      <w:r>
+        <w:t>texto</w:t>
+      </w:r>
+      <w:proofErr w:type="spellEnd"/>
+      <w:proofErr w:type="gramEnd"/>
       <w:r>
         <w:t xml:space="preserve"> </w:t>
       </w:r>
@@ -5361,6 +5455,7 @@
         <w:pStyle w:val="Ttulosps-textuais"/>
       </w:pPr>
       <w:r>
+        <w:lastRenderedPageBreak/>
         <w:t>REFERÊNCIAS</w:t>
       </w:r>
       <w:bookmarkEnd w:id="11"/>
@@ -5388,7 +5483,15 @@
       </w:r>
       <w:proofErr w:type="spellEnd"/>
       <w:r>
-        <w:t>. Disponível em: &lt;http://www.bizagi.com/pt/produtos/bpm-suite/engine/precos&gt;. Acesso em: 3 abril. 2016.</w:t>
+        <w:t xml:space="preserve">. Disponível em: &lt;http://www.bizagi.com/pt/produtos/bpm-suite/engine/precos&gt;. Acesso em: </w:t>
+      </w:r>
+      <w:proofErr w:type="gramStart"/>
+      <w:r>
+        <w:t>3 abril</w:t>
+      </w:r>
+      <w:proofErr w:type="gramEnd"/>
+      <w:r>
+        <w:t>. 2016.</w:t>
       </w:r>
     </w:p>
     <w:p>
@@ -5453,10 +5556,12 @@
         <w:t xml:space="preserve">São Paulo: Pioneira, 1995. </w:t>
       </w:r>
       <w:proofErr w:type="spellStart"/>
+      <w:proofErr w:type="gramStart"/>
       <w:r>
         <w:t>xix</w:t>
       </w:r>
       <w:proofErr w:type="spellEnd"/>
+      <w:proofErr w:type="gramEnd"/>
       <w:r>
         <w:t>, 227 p.</w:t>
       </w:r>
@@ -5484,10 +5589,15 @@
       <w:r>
         <w:t xml:space="preserve">. </w:t>
       </w:r>
-      <w:proofErr w:type="spellStart"/>
-      <w:r>
+      <w:bookmarkStart w:id="12" w:name="_GoBack"/>
+      <w:proofErr w:type="spellStart"/>
+      <w:r>
+        <w:rPr>
+          <w:b/>
+        </w:rPr>
         <w:t>Orchestra</w:t>
       </w:r>
+      <w:bookmarkEnd w:id="12"/>
       <w:proofErr w:type="spellEnd"/>
       <w:r>
         <w:t>. Disponível em: &lt;</w:t>
@@ -5526,8 +5636,13 @@
         </w:rPr>
         <w:t>Mapeamento e gestão por processos: </w:t>
       </w:r>
-      <w:r>
-        <w:t xml:space="preserve">BPM : business </w:t>
+      <w:proofErr w:type="gramStart"/>
+      <w:r>
+        <w:t>BPM :</w:t>
+      </w:r>
+      <w:proofErr w:type="gramEnd"/>
+      <w:r>
+        <w:t xml:space="preserve"> business </w:t>
       </w:r>
       <w:proofErr w:type="spellStart"/>
       <w:r>
@@ -5568,7 +5683,15 @@
         <w:t>.</w:t>
       </w:r>
       <w:r>
-        <w:t xml:space="preserve"> Disponível em: &lt;http://www.sydle.com/br/bpm/&gt;. Acesso em: 3 abril. 2016.</w:t>
+        <w:t xml:space="preserve"> Disponível em: &lt;http://www.sydle.com/br/bpm/&gt;. Acesso em: </w:t>
+      </w:r>
+      <w:proofErr w:type="gramStart"/>
+      <w:r>
+        <w:t>3 abril</w:t>
+      </w:r>
+      <w:proofErr w:type="gramEnd"/>
+      <w:r>
+        <w:t>. 2016.</w:t>
       </w:r>
     </w:p>
     <w:p>
@@ -5626,10 +5749,12 @@
         <w:t xml:space="preserve">). São Paulo: Atlas, 2009. </w:t>
       </w:r>
       <w:proofErr w:type="spellStart"/>
+      <w:proofErr w:type="gramStart"/>
       <w:r>
         <w:t>xvii</w:t>
       </w:r>
       <w:proofErr w:type="spellEnd"/>
+      <w:proofErr w:type="gramEnd"/>
       <w:r>
         <w:t>, 207 p</w:t>
       </w:r>
@@ -5672,7 +5797,15 @@
         <w:annotationRef/>
       </w:r>
       <w:r>
-        <w:t xml:space="preserve">Penso que não seria somente realizar o desenho né ? Se fosse só desenhar o processo, não precisaria BPMS. Outra coisa é em relação a empresa de estudo. Não falar “processos de </w:t>
+        <w:t xml:space="preserve">Penso que não seria somente realizar o desenho </w:t>
+      </w:r>
+      <w:proofErr w:type="gramStart"/>
+      <w:r>
+        <w:t>né ?</w:t>
+      </w:r>
+      <w:proofErr w:type="gramEnd"/>
+      <w:r>
+        <w:t xml:space="preserve"> Se fosse só desenhar o processo, não precisaria BPMS. Outra coisa é em relação a empresa de estudo. Não falar “processos de </w:t>
       </w:r>
       <w:proofErr w:type="spellStart"/>
       <w:r>
@@ -5716,7 +5849,15 @@
         <w:t>u precisaria muito mais da participação</w:t>
       </w:r>
       <w:r>
-        <w:t xml:space="preserve"> da empresa pra fazer BPM.</w:t>
+        <w:t xml:space="preserve"> da empresa </w:t>
+      </w:r>
+      <w:proofErr w:type="gramStart"/>
+      <w:r>
+        <w:t>pra</w:t>
+      </w:r>
+      <w:proofErr w:type="gramEnd"/>
+      <w:r>
+        <w:t xml:space="preserve"> fazer BPM.</w:t>
       </w:r>
     </w:p>
   </w:comment>
@@ -5748,7 +5889,15 @@
         <w:annotationRef/>
       </w:r>
       <w:r>
-        <w:t xml:space="preserve">Realmente tá </w:t>
+        <w:t xml:space="preserve">Realmente </w:t>
+      </w:r>
+      <w:proofErr w:type="gramStart"/>
+      <w:r>
+        <w:t>tá</w:t>
+      </w:r>
+      <w:proofErr w:type="gramEnd"/>
+      <w:r>
+        <w:t xml:space="preserve"> </w:t>
       </w:r>
       <w:proofErr w:type="spellStart"/>
       <w:r>
@@ -5950,7 +6099,7 @@
                             <w:rPr>
                               <w:noProof/>
                             </w:rPr>
-                            <w:t>11</w:t>
+                            <w:t>13</w:t>
                           </w:r>
                           <w:r>
                             <w:fldChar w:fldCharType="end"/>
@@ -5997,7 +6146,7 @@
                       <w:rPr>
                         <w:noProof/>
                       </w:rPr>
-                      <w:t>11</w:t>
+                      <w:t>13</w:t>
                     </w:r>
                     <w:r>
                       <w:fldChar w:fldCharType="end"/>
@@ -8675,7 +8824,7 @@
 </file>
 
 <file path=customXml/itemProps1.xml><?xml version="1.0" encoding="utf-8"?>
-<ds:datastoreItem xmlns:ds="http://schemas.openxmlformats.org/officeDocument/2006/customXml" ds:itemID="{F4254C29-C73D-4F87-85B2-4E78E5E49700}">
+<ds:datastoreItem xmlns:ds="http://schemas.openxmlformats.org/officeDocument/2006/customXml" ds:itemID="{FB42CFE4-BD25-4D84-82C2-5395F04491A9}">
   <ds:schemaRefs>
     <ds:schemaRef ds:uri="http://schemas.openxmlformats.org/officeDocument/2006/bibliography"/>
   </ds:schemaRefs>

</xml_diff>

<commit_message>
Alterações na problemática para tentar deixar mais claro
</commit_message>
<xml_diff>
--- a/TCC I Patrick Machado.docx
+++ b/TCC I Patrick Machado.docx
@@ -978,7 +978,7 @@
         </w:rPr>
         <w:fldChar w:fldCharType="separate"/>
       </w:r>
-      <w:hyperlink w:anchor="_Toc450743015" w:history="1">
+      <w:hyperlink w:anchor="_Toc450743200" w:history="1">
         <w:r>
           <w:rPr>
             <w:rStyle w:val="Hyperlink"/>
@@ -1020,7 +1020,7 @@
           <w:rPr>
             <w:noProof/>
           </w:rPr>
-          <w:instrText xml:space="preserve"> PAGEREF _Toc450743015 \h </w:instrText>
+          <w:instrText xml:space="preserve"> PAGEREF _Toc450743200 \h </w:instrText>
         </w:r>
         <w:r>
           <w:rPr>
@@ -1058,7 +1058,7 @@
           <w:lang w:eastAsia="pt-BR"/>
         </w:rPr>
       </w:pPr>
-      <w:hyperlink w:anchor="_Toc450743016" w:history="1">
+      <w:hyperlink w:anchor="_Toc450743201" w:history="1">
         <w:r>
           <w:rPr>
             <w:rStyle w:val="Hyperlink"/>
@@ -1099,7 +1099,7 @@
           <w:rPr>
             <w:noProof/>
           </w:rPr>
-          <w:instrText xml:space="preserve"> PAGEREF _Toc450743016 \h </w:instrText>
+          <w:instrText xml:space="preserve"> PAGEREF _Toc450743201 \h </w:instrText>
         </w:r>
         <w:r>
           <w:rPr>
@@ -1137,7 +1137,7 @@
           <w:lang w:eastAsia="pt-BR"/>
         </w:rPr>
       </w:pPr>
-      <w:hyperlink w:anchor="_Toc450743017" w:history="1">
+      <w:hyperlink w:anchor="_Toc450743202" w:history="1">
         <w:r>
           <w:rPr>
             <w:rStyle w:val="Hyperlink"/>
@@ -1178,7 +1178,7 @@
           <w:rPr>
             <w:noProof/>
           </w:rPr>
-          <w:instrText xml:space="preserve"> PAGEREF _Toc450743017 \h </w:instrText>
+          <w:instrText xml:space="preserve"> PAGEREF _Toc450743202 \h </w:instrText>
         </w:r>
         <w:r>
           <w:rPr>
@@ -1215,7 +1215,7 @@
           <w:lang w:eastAsia="pt-BR"/>
         </w:rPr>
       </w:pPr>
-      <w:hyperlink w:anchor="_Toc450743018" w:history="1">
+      <w:hyperlink w:anchor="_Toc450743203" w:history="1">
         <w:r>
           <w:rPr>
             <w:rStyle w:val="Hyperlink"/>
@@ -1255,7 +1255,7 @@
           <w:rPr>
             <w:noProof/>
           </w:rPr>
-          <w:instrText xml:space="preserve"> PAGEREF _Toc450743018 \h </w:instrText>
+          <w:instrText xml:space="preserve"> PAGEREF _Toc450743203 \h </w:instrText>
         </w:r>
         <w:r>
           <w:rPr>
@@ -1292,7 +1292,7 @@
           <w:lang w:eastAsia="pt-BR"/>
         </w:rPr>
       </w:pPr>
-      <w:hyperlink w:anchor="_Toc450743019" w:history="1">
+      <w:hyperlink w:anchor="_Toc450743204" w:history="1">
         <w:r>
           <w:rPr>
             <w:rStyle w:val="Hyperlink"/>
@@ -1332,7 +1332,7 @@
           <w:rPr>
             <w:noProof/>
           </w:rPr>
-          <w:instrText xml:space="preserve"> PAGEREF _Toc450743019 \h </w:instrText>
+          <w:instrText xml:space="preserve"> PAGEREF _Toc450743204 \h </w:instrText>
         </w:r>
         <w:r>
           <w:rPr>
@@ -1370,7 +1370,7 @@
           <w:lang w:eastAsia="pt-BR"/>
         </w:rPr>
       </w:pPr>
-      <w:hyperlink w:anchor="_Toc450743020" w:history="1">
+      <w:hyperlink w:anchor="_Toc450743205" w:history="1">
         <w:r>
           <w:rPr>
             <w:rStyle w:val="Hyperlink"/>
@@ -1411,7 +1411,7 @@
           <w:rPr>
             <w:noProof/>
           </w:rPr>
-          <w:instrText xml:space="preserve"> PAGEREF _Toc450743020 \h </w:instrText>
+          <w:instrText xml:space="preserve"> PAGEREF _Toc450743205 \h </w:instrText>
         </w:r>
         <w:r>
           <w:rPr>
@@ -1449,7 +1449,7 @@
           <w:lang w:eastAsia="pt-BR"/>
         </w:rPr>
       </w:pPr>
-      <w:hyperlink w:anchor="_Toc450743021" w:history="1">
+      <w:hyperlink w:anchor="_Toc450743206" w:history="1">
         <w:r>
           <w:rPr>
             <w:rStyle w:val="Hyperlink"/>
@@ -1490,7 +1490,7 @@
           <w:rPr>
             <w:noProof/>
           </w:rPr>
-          <w:instrText xml:space="preserve"> PAGEREF _Toc450743021 \h </w:instrText>
+          <w:instrText xml:space="preserve"> PAGEREF _Toc450743206 \h </w:instrText>
         </w:r>
         <w:r>
           <w:rPr>
@@ -1533,7 +1533,7 @@
           <w:lang w:eastAsia="pt-BR"/>
         </w:rPr>
       </w:pPr>
-      <w:hyperlink w:anchor="_Toc450743022" w:history="1">
+      <w:hyperlink w:anchor="_Toc450743207" w:history="1">
         <w:r>
           <w:rPr>
             <w:rStyle w:val="Hyperlink"/>
@@ -1575,7 +1575,7 @@
           <w:rPr>
             <w:noProof/>
           </w:rPr>
-          <w:instrText xml:space="preserve"> PAGEREF _Toc450743022 \h </w:instrText>
+          <w:instrText xml:space="preserve"> PAGEREF _Toc450743207 \h </w:instrText>
         </w:r>
         <w:r>
           <w:rPr>
@@ -1613,7 +1613,7 @@
           <w:lang w:eastAsia="pt-BR"/>
         </w:rPr>
       </w:pPr>
-      <w:hyperlink w:anchor="_Toc450743023" w:history="1">
+      <w:hyperlink w:anchor="_Toc450743208" w:history="1">
         <w:r>
           <w:rPr>
             <w:rStyle w:val="Hyperlink"/>
@@ -1654,7 +1654,7 @@
           <w:rPr>
             <w:noProof/>
           </w:rPr>
-          <w:instrText xml:space="preserve"> PAGEREF _Toc450743023 \h </w:instrText>
+          <w:instrText xml:space="preserve"> PAGEREF _Toc450743208 \h </w:instrText>
         </w:r>
         <w:r>
           <w:rPr>
@@ -1692,7 +1692,7 @@
           <w:lang w:eastAsia="pt-BR"/>
         </w:rPr>
       </w:pPr>
-      <w:hyperlink w:anchor="_Toc450743024" w:history="1">
+      <w:hyperlink w:anchor="_Toc450743209" w:history="1">
         <w:r>
           <w:rPr>
             <w:rStyle w:val="Hyperlink"/>
@@ -1733,7 +1733,7 @@
           <w:rPr>
             <w:noProof/>
           </w:rPr>
-          <w:instrText xml:space="preserve"> PAGEREF _Toc450743024 \h </w:instrText>
+          <w:instrText xml:space="preserve"> PAGEREF _Toc450743209 \h </w:instrText>
         </w:r>
         <w:r>
           <w:rPr>
@@ -1771,7 +1771,7 @@
           <w:lang w:eastAsia="pt-BR"/>
         </w:rPr>
       </w:pPr>
-      <w:hyperlink w:anchor="_Toc450743025" w:history="1">
+      <w:hyperlink w:anchor="_Toc450743210" w:history="1">
         <w:r>
           <w:rPr>
             <w:rStyle w:val="Hyperlink"/>
@@ -1812,7 +1812,7 @@
           <w:rPr>
             <w:noProof/>
           </w:rPr>
-          <w:instrText xml:space="preserve"> PAGEREF _Toc450743025 \h </w:instrText>
+          <w:instrText xml:space="preserve"> PAGEREF _Toc450743210 \h </w:instrText>
         </w:r>
         <w:r>
           <w:rPr>
@@ -1850,7 +1850,7 @@
           <w:lang w:eastAsia="pt-BR"/>
         </w:rPr>
       </w:pPr>
-      <w:hyperlink w:anchor="_Toc450743026" w:history="1">
+      <w:hyperlink w:anchor="_Toc450743211" w:history="1">
         <w:r>
           <w:rPr>
             <w:rStyle w:val="Hyperlink"/>
@@ -1891,7 +1891,7 @@
           <w:rPr>
             <w:noProof/>
           </w:rPr>
-          <w:instrText xml:space="preserve"> PAGEREF _Toc450743026 \h </w:instrText>
+          <w:instrText xml:space="preserve"> PAGEREF _Toc450743211 \h </w:instrText>
         </w:r>
         <w:r>
           <w:rPr>
@@ -1929,7 +1929,7 @@
           <w:lang w:eastAsia="pt-BR"/>
         </w:rPr>
       </w:pPr>
-      <w:hyperlink w:anchor="_Toc450743027" w:history="1">
+      <w:hyperlink w:anchor="_Toc450743212" w:history="1">
         <w:r>
           <w:rPr>
             <w:rStyle w:val="Hyperlink"/>
@@ -1970,7 +1970,7 @@
           <w:rPr>
             <w:noProof/>
           </w:rPr>
-          <w:instrText xml:space="preserve"> PAGEREF _Toc450743027 \h </w:instrText>
+          <w:instrText xml:space="preserve"> PAGEREF _Toc450743212 \h </w:instrText>
         </w:r>
         <w:r>
           <w:rPr>
@@ -2008,7 +2008,7 @@
           <w:lang w:eastAsia="pt-BR"/>
         </w:rPr>
       </w:pPr>
-      <w:hyperlink w:anchor="_Toc450743028" w:history="1">
+      <w:hyperlink w:anchor="_Toc450743213" w:history="1">
         <w:r>
           <w:rPr>
             <w:rStyle w:val="Hyperlink"/>
@@ -2049,7 +2049,7 @@
           <w:rPr>
             <w:noProof/>
           </w:rPr>
-          <w:instrText xml:space="preserve"> PAGEREF _Toc450743028 \h </w:instrText>
+          <w:instrText xml:space="preserve"> PAGEREF _Toc450743213 \h </w:instrText>
         </w:r>
         <w:r>
           <w:rPr>
@@ -2087,7 +2087,7 @@
           <w:lang w:eastAsia="pt-BR"/>
         </w:rPr>
       </w:pPr>
-      <w:hyperlink w:anchor="_Toc450743029" w:history="1">
+      <w:hyperlink w:anchor="_Toc450743214" w:history="1">
         <w:r>
           <w:rPr>
             <w:rStyle w:val="Hyperlink"/>
@@ -2110,21 +2110,7 @@
             <w:rStyle w:val="Hyperlink"/>
             <w:noProof/>
           </w:rPr>
-          <w:t>B</w:t>
-        </w:r>
-        <w:r>
-          <w:rPr>
-            <w:rStyle w:val="Hyperlink"/>
-            <w:noProof/>
-          </w:rPr>
-          <w:t>P</w:t>
-        </w:r>
-        <w:r>
-          <w:rPr>
-            <w:rStyle w:val="Hyperlink"/>
-            <w:noProof/>
-          </w:rPr>
-          <w:t>M</w:t>
+          <w:t>BUSINESS PROCESS MANAGEMENT</w:t>
         </w:r>
         <w:r>
           <w:rPr>
@@ -2142,7 +2128,7 @@
           <w:rPr>
             <w:noProof/>
           </w:rPr>
-          <w:instrText xml:space="preserve"> PAGEREF _Toc450743029 \h </w:instrText>
+          <w:instrText xml:space="preserve"> PAGEREF _Toc450743214 \h </w:instrText>
         </w:r>
         <w:r>
           <w:rPr>
@@ -2180,7 +2166,7 @@
           <w:lang w:eastAsia="pt-BR"/>
         </w:rPr>
       </w:pPr>
-      <w:hyperlink w:anchor="_Toc450743030" w:history="1">
+      <w:hyperlink w:anchor="_Toc450743215" w:history="1">
         <w:r>
           <w:rPr>
             <w:rStyle w:val="Hyperlink"/>
@@ -2203,7 +2189,7 @@
             <w:rStyle w:val="Hyperlink"/>
             <w:noProof/>
           </w:rPr>
-          <w:t>BPMN</w:t>
+          <w:t>BUSINESS PROCESS MODEL AND NOTATION</w:t>
         </w:r>
         <w:r>
           <w:rPr>
@@ -2221,7 +2207,7 @@
           <w:rPr>
             <w:noProof/>
           </w:rPr>
-          <w:instrText xml:space="preserve"> PAGEREF _Toc450743030 \h </w:instrText>
+          <w:instrText xml:space="preserve"> PAGEREF _Toc450743215 \h </w:instrText>
         </w:r>
         <w:r>
           <w:rPr>
@@ -2259,7 +2245,7 @@
           <w:lang w:eastAsia="pt-BR"/>
         </w:rPr>
       </w:pPr>
-      <w:hyperlink w:anchor="_Toc450743031" w:history="1">
+      <w:hyperlink w:anchor="_Toc450743216" w:history="1">
         <w:r>
           <w:rPr>
             <w:rStyle w:val="Hyperlink"/>
@@ -2300,7 +2286,7 @@
           <w:rPr>
             <w:noProof/>
           </w:rPr>
-          <w:instrText xml:space="preserve"> PAGEREF _Toc450743031 \h </w:instrText>
+          <w:instrText xml:space="preserve"> PAGEREF _Toc450743216 \h </w:instrText>
         </w:r>
         <w:r>
           <w:rPr>
@@ -2338,7 +2324,7 @@
           <w:lang w:eastAsia="pt-BR"/>
         </w:rPr>
       </w:pPr>
-      <w:hyperlink w:anchor="_Toc450743032" w:history="1">
+      <w:hyperlink w:anchor="_Toc450743217" w:history="1">
         <w:r>
           <w:rPr>
             <w:rStyle w:val="Hyperlink"/>
@@ -2361,7 +2347,7 @@
             <w:rStyle w:val="Hyperlink"/>
             <w:noProof/>
           </w:rPr>
-          <w:t>BPMS</w:t>
+          <w:t>BUSINESS PROCESS MANAGEMENT SUITE</w:t>
         </w:r>
         <w:r>
           <w:rPr>
@@ -2379,7 +2365,7 @@
           <w:rPr>
             <w:noProof/>
           </w:rPr>
-          <w:instrText xml:space="preserve"> PAGEREF _Toc450743032 \h </w:instrText>
+          <w:instrText xml:space="preserve"> PAGEREF _Toc450743217 \h </w:instrText>
         </w:r>
         <w:r>
           <w:rPr>
@@ -2421,7 +2407,7 @@
           <w:lang w:eastAsia="pt-BR"/>
         </w:rPr>
       </w:pPr>
-      <w:hyperlink w:anchor="_Toc450743033" w:history="1">
+      <w:hyperlink w:anchor="_Toc450743218" w:history="1">
         <w:r>
           <w:rPr>
             <w:rStyle w:val="Hyperlink"/>
@@ -2445,7 +2431,7 @@
           <w:rPr>
             <w:noProof/>
           </w:rPr>
-          <w:instrText xml:space="preserve"> PAGEREF _Toc450743033 \h </w:instrText>
+          <w:instrText xml:space="preserve"> PAGEREF _Toc450743218 \h </w:instrText>
         </w:r>
         <w:r>
           <w:rPr>
@@ -2539,7 +2525,7 @@
           <w:caps w:val="0"/>
         </w:rPr>
       </w:pPr>
-      <w:bookmarkStart w:id="0" w:name="_Toc450743015"/>
+      <w:bookmarkStart w:id="0" w:name="_Toc450743200"/>
       <w:r>
         <w:rPr>
           <w:caps w:val="0"/>
@@ -2717,6 +2703,9 @@
         <w:t>, que precisam ser gerenciados</w:t>
       </w:r>
       <w:r>
+        <w:t>.</w:t>
+      </w:r>
+      <w:r>
         <w:t xml:space="preserve"> (PAVANI JÚNIOR; SCUCUGLIA, 2011)</w:t>
       </w:r>
       <w:r>
@@ -2958,7 +2947,7 @@
       <w:pPr>
         <w:pStyle w:val="Ttulo2"/>
       </w:pPr>
-      <w:bookmarkStart w:id="1" w:name="_Toc450743016"/>
+      <w:bookmarkStart w:id="1" w:name="_Toc450743201"/>
       <w:r>
         <w:t>PROBLEMÁTICA</w:t>
       </w:r>
@@ -3035,10 +3024,7 @@
         <w:t>cloud</w:t>
       </w:r>
       <w:r>
-        <w:t xml:space="preserve"> dedicada</w:t>
-      </w:r>
-      <w:r>
-        <w:t xml:space="preserve"> o preço é </w:t>
+        <w:t xml:space="preserve"> dedicada o preço é </w:t>
       </w:r>
       <w:r>
         <w:t>R$49.900 anual. E</w:t>
@@ -3059,12 +3045,46 @@
     <w:p>
       <w:pPr>
         <w:pStyle w:val="Texto"/>
+        <w:rPr>
+          <w:del w:id="2" w:author="Patrick Machado" w:date="2016-05-11T16:04:00Z"/>
+        </w:rPr>
       </w:pPr>
       <w:r>
         <w:t>O custo de uma ferramenta BPMS pode estar fora do orçamento de muitas empresas brasileiras</w:t>
       </w:r>
       <w:r>
-        <w:t>. N</w:t>
+        <w:t xml:space="preserve">. </w:t>
+      </w:r>
+      <w:commentRangeStart w:id="3"/>
+      <w:ins w:id="4" w:author="Patrick Machado" w:date="2016-05-11T15:50:00Z">
+        <w:r>
+          <w:t>Um exemplo disto são os a</w:t>
+        </w:r>
+      </w:ins>
+      <w:ins w:id="5" w:author="Patrick Machado" w:date="2016-05-11T15:49:00Z">
+        <w:r>
+          <w:t>lunos da disciplina Automação de Processos na Universidade do Sul de Santa Catarina</w:t>
+        </w:r>
+      </w:ins>
+      <w:ins w:id="6" w:author="Patrick Machado" w:date="2016-05-11T15:50:00Z">
+        <w:r>
+          <w:t>, que aprendem a gerar aplicações através de ferramentas BPMS, mas nem sempre conseguem implantar na empresa que trabalham em funç</w:t>
+        </w:r>
+      </w:ins>
+      <w:ins w:id="7" w:author="Patrick Machado" w:date="2016-05-11T15:51:00Z">
+        <w:r>
+          <w:t xml:space="preserve">ão do custo destas ferramentas. </w:t>
+        </w:r>
+        <w:commentRangeEnd w:id="3"/>
+        <w:r>
+          <w:rPr>
+            <w:rStyle w:val="Refdecomentrio"/>
+          </w:rPr>
+          <w:commentReference w:id="3"/>
+        </w:r>
+      </w:ins>
+      <w:r>
+        <w:t>N</w:t>
       </w:r>
       <w:r>
         <w:t xml:space="preserve">o entanto há opções gratuitas no mercado. </w:t>
@@ -3073,11 +3093,10 @@
         <w:t>Algumas são totalmente gratuitas</w:t>
       </w:r>
       <w:r>
-        <w:t xml:space="preserve">, como </w:t>
-      </w:r>
-      <w:r>
-        <w:lastRenderedPageBreak/>
-        <w:t>a Orchestra (ORCHESTRA, 2016). O</w:t>
+        <w:t>, como a Orchestra (ORCHESTRA, 2016)</w:t>
+      </w:r>
+      <w:r>
+        <w:t>, o</w:t>
       </w:r>
       <w:r>
         <w:t xml:space="preserve">utras, como a ferramenta da Sydle, além das licenças pagas, oferece uma versão </w:t>
@@ -3106,40 +3125,190 @@
       <w:r>
         <w:t>.</w:t>
       </w:r>
+      <w:ins w:id="8" w:author="Patrick Machado" w:date="2016-05-11T16:04:00Z">
+        <w:r>
+          <w:t xml:space="preserve"> Porém</w:t>
+        </w:r>
+      </w:ins>
     </w:p>
     <w:p>
       <w:pPr>
         <w:pStyle w:val="Texto"/>
-      </w:pPr>
-      <w:r>
-        <w:t xml:space="preserve">À exemplo da ferramenta da Sydle, que possui restrições em relação à sua versão paga, espera-se que ferramentas gratuitas possuam </w:t>
-      </w:r>
-      <w:r>
-        <w:t>menos recursos que as ferramentas pagas</w:t>
-      </w:r>
-      <w:r>
-        <w:t xml:space="preserve">. </w:t>
-      </w:r>
-      <w:r>
-        <w:t xml:space="preserve">Portanto, </w:t>
+        <w:rPr>
+          <w:ins w:id="9" w:author="Patrick Machado" w:date="2016-05-11T16:05:00Z"/>
+        </w:rPr>
+      </w:pPr>
+      <w:ins w:id="10" w:author="Patrick Machado" w:date="2016-05-11T16:04:00Z">
+        <w:r>
+          <w:t xml:space="preserve">, </w:t>
+        </w:r>
+      </w:ins>
+      <w:ins w:id="11" w:author="Patrick Machado" w:date="2016-05-11T16:05:00Z">
+        <w:r>
+          <w:t>à exemplo da ferramenta da Sydle, a</w:t>
+        </w:r>
+      </w:ins>
+      <w:ins w:id="12" w:author="Patrick Machado" w:date="2016-05-11T15:59:00Z">
+        <w:r>
+          <w:t xml:space="preserve">s ferramentas gratuitas tendem a possuir menos </w:t>
+        </w:r>
+      </w:ins>
+      <w:ins w:id="13" w:author="Patrick Machado" w:date="2016-05-11T16:02:00Z">
+        <w:r>
+          <w:t xml:space="preserve">recursos </w:t>
+        </w:r>
+      </w:ins>
+      <w:ins w:id="14" w:author="Patrick Machado" w:date="2016-05-11T15:59:00Z">
+        <w:r>
+          <w:t>que as ferramentas pagas.</w:t>
+        </w:r>
+      </w:ins>
+    </w:p>
+    <w:p>
+      <w:pPr>
+        <w:pStyle w:val="Texto"/>
+      </w:pPr>
+      <w:del w:id="15" w:author="Patrick Machado" w:date="2016-05-11T16:00:00Z">
+        <w:r>
+          <w:delText>À exemplo d</w:delText>
+        </w:r>
+      </w:del>
+      <w:del w:id="16" w:author="Patrick Machado" w:date="2016-05-11T16:05:00Z">
+        <w:r>
+          <w:delText xml:space="preserve">a ferramenta da Sydle, </w:delText>
+        </w:r>
+      </w:del>
+      <w:del w:id="17" w:author="Patrick Machado" w:date="2016-05-11T16:01:00Z">
+        <w:r>
+          <w:delText xml:space="preserve">que possui </w:delText>
+        </w:r>
+      </w:del>
+      <w:del w:id="18" w:author="Patrick Machado" w:date="2016-05-11T16:05:00Z">
+        <w:r>
+          <w:delText>restrições em relação à sua versão paga</w:delText>
+        </w:r>
+      </w:del>
+      <w:del w:id="19" w:author="Patrick Machado" w:date="2016-05-11T16:03:00Z">
+        <w:r>
+          <w:delText xml:space="preserve">, espera-se que ferramentas gratuitas possuam </w:delText>
+        </w:r>
+        <w:r>
+          <w:delText>menos recursos que as ferramentas pagas</w:delText>
+        </w:r>
+        <w:r>
+          <w:delText>.</w:delText>
+        </w:r>
+      </w:del>
+      <w:del w:id="20" w:author="Patrick Machado" w:date="2016-05-11T16:05:00Z">
+        <w:r>
+          <w:delText xml:space="preserve"> </w:delText>
+        </w:r>
+      </w:del>
+      <w:del w:id="21" w:author="Patrick Machado" w:date="2016-05-11T16:08:00Z">
+        <w:r>
+          <w:delText>Portanto,</w:delText>
+        </w:r>
+      </w:del>
+      <w:ins w:id="22" w:author="Patrick Machado" w:date="2016-05-11T16:08:00Z">
+        <w:r>
+          <w:t>Considerando estas restrições em relação às ferramentas pagas,</w:t>
+        </w:r>
+      </w:ins>
+      <w:r>
+        <w:t xml:space="preserve"> </w:t>
       </w:r>
       <w:r>
         <w:t>este trabalho se propõe a avaliar ferramentas BPMS gratuitas</w:t>
       </w:r>
-      <w:r>
-        <w:t xml:space="preserve">. E então verificar se dentre as ferramentas avaliadas há ferramentas </w:t>
-      </w:r>
-      <w:r>
-        <w:t>que poderiam ser utilizadas em empresas</w:t>
+      <w:ins w:id="23" w:author="Patrick Machado" w:date="2016-05-11T16:09:00Z">
+        <w:r>
+          <w:t xml:space="preserve">, </w:t>
+        </w:r>
+      </w:ins>
+      <w:del w:id="24" w:author="Patrick Machado" w:date="2016-05-11T16:09:00Z">
+        <w:r>
+          <w:delText>. E então</w:delText>
+        </w:r>
+      </w:del>
+      <w:ins w:id="25" w:author="Patrick Machado" w:date="2016-05-11T16:09:00Z">
+        <w:r>
+          <w:t>para</w:t>
+        </w:r>
+      </w:ins>
+      <w:r>
+        <w:t xml:space="preserve"> verificar</w:t>
+      </w:r>
+      <w:ins w:id="26" w:author="Patrick Machado" w:date="2016-05-11T16:10:00Z">
+        <w:r>
+          <w:t>,</w:t>
+        </w:r>
+      </w:ins>
+      <w:r>
+        <w:t xml:space="preserve"> </w:t>
+      </w:r>
+      <w:del w:id="27" w:author="Patrick Machado" w:date="2016-05-11T16:10:00Z">
+        <w:r>
+          <w:delText xml:space="preserve">se </w:delText>
+        </w:r>
+      </w:del>
+      <w:r>
+        <w:t>dentre as ferramentas avaliadas</w:t>
+      </w:r>
+      <w:ins w:id="28" w:author="Patrick Machado" w:date="2016-05-11T16:10:00Z">
+        <w:r>
+          <w:t>, qual oferece</w:t>
+        </w:r>
+      </w:ins>
+      <w:ins w:id="29" w:author="Patrick Machado" w:date="2016-05-11T16:11:00Z">
+        <w:r>
+          <w:t xml:space="preserve"> mais</w:t>
+        </w:r>
+      </w:ins>
+      <w:ins w:id="30" w:author="Patrick Machado" w:date="2016-05-11T16:10:00Z">
+        <w:r>
+          <w:t xml:space="preserve"> recursos para </w:t>
+        </w:r>
+      </w:ins>
+      <w:del w:id="31" w:author="Patrick Machado" w:date="2016-05-11T16:11:00Z">
+        <w:r>
+          <w:delText xml:space="preserve"> há ferramentas </w:delText>
+        </w:r>
+        <w:r>
+          <w:delText xml:space="preserve">que poderiam </w:delText>
+        </w:r>
+      </w:del>
+      <w:r>
+        <w:t>ser utilizada</w:t>
+      </w:r>
+      <w:del w:id="32" w:author="Patrick Machado" w:date="2016-05-11T16:11:00Z">
+        <w:r>
+          <w:delText>s</w:delText>
+        </w:r>
+      </w:del>
+      <w:r>
+        <w:t xml:space="preserve"> em empresas</w:t>
       </w:r>
       <w:r>
         <w:t xml:space="preserve">. Para tal proposta, será </w:t>
       </w:r>
-      <w:r>
-        <w:t>modelado</w:t>
-      </w:r>
-      <w:r>
-        <w:t xml:space="preserve"> os processos de </w:t>
+      <w:del w:id="33" w:author="Patrick Machado" w:date="2016-05-11T16:13:00Z">
+        <w:r>
+          <w:delText>modelado</w:delText>
+        </w:r>
+        <w:r>
+          <w:delText xml:space="preserve"> </w:delText>
+        </w:r>
+      </w:del>
+      <w:ins w:id="34" w:author="Patrick Machado" w:date="2016-05-11T16:13:00Z">
+        <w:r>
+          <w:t>desenhado</w:t>
+        </w:r>
+        <w:r>
+          <w:t xml:space="preserve"> </w:t>
+        </w:r>
+      </w:ins>
+      <w:r>
+        <w:t xml:space="preserve">os processos de </w:t>
       </w:r>
       <w:r>
         <w:t xml:space="preserve">negócio </w:t>
@@ -3150,24 +3319,24 @@
       <w:r>
         <w:t xml:space="preserve"> </w:t>
       </w:r>
-      <w:commentRangeStart w:id="2"/>
-      <w:commentRangeStart w:id="3"/>
+      <w:commentRangeStart w:id="35"/>
+      <w:commentRangeStart w:id="36"/>
       <w:r>
         <w:t>empresa</w:t>
       </w:r>
-      <w:commentRangeEnd w:id="2"/>
+      <w:commentRangeEnd w:id="35"/>
       <w:r>
         <w:rPr>
           <w:rStyle w:val="Refdecomentrio"/>
         </w:rPr>
-        <w:commentReference w:id="2"/>
-      </w:r>
-      <w:commentRangeEnd w:id="3"/>
+        <w:commentReference w:id="35"/>
+      </w:r>
+      <w:commentRangeEnd w:id="36"/>
       <w:r>
         <w:rPr>
           <w:rStyle w:val="Refdecomentrio"/>
         </w:rPr>
-        <w:commentReference w:id="3"/>
+        <w:commentReference w:id="36"/>
       </w:r>
       <w:r>
         <w:t xml:space="preserve"> de pequeno porte</w:t>
@@ -3197,22 +3366,52 @@
         <w:t xml:space="preserve">BPMS </w:t>
       </w:r>
       <w:r>
-        <w:t xml:space="preserve">selecionadas. </w:t>
-      </w:r>
-      <w:r>
-        <w:t>P</w:t>
-      </w:r>
-      <w:r>
-        <w:t xml:space="preserve">or fim, </w:t>
-      </w:r>
-      <w:r>
-        <w:t>com os resultados obtidos</w:t>
-      </w:r>
-      <w:r>
-        <w:t>, utilizar critérios pré-definidos para avaliar se a ferramenta está apta para uso neste cenário</w:t>
-      </w:r>
-      <w:r>
-        <w:t>.</w:t>
+        <w:t>selecionadas</w:t>
+      </w:r>
+      <w:ins w:id="37" w:author="Patrick Machado" w:date="2016-05-11T16:22:00Z">
+        <w:r>
+          <w:t>,</w:t>
+        </w:r>
+      </w:ins>
+      <w:ins w:id="38" w:author="Patrick Machado" w:date="2016-05-11T16:24:00Z">
+        <w:r>
+          <w:t xml:space="preserve"> e experimentar as funcionalidades de gerenciamento de processos que oferecem.</w:t>
+        </w:r>
+      </w:ins>
+      <w:bookmarkStart w:id="39" w:name="_GoBack"/>
+      <w:bookmarkEnd w:id="39"/>
+      <w:del w:id="40" w:author="Patrick Machado" w:date="2016-05-11T16:24:00Z">
+        <w:r>
+          <w:delText>.</w:delText>
+        </w:r>
+      </w:del>
+      <w:commentRangeStart w:id="41"/>
+      <w:del w:id="42" w:author="Patrick Machado" w:date="2016-05-11T15:22:00Z">
+        <w:r>
+          <w:delText xml:space="preserve"> </w:delText>
+        </w:r>
+        <w:r>
+          <w:delText>P</w:delText>
+        </w:r>
+        <w:r>
+          <w:delText xml:space="preserve">or fim, </w:delText>
+        </w:r>
+        <w:r>
+          <w:delText>com os resultados obtidos</w:delText>
+        </w:r>
+        <w:r>
+          <w:delText>, utilizar critérios pré-definidos para avaliar se a ferramenta está apta para uso neste cenário</w:delText>
+        </w:r>
+        <w:r>
+          <w:delText>.</w:delText>
+        </w:r>
+      </w:del>
+      <w:commentRangeEnd w:id="41"/>
+      <w:r>
+        <w:rPr>
+          <w:rStyle w:val="Refdecomentrio"/>
+        </w:rPr>
+        <w:commentReference w:id="41"/>
       </w:r>
     </w:p>
     <w:p>
@@ -3222,14 +3421,14 @@
           <w:caps w:val="0"/>
         </w:rPr>
       </w:pPr>
-      <w:bookmarkStart w:id="4" w:name="_Toc450743017"/>
+      <w:bookmarkStart w:id="43" w:name="_Toc450743202"/>
       <w:r>
         <w:rPr>
           <w:caps w:val="0"/>
         </w:rPr>
         <w:t>OBJETIVOS</w:t>
       </w:r>
-      <w:bookmarkEnd w:id="4"/>
+      <w:bookmarkEnd w:id="43"/>
     </w:p>
     <w:p>
       <w:pPr>
@@ -3249,11 +3448,11 @@
       <w:pPr>
         <w:pStyle w:val="Ttulo3"/>
       </w:pPr>
-      <w:bookmarkStart w:id="5" w:name="_Toc450743018"/>
+      <w:bookmarkStart w:id="44" w:name="_Toc450743203"/>
       <w:r>
         <w:t>Objetivo geral</w:t>
       </w:r>
-      <w:bookmarkEnd w:id="5"/>
+      <w:bookmarkEnd w:id="44"/>
     </w:p>
     <w:p>
       <w:pPr>
@@ -3273,23 +3472,23 @@
       <w:pPr>
         <w:pStyle w:val="Ttulo3"/>
       </w:pPr>
-      <w:bookmarkStart w:id="6" w:name="_Toc450743019"/>
+      <w:bookmarkStart w:id="45" w:name="_Toc450743204"/>
       <w:r>
         <w:t xml:space="preserve">Objetivos </w:t>
       </w:r>
-      <w:commentRangeStart w:id="7"/>
+      <w:commentRangeStart w:id="46"/>
       <w:r>
         <w:t>específicos</w:t>
       </w:r>
-      <w:commentRangeEnd w:id="7"/>
+      <w:commentRangeEnd w:id="46"/>
       <w:r>
         <w:rPr>
           <w:rStyle w:val="Refdecomentrio"/>
           <w:b w:val="0"/>
         </w:rPr>
-        <w:commentReference w:id="7"/>
-      </w:r>
-      <w:bookmarkEnd w:id="6"/>
+        <w:commentReference w:id="46"/>
+      </w:r>
+      <w:bookmarkEnd w:id="45"/>
     </w:p>
     <w:p>
       <w:pPr>
@@ -3363,14 +3562,14 @@
       <w:pPr>
         <w:pStyle w:val="Ttulo2"/>
       </w:pPr>
-      <w:bookmarkStart w:id="8" w:name="_Toc450743020"/>
+      <w:bookmarkStart w:id="47" w:name="_Toc450743205"/>
       <w:r>
         <w:rPr>
           <w:caps w:val="0"/>
         </w:rPr>
         <w:t>JUSTIFICATIVA</w:t>
       </w:r>
-      <w:bookmarkEnd w:id="8"/>
+      <w:bookmarkEnd w:id="47"/>
     </w:p>
     <w:p>
       <w:pPr>
@@ -3391,16 +3590,16 @@
       <w:r>
         <w:t xml:space="preserve">recursos para ferramentas </w:t>
       </w:r>
-      <w:commentRangeStart w:id="9"/>
+      <w:commentRangeStart w:id="48"/>
       <w:r>
         <w:t>pagas</w:t>
       </w:r>
-      <w:commentRangeEnd w:id="9"/>
+      <w:commentRangeEnd w:id="48"/>
       <w:r>
         <w:rPr>
           <w:rStyle w:val="Refdecomentrio"/>
         </w:rPr>
-        <w:commentReference w:id="9"/>
+        <w:commentReference w:id="48"/>
       </w:r>
       <w:r>
         <w:t xml:space="preserve">. </w:t>
@@ -3436,7 +3635,7 @@
       <w:pPr>
         <w:pStyle w:val="Ttulo2"/>
       </w:pPr>
-      <w:bookmarkStart w:id="10" w:name="_Toc450743021"/>
+      <w:bookmarkStart w:id="49" w:name="_Toc450743206"/>
       <w:r>
         <w:rPr>
           <w:caps w:val="0"/>
@@ -3449,7 +3648,7 @@
         </w:rPr>
         <w:t>MONOGRAFIA</w:t>
       </w:r>
-      <w:bookmarkEnd w:id="10"/>
+      <w:bookmarkEnd w:id="49"/>
     </w:p>
     <w:p>
       <w:pPr>
@@ -3570,38 +3769,32 @@
           <w:caps w:val="0"/>
         </w:rPr>
       </w:pPr>
-      <w:bookmarkStart w:id="11" w:name="_Toc450743022"/>
+      <w:bookmarkStart w:id="50" w:name="_Toc450743207"/>
       <w:r>
         <w:rPr>
           <w:caps w:val="0"/>
         </w:rPr>
         <w:t>REVISÃO BIBLIOGRÁFICA</w:t>
       </w:r>
-      <w:bookmarkEnd w:id="11"/>
+      <w:bookmarkEnd w:id="50"/>
     </w:p>
     <w:p>
       <w:pPr>
         <w:pStyle w:val="Texto"/>
       </w:pPr>
       <w:r>
-        <w:t>Texto texto</w:t>
-      </w:r>
-      <w:r>
-        <w:t xml:space="preserve"> texto texto texto texto texto texto texto texto texto texto texto texto texto texto texto texto texto texto texto texto texto texto texto texto texto</w:t>
-      </w:r>
-      <w:r>
-        <w:t>.</w:t>
+        <w:t>Texto texto texto texto texto texto texto texto texto texto texto texto texto texto texto texto texto texto texto texto texto texto texto texto texto texto texto.</w:t>
       </w:r>
     </w:p>
     <w:p>
       <w:pPr>
         <w:pStyle w:val="Ttulo2"/>
       </w:pPr>
-      <w:bookmarkStart w:id="12" w:name="_Toc450743023"/>
+      <w:bookmarkStart w:id="51" w:name="_Toc450743208"/>
       <w:r>
         <w:t>ORGANIZAÇÃO</w:t>
       </w:r>
-      <w:bookmarkEnd w:id="12"/>
+      <w:bookmarkEnd w:id="51"/>
     </w:p>
     <w:p>
       <w:pPr>
@@ -3615,11 +3808,11 @@
       <w:pPr>
         <w:pStyle w:val="Ttulo2"/>
       </w:pPr>
-      <w:bookmarkStart w:id="13" w:name="_Toc450743024"/>
+      <w:bookmarkStart w:id="52" w:name="_Toc450743209"/>
       <w:r>
         <w:t>CADEIA DE VALOR DE UMA ORGANIZAÇÃO</w:t>
       </w:r>
-      <w:bookmarkEnd w:id="13"/>
+      <w:bookmarkEnd w:id="52"/>
     </w:p>
     <w:p>
       <w:pPr>
@@ -3633,11 +3826,11 @@
       <w:pPr>
         <w:pStyle w:val="Ttulo2"/>
       </w:pPr>
-      <w:bookmarkStart w:id="14" w:name="_Toc450743025"/>
+      <w:bookmarkStart w:id="53" w:name="_Toc450743210"/>
       <w:r>
         <w:t>PLANEJAMENTO ESTRATÉGICO</w:t>
       </w:r>
-      <w:bookmarkEnd w:id="14"/>
+      <w:bookmarkEnd w:id="53"/>
     </w:p>
     <w:p>
       <w:pPr>
@@ -3651,12 +3844,12 @@
       <w:pPr>
         <w:pStyle w:val="Ttulo2"/>
       </w:pPr>
-      <w:bookmarkStart w:id="15" w:name="_Toc450743026"/>
+      <w:bookmarkStart w:id="54" w:name="_Toc450743211"/>
       <w:r>
         <w:lastRenderedPageBreak/>
         <w:t>PROCESSO</w:t>
       </w:r>
-      <w:bookmarkEnd w:id="15"/>
+      <w:bookmarkEnd w:id="54"/>
     </w:p>
     <w:p>
       <w:pPr>
@@ -3670,14 +3863,11 @@
       <w:pPr>
         <w:pStyle w:val="Ttulo2"/>
       </w:pPr>
-      <w:bookmarkStart w:id="16" w:name="_Toc450743027"/>
-      <w:r>
-        <w:t>PROCESSO</w:t>
-      </w:r>
-      <w:r>
-        <w:t xml:space="preserve"> DE NEGÓCIO</w:t>
-      </w:r>
-      <w:bookmarkEnd w:id="16"/>
+      <w:bookmarkStart w:id="55" w:name="_Toc450743212"/>
+      <w:r>
+        <w:t>PROCESSO DE NEGÓCIO</w:t>
+      </w:r>
+      <w:bookmarkEnd w:id="55"/>
     </w:p>
     <w:p>
       <w:pPr>
@@ -3691,17 +3881,125 @@
       <w:pPr>
         <w:pStyle w:val="Ttulo2"/>
       </w:pPr>
-      <w:bookmarkStart w:id="17" w:name="_Toc450743028"/>
-      <w:r>
-        <w:t xml:space="preserve">ORGANIZAÇÃO E </w:t>
-      </w:r>
-      <w:r>
-        <w:t>PROCESSO</w:t>
+      <w:bookmarkStart w:id="56" w:name="_Toc450743213"/>
+      <w:r>
+        <w:t>ORGANIZAÇÃO E PROCESSOS</w:t>
+      </w:r>
+      <w:bookmarkEnd w:id="56"/>
+    </w:p>
+    <w:p>
+      <w:pPr>
+        <w:pStyle w:val="Texto"/>
+      </w:pPr>
+      <w:r>
+        <w:t>Texto texto texto texto texto texto texto texto texto texto texto texto texto texto texto texto texto texto texto texto texto texto texto texto texto texto texto.</w:t>
+      </w:r>
+    </w:p>
+    <w:p>
+      <w:pPr>
+        <w:pStyle w:val="Ttulo2"/>
+      </w:pPr>
+      <w:bookmarkStart w:id="57" w:name="_Toc450743214"/>
+      <w:r>
+        <w:t>BUSINESS PROCESS MANAGEMENT</w:t>
+      </w:r>
+      <w:bookmarkEnd w:id="57"/>
+    </w:p>
+    <w:p>
+      <w:pPr>
+        <w:pStyle w:val="Texto"/>
+      </w:pPr>
+      <w:r>
+        <w:t>Texto texto texto texto texto texto texto texto texto texto texto texto texto texto texto texto texto texto texto texto texto texto texto texto texto texto texto.</w:t>
+      </w:r>
+    </w:p>
+    <w:p>
+      <w:pPr>
+        <w:pStyle w:val="Ttulo2"/>
+      </w:pPr>
+      <w:bookmarkStart w:id="58" w:name="_Toc450743215"/>
+      <w:r>
+        <w:t>B</w:t>
+      </w:r>
+      <w:r>
+        <w:t xml:space="preserve">USINESS </w:t>
+      </w:r>
+      <w:r>
+        <w:t>P</w:t>
+      </w:r>
+      <w:r>
+        <w:t xml:space="preserve">ROCESS </w:t>
+      </w:r>
+      <w:r>
+        <w:t>M</w:t>
+      </w:r>
+      <w:r>
+        <w:t xml:space="preserve">ODEL AND </w:t>
+      </w:r>
+      <w:r>
+        <w:t>N</w:t>
+      </w:r>
+      <w:r>
+        <w:t>OTATION</w:t>
+      </w:r>
+      <w:bookmarkEnd w:id="58"/>
+    </w:p>
+    <w:p>
+      <w:pPr>
+        <w:pStyle w:val="Texto"/>
+      </w:pPr>
+      <w:r>
+        <w:t>Texto texto texto texto texto texto texto texto texto texto texto texto texto texto texto texto texto texto texto texto texto texto texto texto texto texto texto.</w:t>
+      </w:r>
+    </w:p>
+    <w:p>
+      <w:pPr>
+        <w:pStyle w:val="Ttulo2"/>
+      </w:pPr>
+      <w:bookmarkStart w:id="59" w:name="_Toc450743216"/>
+      <w:r>
+        <w:t>AUTOMAÇÃO DE PROCESSOS DE NEGÓCIO</w:t>
+      </w:r>
+      <w:bookmarkEnd w:id="59"/>
+    </w:p>
+    <w:p>
+      <w:pPr>
+        <w:pStyle w:val="Texto"/>
+      </w:pPr>
+      <w:r>
+        <w:t>Texto texto texto texto texto texto texto texto texto texto texto texto texto texto texto texto texto texto texto texto texto texto texto texto texto texto texto.</w:t>
+      </w:r>
+    </w:p>
+    <w:p>
+      <w:pPr>
+        <w:pStyle w:val="Ttulo2"/>
+      </w:pPr>
+      <w:bookmarkStart w:id="60" w:name="_Toc450743217"/>
+      <w:r>
+        <w:t>B</w:t>
+      </w:r>
+      <w:r>
+        <w:t xml:space="preserve">USINESS </w:t>
+      </w:r>
+      <w:r>
+        <w:t>P</w:t>
+      </w:r>
+      <w:r>
+        <w:t xml:space="preserve">ROCESS </w:t>
+      </w:r>
+      <w:r>
+        <w:t>M</w:t>
+      </w:r>
+      <w:r>
+        <w:t xml:space="preserve">ANAGEMENT </w:t>
       </w:r>
       <w:r>
         <w:t>S</w:t>
       </w:r>
-      <w:bookmarkEnd w:id="17"/>
+      <w:r>
+        <w:t>UITE</w:t>
+      </w:r>
+      <w:bookmarkEnd w:id="60"/>
     </w:p>
     <w:p>
       <w:pPr>
@@ -3710,125 +4008,6 @@
       <w:r>
         <w:t>Texto texto texto texto texto texto texto texto texto texto texto texto texto texto texto texto texto texto texto texto texto texto texto texto texto texto texto.</w:t>
       </w:r>
-    </w:p>
-    <w:p>
-      <w:pPr>
-        <w:pStyle w:val="Ttulo2"/>
-      </w:pPr>
-      <w:bookmarkStart w:id="18" w:name="_Toc450743030"/>
-      <w:bookmarkStart w:id="19" w:name="_Toc450743029"/>
-      <w:r>
-        <w:t>BUSINESS PROCESS M</w:t>
-      </w:r>
-      <w:bookmarkEnd w:id="19"/>
-      <w:r>
-        <w:t>ANAGEMENT</w:t>
-      </w:r>
-    </w:p>
-    <w:p>
-      <w:pPr>
-        <w:pStyle w:val="Texto"/>
-      </w:pPr>
-      <w:r>
-        <w:t>Texto texto texto texto texto texto texto texto texto texto texto texto texto texto texto texto texto texto texto texto texto texto texto texto texto texto texto.</w:t>
-      </w:r>
-    </w:p>
-    <w:p>
-      <w:pPr>
-        <w:pStyle w:val="Ttulo2"/>
-      </w:pPr>
-      <w:r>
-        <w:t>B</w:t>
-      </w:r>
-      <w:r>
-        <w:t xml:space="preserve">USINESS </w:t>
-      </w:r>
-      <w:r>
-        <w:t>P</w:t>
-      </w:r>
-      <w:r>
-        <w:t xml:space="preserve">ROCESS </w:t>
-      </w:r>
-      <w:r>
-        <w:t>M</w:t>
-      </w:r>
-      <w:r>
-        <w:t xml:space="preserve">ODEL AND </w:t>
-      </w:r>
-      <w:r>
-        <w:t>N</w:t>
-      </w:r>
-      <w:bookmarkEnd w:id="18"/>
-      <w:r>
-        <w:t>OTATION</w:t>
-      </w:r>
-    </w:p>
-    <w:p>
-      <w:pPr>
-        <w:pStyle w:val="Texto"/>
-      </w:pPr>
-      <w:r>
-        <w:t>Texto texto texto texto texto texto texto texto texto texto texto texto texto texto texto texto texto texto texto texto texto texto texto texto texto texto texto.</w:t>
-      </w:r>
-    </w:p>
-    <w:p>
-      <w:pPr>
-        <w:pStyle w:val="Ttulo2"/>
-      </w:pPr>
-      <w:bookmarkStart w:id="20" w:name="_Toc450743031"/>
-      <w:r>
-        <w:t>AUTOMAÇÃO DE PROCESSOS DE NEGÓCIO</w:t>
-      </w:r>
-      <w:bookmarkEnd w:id="20"/>
-    </w:p>
-    <w:p>
-      <w:pPr>
-        <w:pStyle w:val="Texto"/>
-      </w:pPr>
-      <w:r>
-        <w:t>Texto texto texto texto texto texto texto texto texto texto texto texto texto texto texto texto texto texto texto texto texto texto texto texto texto texto texto.</w:t>
-      </w:r>
-    </w:p>
-    <w:p>
-      <w:pPr>
-        <w:pStyle w:val="Ttulo2"/>
-      </w:pPr>
-      <w:bookmarkStart w:id="21" w:name="_Toc450743032"/>
-      <w:r>
-        <w:t>B</w:t>
-      </w:r>
-      <w:r>
-        <w:t xml:space="preserve">USINESS </w:t>
-      </w:r>
-      <w:r>
-        <w:t>P</w:t>
-      </w:r>
-      <w:r>
-        <w:t xml:space="preserve">ROCESS </w:t>
-      </w:r>
-      <w:r>
-        <w:t>M</w:t>
-      </w:r>
-      <w:r>
-        <w:t xml:space="preserve">ANAGEMENT </w:t>
-      </w:r>
-      <w:r>
-        <w:t>S</w:t>
-      </w:r>
-      <w:bookmarkEnd w:id="21"/>
-      <w:r>
-        <w:t>UITE</w:t>
-      </w:r>
-      <w:bookmarkStart w:id="22" w:name="_GoBack"/>
-      <w:bookmarkEnd w:id="22"/>
-    </w:p>
-    <w:p>
-      <w:pPr>
-        <w:pStyle w:val="Texto"/>
-      </w:pPr>
-      <w:r>
-        <w:t>Texto texto texto texto texto texto texto texto texto texto texto texto texto texto texto texto texto texto texto texto texto texto texto texto texto texto texto.</w:t>
-      </w:r>
       <w:r>
         <w:br w:type="page"/>
       </w:r>
@@ -3837,12 +4016,12 @@
       <w:pPr>
         <w:pStyle w:val="Ttulosps-textuais"/>
       </w:pPr>
-      <w:bookmarkStart w:id="23" w:name="_Toc450743033"/>
+      <w:bookmarkStart w:id="61" w:name="_Toc450743218"/>
       <w:r>
         <w:lastRenderedPageBreak/>
         <w:t>REFERÊNCIAS</w:t>
       </w:r>
-      <w:bookmarkEnd w:id="23"/>
+      <w:bookmarkEnd w:id="61"/>
     </w:p>
     <w:p>
       <w:pPr>
@@ -4084,7 +4263,7 @@
 
 <file path=word/comments.xml><?xml version="1.0" encoding="utf-8"?>
 <w:comments xmlns:wpc="http://schemas.microsoft.com/office/word/2010/wordprocessingCanvas" xmlns:cx="http://schemas.microsoft.com/office/drawing/2014/chartex" xmlns:cx1="http://schemas.microsoft.com/office/drawing/2015/9/8/chartex" xmlns:cx2="http://schemas.microsoft.com/office/drawing/2015/10/21/chartex" xmlns:mc="http://schemas.openxmlformats.org/markup-compatibility/2006" xmlns:o="urn:schemas-microsoft-com:office:office" xmlns:r="http://schemas.openxmlformats.org/officeDocument/2006/relationships" xmlns:m="http://schemas.openxmlformats.org/officeDocument/2006/math" xmlns:v="urn:schemas-microsoft-com:vml" xmlns:wp14="http://schemas.microsoft.com/office/word/2010/wordprocessingDrawing" xmlns:wp="http://schemas.openxmlformats.org/drawingml/2006/wordprocessingDrawing" xmlns:w10="urn:schemas-microsoft-com:office:word" xmlns:w="http://schemas.openxmlformats.org/wordprocessingml/2006/main" xmlns:w14="http://schemas.microsoft.com/office/word/2010/wordml" xmlns:w15="http://schemas.microsoft.com/office/word/2012/wordml" xmlns:w16se="http://schemas.microsoft.com/office/word/2015/wordml/symex" xmlns:wpg="http://schemas.microsoft.com/office/word/2010/wordprocessingGroup" xmlns:wpi="http://schemas.microsoft.com/office/word/2010/wordprocessingInk" xmlns:wne="http://schemas.microsoft.com/office/word/2006/wordml" xmlns:wps="http://schemas.microsoft.com/office/word/2010/wordprocessingShape" mc:Ignorable="w14 w15 w16se wp14">
-  <w:comment w:id="2" w:author="Mauricio Botelho" w:date="2016-04-12T23:08:00Z" w:initials="MB">
+  <w:comment w:id="3" w:author="Patrick Machado" w:date="2016-05-11T15:51:00Z" w:initials="PM">
     <w:p>
       <w:pPr>
         <w:pStyle w:val="Textodecomentrio"/>
@@ -4096,11 +4275,27 @@
         <w:annotationRef/>
       </w:r>
       <w:r>
+        <w:t>Posso manter essa frase mesmo sem referência? É a situação que tu mesmo comentou.</w:t>
+      </w:r>
+    </w:p>
+  </w:comment>
+  <w:comment w:id="35" w:author="Mauricio Botelho" w:date="2016-04-12T23:08:00Z" w:initials="MB">
+    <w:p>
+      <w:pPr>
+        <w:pStyle w:val="Textodecomentrio"/>
+      </w:pPr>
+      <w:r>
+        <w:rPr>
+          <w:rStyle w:val="Refdecomentrio"/>
+        </w:rPr>
+        <w:annotationRef/>
+      </w:r>
+      <w:r>
         <w:t>Penso que não seria somente realizar o desenho né ? Se fosse só desenhar o processo, não precisaria BPMS. Outra coisa é em relação a empresa de estudo. Não falar “processos de negocio de uma empresa”, muito ousado. Falar que é uma empresa de pequeno porte e será utilizado uma área para “fazer” BPM, utilizando ferramenta BPMS, ou não vamos fazer BPM? Bom, se não vamos por completom pelo menos utilizar a parte de automação da BPMS seria de bom tom</w:t>
       </w:r>
     </w:p>
   </w:comment>
-  <w:comment w:id="3" w:author="Patrick Machado" w:date="2016-04-13T19:16:00Z" w:initials="PM">
+  <w:comment w:id="36" w:author="Patrick Machado [2]" w:date="2016-04-13T19:16:00Z" w:initials="PM">
     <w:p>
       <w:pPr>
         <w:pStyle w:val="Textodecomentrio"/>
@@ -4128,7 +4323,7 @@
       </w:r>
     </w:p>
   </w:comment>
-  <w:comment w:id="7" w:author="Mauricio Botelho" w:date="2016-04-12T23:11:00Z" w:initials="MB">
+  <w:comment w:id="41" w:author="Patrick Machado" w:date="2016-05-11T15:23:00Z" w:initials="PM">
     <w:p>
       <w:pPr>
         <w:pStyle w:val="Textodecomentrio"/>
@@ -4140,11 +4335,27 @@
         <w:annotationRef/>
       </w:r>
       <w:r>
+        <w:t>Acho que isso aqui já está descrevendo o que será feito e a ideia nessa seção é descrever o problema e não como vamos tentar resolvê-lo.</w:t>
+      </w:r>
+    </w:p>
+  </w:comment>
+  <w:comment w:id="46" w:author="Mauricio Botelho" w:date="2016-04-12T23:11:00Z" w:initials="MB">
+    <w:p>
+      <w:pPr>
+        <w:pStyle w:val="Textodecomentrio"/>
+      </w:pPr>
+      <w:r>
+        <w:rPr>
+          <w:rStyle w:val="Refdecomentrio"/>
+        </w:rPr>
+        <w:annotationRef/>
+      </w:r>
+      <w:r>
         <w:t>Isso vou deixar para o final, quando o resto estiver pronto</w:t>
       </w:r>
     </w:p>
   </w:comment>
-  <w:comment w:id="9" w:author="Mauricio Botelho" w:date="2016-04-12T23:10:00Z" w:initials="MB">
+  <w:comment w:id="48" w:author="Mauricio Botelho" w:date="2016-04-12T23:10:00Z" w:initials="MB">
     <w:p>
       <w:pPr>
         <w:pStyle w:val="Textodecomentrio"/>
@@ -4165,8 +4376,10 @@
 
 <file path=word/commentsExtended.xml><?xml version="1.0" encoding="utf-8"?>
 <w15:commentsEx xmlns:wpc="http://schemas.microsoft.com/office/word/2010/wordprocessingCanvas" xmlns:cx="http://schemas.microsoft.com/office/drawing/2014/chartex" xmlns:cx1="http://schemas.microsoft.com/office/drawing/2015/9/8/chartex" xmlns:cx2="http://schemas.microsoft.com/office/drawing/2015/10/21/chartex" xmlns:mc="http://schemas.openxmlformats.org/markup-compatibility/2006" xmlns:o="urn:schemas-microsoft-com:office:office" xmlns:r="http://schemas.openxmlformats.org/officeDocument/2006/relationships" xmlns:m="http://schemas.openxmlformats.org/officeDocument/2006/math" xmlns:v="urn:schemas-microsoft-com:vml" xmlns:wp14="http://schemas.microsoft.com/office/word/2010/wordprocessingDrawing" xmlns:wp="http://schemas.openxmlformats.org/drawingml/2006/wordprocessingDrawing" xmlns:w10="urn:schemas-microsoft-com:office:word" xmlns:w="http://schemas.openxmlformats.org/wordprocessingml/2006/main" xmlns:w14="http://schemas.microsoft.com/office/word/2010/wordml" xmlns:w15="http://schemas.microsoft.com/office/word/2012/wordml" xmlns:w16se="http://schemas.microsoft.com/office/word/2015/wordml/symex" xmlns:wpg="http://schemas.microsoft.com/office/word/2010/wordprocessingGroup" xmlns:wpi="http://schemas.microsoft.com/office/word/2010/wordprocessingInk" xmlns:wne="http://schemas.microsoft.com/office/word/2006/wordml" xmlns:wps="http://schemas.microsoft.com/office/word/2010/wordprocessingShape" mc:Ignorable="w14 w15 w16se wp14">
+  <w15:commentEx w15:paraId="315FFAC6" w15:done="0"/>
   <w15:commentEx w15:paraId="22C0513E" w15:done="0"/>
   <w15:commentEx w15:paraId="0051A3BE" w15:paraIdParent="22C0513E" w15:done="0"/>
+  <w15:commentEx w15:paraId="200C5887" w15:done="0"/>
   <w15:commentEx w15:paraId="2B9652E3" w15:done="0"/>
   <w15:commentEx w15:paraId="6341E0B6" w15:done="0"/>
 </w15:commentsEx>
@@ -4350,7 +4563,7 @@
                             <w:rPr>
                               <w:noProof/>
                             </w:rPr>
-                            <w:t>13</w:t>
+                            <w:t>9</w:t>
                           </w:r>
                           <w:r>
                             <w:fldChar w:fldCharType="end"/>
@@ -4397,7 +4610,7 @@
                       <w:rPr>
                         <w:noProof/>
                       </w:rPr>
-                      <w:t>13</w:t>
+                      <w:t>9</w:t>
                     </w:r>
                     <w:r>
                       <w:fldChar w:fldCharType="end"/>
@@ -5428,10 +5641,13 @@
 
 <file path=word/people.xml><?xml version="1.0" encoding="utf-8"?>
 <w15:people xmlns:wpc="http://schemas.microsoft.com/office/word/2010/wordprocessingCanvas" xmlns:cx="http://schemas.microsoft.com/office/drawing/2014/chartex" xmlns:cx1="http://schemas.microsoft.com/office/drawing/2015/9/8/chartex" xmlns:cx2="http://schemas.microsoft.com/office/drawing/2015/10/21/chartex" xmlns:mc="http://schemas.openxmlformats.org/markup-compatibility/2006" xmlns:o="urn:schemas-microsoft-com:office:office" xmlns:r="http://schemas.openxmlformats.org/officeDocument/2006/relationships" xmlns:m="http://schemas.openxmlformats.org/officeDocument/2006/math" xmlns:v="urn:schemas-microsoft-com:vml" xmlns:wp14="http://schemas.microsoft.com/office/word/2010/wordprocessingDrawing" xmlns:wp="http://schemas.openxmlformats.org/drawingml/2006/wordprocessingDrawing" xmlns:w10="urn:schemas-microsoft-com:office:word" xmlns:w="http://schemas.openxmlformats.org/wordprocessingml/2006/main" xmlns:w14="http://schemas.microsoft.com/office/word/2010/wordml" xmlns:w15="http://schemas.microsoft.com/office/word/2012/wordml" xmlns:w16se="http://schemas.microsoft.com/office/word/2015/wordml/symex" xmlns:wpg="http://schemas.microsoft.com/office/word/2010/wordprocessingGroup" xmlns:wpi="http://schemas.microsoft.com/office/word/2010/wordprocessingInk" xmlns:wne="http://schemas.microsoft.com/office/word/2006/wordml" xmlns:wps="http://schemas.microsoft.com/office/word/2010/wordprocessingShape" mc:Ignorable="w14 w15 w16se wp14">
+  <w15:person w15:author="Patrick Machado">
+    <w15:presenceInfo w15:providerId="Windows Live" w15:userId="f73ab88fc78a5cce"/>
+  </w15:person>
   <w15:person w15:author="Mauricio Botelho">
     <w15:presenceInfo w15:providerId="None" w15:userId="Mauricio Botelho"/>
   </w15:person>
-  <w15:person w15:author="Patrick Machado">
+  <w15:person w15:author="Patrick Machado [2]">
     <w15:presenceInfo w15:providerId="None" w15:userId="Patrick Machado"/>
   </w15:person>
 </w15:people>
@@ -6772,6 +6988,17 @@
       <w:lang w:eastAsia="ar-SA"/>
     </w:rPr>
   </w:style>
+  <w:style w:type="paragraph" w:styleId="Reviso">
+    <w:name w:val="Revision"/>
+    <w:hidden/>
+    <w:uiPriority w:val="99"/>
+    <w:semiHidden/>
+    <w:rsid w:val="00ED0781"/>
+    <w:rPr>
+      <w:sz w:val="24"/>
+      <w:lang w:eastAsia="ar-SA"/>
+    </w:rPr>
+  </w:style>
 </w:styles>
 </file>
 
@@ -7075,7 +7302,7 @@
 </file>
 
 <file path=customXml/itemProps1.xml><?xml version="1.0" encoding="utf-8"?>
-<ds:datastoreItem xmlns:ds="http://schemas.openxmlformats.org/officeDocument/2006/customXml" ds:itemID="{6BD6DB12-CDD0-41AF-A4E5-D6746ABB5435}">
+<ds:datastoreItem xmlns:ds="http://schemas.openxmlformats.org/officeDocument/2006/customXml" ds:itemID="{2FC3987D-5FCD-43EE-A311-3F51FA3F5615}">
   <ds:schemaRefs>
     <ds:schemaRef ds:uri="http://schemas.openxmlformats.org/officeDocument/2006/bibliography"/>
   </ds:schemaRefs>

</xml_diff>

<commit_message>
Correção da citação Ramsay
</commit_message>
<xml_diff>
--- a/TCC I Patrick Machado.docx
+++ b/TCC I Patrick Machado.docx
@@ -3778,22 +3778,28 @@
         <w:t xml:space="preserve"> apresentada</w:t>
       </w:r>
       <w:r>
-        <w:t>s por Ramsey (2005</w:t>
-      </w:r>
-      <w:r>
-        <w:t xml:space="preserve"> apud </w:t>
-      </w:r>
-      <w:r>
-        <w:t xml:space="preserve">VALLE; </w:t>
-      </w:r>
-      <w:r>
-        <w:t>COSTA</w:t>
-      </w:r>
-      <w:r>
-        <w:t>, 2011)</w:t>
+        <w:t>s por Rams</w:t>
+      </w:r>
+      <w:r>
+        <w:t>a</w:t>
       </w:r>
       <w:bookmarkStart w:id="48" w:name="_GoBack"/>
       <w:bookmarkEnd w:id="48"/>
+      <w:r>
+        <w:t>y (2005</w:t>
+      </w:r>
+      <w:r>
+        <w:t xml:space="preserve"> apud </w:t>
+      </w:r>
+      <w:r>
+        <w:t xml:space="preserve">VALLE; </w:t>
+      </w:r>
+      <w:r>
+        <w:t>COSTA</w:t>
+      </w:r>
+      <w:r>
+        <w:t>, 2011)</w:t>
+      </w:r>
       <w:r>
         <w:t>.</w:t>
       </w:r>
@@ -7776,7 +7782,7 @@
 </file>
 
 <file path=customXml/itemProps1.xml><?xml version="1.0" encoding="utf-8"?>
-<ds:datastoreItem xmlns:ds="http://schemas.openxmlformats.org/officeDocument/2006/customXml" ds:itemID="{B5D51DC2-37B4-4CCA-91C3-76B1D07A2ACE}">
+<ds:datastoreItem xmlns:ds="http://schemas.openxmlformats.org/officeDocument/2006/customXml" ds:itemID="{CF0CA2ED-0C3F-47D8-BB04-76BFA048EF55}">
   <ds:schemaRefs>
     <ds:schemaRef ds:uri="http://schemas.openxmlformats.org/officeDocument/2006/bibliography"/>
   </ds:schemaRefs>

</xml_diff>